<commit_message>
Aggiunta Scenario Eliminazione Prenotazione nel RAD
</commit_message>
<xml_diff>
--- a/Documenti/MedQueue_RAD.docx
+++ b/Documenti/MedQueue_RAD.docx
@@ -86,34 +86,14 @@
           <w:szCs w:val="110"/>
         </w:rPr>
       </w:pPr>
-      <w:proofErr w:type="spellStart"/>
       <w:r>
         <w:rPr>
           <w:color w:val="002060"/>
           <w:sz w:val="110"/>
           <w:szCs w:val="110"/>
         </w:rPr>
-        <w:t>Requirament</w:t>
-      </w:r>
-      <w:proofErr w:type="spellEnd"/>
-      <w:r>
-        <w:rPr>
-          <w:color w:val="002060"/>
-          <w:sz w:val="110"/>
-          <w:szCs w:val="110"/>
-        </w:rPr>
-        <w:t xml:space="preserve"> Analysis </w:t>
-      </w:r>
-      <w:proofErr w:type="spellStart"/>
-      <w:r>
-        <w:rPr>
-          <w:color w:val="002060"/>
-          <w:sz w:val="110"/>
-          <w:szCs w:val="110"/>
-        </w:rPr>
-        <w:t>Document</w:t>
-      </w:r>
-      <w:proofErr w:type="spellEnd"/>
+        <w:t>Requirament Analysis Document</w:t>
+      </w:r>
     </w:p>
     <w:p>
       <w:pPr>
@@ -292,7 +272,6 @@
           </mc:Fallback>
         </mc:AlternateContent>
       </w:r>
-      <w:proofErr w:type="spellStart"/>
       <w:r>
         <w:rPr>
           <w:color w:val="767171" w:themeColor="background2" w:themeShade="80"/>
@@ -301,7 +280,6 @@
         </w:rPr>
         <w:t>MedQueue</w:t>
       </w:r>
-      <w:proofErr w:type="spellEnd"/>
     </w:p>
     <w:p>
       <w:pPr>
@@ -977,15 +955,7 @@
     </w:p>
     <w:p>
       <w:r>
-        <w:t xml:space="preserve">Al fine di poter cogliere al meglio gli effetti del sistema che proponiamo sulla gestione delle prenotazioni che precedono una visita medica presentiamo l’activity </w:t>
-      </w:r>
-      <w:proofErr w:type="spellStart"/>
-      <w:r>
-        <w:t>diagram</w:t>
-      </w:r>
-      <w:proofErr w:type="spellEnd"/>
-      <w:r>
-        <w:t xml:space="preserve"> relativo alla funzionalità principale messa a disposizione della piattaforma.</w:t>
+        <w:t>Al fine di poter cogliere al meglio gli effetti del sistema che proponiamo sulla gestione delle prenotazioni che precedono una visita medica presentiamo l’activity diagram relativo alla funzionalità principale messa a disposizione della piattaforma.</w:t>
       </w:r>
     </w:p>
     <w:p>
@@ -2057,6 +2027,9 @@
               <w:t>-1:</w:t>
             </w:r>
             <w:r>
+              <w:t xml:space="preserve"> </w:t>
+            </w:r>
+            <w:r>
               <w:t>Visualizzazione coda</w:t>
             </w:r>
           </w:p>
@@ -2233,7 +2206,13 @@
           </w:tcPr>
           <w:p>
             <w:r>
-              <w:t>SC_GP-1:Richiesta prenotazione</w:t>
+              <w:t>SC_GP-1:</w:t>
+            </w:r>
+            <w:r>
+              <w:t xml:space="preserve"> </w:t>
+            </w:r>
+            <w:r>
+              <w:t>Richiesta prenotazione</w:t>
             </w:r>
           </w:p>
         </w:tc>
@@ -2341,15 +2320,7 @@
               </w:numPr>
             </w:pPr>
             <w:r>
-              <w:t xml:space="preserve">Angelo decidere di prendere una prenotazione per il giorno 12 </w:t>
-            </w:r>
-            <w:proofErr w:type="gramStart"/>
-            <w:r>
-              <w:t>Dicembre</w:t>
-            </w:r>
-            <w:proofErr w:type="gramEnd"/>
-            <w:r>
-              <w:t xml:space="preserve"> </w:t>
+              <w:t xml:space="preserve">Angelo decidere di prendere una prenotazione per il giorno 12 Dicembre </w:t>
             </w:r>
           </w:p>
           <w:p>
@@ -2361,15 +2332,7 @@
               </w:numPr>
             </w:pPr>
             <w:r>
-              <w:t xml:space="preserve">Il sistema inserisce Angelo nella coda di prenotazione per il giorno 12 </w:t>
-            </w:r>
-            <w:proofErr w:type="gramStart"/>
-            <w:r>
-              <w:t>Dicembre</w:t>
-            </w:r>
-            <w:proofErr w:type="gramEnd"/>
-            <w:r>
-              <w:t xml:space="preserve"> e gli restituisce un biglietto di prenotazione</w:t>
+              <w:t>Il sistema inserisce Angelo nella coda di prenotazione per il giorno 12 Dicembre e gli restituisce un biglietto di prenotazione</w:t>
             </w:r>
           </w:p>
         </w:tc>
@@ -2424,7 +2387,13 @@
           </w:tcPr>
           <w:p>
             <w:r>
-              <w:t>SC_GP-3:Validazione prenotazione</w:t>
+              <w:t>SC_GP-3:</w:t>
+            </w:r>
+            <w:r>
+              <w:t xml:space="preserve"> </w:t>
+            </w:r>
+            <w:r>
+              <w:t>Validazione prenotazione</w:t>
             </w:r>
           </w:p>
         </w:tc>
@@ -2508,15 +2477,7 @@
               </w:numPr>
             </w:pPr>
             <w:r>
-              <w:t xml:space="preserve">Angelo il giorno 12 </w:t>
-            </w:r>
-            <w:proofErr w:type="gramStart"/>
-            <w:r>
-              <w:t>Dicembre</w:t>
-            </w:r>
-            <w:proofErr w:type="gramEnd"/>
-            <w:r>
-              <w:t xml:space="preserve"> si reca </w:t>
+              <w:t xml:space="preserve">Angelo il giorno 12 Dicembre si reca </w:t>
             </w:r>
             <w:r>
               <w:t>all’ufficio ospedaliero poiché</w:t>
@@ -2614,6 +2575,9 @@
             </w:r>
             <w:r>
               <w:t>:</w:t>
+            </w:r>
+            <w:r>
+              <w:t xml:space="preserve"> </w:t>
             </w:r>
             <w:r>
               <w:t>Accettazione prenotazione</w:t>
@@ -2759,18 +2723,234 @@
         </w:rPr>
       </w:pPr>
     </w:p>
-    <w:p>
-      <w:pPr>
-        <w:rPr>
-          <w:b/>
-          <w:bCs/>
-        </w:rPr>
-      </w:pPr>
-      <w:r>
-        <w:rPr>
-          <w:b/>
-          <w:bCs/>
-        </w:rPr>
+    <w:tbl>
+      <w:tblPr>
+        <w:tblStyle w:val="Grigliatabella"/>
+        <w:tblpPr w:leftFromText="141" w:rightFromText="141" w:vertAnchor="text" w:horzAnchor="margin" w:tblpY="275"/>
+        <w:tblW w:w="0" w:type="auto"/>
+        <w:tblLook w:val="04A0" w:firstRow="1" w:lastRow="0" w:firstColumn="1" w:lastColumn="0" w:noHBand="0" w:noVBand="1"/>
+      </w:tblPr>
+      <w:tblGrid>
+        <w:gridCol w:w="1979"/>
+        <w:gridCol w:w="7639"/>
+      </w:tblGrid>
+      <w:tr>
+        <w:tc>
+          <w:tcPr>
+            <w:tcW w:w="1979" w:type="dxa"/>
+            <w:tcBorders>
+              <w:top w:val="single" w:sz="8" w:space="0" w:color="E7E6E6" w:themeColor="background2"/>
+              <w:left w:val="single" w:sz="8" w:space="0" w:color="E7E6E6" w:themeColor="background2"/>
+              <w:bottom w:val="single" w:sz="8" w:space="0" w:color="E7E6E6" w:themeColor="background2"/>
+              <w:right w:val="single" w:sz="8" w:space="0" w:color="E7E6E6" w:themeColor="background2"/>
+            </w:tcBorders>
+            <w:shd w:val="clear" w:color="auto" w:fill="002060"/>
+          </w:tcPr>
+          <w:p>
+            <w:r>
+              <w:t>Nome Scenario</w:t>
+            </w:r>
+          </w:p>
+        </w:tc>
+        <w:tc>
+          <w:tcPr>
+            <w:tcW w:w="7639" w:type="dxa"/>
+            <w:tcBorders>
+              <w:top w:val="single" w:sz="8" w:space="0" w:color="E7E6E6" w:themeColor="background2"/>
+              <w:left w:val="single" w:sz="8" w:space="0" w:color="E7E6E6" w:themeColor="background2"/>
+              <w:bottom w:val="single" w:sz="8" w:space="0" w:color="E7E6E6" w:themeColor="background2"/>
+              <w:right w:val="single" w:sz="8" w:space="0" w:color="E7E6E6" w:themeColor="background2"/>
+            </w:tcBorders>
+          </w:tcPr>
+          <w:p>
+            <w:r>
+              <w:t>SC_GP-</w:t>
+            </w:r>
+            <w:r>
+              <w:t>2</w:t>
+            </w:r>
+            <w:r>
+              <w:t>:</w:t>
+            </w:r>
+            <w:r>
+              <w:t xml:space="preserve"> Eliminazione prenotazione</w:t>
+            </w:r>
+          </w:p>
+        </w:tc>
+      </w:tr>
+      <w:tr>
+        <w:tc>
+          <w:tcPr>
+            <w:tcW w:w="1979" w:type="dxa"/>
+            <w:tcBorders>
+              <w:top w:val="single" w:sz="8" w:space="0" w:color="E7E6E6" w:themeColor="background2"/>
+              <w:left w:val="single" w:sz="8" w:space="0" w:color="E7E6E6" w:themeColor="background2"/>
+              <w:bottom w:val="single" w:sz="8" w:space="0" w:color="E7E6E6" w:themeColor="background2"/>
+              <w:right w:val="single" w:sz="8" w:space="0" w:color="E7E6E6" w:themeColor="background2"/>
+            </w:tcBorders>
+            <w:shd w:val="clear" w:color="auto" w:fill="002060"/>
+          </w:tcPr>
+          <w:p>
+            <w:r>
+              <w:t>Attori Principali</w:t>
+            </w:r>
+          </w:p>
+        </w:tc>
+        <w:tc>
+          <w:tcPr>
+            <w:tcW w:w="7639" w:type="dxa"/>
+            <w:tcBorders>
+              <w:top w:val="single" w:sz="8" w:space="0" w:color="E7E6E6" w:themeColor="background2"/>
+              <w:left w:val="single" w:sz="8" w:space="0" w:color="E7E6E6" w:themeColor="background2"/>
+              <w:bottom w:val="single" w:sz="8" w:space="0" w:color="E7E6E6" w:themeColor="background2"/>
+              <w:right w:val="single" w:sz="8" w:space="0" w:color="E7E6E6" w:themeColor="background2"/>
+            </w:tcBorders>
+          </w:tcPr>
+          <w:p>
+            <w:r>
+              <w:t>Angelo</w:t>
+            </w:r>
+            <w:r>
+              <w:t>:</w:t>
+            </w:r>
+            <w:r>
+              <w:t xml:space="preserve"> Utente Generico</w:t>
+            </w:r>
+            <w:r>
+              <w:t xml:space="preserve"> </w:t>
+            </w:r>
+          </w:p>
+        </w:tc>
+      </w:tr>
+      <w:tr>
+        <w:tc>
+          <w:tcPr>
+            <w:tcW w:w="1979" w:type="dxa"/>
+            <w:tcBorders>
+              <w:top w:val="single" w:sz="8" w:space="0" w:color="E7E6E6" w:themeColor="background2"/>
+              <w:left w:val="single" w:sz="8" w:space="0" w:color="E7E6E6" w:themeColor="background2"/>
+              <w:bottom w:val="single" w:sz="8" w:space="0" w:color="E7E6E6" w:themeColor="background2"/>
+              <w:right w:val="single" w:sz="8" w:space="0" w:color="E7E6E6" w:themeColor="background2"/>
+            </w:tcBorders>
+            <w:shd w:val="clear" w:color="auto" w:fill="002060"/>
+          </w:tcPr>
+          <w:p>
+            <w:r>
+              <w:t>Flusso di eventi</w:t>
+            </w:r>
+          </w:p>
+          <w:p/>
+          <w:p/>
+          <w:p/>
+          <w:p/>
+          <w:p/>
+          <w:p/>
+          <w:p/>
+        </w:tc>
+        <w:tc>
+          <w:tcPr>
+            <w:tcW w:w="7639" w:type="dxa"/>
+            <w:tcBorders>
+              <w:top w:val="single" w:sz="8" w:space="0" w:color="E7E6E6" w:themeColor="background2"/>
+              <w:left w:val="single" w:sz="8" w:space="0" w:color="E7E6E6" w:themeColor="background2"/>
+              <w:bottom w:val="single" w:sz="8" w:space="0" w:color="E7E6E6" w:themeColor="background2"/>
+              <w:right w:val="single" w:sz="8" w:space="0" w:color="E7E6E6" w:themeColor="background2"/>
+            </w:tcBorders>
+          </w:tcPr>
+          <w:p>
+            <w:pPr>
+              <w:pStyle w:val="Paragrafoelenco"/>
+              <w:numPr>
+                <w:ilvl w:val="0"/>
+                <w:numId w:val="13"/>
+              </w:numPr>
+            </w:pPr>
+            <w:r>
+              <w:t>Angelo accede alla sua area personale, visualizzando quindi le sue prenotazioni e vuole eliminarne una</w:t>
+            </w:r>
+          </w:p>
+          <w:p>
+            <w:pPr>
+              <w:pStyle w:val="Paragrafoelenco"/>
+              <w:numPr>
+                <w:ilvl w:val="0"/>
+                <w:numId w:val="13"/>
+              </w:numPr>
+            </w:pPr>
+            <w:r>
+              <w:t>Il sistema</w:t>
+            </w:r>
+            <w:r>
+              <w:t xml:space="preserve"> chiede conferma sull’azione</w:t>
+            </w:r>
+          </w:p>
+          <w:p>
+            <w:pPr>
+              <w:pStyle w:val="Paragrafoelenco"/>
+              <w:numPr>
+                <w:ilvl w:val="0"/>
+                <w:numId w:val="13"/>
+              </w:numPr>
+            </w:pPr>
+            <w:r>
+              <w:t>Angelo conferma la sua intenzione di voler eliminare la prenotazione</w:t>
+            </w:r>
+          </w:p>
+          <w:p>
+            <w:pPr>
+              <w:pStyle w:val="Paragrafoelenco"/>
+              <w:numPr>
+                <w:ilvl w:val="0"/>
+                <w:numId w:val="13"/>
+              </w:numPr>
+            </w:pPr>
+            <w:r>
+              <w:t xml:space="preserve">Il sistema </w:t>
+            </w:r>
+            <w:r>
+              <w:t>rimuove Angelo dalla coda e gli invia un messaggio.</w:t>
+            </w:r>
+          </w:p>
+        </w:tc>
+      </w:tr>
+    </w:tbl>
+    <w:p>
+      <w:pPr>
+        <w:rPr>
+          <w:b/>
+          <w:bCs/>
+        </w:rPr>
+      </w:pPr>
+    </w:p>
+    <w:p>
+      <w:pPr>
+        <w:rPr>
+          <w:b/>
+          <w:bCs/>
+        </w:rPr>
+      </w:pPr>
+    </w:p>
+    <w:p>
+      <w:pPr>
+        <w:rPr>
+          <w:b/>
+          <w:bCs/>
+        </w:rPr>
+      </w:pPr>
+    </w:p>
+    <w:p>
+      <w:pPr>
+        <w:rPr>
+          <w:b/>
+          <w:bCs/>
+        </w:rPr>
+      </w:pPr>
+      <w:r>
+        <w:rPr>
+          <w:b/>
+          <w:bCs/>
+        </w:rPr>
+        <w:lastRenderedPageBreak/>
         <w:t>3.5.2 Use Case</w:t>
       </w:r>
     </w:p>
@@ -2881,6 +3061,95 @@
 <file path=word/numbering.xml><?xml version="1.0" encoding="utf-8"?>
 <w:numbering xmlns:wpc="http://schemas.microsoft.com/office/word/2010/wordprocessingCanvas" xmlns:cx="http://schemas.microsoft.com/office/drawing/2014/chartex" xmlns:cx1="http://schemas.microsoft.com/office/drawing/2015/9/8/chartex" xmlns:cx2="http://schemas.microsoft.com/office/drawing/2015/10/21/chartex" xmlns:cx3="http://schemas.microsoft.com/office/drawing/2016/5/9/chartex" xmlns:cx4="http://schemas.microsoft.com/office/drawing/2016/5/10/chartex" xmlns:cx5="http://schemas.microsoft.com/office/drawing/2016/5/11/chartex" xmlns:cx6="http://schemas.microsoft.com/office/drawing/2016/5/12/chartex" xmlns:cx7="http://schemas.microsoft.com/office/drawing/2016/5/13/chartex" xmlns:cx8="http://schemas.microsoft.com/office/drawing/2016/5/14/chartex" xmlns:mc="http://schemas.openxmlformats.org/markup-compatibility/2006" xmlns:aink="http://schemas.microsoft.com/office/drawing/2016/ink" xmlns:am3d="http://schemas.microsoft.com/office/drawing/2017/model3d" xmlns:o="urn:schemas-microsoft-com:office:office" xmlns:r="http://schemas.openxmlformats.org/officeDocument/2006/relationships" xmlns:m="http://schemas.openxmlformats.org/officeDocument/2006/math" xmlns:v="urn:schemas-microsoft-com:vml" xmlns:wp14="http://schemas.microsoft.com/office/word/2010/wordprocessingDrawing" xmlns:wp="http://schemas.openxmlformats.org/drawingml/2006/wordprocessingDrawing" xmlns:w10="urn:schemas-microsoft-com:office:word" xmlns:w="http://schemas.openxmlformats.org/wordprocessingml/2006/main" xmlns:w14="http://schemas.microsoft.com/office/word/2010/wordml" xmlns:w15="http://schemas.microsoft.com/office/word/2012/wordml" xmlns:w16cex="http://schemas.microsoft.com/office/word/2018/wordml/cex" xmlns:w16cid="http://schemas.microsoft.com/office/word/2016/wordml/cid" xmlns:w16="http://schemas.microsoft.com/office/word/2018/wordml" xmlns:w16se="http://schemas.microsoft.com/office/word/2015/wordml/symex" xmlns:wpg="http://schemas.microsoft.com/office/word/2010/wordprocessingGroup" xmlns:wpi="http://schemas.microsoft.com/office/word/2010/wordprocessingInk" xmlns:wne="http://schemas.microsoft.com/office/word/2006/wordml" xmlns:wps="http://schemas.microsoft.com/office/word/2010/wordprocessingShape" mc:Ignorable="w14 w15 w16se w16cid w16 w16cex wp14">
   <w:abstractNum w:abstractNumId="0" w15:restartNumberingAfterBreak="0">
+    <w:nsid w:val="0FDE5E63"/>
+    <w:multiLevelType w:val="hybridMultilevel"/>
+    <w:tmpl w:val="AEC2E22E"/>
+    <w:lvl w:ilvl="0" w:tplc="0410000F">
+      <w:start w:val="1"/>
+      <w:numFmt w:val="decimal"/>
+      <w:lvlText w:val="%1."/>
+      <w:lvlJc w:val="left"/>
+      <w:pPr>
+        <w:ind w:left="720" w:hanging="360"/>
+      </w:pPr>
+      <w:rPr>
+        <w:rFonts w:hint="default"/>
+      </w:rPr>
+    </w:lvl>
+    <w:lvl w:ilvl="1" w:tplc="04100019" w:tentative="1">
+      <w:start w:val="1"/>
+      <w:numFmt w:val="lowerLetter"/>
+      <w:lvlText w:val="%2."/>
+      <w:lvlJc w:val="left"/>
+      <w:pPr>
+        <w:ind w:left="1440" w:hanging="360"/>
+      </w:pPr>
+    </w:lvl>
+    <w:lvl w:ilvl="2" w:tplc="0410001B" w:tentative="1">
+      <w:start w:val="1"/>
+      <w:numFmt w:val="lowerRoman"/>
+      <w:lvlText w:val="%3."/>
+      <w:lvlJc w:val="right"/>
+      <w:pPr>
+        <w:ind w:left="2160" w:hanging="180"/>
+      </w:pPr>
+    </w:lvl>
+    <w:lvl w:ilvl="3" w:tplc="0410000F" w:tentative="1">
+      <w:start w:val="1"/>
+      <w:numFmt w:val="decimal"/>
+      <w:lvlText w:val="%4."/>
+      <w:lvlJc w:val="left"/>
+      <w:pPr>
+        <w:ind w:left="2880" w:hanging="360"/>
+      </w:pPr>
+    </w:lvl>
+    <w:lvl w:ilvl="4" w:tplc="04100019" w:tentative="1">
+      <w:start w:val="1"/>
+      <w:numFmt w:val="lowerLetter"/>
+      <w:lvlText w:val="%5."/>
+      <w:lvlJc w:val="left"/>
+      <w:pPr>
+        <w:ind w:left="3600" w:hanging="360"/>
+      </w:pPr>
+    </w:lvl>
+    <w:lvl w:ilvl="5" w:tplc="0410001B" w:tentative="1">
+      <w:start w:val="1"/>
+      <w:numFmt w:val="lowerRoman"/>
+      <w:lvlText w:val="%6."/>
+      <w:lvlJc w:val="right"/>
+      <w:pPr>
+        <w:ind w:left="4320" w:hanging="180"/>
+      </w:pPr>
+    </w:lvl>
+    <w:lvl w:ilvl="6" w:tplc="0410000F" w:tentative="1">
+      <w:start w:val="1"/>
+      <w:numFmt w:val="decimal"/>
+      <w:lvlText w:val="%7."/>
+      <w:lvlJc w:val="left"/>
+      <w:pPr>
+        <w:ind w:left="5040" w:hanging="360"/>
+      </w:pPr>
+    </w:lvl>
+    <w:lvl w:ilvl="7" w:tplc="04100019" w:tentative="1">
+      <w:start w:val="1"/>
+      <w:numFmt w:val="lowerLetter"/>
+      <w:lvlText w:val="%8."/>
+      <w:lvlJc w:val="left"/>
+      <w:pPr>
+        <w:ind w:left="5760" w:hanging="360"/>
+      </w:pPr>
+    </w:lvl>
+    <w:lvl w:ilvl="8" w:tplc="0410001B" w:tentative="1">
+      <w:start w:val="1"/>
+      <w:numFmt w:val="lowerRoman"/>
+      <w:lvlText w:val="%9."/>
+      <w:lvlJc w:val="right"/>
+      <w:pPr>
+        <w:ind w:left="6480" w:hanging="180"/>
+      </w:pPr>
+    </w:lvl>
+  </w:abstractNum>
+  <w:abstractNum w:abstractNumId="1" w15:restartNumberingAfterBreak="0">
     <w:nsid w:val="10442C25"/>
     <w:multiLevelType w:val="hybridMultilevel"/>
     <w:tmpl w:val="C2DE6F3C"/>
@@ -2993,7 +3262,7 @@
       </w:rPr>
     </w:lvl>
   </w:abstractNum>
-  <w:abstractNum w:abstractNumId="1" w15:restartNumberingAfterBreak="0">
+  <w:abstractNum w:abstractNumId="2" w15:restartNumberingAfterBreak="0">
     <w:nsid w:val="2E9240E6"/>
     <w:multiLevelType w:val="hybridMultilevel"/>
     <w:tmpl w:val="AEC2E22E"/>
@@ -3082,7 +3351,7 @@
       </w:pPr>
     </w:lvl>
   </w:abstractNum>
-  <w:abstractNum w:abstractNumId="2" w15:restartNumberingAfterBreak="0">
+  <w:abstractNum w:abstractNumId="3" w15:restartNumberingAfterBreak="0">
     <w:nsid w:val="399011EC"/>
     <w:multiLevelType w:val="hybridMultilevel"/>
     <w:tmpl w:val="C0364EF6"/>
@@ -3195,7 +3464,7 @@
       </w:rPr>
     </w:lvl>
   </w:abstractNum>
-  <w:abstractNum w:abstractNumId="3" w15:restartNumberingAfterBreak="0">
+  <w:abstractNum w:abstractNumId="4" w15:restartNumberingAfterBreak="0">
     <w:nsid w:val="3CD861AA"/>
     <w:multiLevelType w:val="hybridMultilevel"/>
     <w:tmpl w:val="AEC2E22E"/>
@@ -3284,7 +3553,7 @@
       </w:pPr>
     </w:lvl>
   </w:abstractNum>
-  <w:abstractNum w:abstractNumId="4" w15:restartNumberingAfterBreak="0">
+  <w:abstractNum w:abstractNumId="5" w15:restartNumberingAfterBreak="0">
     <w:nsid w:val="54D373BE"/>
     <w:multiLevelType w:val="hybridMultilevel"/>
     <w:tmpl w:val="C0724654"/>
@@ -3397,7 +3666,7 @@
       </w:rPr>
     </w:lvl>
   </w:abstractNum>
-  <w:abstractNum w:abstractNumId="5" w15:restartNumberingAfterBreak="0">
+  <w:abstractNum w:abstractNumId="6" w15:restartNumberingAfterBreak="0">
     <w:nsid w:val="57260B78"/>
     <w:multiLevelType w:val="hybridMultilevel"/>
     <w:tmpl w:val="AEC2E22E"/>
@@ -3486,7 +3755,7 @@
       </w:pPr>
     </w:lvl>
   </w:abstractNum>
-  <w:abstractNum w:abstractNumId="6" w15:restartNumberingAfterBreak="0">
+  <w:abstractNum w:abstractNumId="7" w15:restartNumberingAfterBreak="0">
     <w:nsid w:val="5BA92F70"/>
     <w:multiLevelType w:val="hybridMultilevel"/>
     <w:tmpl w:val="AEC2E22E"/>
@@ -3575,7 +3844,7 @@
       </w:pPr>
     </w:lvl>
   </w:abstractNum>
-  <w:abstractNum w:abstractNumId="7" w15:restartNumberingAfterBreak="0">
+  <w:abstractNum w:abstractNumId="8" w15:restartNumberingAfterBreak="0">
     <w:nsid w:val="66C25FFA"/>
     <w:multiLevelType w:val="hybridMultilevel"/>
     <w:tmpl w:val="AEC2E22E"/>
@@ -3664,7 +3933,7 @@
       </w:pPr>
     </w:lvl>
   </w:abstractNum>
-  <w:abstractNum w:abstractNumId="8" w15:restartNumberingAfterBreak="0">
+  <w:abstractNum w:abstractNumId="9" w15:restartNumberingAfterBreak="0">
     <w:nsid w:val="733B65F3"/>
     <w:multiLevelType w:val="multilevel"/>
     <w:tmpl w:val="16309852"/>
@@ -3782,7 +4051,7 @@
       </w:rPr>
     </w:lvl>
   </w:abstractNum>
-  <w:abstractNum w:abstractNumId="9" w15:restartNumberingAfterBreak="0">
+  <w:abstractNum w:abstractNumId="10" w15:restartNumberingAfterBreak="0">
     <w:nsid w:val="76641C03"/>
     <w:multiLevelType w:val="hybridMultilevel"/>
     <w:tmpl w:val="957E874C"/>
@@ -3895,7 +4164,7 @@
       </w:rPr>
     </w:lvl>
   </w:abstractNum>
-  <w:abstractNum w:abstractNumId="10" w15:restartNumberingAfterBreak="0">
+  <w:abstractNum w:abstractNumId="11" w15:restartNumberingAfterBreak="0">
     <w:nsid w:val="7BA83795"/>
     <w:multiLevelType w:val="hybridMultilevel"/>
     <w:tmpl w:val="4BA6AC72"/>
@@ -4008,7 +4277,7 @@
       </w:rPr>
     </w:lvl>
   </w:abstractNum>
-  <w:abstractNum w:abstractNumId="11" w15:restartNumberingAfterBreak="0">
+  <w:abstractNum w:abstractNumId="12" w15:restartNumberingAfterBreak="0">
     <w:nsid w:val="7DCA71B6"/>
     <w:multiLevelType w:val="hybridMultilevel"/>
     <w:tmpl w:val="AEC2E22E"/>
@@ -4098,40 +4367,43 @@
     </w:lvl>
   </w:abstractNum>
   <w:num w:numId="1">
+    <w:abstractNumId w:val="9"/>
+  </w:num>
+  <w:num w:numId="2">
+    <w:abstractNumId w:val="1"/>
+  </w:num>
+  <w:num w:numId="3">
+    <w:abstractNumId w:val="3"/>
+  </w:num>
+  <w:num w:numId="4">
+    <w:abstractNumId w:val="11"/>
+  </w:num>
+  <w:num w:numId="5">
+    <w:abstractNumId w:val="5"/>
+  </w:num>
+  <w:num w:numId="6">
+    <w:abstractNumId w:val="10"/>
+  </w:num>
+  <w:num w:numId="7">
+    <w:abstractNumId w:val="6"/>
+  </w:num>
+  <w:num w:numId="8">
+    <w:abstractNumId w:val="12"/>
+  </w:num>
+  <w:num w:numId="9">
     <w:abstractNumId w:val="8"/>
   </w:num>
-  <w:num w:numId="2">
-    <w:abstractNumId w:val="0"/>
+  <w:num w:numId="10">
+    <w:abstractNumId w:val="4"/>
   </w:num>
-  <w:num w:numId="3">
+  <w:num w:numId="11">
+    <w:abstractNumId w:val="7"/>
+  </w:num>
+  <w:num w:numId="12">
     <w:abstractNumId w:val="2"/>
   </w:num>
-  <w:num w:numId="4">
-    <w:abstractNumId w:val="10"/>
-  </w:num>
-  <w:num w:numId="5">
-    <w:abstractNumId w:val="4"/>
-  </w:num>
-  <w:num w:numId="6">
-    <w:abstractNumId w:val="9"/>
-  </w:num>
-  <w:num w:numId="7">
-    <w:abstractNumId w:val="5"/>
-  </w:num>
-  <w:num w:numId="8">
-    <w:abstractNumId w:val="11"/>
-  </w:num>
-  <w:num w:numId="9">
-    <w:abstractNumId w:val="7"/>
-  </w:num>
-  <w:num w:numId="10">
-    <w:abstractNumId w:val="3"/>
-  </w:num>
-  <w:num w:numId="11">
-    <w:abstractNumId w:val="6"/>
-  </w:num>
-  <w:num w:numId="12">
-    <w:abstractNumId w:val="1"/>
+  <w:num w:numId="13">
+    <w:abstractNumId w:val="0"/>
   </w:num>
 </w:numbering>
 </file>

</xml_diff>

<commit_message>
Aggiornamento RAD ed UML
</commit_message>
<xml_diff>
--- a/Documenti/MedQueue_RAD.docx
+++ b/Documenti/MedQueue_RAD.docx
@@ -950,10 +950,13 @@
     </w:p>
     <w:p>
       <w:pPr>
+        <w:pStyle w:val="Paragrafoelenco"/>
+        <w:numPr>
+          <w:ilvl w:val="2"/>
+          <w:numId w:val="1"/>
+        </w:numPr>
         <w:spacing w:after="20" w:line="360" w:lineRule="auto"/>
         <w:rPr>
-          <w:b/>
-          <w:bCs/>
           <w:color w:val="000000" w:themeColor="text1"/>
           <w:sz w:val="28"/>
           <w:szCs w:val="28"/>
@@ -961,14 +964,467 @@
       </w:pPr>
       <w:r>
         <w:rPr>
-          <w:b/>
-          <w:bCs/>
           <w:color w:val="000000" w:themeColor="text1"/>
           <w:sz w:val="28"/>
           <w:szCs w:val="28"/>
         </w:rPr>
+        <w:t>Modello ad Oggetti</w:t>
+      </w:r>
+    </w:p>
+    <w:p>
+      <w:pPr>
+        <w:pStyle w:val="Paragrafoelenco"/>
+        <w:spacing w:after="20" w:line="360" w:lineRule="auto"/>
+        <w:ind w:left="1713"/>
+        <w:rPr>
+          <w:color w:val="000000" w:themeColor="text1"/>
+          <w:sz w:val="28"/>
+          <w:szCs w:val="28"/>
+        </w:rPr>
+      </w:pPr>
+      <w:r>
+        <w:rPr>
+          <w:color w:val="000000" w:themeColor="text1"/>
+          <w:sz w:val="28"/>
+          <w:szCs w:val="28"/>
+        </w:rPr>
+        <w:t>3.5.3.1 Entità di dominio</w:t>
+      </w:r>
+    </w:p>
+    <w:p>
+      <w:pPr>
+        <w:pStyle w:val="Paragrafoelenco"/>
+        <w:spacing w:after="20" w:line="360" w:lineRule="auto"/>
+        <w:ind w:left="1713"/>
+        <w:rPr>
+          <w:color w:val="000000" w:themeColor="text1"/>
+          <w:sz w:val="28"/>
+          <w:szCs w:val="28"/>
+        </w:rPr>
+      </w:pPr>
+      <w:r>
+        <w:rPr>
+          <w:color w:val="000000" w:themeColor="text1"/>
+          <w:sz w:val="28"/>
+          <w:szCs w:val="28"/>
+        </w:rPr>
+        <w:t xml:space="preserve">3.5.3.2 </w:t>
+      </w:r>
+      <w:r>
+        <w:rPr>
+          <w:color w:val="000000" w:themeColor="text1"/>
+          <w:sz w:val="28"/>
+          <w:szCs w:val="28"/>
+        </w:rPr>
+        <w:t>OM_VC: Visualizzazione Code</w:t>
+      </w:r>
+    </w:p>
+    <w:p>
+      <w:pPr>
+        <w:pStyle w:val="Paragrafoelenco"/>
+        <w:spacing w:after="20" w:line="360" w:lineRule="auto"/>
+        <w:ind w:left="1713"/>
+        <w:rPr>
+          <w:color w:val="000000" w:themeColor="text1"/>
+          <w:sz w:val="28"/>
+          <w:szCs w:val="28"/>
+        </w:rPr>
+      </w:pPr>
+      <w:r>
+        <w:rPr>
+          <w:color w:val="000000" w:themeColor="text1"/>
+          <w:sz w:val="28"/>
+          <w:szCs w:val="28"/>
+        </w:rPr>
+        <w:t xml:space="preserve">3.5.3.3 </w:t>
+      </w:r>
+      <w:r>
+        <w:rPr>
+          <w:color w:val="000000" w:themeColor="text1"/>
+          <w:sz w:val="28"/>
+          <w:szCs w:val="28"/>
+        </w:rPr>
+        <w:t>OM_GP-1: Richiesta Prenotazione</w:t>
+      </w:r>
+    </w:p>
+    <w:p>
+      <w:pPr>
+        <w:pStyle w:val="Paragrafoelenco"/>
+        <w:spacing w:after="20" w:line="360" w:lineRule="auto"/>
+        <w:ind w:left="1713"/>
+        <w:rPr>
+          <w:color w:val="000000" w:themeColor="text1"/>
+          <w:sz w:val="28"/>
+          <w:szCs w:val="28"/>
+        </w:rPr>
+      </w:pPr>
+      <w:r>
+        <w:rPr>
+          <w:color w:val="000000" w:themeColor="text1"/>
+          <w:sz w:val="28"/>
+          <w:szCs w:val="28"/>
+        </w:rPr>
+        <w:lastRenderedPageBreak/>
+        <w:t xml:space="preserve">3.5.3.4 </w:t>
+      </w:r>
+      <w:r>
+        <w:rPr>
+          <w:color w:val="000000" w:themeColor="text1"/>
+          <w:sz w:val="28"/>
+          <w:szCs w:val="28"/>
+        </w:rPr>
+        <w:t>OM_GP-2: Eliminazione Prenotazione</w:t>
+      </w:r>
+    </w:p>
+    <w:p>
+      <w:pPr>
+        <w:pStyle w:val="Paragrafoelenco"/>
+        <w:spacing w:after="20" w:line="360" w:lineRule="auto"/>
+        <w:ind w:left="1713"/>
+        <w:rPr>
+          <w:color w:val="000000" w:themeColor="text1"/>
+          <w:sz w:val="28"/>
+          <w:szCs w:val="28"/>
+        </w:rPr>
+      </w:pPr>
+      <w:r>
+        <w:rPr>
+          <w:color w:val="000000" w:themeColor="text1"/>
+          <w:sz w:val="28"/>
+          <w:szCs w:val="28"/>
+        </w:rPr>
+        <w:t xml:space="preserve">3.5.3.5 </w:t>
+      </w:r>
+      <w:r>
+        <w:rPr>
+          <w:color w:val="000000" w:themeColor="text1"/>
+          <w:sz w:val="28"/>
+          <w:szCs w:val="28"/>
+        </w:rPr>
+        <w:t>OM_GP-3: Validazione Prenotazione</w:t>
+      </w:r>
+    </w:p>
+    <w:p>
+      <w:pPr>
+        <w:pStyle w:val="Paragrafoelenco"/>
+        <w:spacing w:after="20" w:line="360" w:lineRule="auto"/>
+        <w:ind w:left="1713"/>
+        <w:rPr>
+          <w:color w:val="000000" w:themeColor="text1"/>
+          <w:sz w:val="28"/>
+          <w:szCs w:val="28"/>
+        </w:rPr>
+      </w:pPr>
+      <w:r>
+        <w:rPr>
+          <w:color w:val="000000" w:themeColor="text1"/>
+          <w:sz w:val="28"/>
+          <w:szCs w:val="28"/>
+        </w:rPr>
+        <w:t xml:space="preserve">3.5.3.6 </w:t>
+      </w:r>
+      <w:r>
+        <w:rPr>
+          <w:color w:val="000000" w:themeColor="text1"/>
+          <w:sz w:val="28"/>
+          <w:szCs w:val="28"/>
+        </w:rPr>
+        <w:t>OM_GP-4: Accettazione Prenotazione</w:t>
+      </w:r>
+    </w:p>
+    <w:p>
+      <w:pPr>
+        <w:pStyle w:val="Paragrafoelenco"/>
+        <w:spacing w:after="20" w:line="360" w:lineRule="auto"/>
+        <w:ind w:left="1713"/>
+        <w:rPr>
+          <w:color w:val="000000" w:themeColor="text1"/>
+          <w:sz w:val="28"/>
+          <w:szCs w:val="28"/>
+        </w:rPr>
+      </w:pPr>
+      <w:r>
+        <w:rPr>
+          <w:color w:val="000000" w:themeColor="text1"/>
+          <w:sz w:val="28"/>
+          <w:szCs w:val="28"/>
+        </w:rPr>
+        <w:t>3.5.3.7 OM_GP-5: Visualizzazione Prenotazione</w:t>
+      </w:r>
+    </w:p>
+    <w:p>
+      <w:pPr>
+        <w:pStyle w:val="Paragrafoelenco"/>
+        <w:spacing w:after="20" w:line="360" w:lineRule="auto"/>
+        <w:ind w:left="1713"/>
+        <w:rPr>
+          <w:color w:val="000000" w:themeColor="text1"/>
+          <w:sz w:val="28"/>
+          <w:szCs w:val="28"/>
+        </w:rPr>
+      </w:pPr>
+      <w:r>
+        <w:rPr>
+          <w:color w:val="000000" w:themeColor="text1"/>
+          <w:sz w:val="28"/>
+          <w:szCs w:val="28"/>
+        </w:rPr>
+        <w:t>3.5.3.8 OM_GU-1: Autenticazione</w:t>
+      </w:r>
+    </w:p>
+    <w:p>
+      <w:pPr>
+        <w:pStyle w:val="Paragrafoelenco"/>
+        <w:spacing w:after="20" w:line="360" w:lineRule="auto"/>
+        <w:ind w:left="1713"/>
+        <w:rPr>
+          <w:color w:val="000000" w:themeColor="text1"/>
+          <w:sz w:val="28"/>
+          <w:szCs w:val="28"/>
+        </w:rPr>
+      </w:pPr>
+      <w:r>
+        <w:rPr>
+          <w:color w:val="000000" w:themeColor="text1"/>
+          <w:sz w:val="28"/>
+          <w:szCs w:val="28"/>
+        </w:rPr>
+        <w:t>3.5.3.9 OM_GU-2: Registrazione Account</w:t>
+      </w:r>
+    </w:p>
+    <w:p>
+      <w:pPr>
+        <w:pStyle w:val="Paragrafoelenco"/>
+        <w:spacing w:after="20" w:line="360" w:lineRule="auto"/>
+        <w:ind w:left="1713"/>
+        <w:rPr>
+          <w:color w:val="000000" w:themeColor="text1"/>
+          <w:sz w:val="28"/>
+          <w:szCs w:val="28"/>
+        </w:rPr>
+      </w:pPr>
+      <w:r>
+        <w:rPr>
+          <w:color w:val="000000" w:themeColor="text1"/>
+          <w:sz w:val="28"/>
+          <w:szCs w:val="28"/>
+        </w:rPr>
+        <w:t>3.5.3.10 OM_GU-3: Logout</w:t>
+      </w:r>
+    </w:p>
+    <w:p>
+      <w:pPr>
+        <w:spacing w:after="20" w:line="360" w:lineRule="auto"/>
+        <w:rPr>
+          <w:b/>
+          <w:bCs/>
+          <w:color w:val="000000" w:themeColor="text1"/>
+          <w:sz w:val="28"/>
+          <w:szCs w:val="28"/>
+        </w:rPr>
+      </w:pPr>
+      <w:r>
+        <w:rPr>
+          <w:b/>
+          <w:bCs/>
+          <w:color w:val="000000" w:themeColor="text1"/>
+          <w:sz w:val="28"/>
+          <w:szCs w:val="28"/>
+        </w:rPr>
         <w:t>Glossario</w:t>
       </w:r>
+    </w:p>
+    <w:p>
+      <w:pPr>
+        <w:pStyle w:val="Paragrafoelenco"/>
+        <w:spacing w:after="20" w:line="360" w:lineRule="auto"/>
+        <w:ind w:left="360"/>
+        <w:rPr>
+          <w:color w:val="000000" w:themeColor="text1"/>
+          <w:sz w:val="28"/>
+          <w:szCs w:val="28"/>
+        </w:rPr>
+      </w:pPr>
+    </w:p>
+    <w:p>
+      <w:pPr>
+        <w:pStyle w:val="Paragrafoelenco"/>
+        <w:spacing w:after="20" w:line="360" w:lineRule="auto"/>
+        <w:ind w:left="360"/>
+        <w:rPr>
+          <w:color w:val="000000" w:themeColor="text1"/>
+          <w:sz w:val="28"/>
+          <w:szCs w:val="28"/>
+        </w:rPr>
+      </w:pPr>
+    </w:p>
+    <w:p>
+      <w:pPr>
+        <w:pStyle w:val="Paragrafoelenco"/>
+        <w:spacing w:after="20" w:line="360" w:lineRule="auto"/>
+        <w:ind w:left="360"/>
+        <w:rPr>
+          <w:color w:val="000000" w:themeColor="text1"/>
+          <w:sz w:val="28"/>
+          <w:szCs w:val="28"/>
+        </w:rPr>
+      </w:pPr>
+    </w:p>
+    <w:p>
+      <w:pPr>
+        <w:pStyle w:val="Paragrafoelenco"/>
+        <w:spacing w:after="20" w:line="360" w:lineRule="auto"/>
+        <w:ind w:left="360"/>
+        <w:rPr>
+          <w:color w:val="000000" w:themeColor="text1"/>
+          <w:sz w:val="28"/>
+          <w:szCs w:val="28"/>
+        </w:rPr>
+      </w:pPr>
+    </w:p>
+    <w:p>
+      <w:pPr>
+        <w:pStyle w:val="Paragrafoelenco"/>
+        <w:spacing w:after="20" w:line="360" w:lineRule="auto"/>
+        <w:ind w:left="360"/>
+        <w:rPr>
+          <w:color w:val="000000" w:themeColor="text1"/>
+          <w:sz w:val="28"/>
+          <w:szCs w:val="28"/>
+        </w:rPr>
+      </w:pPr>
+    </w:p>
+    <w:p>
+      <w:pPr>
+        <w:pStyle w:val="Paragrafoelenco"/>
+        <w:spacing w:after="20" w:line="360" w:lineRule="auto"/>
+        <w:ind w:left="360"/>
+        <w:rPr>
+          <w:color w:val="000000" w:themeColor="text1"/>
+          <w:sz w:val="28"/>
+          <w:szCs w:val="28"/>
+        </w:rPr>
+      </w:pPr>
+    </w:p>
+    <w:p>
+      <w:pPr>
+        <w:pStyle w:val="Paragrafoelenco"/>
+        <w:spacing w:after="20" w:line="360" w:lineRule="auto"/>
+        <w:ind w:left="360"/>
+        <w:rPr>
+          <w:color w:val="000000" w:themeColor="text1"/>
+          <w:sz w:val="28"/>
+          <w:szCs w:val="28"/>
+        </w:rPr>
+      </w:pPr>
+    </w:p>
+    <w:p>
+      <w:pPr>
+        <w:pStyle w:val="Paragrafoelenco"/>
+        <w:spacing w:after="20" w:line="360" w:lineRule="auto"/>
+        <w:ind w:left="360"/>
+        <w:rPr>
+          <w:color w:val="000000" w:themeColor="text1"/>
+          <w:sz w:val="28"/>
+          <w:szCs w:val="28"/>
+        </w:rPr>
+      </w:pPr>
+    </w:p>
+    <w:p>
+      <w:pPr>
+        <w:pStyle w:val="Paragrafoelenco"/>
+        <w:spacing w:after="20" w:line="360" w:lineRule="auto"/>
+        <w:ind w:left="360"/>
+        <w:rPr>
+          <w:color w:val="000000" w:themeColor="text1"/>
+          <w:sz w:val="28"/>
+          <w:szCs w:val="28"/>
+        </w:rPr>
+      </w:pPr>
+    </w:p>
+    <w:p>
+      <w:pPr>
+        <w:pStyle w:val="Paragrafoelenco"/>
+        <w:spacing w:after="20" w:line="360" w:lineRule="auto"/>
+        <w:ind w:left="360"/>
+        <w:rPr>
+          <w:color w:val="000000" w:themeColor="text1"/>
+          <w:sz w:val="28"/>
+          <w:szCs w:val="28"/>
+        </w:rPr>
+      </w:pPr>
+    </w:p>
+    <w:p>
+      <w:pPr>
+        <w:pStyle w:val="Paragrafoelenco"/>
+        <w:spacing w:after="20" w:line="360" w:lineRule="auto"/>
+        <w:ind w:left="360"/>
+        <w:rPr>
+          <w:color w:val="000000" w:themeColor="text1"/>
+          <w:sz w:val="28"/>
+          <w:szCs w:val="28"/>
+        </w:rPr>
+      </w:pPr>
+    </w:p>
+    <w:p>
+      <w:pPr>
+        <w:pStyle w:val="Paragrafoelenco"/>
+        <w:spacing w:after="20" w:line="360" w:lineRule="auto"/>
+        <w:ind w:left="360"/>
+        <w:rPr>
+          <w:color w:val="000000" w:themeColor="text1"/>
+          <w:sz w:val="28"/>
+          <w:szCs w:val="28"/>
+        </w:rPr>
+      </w:pPr>
+    </w:p>
+    <w:p>
+      <w:pPr>
+        <w:pStyle w:val="Paragrafoelenco"/>
+        <w:spacing w:after="20" w:line="360" w:lineRule="auto"/>
+        <w:ind w:left="360"/>
+        <w:rPr>
+          <w:color w:val="000000" w:themeColor="text1"/>
+          <w:sz w:val="28"/>
+          <w:szCs w:val="28"/>
+        </w:rPr>
+      </w:pPr>
+    </w:p>
+    <w:p>
+      <w:pPr>
+        <w:pStyle w:val="Paragrafoelenco"/>
+        <w:spacing w:after="20" w:line="360" w:lineRule="auto"/>
+        <w:ind w:left="360"/>
+        <w:rPr>
+          <w:color w:val="000000" w:themeColor="text1"/>
+          <w:sz w:val="28"/>
+          <w:szCs w:val="28"/>
+        </w:rPr>
+      </w:pPr>
+    </w:p>
+    <w:p>
+      <w:pPr>
+        <w:pStyle w:val="Paragrafoelenco"/>
+        <w:spacing w:after="20" w:line="360" w:lineRule="auto"/>
+        <w:ind w:left="360"/>
+        <w:rPr>
+          <w:color w:val="000000" w:themeColor="text1"/>
+          <w:sz w:val="28"/>
+          <w:szCs w:val="28"/>
+        </w:rPr>
+      </w:pPr>
+    </w:p>
+    <w:p>
+      <w:pPr>
+        <w:pStyle w:val="Paragrafoelenco"/>
+        <w:spacing w:after="20" w:line="360" w:lineRule="auto"/>
+        <w:ind w:left="360"/>
+        <w:rPr>
+          <w:color w:val="000000" w:themeColor="text1"/>
+          <w:sz w:val="28"/>
+          <w:szCs w:val="28"/>
+        </w:rPr>
+      </w:pPr>
     </w:p>
     <w:p>
       <w:pPr>
@@ -1054,6 +1510,7 @@
           <w:sz w:val="44"/>
           <w:szCs w:val="44"/>
         </w:rPr>
+        <w:lastRenderedPageBreak/>
         <mc:AlternateContent>
           <mc:Choice Requires="wps">
             <w:drawing>
@@ -1285,15 +1742,15 @@
         <w:ind w:left="360"/>
       </w:pPr>
       <w:r>
+        <w:t>Il software che presentiamo parte dall’idea che per rendere migliore l’esperienza del cliente presso una struttura ospedaliera sia indispensabile diminuire i tempi di attesa almeno per quanto riguarda gli iter precedenti alla fruizione effettiva del servizio medico.</w:t>
+      </w:r>
+    </w:p>
+    <w:p>
+      <w:pPr>
+        <w:ind w:left="360"/>
+      </w:pPr>
+      <w:r>
         <w:lastRenderedPageBreak/>
-        <w:t>Il software che presentiamo parte dall’idea che per rendere migliore l’esperienza del cliente presso una struttura ospedaliera sia indispensabile diminuire i tempi di attesa almeno per quanto riguarda gli iter precedenti alla fruizione effettiva del servizio medico.</w:t>
-      </w:r>
-    </w:p>
-    <w:p>
-      <w:pPr>
-        <w:ind w:left="360"/>
-      </w:pPr>
-      <w:r>
         <w:t>La nostra proposta, quindi, si basa su due principi fondamentali:</w:t>
       </w:r>
     </w:p>
@@ -1415,6 +1872,18 @@
       <w:r>
         <w:t xml:space="preserve"> e come gli attori individuati interagiscono con il sistema. Verranno poi presentati mock-up dell’interfaccia utente ed i path navigazionali per l’applicazione proposta</w:t>
       </w:r>
+    </w:p>
+    <w:p>
+      <w:pPr>
+        <w:pStyle w:val="Paragrafoelenco"/>
+        <w:spacing w:after="20" w:line="360" w:lineRule="auto"/>
+        <w:ind w:left="360"/>
+        <w:rPr>
+          <w:color w:val="000000" w:themeColor="text1"/>
+          <w:sz w:val="28"/>
+          <w:szCs w:val="28"/>
+        </w:rPr>
+      </w:pPr>
     </w:p>
     <w:p>
       <w:pPr>
@@ -1592,6 +2061,7 @@
         <w:rPr>
           <w:noProof/>
         </w:rPr>
+        <w:lastRenderedPageBreak/>
         <mc:AlternateContent>
           <mc:Choice Requires="wps">
             <w:drawing>
@@ -1871,6 +2341,15 @@
     <w:p>
       <w:pPr>
         <w:spacing w:after="20" w:line="240" w:lineRule="auto"/>
+        <w:rPr>
+          <w:color w:val="000000" w:themeColor="text1"/>
+        </w:rPr>
+      </w:pPr>
+    </w:p>
+    <w:p>
+      <w:pPr>
+        <w:spacing w:after="20" w:line="240" w:lineRule="auto"/>
+        <w:jc w:val="center"/>
         <w:rPr>
           <w:color w:val="000000" w:themeColor="text1"/>
         </w:rPr>
@@ -2305,7 +2784,25 @@
         </w:rPr>
       </w:pPr>
       <w:r>
-        <w:t>RF-VC-1: Il sistema dovrà offrire la possibilità all’utente di visualizzare la coda delle prenotazioni</w:t>
+        <w:t xml:space="preserve">RF-VC-1: </w:t>
+      </w:r>
+      <w:r>
+        <w:t xml:space="preserve">Visualizzazione </w:t>
+      </w:r>
+      <w:r>
+        <w:t>Prenotazioni</w:t>
+      </w:r>
+    </w:p>
+    <w:p>
+      <w:pPr>
+        <w:pStyle w:val="Paragrafoelenco"/>
+        <w:rPr>
+          <w:b/>
+          <w:bCs/>
+        </w:rPr>
+      </w:pPr>
+      <w:r>
+        <w:t>Il sistema dovrà offrire la possibilità all’utente di visualizzare la coda delle prenotazioni</w:t>
       </w:r>
     </w:p>
     <w:p>
@@ -2321,22 +2818,37 @@
         </w:rPr>
       </w:pPr>
       <w:r>
-        <w:t>RF-VC-2: Il sistema dovrà offrire la possibilità all’utente e all’impiegato di visualizzare la coda di presenza</w:t>
-      </w:r>
-    </w:p>
-    <w:p>
-      <w:pPr>
-        <w:rPr>
-          <w:b/>
-          <w:bCs/>
-        </w:rPr>
-      </w:pPr>
-      <w:r>
-        <w:rPr>
-          <w:b/>
-          <w:bCs/>
-        </w:rPr>
+        <w:t>RF-VC-2:</w:t>
+      </w:r>
+      <w:r>
+        <w:t xml:space="preserve"> Visualizzazione Presenze</w:t>
+      </w:r>
+    </w:p>
+    <w:p>
+      <w:pPr>
+        <w:pStyle w:val="Paragrafoelenco"/>
+        <w:rPr>
+          <w:b/>
+          <w:bCs/>
+        </w:rPr>
+      </w:pPr>
+      <w:r>
         <w:lastRenderedPageBreak/>
+        <w:t xml:space="preserve"> Il sistema dovrà offrire la possibilità all’utente e all’impiegato di visualizzare la coda di presenza</w:t>
+      </w:r>
+    </w:p>
+    <w:p>
+      <w:pPr>
+        <w:rPr>
+          <w:b/>
+          <w:bCs/>
+        </w:rPr>
+      </w:pPr>
+      <w:r>
+        <w:rPr>
+          <w:b/>
+          <w:bCs/>
+        </w:rPr>
         <w:t>3</w:t>
       </w:r>
       <w:r>
@@ -2824,6 +3336,7 @@
         </w:numPr>
       </w:pPr>
       <w:r>
+        <w:lastRenderedPageBreak/>
         <w:t>RNF-A2: Il sistema dovrà fornire un metodo di autenticazione sicuro in modo che i dati gestiti siano protetti da accessi non autorizzati</w:t>
       </w:r>
     </w:p>
@@ -2865,7 +3378,6 @@
         </w:numPr>
       </w:pPr>
       <w:r>
-        <w:lastRenderedPageBreak/>
         <w:t>RNF</w:t>
       </w:r>
       <w:r>
@@ -9633,8 +10145,3469 @@
         </w:rPr>
       </w:pPr>
     </w:p>
+    <w:p>
+      <w:pPr>
+        <w:pStyle w:val="Paragrafoelenco"/>
+        <w:spacing w:after="20" w:line="360" w:lineRule="auto"/>
+        <w:ind w:left="360"/>
+        <w:rPr>
+          <w:color w:val="000000" w:themeColor="text1"/>
+          <w:sz w:val="28"/>
+          <w:szCs w:val="28"/>
+        </w:rPr>
+      </w:pPr>
+    </w:p>
+    <w:p>
+      <w:pPr>
+        <w:pStyle w:val="Paragrafoelenco"/>
+        <w:spacing w:after="20" w:line="360" w:lineRule="auto"/>
+        <w:ind w:left="360"/>
+        <w:rPr>
+          <w:color w:val="000000" w:themeColor="text1"/>
+          <w:sz w:val="28"/>
+          <w:szCs w:val="28"/>
+        </w:rPr>
+      </w:pPr>
+    </w:p>
+    <w:p>
+      <w:pPr>
+        <w:pStyle w:val="Paragrafoelenco"/>
+        <w:spacing w:after="20" w:line="360" w:lineRule="auto"/>
+        <w:ind w:left="360"/>
+        <w:rPr>
+          <w:color w:val="000000" w:themeColor="text1"/>
+          <w:sz w:val="28"/>
+          <w:szCs w:val="28"/>
+        </w:rPr>
+      </w:pPr>
+    </w:p>
+    <w:p>
+      <w:pPr>
+        <w:pStyle w:val="Paragrafoelenco"/>
+        <w:spacing w:after="20" w:line="360" w:lineRule="auto"/>
+        <w:ind w:left="360"/>
+        <w:rPr>
+          <w:color w:val="000000" w:themeColor="text1"/>
+          <w:sz w:val="28"/>
+          <w:szCs w:val="28"/>
+        </w:rPr>
+      </w:pPr>
+    </w:p>
+    <w:p>
+      <w:pPr>
+        <w:pStyle w:val="Paragrafoelenco"/>
+        <w:spacing w:after="20" w:line="360" w:lineRule="auto"/>
+        <w:ind w:left="360"/>
+        <w:rPr>
+          <w:color w:val="000000" w:themeColor="text1"/>
+          <w:sz w:val="28"/>
+          <w:szCs w:val="28"/>
+        </w:rPr>
+      </w:pPr>
+    </w:p>
+    <w:p>
+      <w:pPr>
+        <w:spacing w:after="20" w:line="360" w:lineRule="auto"/>
+        <w:ind w:left="360"/>
+        <w:rPr>
+          <w:b/>
+          <w:bCs/>
+          <w:color w:val="000000" w:themeColor="text1"/>
+        </w:rPr>
+      </w:pPr>
+      <w:r>
+        <w:rPr>
+          <w:b/>
+          <w:bCs/>
+          <w:color w:val="000000" w:themeColor="text1"/>
+        </w:rPr>
+        <w:lastRenderedPageBreak/>
+        <w:t>3.</w:t>
+      </w:r>
+      <w:r>
+        <w:rPr>
+          <w:b/>
+          <w:bCs/>
+          <w:color w:val="000000" w:themeColor="text1"/>
+        </w:rPr>
+        <w:t xml:space="preserve">5.3 </w:t>
+      </w:r>
+      <w:r>
+        <w:rPr>
+          <w:b/>
+          <w:bCs/>
+          <w:color w:val="000000" w:themeColor="text1"/>
+        </w:rPr>
+        <w:t>Modello ad Oggetti</w:t>
+      </w:r>
+    </w:p>
+    <w:p>
+      <w:pPr>
+        <w:ind w:left="360"/>
+      </w:pPr>
+      <w:r>
+        <w:t>La sezione presenta un riepilogo di tutti gli oggetti individuati in fase di analisi, raggruppati nella tabella delle entità. Per ognuna delle gestioni è poi mostrato come tutti gli oggetti coinvolti si relazionano tra loro.</w:t>
+      </w:r>
+    </w:p>
+    <w:p>
+      <w:pPr>
+        <w:ind w:left="360"/>
+        <w:rPr>
+          <w:b/>
+          <w:bCs/>
+        </w:rPr>
+      </w:pPr>
+      <w:r>
+        <w:rPr>
+          <w:b/>
+          <w:bCs/>
+        </w:rPr>
+        <w:t>3.</w:t>
+      </w:r>
+      <w:r>
+        <w:rPr>
+          <w:b/>
+          <w:bCs/>
+        </w:rPr>
+        <w:t xml:space="preserve">5.3.1 </w:t>
+      </w:r>
+      <w:r>
+        <w:rPr>
+          <w:b/>
+          <w:bCs/>
+        </w:rPr>
+        <w:t>Entità di dominio</w:t>
+      </w:r>
+    </w:p>
+    <w:p>
+      <w:pPr>
+        <w:ind w:left="360"/>
+      </w:pPr>
+      <w:r>
+        <w:rPr>
+          <w:noProof/>
+        </w:rPr>
+        <w:drawing>
+          <wp:inline distT="0" distB="0" distL="0" distR="0" wp14:anchorId="56E2286E" wp14:editId="079175A9">
+            <wp:extent cx="5859978" cy="4204113"/>
+            <wp:effectExtent l="0" t="0" r="7620" b="6350"/>
+            <wp:docPr id="10" name="Immagine 10"/>
+            <wp:cNvGraphicFramePr>
+              <a:graphicFrameLocks xmlns:a="http://schemas.openxmlformats.org/drawingml/2006/main" noChangeAspect="1"/>
+            </wp:cNvGraphicFramePr>
+            <a:graphic xmlns:a="http://schemas.openxmlformats.org/drawingml/2006/main">
+              <a:graphicData uri="http://schemas.openxmlformats.org/drawingml/2006/picture">
+                <pic:pic xmlns:pic="http://schemas.openxmlformats.org/drawingml/2006/picture">
+                  <pic:nvPicPr>
+                    <pic:cNvPr id="10" name="Immagine 10"/>
+                    <pic:cNvPicPr/>
+                  </pic:nvPicPr>
+                  <pic:blipFill>
+                    <a:blip r:embed="rId11">
+                      <a:extLst>
+                        <a:ext uri="{28A0092B-C50C-407E-A947-70E740481C1C}">
+                          <a14:useLocalDpi xmlns:a14="http://schemas.microsoft.com/office/drawing/2010/main" val="0"/>
+                        </a:ext>
+                      </a:extLst>
+                    </a:blip>
+                    <a:stretch>
+                      <a:fillRect/>
+                    </a:stretch>
+                  </pic:blipFill>
+                  <pic:spPr>
+                    <a:xfrm>
+                      <a:off x="0" y="0"/>
+                      <a:ext cx="5896473" cy="4230296"/>
+                    </a:xfrm>
+                    <a:prstGeom prst="rect">
+                      <a:avLst/>
+                    </a:prstGeom>
+                  </pic:spPr>
+                </pic:pic>
+              </a:graphicData>
+            </a:graphic>
+          </wp:inline>
+        </w:drawing>
+      </w:r>
+    </w:p>
+    <w:p>
+      <w:pPr>
+        <w:ind w:left="360"/>
+        <w:jc w:val="center"/>
+      </w:pPr>
+    </w:p>
+    <w:p>
+      <w:pPr>
+        <w:ind w:left="360"/>
+        <w:jc w:val="center"/>
+      </w:pPr>
+    </w:p>
+    <w:p>
+      <w:pPr>
+        <w:ind w:left="360"/>
+        <w:jc w:val="center"/>
+      </w:pPr>
+    </w:p>
+    <w:tbl>
+      <w:tblPr>
+        <w:tblStyle w:val="Grigliatabella"/>
+        <w:tblW w:w="9399" w:type="dxa"/>
+        <w:tblInd w:w="360" w:type="dxa"/>
+        <w:tblLook w:val="04A0" w:firstRow="1" w:lastRow="0" w:firstColumn="1" w:lastColumn="0" w:noHBand="0" w:noVBand="1"/>
+      </w:tblPr>
+      <w:tblGrid>
+        <w:gridCol w:w="2045"/>
+        <w:gridCol w:w="1276"/>
+        <w:gridCol w:w="6078"/>
+      </w:tblGrid>
+      <w:tr>
+        <w:trPr>
+          <w:trHeight w:val="362"/>
+        </w:trPr>
+        <w:tc>
+          <w:tcPr>
+            <w:tcW w:w="2045" w:type="dxa"/>
+            <w:shd w:val="clear" w:color="auto" w:fill="002060"/>
+          </w:tcPr>
+          <w:p>
+            <w:pPr>
+              <w:rPr>
+                <w:color w:val="FFFFFF" w:themeColor="background1"/>
+              </w:rPr>
+            </w:pPr>
+            <w:r>
+              <w:rPr>
+                <w:color w:val="FFFFFF" w:themeColor="background1"/>
+              </w:rPr>
+              <w:t>Nome oggetto</w:t>
+            </w:r>
+          </w:p>
+        </w:tc>
+        <w:tc>
+          <w:tcPr>
+            <w:tcW w:w="1276" w:type="dxa"/>
+            <w:shd w:val="clear" w:color="auto" w:fill="002060"/>
+          </w:tcPr>
+          <w:p>
+            <w:pPr>
+              <w:rPr>
+                <w:color w:val="FFFFFF" w:themeColor="background1"/>
+              </w:rPr>
+            </w:pPr>
+            <w:r>
+              <w:rPr>
+                <w:color w:val="FFFFFF" w:themeColor="background1"/>
+              </w:rPr>
+              <w:t>Tipologia</w:t>
+            </w:r>
+          </w:p>
+        </w:tc>
+        <w:tc>
+          <w:tcPr>
+            <w:tcW w:w="6078" w:type="dxa"/>
+            <w:shd w:val="clear" w:color="auto" w:fill="002060"/>
+          </w:tcPr>
+          <w:p>
+            <w:pPr>
+              <w:rPr>
+                <w:color w:val="FFFFFF" w:themeColor="background1"/>
+              </w:rPr>
+            </w:pPr>
+            <w:r>
+              <w:rPr>
+                <w:color w:val="FFFFFF" w:themeColor="background1"/>
+              </w:rPr>
+              <w:t>Descrizione</w:t>
+            </w:r>
+          </w:p>
+        </w:tc>
+      </w:tr>
+      <w:tr>
+        <w:trPr>
+          <w:trHeight w:val="362"/>
+        </w:trPr>
+        <w:tc>
+          <w:tcPr>
+            <w:tcW w:w="2045" w:type="dxa"/>
+          </w:tcPr>
+          <w:p>
+            <w:r>
+              <w:t>Utente</w:t>
+            </w:r>
+          </w:p>
+        </w:tc>
+        <w:tc>
+          <w:tcPr>
+            <w:tcW w:w="1276" w:type="dxa"/>
+          </w:tcPr>
+          <w:p>
+            <w:r>
+              <w:t>Entity</w:t>
+            </w:r>
+          </w:p>
+        </w:tc>
+        <w:tc>
+          <w:tcPr>
+            <w:tcW w:w="6078" w:type="dxa"/>
+          </w:tcPr>
+          <w:p>
+            <w:r>
+              <w:t>Entit</w:t>
+            </w:r>
+            <w:r>
+              <w:t>à</w:t>
+            </w:r>
+            <w:r>
+              <w:t xml:space="preserve"> che modella un utente</w:t>
+            </w:r>
+          </w:p>
+        </w:tc>
+      </w:tr>
+      <w:tr>
+        <w:trPr>
+          <w:trHeight w:val="362"/>
+        </w:trPr>
+        <w:tc>
+          <w:tcPr>
+            <w:tcW w:w="2045" w:type="dxa"/>
+          </w:tcPr>
+          <w:p>
+            <w:r>
+              <w:t>Prenotazione</w:t>
+            </w:r>
+          </w:p>
+        </w:tc>
+        <w:tc>
+          <w:tcPr>
+            <w:tcW w:w="1276" w:type="dxa"/>
+          </w:tcPr>
+          <w:p>
+            <w:r>
+              <w:t>Entity</w:t>
+            </w:r>
+          </w:p>
+        </w:tc>
+        <w:tc>
+          <w:tcPr>
+            <w:tcW w:w="6078" w:type="dxa"/>
+          </w:tcPr>
+          <w:p>
+            <w:r>
+              <w:t>Entit</w:t>
+            </w:r>
+            <w:r>
+              <w:t>à</w:t>
+            </w:r>
+            <w:r>
+              <w:t xml:space="preserve"> che modella una prenotazione dell’utente</w:t>
+            </w:r>
+          </w:p>
+        </w:tc>
+      </w:tr>
+      <w:tr>
+        <w:trPr>
+          <w:trHeight w:val="362"/>
+        </w:trPr>
+        <w:tc>
+          <w:tcPr>
+            <w:tcW w:w="2045" w:type="dxa"/>
+          </w:tcPr>
+          <w:p>
+            <w:r>
+              <w:t>Struttura</w:t>
+            </w:r>
+          </w:p>
+        </w:tc>
+        <w:tc>
+          <w:tcPr>
+            <w:tcW w:w="1276" w:type="dxa"/>
+          </w:tcPr>
+          <w:p>
+            <w:r>
+              <w:t>Entity</w:t>
+            </w:r>
+          </w:p>
+        </w:tc>
+        <w:tc>
+          <w:tcPr>
+            <w:tcW w:w="6078" w:type="dxa"/>
+          </w:tcPr>
+          <w:p>
+            <w:r>
+              <w:t>Entità che modella una struttura ospedaliera</w:t>
+            </w:r>
+          </w:p>
+        </w:tc>
+      </w:tr>
+      <w:tr>
+        <w:trPr>
+          <w:trHeight w:val="362"/>
+        </w:trPr>
+        <w:tc>
+          <w:tcPr>
+            <w:tcW w:w="2045" w:type="dxa"/>
+          </w:tcPr>
+          <w:p>
+            <w:r>
+              <w:t>Impiegato</w:t>
+            </w:r>
+          </w:p>
+        </w:tc>
+        <w:tc>
+          <w:tcPr>
+            <w:tcW w:w="1276" w:type="dxa"/>
+          </w:tcPr>
+          <w:p>
+            <w:r>
+              <w:t>Entity</w:t>
+            </w:r>
+          </w:p>
+        </w:tc>
+        <w:tc>
+          <w:tcPr>
+            <w:tcW w:w="6078" w:type="dxa"/>
+          </w:tcPr>
+          <w:p>
+            <w:r>
+              <w:t>Entità che modella un impiegato della struttura ospedaliera</w:t>
+            </w:r>
+          </w:p>
+        </w:tc>
+      </w:tr>
+    </w:tbl>
+    <w:p>
+      <w:pPr>
+        <w:ind w:left="360"/>
+        <w:rPr>
+          <w:u w:val="single"/>
+        </w:rPr>
+      </w:pPr>
+    </w:p>
+    <w:p>
+      <w:pPr>
+        <w:ind w:left="360"/>
+        <w:rPr>
+          <w:u w:val="single"/>
+        </w:rPr>
+      </w:pPr>
+    </w:p>
+    <w:p>
+      <w:pPr>
+        <w:ind w:left="360"/>
+        <w:rPr>
+          <w:u w:val="single"/>
+        </w:rPr>
+      </w:pPr>
+    </w:p>
+    <w:p>
+      <w:pPr>
+        <w:ind w:left="360"/>
+        <w:rPr>
+          <w:u w:val="single"/>
+        </w:rPr>
+      </w:pPr>
+    </w:p>
+    <w:p>
+      <w:pPr>
+        <w:ind w:left="360"/>
+        <w:rPr>
+          <w:b/>
+          <w:bCs/>
+        </w:rPr>
+      </w:pPr>
+      <w:r>
+        <w:rPr>
+          <w:b/>
+          <w:bCs/>
+        </w:rPr>
+        <w:lastRenderedPageBreak/>
+        <w:t>3.5.3.2</w:t>
+      </w:r>
+      <w:r>
+        <w:rPr>
+          <w:b/>
+          <w:bCs/>
+        </w:rPr>
+        <w:t xml:space="preserve"> </w:t>
+      </w:r>
+      <w:r>
+        <w:rPr>
+          <w:b/>
+          <w:bCs/>
+        </w:rPr>
+        <w:t xml:space="preserve">OM_VC: </w:t>
+      </w:r>
+      <w:r>
+        <w:rPr>
+          <w:b/>
+          <w:bCs/>
+        </w:rPr>
+        <w:t>Visualizzazione Code</w:t>
+      </w:r>
+    </w:p>
+    <w:p>
+      <w:pPr>
+        <w:ind w:left="360"/>
+        <w:rPr>
+          <w:b/>
+          <w:bCs/>
+        </w:rPr>
+      </w:pPr>
+    </w:p>
+    <w:p>
+      <w:pPr>
+        <w:ind w:left="360"/>
+        <w:rPr>
+          <w:b/>
+          <w:bCs/>
+        </w:rPr>
+      </w:pPr>
+    </w:p>
+    <w:p>
+      <w:pPr>
+        <w:ind w:left="360"/>
+        <w:rPr>
+          <w:b/>
+          <w:bCs/>
+        </w:rPr>
+      </w:pPr>
+    </w:p>
+    <w:p>
+      <w:pPr>
+        <w:ind w:left="360"/>
+        <w:rPr>
+          <w:b/>
+          <w:bCs/>
+        </w:rPr>
+      </w:pPr>
+    </w:p>
+    <w:p>
+      <w:pPr>
+        <w:ind w:left="360"/>
+        <w:rPr>
+          <w:b/>
+          <w:bCs/>
+        </w:rPr>
+      </w:pPr>
+      <w:r>
+        <w:rPr>
+          <w:b/>
+          <w:bCs/>
+        </w:rPr>
+        <w:t>3.5.3.3</w:t>
+      </w:r>
+      <w:r>
+        <w:rPr>
+          <w:b/>
+          <w:bCs/>
+        </w:rPr>
+        <w:t xml:space="preserve"> </w:t>
+      </w:r>
+      <w:r>
+        <w:rPr>
+          <w:b/>
+          <w:bCs/>
+        </w:rPr>
+        <w:t xml:space="preserve">OM_GP-1: </w:t>
+      </w:r>
+      <w:r>
+        <w:rPr>
+          <w:b/>
+          <w:bCs/>
+        </w:rPr>
+        <w:t>Richiesta Prenotazione</w:t>
+      </w:r>
+    </w:p>
+    <w:p>
+      <w:pPr>
+        <w:ind w:left="360"/>
+        <w:jc w:val="center"/>
+        <w:rPr>
+          <w:b/>
+          <w:bCs/>
+        </w:rPr>
+      </w:pPr>
+      <w:r>
+        <w:rPr>
+          <w:b/>
+          <w:bCs/>
+          <w:noProof/>
+        </w:rPr>
+        <w:drawing>
+          <wp:inline distT="0" distB="0" distL="0" distR="0" wp14:anchorId="1A8FCFB8" wp14:editId="17B8BB12">
+            <wp:extent cx="3724275" cy="2771775"/>
+            <wp:effectExtent l="0" t="0" r="9525" b="9525"/>
+            <wp:docPr id="24" name="Immagine 24"/>
+            <wp:cNvGraphicFramePr>
+              <a:graphicFrameLocks xmlns:a="http://schemas.openxmlformats.org/drawingml/2006/main" noChangeAspect="1"/>
+            </wp:cNvGraphicFramePr>
+            <a:graphic xmlns:a="http://schemas.openxmlformats.org/drawingml/2006/main">
+              <a:graphicData uri="http://schemas.openxmlformats.org/drawingml/2006/picture">
+                <pic:pic xmlns:pic="http://schemas.openxmlformats.org/drawingml/2006/picture">
+                  <pic:nvPicPr>
+                    <pic:cNvPr id="24" name="Immagine 24"/>
+                    <pic:cNvPicPr/>
+                  </pic:nvPicPr>
+                  <pic:blipFill>
+                    <a:blip r:embed="rId12">
+                      <a:extLst>
+                        <a:ext uri="{28A0092B-C50C-407E-A947-70E740481C1C}">
+                          <a14:useLocalDpi xmlns:a14="http://schemas.microsoft.com/office/drawing/2010/main" val="0"/>
+                        </a:ext>
+                      </a:extLst>
+                    </a:blip>
+                    <a:stretch>
+                      <a:fillRect/>
+                    </a:stretch>
+                  </pic:blipFill>
+                  <pic:spPr>
+                    <a:xfrm>
+                      <a:off x="0" y="0"/>
+                      <a:ext cx="3724275" cy="2771775"/>
+                    </a:xfrm>
+                    <a:prstGeom prst="rect">
+                      <a:avLst/>
+                    </a:prstGeom>
+                  </pic:spPr>
+                </pic:pic>
+              </a:graphicData>
+            </a:graphic>
+          </wp:inline>
+        </w:drawing>
+      </w:r>
+    </w:p>
+    <w:p>
+      <w:pPr>
+        <w:ind w:left="360"/>
+        <w:jc w:val="center"/>
+        <w:rPr>
+          <w:b/>
+          <w:bCs/>
+        </w:rPr>
+      </w:pPr>
+    </w:p>
+    <w:tbl>
+      <w:tblPr>
+        <w:tblStyle w:val="Grigliatabella"/>
+        <w:tblW w:w="9399" w:type="dxa"/>
+        <w:tblInd w:w="360" w:type="dxa"/>
+        <w:tblLook w:val="04A0" w:firstRow="1" w:lastRow="0" w:firstColumn="1" w:lastColumn="0" w:noHBand="0" w:noVBand="1"/>
+      </w:tblPr>
+      <w:tblGrid>
+        <w:gridCol w:w="3392"/>
+        <w:gridCol w:w="1244"/>
+        <w:gridCol w:w="4763"/>
+      </w:tblGrid>
+      <w:tr>
+        <w:trPr>
+          <w:trHeight w:val="362"/>
+        </w:trPr>
+        <w:tc>
+          <w:tcPr>
+            <w:tcW w:w="3392" w:type="dxa"/>
+            <w:shd w:val="clear" w:color="auto" w:fill="002060"/>
+          </w:tcPr>
+          <w:p>
+            <w:pPr>
+              <w:rPr>
+                <w:color w:val="FFFFFF" w:themeColor="background1"/>
+              </w:rPr>
+            </w:pPr>
+            <w:r>
+              <w:rPr>
+                <w:color w:val="FFFFFF" w:themeColor="background1"/>
+              </w:rPr>
+              <w:t>Nome oggetto</w:t>
+            </w:r>
+          </w:p>
+        </w:tc>
+        <w:tc>
+          <w:tcPr>
+            <w:tcW w:w="1205" w:type="dxa"/>
+            <w:shd w:val="clear" w:color="auto" w:fill="002060"/>
+          </w:tcPr>
+          <w:p>
+            <w:pPr>
+              <w:rPr>
+                <w:color w:val="FFFFFF" w:themeColor="background1"/>
+              </w:rPr>
+            </w:pPr>
+            <w:r>
+              <w:rPr>
+                <w:color w:val="FFFFFF" w:themeColor="background1"/>
+              </w:rPr>
+              <w:t>Tipologia</w:t>
+            </w:r>
+          </w:p>
+        </w:tc>
+        <w:tc>
+          <w:tcPr>
+            <w:tcW w:w="4802" w:type="dxa"/>
+            <w:shd w:val="clear" w:color="auto" w:fill="002060"/>
+          </w:tcPr>
+          <w:p>
+            <w:pPr>
+              <w:rPr>
+                <w:color w:val="FFFFFF" w:themeColor="background1"/>
+              </w:rPr>
+            </w:pPr>
+            <w:r>
+              <w:rPr>
+                <w:color w:val="FFFFFF" w:themeColor="background1"/>
+              </w:rPr>
+              <w:t>Descrizione</w:t>
+            </w:r>
+          </w:p>
+        </w:tc>
+      </w:tr>
+      <w:tr>
+        <w:trPr>
+          <w:trHeight w:val="362"/>
+        </w:trPr>
+        <w:tc>
+          <w:tcPr>
+            <w:tcW w:w="3392" w:type="dxa"/>
+          </w:tcPr>
+          <w:p>
+            <w:r>
+              <w:t>Utente</w:t>
+            </w:r>
+            <w:r>
+              <w:t xml:space="preserve"> </w:t>
+            </w:r>
+            <w:r>
+              <w:t>Autenticato</w:t>
+            </w:r>
+          </w:p>
+        </w:tc>
+        <w:tc>
+          <w:tcPr>
+            <w:tcW w:w="1205" w:type="dxa"/>
+          </w:tcPr>
+          <w:p>
+            <w:r>
+              <w:t>Entity</w:t>
+            </w:r>
+          </w:p>
+        </w:tc>
+        <w:tc>
+          <w:tcPr>
+            <w:tcW w:w="4802" w:type="dxa"/>
+          </w:tcPr>
+          <w:p>
+            <w:r>
+              <w:t>Entit</w:t>
+            </w:r>
+            <w:r>
+              <w:t>à</w:t>
+            </w:r>
+            <w:r>
+              <w:t xml:space="preserve"> che modella un utente</w:t>
+            </w:r>
+            <w:r>
+              <w:t xml:space="preserve"> </w:t>
+            </w:r>
+            <w:r>
+              <w:t>autenticato</w:t>
+            </w:r>
+          </w:p>
+        </w:tc>
+      </w:tr>
+      <w:tr>
+        <w:trPr>
+          <w:trHeight w:val="362"/>
+        </w:trPr>
+        <w:tc>
+          <w:tcPr>
+            <w:tcW w:w="3392" w:type="dxa"/>
+          </w:tcPr>
+          <w:p>
+            <w:r>
+              <w:t>Prenotazione</w:t>
+            </w:r>
+          </w:p>
+        </w:tc>
+        <w:tc>
+          <w:tcPr>
+            <w:tcW w:w="1205" w:type="dxa"/>
+          </w:tcPr>
+          <w:p>
+            <w:r>
+              <w:t>Entity</w:t>
+            </w:r>
+          </w:p>
+        </w:tc>
+        <w:tc>
+          <w:tcPr>
+            <w:tcW w:w="4802" w:type="dxa"/>
+          </w:tcPr>
+          <w:p>
+            <w:r>
+              <w:t>Entit</w:t>
+            </w:r>
+            <w:r>
+              <w:t>à</w:t>
+            </w:r>
+            <w:r>
+              <w:t xml:space="preserve"> che modella una prenotazione dell’utente</w:t>
+            </w:r>
+          </w:p>
+        </w:tc>
+      </w:tr>
+      <w:tr>
+        <w:trPr>
+          <w:trHeight w:val="362"/>
+        </w:trPr>
+        <w:tc>
+          <w:tcPr>
+            <w:tcW w:w="3392" w:type="dxa"/>
+          </w:tcPr>
+          <w:p>
+            <w:r>
+              <w:t>RichiestaPrenotazioneControl</w:t>
+            </w:r>
+          </w:p>
+        </w:tc>
+        <w:tc>
+          <w:tcPr>
+            <w:tcW w:w="1205" w:type="dxa"/>
+          </w:tcPr>
+          <w:p>
+            <w:r>
+              <w:t>Control</w:t>
+            </w:r>
+          </w:p>
+        </w:tc>
+        <w:tc>
+          <w:tcPr>
+            <w:tcW w:w="4802" w:type="dxa"/>
+          </w:tcPr>
+          <w:p>
+            <w:r>
+              <w:t>Control che coordina le operazioni relative ad una richiesta di prenotazione</w:t>
+            </w:r>
+          </w:p>
+        </w:tc>
+      </w:tr>
+      <w:tr>
+        <w:trPr>
+          <w:trHeight w:val="362"/>
+        </w:trPr>
+        <w:tc>
+          <w:tcPr>
+            <w:tcW w:w="3392" w:type="dxa"/>
+          </w:tcPr>
+          <w:p>
+            <w:r>
+              <w:t>PrenotazioneView</w:t>
+            </w:r>
+          </w:p>
+        </w:tc>
+        <w:tc>
+          <w:tcPr>
+            <w:tcW w:w="1205" w:type="dxa"/>
+          </w:tcPr>
+          <w:p>
+            <w:r>
+              <w:t>Boundary</w:t>
+            </w:r>
+          </w:p>
+        </w:tc>
+        <w:tc>
+          <w:tcPr>
+            <w:tcW w:w="4802" w:type="dxa"/>
+          </w:tcPr>
+          <w:p>
+            <w:r>
+              <w:t>Boundary che mostra le informazioni necessarie per ottenere una prenotazione</w:t>
+            </w:r>
+          </w:p>
+        </w:tc>
+      </w:tr>
+      <w:tr>
+        <w:trPr>
+          <w:trHeight w:val="362"/>
+        </w:trPr>
+        <w:tc>
+          <w:tcPr>
+            <w:tcW w:w="3392" w:type="dxa"/>
+          </w:tcPr>
+          <w:p>
+            <w:r>
+              <w:t>FormPrenotazione</w:t>
+            </w:r>
+          </w:p>
+        </w:tc>
+        <w:tc>
+          <w:tcPr>
+            <w:tcW w:w="1205" w:type="dxa"/>
+          </w:tcPr>
+          <w:p>
+            <w:r>
+              <w:t>Boundary</w:t>
+            </w:r>
+          </w:p>
+        </w:tc>
+        <w:tc>
+          <w:tcPr>
+            <w:tcW w:w="4802" w:type="dxa"/>
+          </w:tcPr>
+          <w:p>
+            <w:r>
+              <w:t>Bondary che permette all’utente di inserire le informazioni necessarie per richiedere una prenotazione</w:t>
+            </w:r>
+          </w:p>
+        </w:tc>
+      </w:tr>
+    </w:tbl>
+    <w:p>
+      <w:pPr>
+        <w:ind w:left="360"/>
+        <w:jc w:val="center"/>
+        <w:rPr>
+          <w:b/>
+          <w:bCs/>
+        </w:rPr>
+      </w:pPr>
+    </w:p>
+    <w:p>
+      <w:pPr>
+        <w:ind w:left="360"/>
+        <w:jc w:val="center"/>
+        <w:rPr>
+          <w:b/>
+          <w:bCs/>
+        </w:rPr>
+      </w:pPr>
+    </w:p>
+    <w:p>
+      <w:pPr>
+        <w:ind w:left="360"/>
+        <w:jc w:val="center"/>
+        <w:rPr>
+          <w:b/>
+          <w:bCs/>
+        </w:rPr>
+      </w:pPr>
+    </w:p>
+    <w:p>
+      <w:pPr>
+        <w:ind w:left="360"/>
+        <w:jc w:val="center"/>
+        <w:rPr>
+          <w:b/>
+          <w:bCs/>
+        </w:rPr>
+      </w:pPr>
+    </w:p>
+    <w:p>
+      <w:pPr>
+        <w:ind w:left="360"/>
+        <w:jc w:val="center"/>
+        <w:rPr>
+          <w:b/>
+          <w:bCs/>
+        </w:rPr>
+      </w:pPr>
+    </w:p>
+    <w:p>
+      <w:pPr>
+        <w:ind w:left="360"/>
+        <w:jc w:val="center"/>
+        <w:rPr>
+          <w:b/>
+          <w:bCs/>
+        </w:rPr>
+      </w:pPr>
+    </w:p>
+    <w:p>
+      <w:pPr>
+        <w:ind w:left="360"/>
+        <w:jc w:val="center"/>
+        <w:rPr>
+          <w:b/>
+          <w:bCs/>
+        </w:rPr>
+      </w:pPr>
+    </w:p>
+    <w:p>
+      <w:pPr>
+        <w:ind w:left="360"/>
+        <w:rPr>
+          <w:b/>
+          <w:bCs/>
+        </w:rPr>
+      </w:pPr>
+      <w:r>
+        <w:rPr>
+          <w:b/>
+          <w:bCs/>
+        </w:rPr>
+        <w:lastRenderedPageBreak/>
+        <w:t>3.5.3.4</w:t>
+      </w:r>
+      <w:r>
+        <w:rPr>
+          <w:b/>
+          <w:bCs/>
+        </w:rPr>
+        <w:t xml:space="preserve"> </w:t>
+      </w:r>
+      <w:r>
+        <w:rPr>
+          <w:b/>
+          <w:bCs/>
+        </w:rPr>
+        <w:t xml:space="preserve">OM_GP-2: </w:t>
+      </w:r>
+      <w:r>
+        <w:rPr>
+          <w:b/>
+          <w:bCs/>
+        </w:rPr>
+        <w:t>Eliminazione Prenotazione</w:t>
+      </w:r>
+    </w:p>
+    <w:p>
+      <w:pPr>
+        <w:ind w:left="360"/>
+        <w:jc w:val="center"/>
+        <w:rPr>
+          <w:b/>
+          <w:bCs/>
+        </w:rPr>
+      </w:pPr>
+      <w:r>
+        <w:rPr>
+          <w:b/>
+          <w:bCs/>
+          <w:noProof/>
+        </w:rPr>
+        <w:drawing>
+          <wp:inline distT="0" distB="0" distL="0" distR="0" wp14:anchorId="0559E040" wp14:editId="603A22C9">
+            <wp:extent cx="2781300" cy="2581275"/>
+            <wp:effectExtent l="0" t="0" r="0" b="9525"/>
+            <wp:docPr id="21" name="Immagine 21"/>
+            <wp:cNvGraphicFramePr>
+              <a:graphicFrameLocks xmlns:a="http://schemas.openxmlformats.org/drawingml/2006/main" noChangeAspect="1"/>
+            </wp:cNvGraphicFramePr>
+            <a:graphic xmlns:a="http://schemas.openxmlformats.org/drawingml/2006/main">
+              <a:graphicData uri="http://schemas.openxmlformats.org/drawingml/2006/picture">
+                <pic:pic xmlns:pic="http://schemas.openxmlformats.org/drawingml/2006/picture">
+                  <pic:nvPicPr>
+                    <pic:cNvPr id="21" name="Immagine 21"/>
+                    <pic:cNvPicPr/>
+                  </pic:nvPicPr>
+                  <pic:blipFill>
+                    <a:blip r:embed="rId13">
+                      <a:extLst>
+                        <a:ext uri="{28A0092B-C50C-407E-A947-70E740481C1C}">
+                          <a14:useLocalDpi xmlns:a14="http://schemas.microsoft.com/office/drawing/2010/main" val="0"/>
+                        </a:ext>
+                      </a:extLst>
+                    </a:blip>
+                    <a:stretch>
+                      <a:fillRect/>
+                    </a:stretch>
+                  </pic:blipFill>
+                  <pic:spPr>
+                    <a:xfrm>
+                      <a:off x="0" y="0"/>
+                      <a:ext cx="2781300" cy="2581275"/>
+                    </a:xfrm>
+                    <a:prstGeom prst="rect">
+                      <a:avLst/>
+                    </a:prstGeom>
+                  </pic:spPr>
+                </pic:pic>
+              </a:graphicData>
+            </a:graphic>
+          </wp:inline>
+        </w:drawing>
+      </w:r>
+    </w:p>
+    <w:p>
+      <w:pPr>
+        <w:ind w:left="360"/>
+        <w:jc w:val="center"/>
+        <w:rPr>
+          <w:b/>
+          <w:bCs/>
+        </w:rPr>
+      </w:pPr>
+    </w:p>
+    <w:tbl>
+      <w:tblPr>
+        <w:tblStyle w:val="Grigliatabella"/>
+        <w:tblW w:w="9399" w:type="dxa"/>
+        <w:tblInd w:w="360" w:type="dxa"/>
+        <w:tblLook w:val="04A0" w:firstRow="1" w:lastRow="0" w:firstColumn="1" w:lastColumn="0" w:noHBand="0" w:noVBand="1"/>
+      </w:tblPr>
+      <w:tblGrid>
+        <w:gridCol w:w="4032"/>
+        <w:gridCol w:w="1244"/>
+        <w:gridCol w:w="4123"/>
+      </w:tblGrid>
+      <w:tr>
+        <w:trPr>
+          <w:trHeight w:val="362"/>
+        </w:trPr>
+        <w:tc>
+          <w:tcPr>
+            <w:tcW w:w="4032" w:type="dxa"/>
+            <w:shd w:val="clear" w:color="auto" w:fill="002060"/>
+          </w:tcPr>
+          <w:p>
+            <w:pPr>
+              <w:rPr>
+                <w:color w:val="FFFFFF" w:themeColor="background1"/>
+              </w:rPr>
+            </w:pPr>
+            <w:r>
+              <w:rPr>
+                <w:color w:val="FFFFFF" w:themeColor="background1"/>
+              </w:rPr>
+              <w:t>Nome oggetto</w:t>
+            </w:r>
+          </w:p>
+        </w:tc>
+        <w:tc>
+          <w:tcPr>
+            <w:tcW w:w="1244" w:type="dxa"/>
+            <w:shd w:val="clear" w:color="auto" w:fill="002060"/>
+          </w:tcPr>
+          <w:p>
+            <w:pPr>
+              <w:rPr>
+                <w:color w:val="FFFFFF" w:themeColor="background1"/>
+              </w:rPr>
+            </w:pPr>
+            <w:r>
+              <w:rPr>
+                <w:color w:val="FFFFFF" w:themeColor="background1"/>
+              </w:rPr>
+              <w:t>Tipologia</w:t>
+            </w:r>
+          </w:p>
+        </w:tc>
+        <w:tc>
+          <w:tcPr>
+            <w:tcW w:w="4123" w:type="dxa"/>
+            <w:shd w:val="clear" w:color="auto" w:fill="002060"/>
+          </w:tcPr>
+          <w:p>
+            <w:pPr>
+              <w:rPr>
+                <w:color w:val="FFFFFF" w:themeColor="background1"/>
+              </w:rPr>
+            </w:pPr>
+            <w:r>
+              <w:rPr>
+                <w:color w:val="FFFFFF" w:themeColor="background1"/>
+              </w:rPr>
+              <w:t>Descrizione</w:t>
+            </w:r>
+          </w:p>
+        </w:tc>
+      </w:tr>
+      <w:tr>
+        <w:trPr>
+          <w:trHeight w:val="362"/>
+        </w:trPr>
+        <w:tc>
+          <w:tcPr>
+            <w:tcW w:w="4032" w:type="dxa"/>
+          </w:tcPr>
+          <w:p>
+            <w:r>
+              <w:t>Utente</w:t>
+            </w:r>
+            <w:r>
+              <w:t xml:space="preserve"> </w:t>
+            </w:r>
+            <w:r>
+              <w:t>Autenticato</w:t>
+            </w:r>
+          </w:p>
+        </w:tc>
+        <w:tc>
+          <w:tcPr>
+            <w:tcW w:w="1244" w:type="dxa"/>
+          </w:tcPr>
+          <w:p>
+            <w:r>
+              <w:t>Entity</w:t>
+            </w:r>
+          </w:p>
+        </w:tc>
+        <w:tc>
+          <w:tcPr>
+            <w:tcW w:w="4123" w:type="dxa"/>
+          </w:tcPr>
+          <w:p>
+            <w:r>
+              <w:t>Entit</w:t>
+            </w:r>
+            <w:r>
+              <w:t>à</w:t>
+            </w:r>
+            <w:r>
+              <w:t xml:space="preserve"> che modella un utente</w:t>
+            </w:r>
+            <w:r>
+              <w:t xml:space="preserve"> </w:t>
+            </w:r>
+            <w:r>
+              <w:t>autenticato</w:t>
+            </w:r>
+          </w:p>
+        </w:tc>
+      </w:tr>
+      <w:tr>
+        <w:trPr>
+          <w:trHeight w:val="362"/>
+        </w:trPr>
+        <w:tc>
+          <w:tcPr>
+            <w:tcW w:w="4032" w:type="dxa"/>
+          </w:tcPr>
+          <w:p>
+            <w:r>
+              <w:t>EliminazionePrenotazioneControl</w:t>
+            </w:r>
+          </w:p>
+        </w:tc>
+        <w:tc>
+          <w:tcPr>
+            <w:tcW w:w="1244" w:type="dxa"/>
+          </w:tcPr>
+          <w:p>
+            <w:r>
+              <w:t>Control</w:t>
+            </w:r>
+          </w:p>
+        </w:tc>
+        <w:tc>
+          <w:tcPr>
+            <w:tcW w:w="4123" w:type="dxa"/>
+          </w:tcPr>
+          <w:p>
+            <w:r>
+              <w:t>Control che coordina le operazioni relative alla eliminazione di una prenotazione</w:t>
+            </w:r>
+          </w:p>
+        </w:tc>
+      </w:tr>
+      <w:tr>
+        <w:trPr>
+          <w:trHeight w:val="362"/>
+        </w:trPr>
+        <w:tc>
+          <w:tcPr>
+            <w:tcW w:w="4032" w:type="dxa"/>
+          </w:tcPr>
+          <w:p>
+            <w:r>
+              <w:t>EliminazionePrenotazioneView</w:t>
+            </w:r>
+          </w:p>
+        </w:tc>
+        <w:tc>
+          <w:tcPr>
+            <w:tcW w:w="1244" w:type="dxa"/>
+          </w:tcPr>
+          <w:p>
+            <w:r>
+              <w:t>Boundary</w:t>
+            </w:r>
+          </w:p>
+        </w:tc>
+        <w:tc>
+          <w:tcPr>
+            <w:tcW w:w="4123" w:type="dxa"/>
+          </w:tcPr>
+          <w:p>
+            <w:r>
+              <w:t>Boundary che mostra l’elenco delle prenotazioni in attesa</w:t>
+            </w:r>
+          </w:p>
+        </w:tc>
+      </w:tr>
+    </w:tbl>
+    <w:p>
+      <w:pPr>
+        <w:ind w:left="360"/>
+        <w:jc w:val="center"/>
+        <w:rPr>
+          <w:b/>
+          <w:bCs/>
+        </w:rPr>
+      </w:pPr>
+    </w:p>
+    <w:p>
+      <w:pPr>
+        <w:ind w:left="360"/>
+        <w:rPr>
+          <w:b/>
+          <w:bCs/>
+        </w:rPr>
+      </w:pPr>
+      <w:r>
+        <w:rPr>
+          <w:b/>
+          <w:bCs/>
+        </w:rPr>
+        <w:t>3.5.3.5</w:t>
+      </w:r>
+      <w:r>
+        <w:rPr>
+          <w:b/>
+          <w:bCs/>
+        </w:rPr>
+        <w:t xml:space="preserve"> </w:t>
+      </w:r>
+      <w:r>
+        <w:rPr>
+          <w:b/>
+          <w:bCs/>
+        </w:rPr>
+        <w:t xml:space="preserve">OM_GP-3: </w:t>
+      </w:r>
+      <w:r>
+        <w:rPr>
+          <w:b/>
+          <w:bCs/>
+        </w:rPr>
+        <w:t>Validazione Prenotazione</w:t>
+      </w:r>
+    </w:p>
+    <w:p>
+      <w:pPr>
+        <w:ind w:left="360"/>
+        <w:jc w:val="center"/>
+        <w:rPr>
+          <w:b/>
+          <w:bCs/>
+        </w:rPr>
+      </w:pPr>
+      <w:r>
+        <w:rPr>
+          <w:b/>
+          <w:bCs/>
+          <w:noProof/>
+        </w:rPr>
+        <w:drawing>
+          <wp:inline distT="0" distB="0" distL="0" distR="0" wp14:anchorId="3CFAE459" wp14:editId="76BA0626">
+            <wp:extent cx="4962525" cy="2581275"/>
+            <wp:effectExtent l="0" t="0" r="9525" b="9525"/>
+            <wp:docPr id="19" name="Immagine 19"/>
+            <wp:cNvGraphicFramePr>
+              <a:graphicFrameLocks xmlns:a="http://schemas.openxmlformats.org/drawingml/2006/main" noChangeAspect="1"/>
+            </wp:cNvGraphicFramePr>
+            <a:graphic xmlns:a="http://schemas.openxmlformats.org/drawingml/2006/main">
+              <a:graphicData uri="http://schemas.openxmlformats.org/drawingml/2006/picture">
+                <pic:pic xmlns:pic="http://schemas.openxmlformats.org/drawingml/2006/picture">
+                  <pic:nvPicPr>
+                    <pic:cNvPr id="19" name="Immagine 19"/>
+                    <pic:cNvPicPr/>
+                  </pic:nvPicPr>
+                  <pic:blipFill>
+                    <a:blip r:embed="rId14">
+                      <a:extLst>
+                        <a:ext uri="{28A0092B-C50C-407E-A947-70E740481C1C}">
+                          <a14:useLocalDpi xmlns:a14="http://schemas.microsoft.com/office/drawing/2010/main" val="0"/>
+                        </a:ext>
+                      </a:extLst>
+                    </a:blip>
+                    <a:stretch>
+                      <a:fillRect/>
+                    </a:stretch>
+                  </pic:blipFill>
+                  <pic:spPr>
+                    <a:xfrm>
+                      <a:off x="0" y="0"/>
+                      <a:ext cx="4962525" cy="2581275"/>
+                    </a:xfrm>
+                    <a:prstGeom prst="rect">
+                      <a:avLst/>
+                    </a:prstGeom>
+                  </pic:spPr>
+                </pic:pic>
+              </a:graphicData>
+            </a:graphic>
+          </wp:inline>
+        </w:drawing>
+      </w:r>
+    </w:p>
+    <w:p>
+      <w:pPr>
+        <w:ind w:left="360"/>
+        <w:jc w:val="center"/>
+        <w:rPr>
+          <w:b/>
+          <w:bCs/>
+        </w:rPr>
+      </w:pPr>
+    </w:p>
+    <w:tbl>
+      <w:tblPr>
+        <w:tblStyle w:val="Grigliatabella"/>
+        <w:tblW w:w="9399" w:type="dxa"/>
+        <w:tblInd w:w="360" w:type="dxa"/>
+        <w:tblLook w:val="04A0" w:firstRow="1" w:lastRow="0" w:firstColumn="1" w:lastColumn="0" w:noHBand="0" w:noVBand="1"/>
+      </w:tblPr>
+      <w:tblGrid>
+        <w:gridCol w:w="4032"/>
+        <w:gridCol w:w="1244"/>
+        <w:gridCol w:w="4123"/>
+      </w:tblGrid>
+      <w:tr>
+        <w:trPr>
+          <w:trHeight w:val="362"/>
+        </w:trPr>
+        <w:tc>
+          <w:tcPr>
+            <w:tcW w:w="4032" w:type="dxa"/>
+            <w:shd w:val="clear" w:color="auto" w:fill="002060"/>
+          </w:tcPr>
+          <w:p>
+            <w:pPr>
+              <w:rPr>
+                <w:color w:val="FFFFFF" w:themeColor="background1"/>
+              </w:rPr>
+            </w:pPr>
+            <w:r>
+              <w:rPr>
+                <w:color w:val="FFFFFF" w:themeColor="background1"/>
+              </w:rPr>
+              <w:t>Nome oggetto</w:t>
+            </w:r>
+          </w:p>
+        </w:tc>
+        <w:tc>
+          <w:tcPr>
+            <w:tcW w:w="1244" w:type="dxa"/>
+            <w:shd w:val="clear" w:color="auto" w:fill="002060"/>
+          </w:tcPr>
+          <w:p>
+            <w:pPr>
+              <w:rPr>
+                <w:color w:val="FFFFFF" w:themeColor="background1"/>
+              </w:rPr>
+            </w:pPr>
+            <w:r>
+              <w:rPr>
+                <w:color w:val="FFFFFF" w:themeColor="background1"/>
+              </w:rPr>
+              <w:t>Tipologia</w:t>
+            </w:r>
+          </w:p>
+        </w:tc>
+        <w:tc>
+          <w:tcPr>
+            <w:tcW w:w="4123" w:type="dxa"/>
+            <w:shd w:val="clear" w:color="auto" w:fill="002060"/>
+          </w:tcPr>
+          <w:p>
+            <w:pPr>
+              <w:rPr>
+                <w:color w:val="FFFFFF" w:themeColor="background1"/>
+              </w:rPr>
+            </w:pPr>
+            <w:r>
+              <w:rPr>
+                <w:color w:val="FFFFFF" w:themeColor="background1"/>
+              </w:rPr>
+              <w:t>Descrizione</w:t>
+            </w:r>
+          </w:p>
+        </w:tc>
+      </w:tr>
+      <w:tr>
+        <w:trPr>
+          <w:trHeight w:val="362"/>
+        </w:trPr>
+        <w:tc>
+          <w:tcPr>
+            <w:tcW w:w="4032" w:type="dxa"/>
+          </w:tcPr>
+          <w:p>
+            <w:r>
+              <w:t>Utente</w:t>
+            </w:r>
+            <w:r>
+              <w:t xml:space="preserve"> </w:t>
+            </w:r>
+            <w:r>
+              <w:t>Registrato</w:t>
+            </w:r>
+          </w:p>
+        </w:tc>
+        <w:tc>
+          <w:tcPr>
+            <w:tcW w:w="1244" w:type="dxa"/>
+          </w:tcPr>
+          <w:p>
+            <w:r>
+              <w:t>Entity</w:t>
+            </w:r>
+          </w:p>
+        </w:tc>
+        <w:tc>
+          <w:tcPr>
+            <w:tcW w:w="4123" w:type="dxa"/>
+          </w:tcPr>
+          <w:p>
+            <w:r>
+              <w:t>Entit</w:t>
+            </w:r>
+            <w:r>
+              <w:t>à</w:t>
+            </w:r>
+            <w:r>
+              <w:t xml:space="preserve"> che modella un utente</w:t>
+            </w:r>
+            <w:r>
+              <w:t xml:space="preserve"> </w:t>
+            </w:r>
+            <w:r>
+              <w:t>registrato</w:t>
+            </w:r>
+          </w:p>
+        </w:tc>
+      </w:tr>
+      <w:tr>
+        <w:trPr>
+          <w:trHeight w:val="362"/>
+        </w:trPr>
+        <w:tc>
+          <w:tcPr>
+            <w:tcW w:w="4032" w:type="dxa"/>
+          </w:tcPr>
+          <w:p>
+            <w:r>
+              <w:lastRenderedPageBreak/>
+              <w:t>ValidazionePrenotazioneControl</w:t>
+            </w:r>
+          </w:p>
+        </w:tc>
+        <w:tc>
+          <w:tcPr>
+            <w:tcW w:w="1244" w:type="dxa"/>
+          </w:tcPr>
+          <w:p>
+            <w:r>
+              <w:t>Control</w:t>
+            </w:r>
+          </w:p>
+        </w:tc>
+        <w:tc>
+          <w:tcPr>
+            <w:tcW w:w="4123" w:type="dxa"/>
+          </w:tcPr>
+          <w:p>
+            <w:r>
+              <w:t>Control che coordina le operazioni relative alla</w:t>
+            </w:r>
+            <w:r>
+              <w:t xml:space="preserve"> validazione di una prenotazione</w:t>
+            </w:r>
+          </w:p>
+        </w:tc>
+      </w:tr>
+      <w:tr>
+        <w:trPr>
+          <w:trHeight w:val="362"/>
+        </w:trPr>
+        <w:tc>
+          <w:tcPr>
+            <w:tcW w:w="4032" w:type="dxa"/>
+          </w:tcPr>
+          <w:p>
+            <w:r>
+              <w:t>ValidazionePrenotazioneView</w:t>
+            </w:r>
+          </w:p>
+        </w:tc>
+        <w:tc>
+          <w:tcPr>
+            <w:tcW w:w="1244" w:type="dxa"/>
+          </w:tcPr>
+          <w:p>
+            <w:r>
+              <w:t>Boundary</w:t>
+            </w:r>
+          </w:p>
+        </w:tc>
+        <w:tc>
+          <w:tcPr>
+            <w:tcW w:w="4123" w:type="dxa"/>
+          </w:tcPr>
+          <w:p>
+            <w:r>
+              <w:t xml:space="preserve">Boundary che mostra </w:t>
+            </w:r>
+            <w:r>
+              <w:t>le informazioni necessarie per la validazione di una prenotazione</w:t>
+            </w:r>
+          </w:p>
+        </w:tc>
+      </w:tr>
+      <w:tr>
+        <w:trPr>
+          <w:trHeight w:val="362"/>
+        </w:trPr>
+        <w:tc>
+          <w:tcPr>
+            <w:tcW w:w="4032" w:type="dxa"/>
+          </w:tcPr>
+          <w:p>
+            <w:r>
+              <w:t>ValidazionePrenotazioneForm</w:t>
+            </w:r>
+          </w:p>
+        </w:tc>
+        <w:tc>
+          <w:tcPr>
+            <w:tcW w:w="1244" w:type="dxa"/>
+          </w:tcPr>
+          <w:p>
+            <w:r>
+              <w:t>Boundary</w:t>
+            </w:r>
+          </w:p>
+        </w:tc>
+        <w:tc>
+          <w:tcPr>
+            <w:tcW w:w="4123" w:type="dxa"/>
+          </w:tcPr>
+          <w:p>
+            <w:r>
+              <w:t>Boundary che permette all’utente di inserire le informazioni necessarie per la validazione di una prenotazione</w:t>
+            </w:r>
+          </w:p>
+        </w:tc>
+      </w:tr>
+    </w:tbl>
+    <w:p>
+      <w:pPr>
+        <w:ind w:left="360"/>
+        <w:jc w:val="center"/>
+        <w:rPr>
+          <w:b/>
+          <w:bCs/>
+        </w:rPr>
+      </w:pPr>
+    </w:p>
+    <w:p>
+      <w:pPr>
+        <w:ind w:left="360"/>
+        <w:rPr>
+          <w:b/>
+          <w:bCs/>
+        </w:rPr>
+      </w:pPr>
+    </w:p>
+    <w:p>
+      <w:pPr>
+        <w:ind w:left="360"/>
+        <w:rPr>
+          <w:b/>
+          <w:bCs/>
+        </w:rPr>
+      </w:pPr>
+      <w:r>
+        <w:rPr>
+          <w:b/>
+          <w:bCs/>
+        </w:rPr>
+        <w:t>3.5.3.6</w:t>
+      </w:r>
+      <w:r>
+        <w:rPr>
+          <w:b/>
+          <w:bCs/>
+        </w:rPr>
+        <w:t xml:space="preserve"> </w:t>
+      </w:r>
+      <w:r>
+        <w:rPr>
+          <w:b/>
+          <w:bCs/>
+        </w:rPr>
+        <w:t xml:space="preserve">OM_GP-4: </w:t>
+      </w:r>
+      <w:r>
+        <w:rPr>
+          <w:b/>
+          <w:bCs/>
+        </w:rPr>
+        <w:t>Accettazione Prenotazione</w:t>
+      </w:r>
+    </w:p>
+    <w:p>
+      <w:pPr>
+        <w:ind w:left="360"/>
+        <w:jc w:val="center"/>
+        <w:rPr>
+          <w:b/>
+          <w:bCs/>
+        </w:rPr>
+      </w:pPr>
+      <w:r>
+        <w:rPr>
+          <w:b/>
+          <w:bCs/>
+          <w:noProof/>
+        </w:rPr>
+        <w:drawing>
+          <wp:inline distT="0" distB="0" distL="0" distR="0" wp14:anchorId="0A4F197F" wp14:editId="369D5F6C">
+            <wp:extent cx="2781300" cy="2581275"/>
+            <wp:effectExtent l="0" t="0" r="0" b="9525"/>
+            <wp:docPr id="22" name="Immagine 22"/>
+            <wp:cNvGraphicFramePr>
+              <a:graphicFrameLocks xmlns:a="http://schemas.openxmlformats.org/drawingml/2006/main" noChangeAspect="1"/>
+            </wp:cNvGraphicFramePr>
+            <a:graphic xmlns:a="http://schemas.openxmlformats.org/drawingml/2006/main">
+              <a:graphicData uri="http://schemas.openxmlformats.org/drawingml/2006/picture">
+                <pic:pic xmlns:pic="http://schemas.openxmlformats.org/drawingml/2006/picture">
+                  <pic:nvPicPr>
+                    <pic:cNvPr id="22" name="Immagine 22"/>
+                    <pic:cNvPicPr/>
+                  </pic:nvPicPr>
+                  <pic:blipFill>
+                    <a:blip r:embed="rId15">
+                      <a:extLst>
+                        <a:ext uri="{28A0092B-C50C-407E-A947-70E740481C1C}">
+                          <a14:useLocalDpi xmlns:a14="http://schemas.microsoft.com/office/drawing/2010/main" val="0"/>
+                        </a:ext>
+                      </a:extLst>
+                    </a:blip>
+                    <a:stretch>
+                      <a:fillRect/>
+                    </a:stretch>
+                  </pic:blipFill>
+                  <pic:spPr>
+                    <a:xfrm>
+                      <a:off x="0" y="0"/>
+                      <a:ext cx="2781300" cy="2581275"/>
+                    </a:xfrm>
+                    <a:prstGeom prst="rect">
+                      <a:avLst/>
+                    </a:prstGeom>
+                  </pic:spPr>
+                </pic:pic>
+              </a:graphicData>
+            </a:graphic>
+          </wp:inline>
+        </w:drawing>
+      </w:r>
+    </w:p>
+    <w:p>
+      <w:pPr>
+        <w:ind w:left="360"/>
+        <w:jc w:val="center"/>
+        <w:rPr>
+          <w:b/>
+          <w:bCs/>
+        </w:rPr>
+      </w:pPr>
+    </w:p>
+    <w:tbl>
+      <w:tblPr>
+        <w:tblStyle w:val="Grigliatabella"/>
+        <w:tblW w:w="9399" w:type="dxa"/>
+        <w:tblInd w:w="360" w:type="dxa"/>
+        <w:tblLook w:val="04A0" w:firstRow="1" w:lastRow="0" w:firstColumn="1" w:lastColumn="0" w:noHBand="0" w:noVBand="1"/>
+      </w:tblPr>
+      <w:tblGrid>
+        <w:gridCol w:w="4032"/>
+        <w:gridCol w:w="1244"/>
+        <w:gridCol w:w="4123"/>
+      </w:tblGrid>
+      <w:tr>
+        <w:trPr>
+          <w:trHeight w:val="362"/>
+        </w:trPr>
+        <w:tc>
+          <w:tcPr>
+            <w:tcW w:w="4032" w:type="dxa"/>
+            <w:shd w:val="clear" w:color="auto" w:fill="002060"/>
+          </w:tcPr>
+          <w:p>
+            <w:pPr>
+              <w:rPr>
+                <w:color w:val="FFFFFF" w:themeColor="background1"/>
+              </w:rPr>
+            </w:pPr>
+            <w:r>
+              <w:rPr>
+                <w:color w:val="FFFFFF" w:themeColor="background1"/>
+              </w:rPr>
+              <w:t>Nome oggetto</w:t>
+            </w:r>
+          </w:p>
+        </w:tc>
+        <w:tc>
+          <w:tcPr>
+            <w:tcW w:w="1244" w:type="dxa"/>
+            <w:shd w:val="clear" w:color="auto" w:fill="002060"/>
+          </w:tcPr>
+          <w:p>
+            <w:pPr>
+              <w:rPr>
+                <w:color w:val="FFFFFF" w:themeColor="background1"/>
+              </w:rPr>
+            </w:pPr>
+            <w:r>
+              <w:rPr>
+                <w:color w:val="FFFFFF" w:themeColor="background1"/>
+              </w:rPr>
+              <w:t>Tipologia</w:t>
+            </w:r>
+          </w:p>
+        </w:tc>
+        <w:tc>
+          <w:tcPr>
+            <w:tcW w:w="4123" w:type="dxa"/>
+            <w:shd w:val="clear" w:color="auto" w:fill="002060"/>
+          </w:tcPr>
+          <w:p>
+            <w:pPr>
+              <w:rPr>
+                <w:color w:val="FFFFFF" w:themeColor="background1"/>
+              </w:rPr>
+            </w:pPr>
+            <w:r>
+              <w:rPr>
+                <w:color w:val="FFFFFF" w:themeColor="background1"/>
+              </w:rPr>
+              <w:t>Descrizione</w:t>
+            </w:r>
+          </w:p>
+        </w:tc>
+      </w:tr>
+      <w:tr>
+        <w:trPr>
+          <w:trHeight w:val="362"/>
+        </w:trPr>
+        <w:tc>
+          <w:tcPr>
+            <w:tcW w:w="4032" w:type="dxa"/>
+          </w:tcPr>
+          <w:p>
+            <w:r>
+              <w:t>Impiegato</w:t>
+            </w:r>
+          </w:p>
+        </w:tc>
+        <w:tc>
+          <w:tcPr>
+            <w:tcW w:w="1244" w:type="dxa"/>
+          </w:tcPr>
+          <w:p>
+            <w:r>
+              <w:t>Entity</w:t>
+            </w:r>
+          </w:p>
+        </w:tc>
+        <w:tc>
+          <w:tcPr>
+            <w:tcW w:w="4123" w:type="dxa"/>
+          </w:tcPr>
+          <w:p>
+            <w:r>
+              <w:t>Entit</w:t>
+            </w:r>
+            <w:r>
+              <w:t>à</w:t>
+            </w:r>
+            <w:r>
+              <w:t xml:space="preserve"> che modella un </w:t>
+            </w:r>
+            <w:r>
+              <w:t>impiegato</w:t>
+            </w:r>
+          </w:p>
+        </w:tc>
+      </w:tr>
+      <w:tr>
+        <w:trPr>
+          <w:trHeight w:val="362"/>
+        </w:trPr>
+        <w:tc>
+          <w:tcPr>
+            <w:tcW w:w="4032" w:type="dxa"/>
+          </w:tcPr>
+          <w:p>
+            <w:r>
+              <w:t>AccettazionePrenotazioneControl</w:t>
+            </w:r>
+          </w:p>
+        </w:tc>
+        <w:tc>
+          <w:tcPr>
+            <w:tcW w:w="1244" w:type="dxa"/>
+          </w:tcPr>
+          <w:p>
+            <w:r>
+              <w:t>Control</w:t>
+            </w:r>
+          </w:p>
+        </w:tc>
+        <w:tc>
+          <w:tcPr>
+            <w:tcW w:w="4123" w:type="dxa"/>
+          </w:tcPr>
+          <w:p>
+            <w:r>
+              <w:t xml:space="preserve">Control che coordina le operazioni relative alla </w:t>
+            </w:r>
+            <w:r>
+              <w:t>accettazione della prossima prenotazione in coda</w:t>
+            </w:r>
+          </w:p>
+        </w:tc>
+      </w:tr>
+      <w:tr>
+        <w:trPr>
+          <w:trHeight w:val="362"/>
+        </w:trPr>
+        <w:tc>
+          <w:tcPr>
+            <w:tcW w:w="4032" w:type="dxa"/>
+          </w:tcPr>
+          <w:p>
+            <w:r>
+              <w:t>AccettazioePrenotazioneView</w:t>
+            </w:r>
+          </w:p>
+        </w:tc>
+        <w:tc>
+          <w:tcPr>
+            <w:tcW w:w="1244" w:type="dxa"/>
+          </w:tcPr>
+          <w:p>
+            <w:r>
+              <w:t>Boundary</w:t>
+            </w:r>
+          </w:p>
+        </w:tc>
+        <w:tc>
+          <w:tcPr>
+            <w:tcW w:w="4123" w:type="dxa"/>
+          </w:tcPr>
+          <w:p>
+            <w:r>
+              <w:t xml:space="preserve">Boundary che </w:t>
+            </w:r>
+            <w:r>
+              <w:t>permette la accettazione della prossima prenotazione in coda</w:t>
+            </w:r>
+          </w:p>
+        </w:tc>
+      </w:tr>
+    </w:tbl>
+    <w:p>
+      <w:pPr>
+        <w:ind w:left="360"/>
+        <w:jc w:val="center"/>
+        <w:rPr>
+          <w:b/>
+          <w:bCs/>
+        </w:rPr>
+      </w:pPr>
+    </w:p>
+    <w:p>
+      <w:pPr>
+        <w:ind w:left="360"/>
+        <w:jc w:val="center"/>
+        <w:rPr>
+          <w:b/>
+          <w:bCs/>
+        </w:rPr>
+      </w:pPr>
+    </w:p>
+    <w:p>
+      <w:pPr>
+        <w:ind w:left="360"/>
+        <w:jc w:val="center"/>
+        <w:rPr>
+          <w:b/>
+          <w:bCs/>
+        </w:rPr>
+      </w:pPr>
+    </w:p>
+    <w:p>
+      <w:pPr>
+        <w:ind w:left="360"/>
+        <w:jc w:val="center"/>
+        <w:rPr>
+          <w:b/>
+          <w:bCs/>
+        </w:rPr>
+      </w:pPr>
+    </w:p>
+    <w:p>
+      <w:pPr>
+        <w:ind w:left="360"/>
+        <w:jc w:val="center"/>
+        <w:rPr>
+          <w:b/>
+          <w:bCs/>
+        </w:rPr>
+      </w:pPr>
+    </w:p>
+    <w:p>
+      <w:pPr>
+        <w:ind w:left="360"/>
+        <w:jc w:val="center"/>
+        <w:rPr>
+          <w:b/>
+          <w:bCs/>
+        </w:rPr>
+      </w:pPr>
+    </w:p>
+    <w:p>
+      <w:pPr>
+        <w:ind w:left="360"/>
+        <w:rPr>
+          <w:b/>
+          <w:bCs/>
+        </w:rPr>
+      </w:pPr>
+      <w:r>
+        <w:rPr>
+          <w:b/>
+          <w:bCs/>
+        </w:rPr>
+        <w:lastRenderedPageBreak/>
+        <w:t xml:space="preserve">3.5.3.7 </w:t>
+      </w:r>
+      <w:r>
+        <w:rPr>
+          <w:b/>
+          <w:bCs/>
+        </w:rPr>
+        <w:t xml:space="preserve">OM_GP-5: </w:t>
+      </w:r>
+      <w:r>
+        <w:rPr>
+          <w:b/>
+          <w:bCs/>
+        </w:rPr>
+        <w:t>Visualizzazione Prenotazione</w:t>
+      </w:r>
+    </w:p>
+    <w:p>
+      <w:pPr>
+        <w:ind w:left="360"/>
+        <w:jc w:val="center"/>
+        <w:rPr>
+          <w:b/>
+          <w:bCs/>
+        </w:rPr>
+      </w:pPr>
+      <w:r>
+        <w:rPr>
+          <w:b/>
+          <w:bCs/>
+          <w:noProof/>
+        </w:rPr>
+        <w:drawing>
+          <wp:inline distT="0" distB="0" distL="0" distR="0" wp14:anchorId="3E82690F" wp14:editId="7AF854A5">
+            <wp:extent cx="2771775" cy="2581275"/>
+            <wp:effectExtent l="0" t="0" r="9525" b="9525"/>
+            <wp:docPr id="23" name="Immagine 23"/>
+            <wp:cNvGraphicFramePr>
+              <a:graphicFrameLocks xmlns:a="http://schemas.openxmlformats.org/drawingml/2006/main" noChangeAspect="1"/>
+            </wp:cNvGraphicFramePr>
+            <a:graphic xmlns:a="http://schemas.openxmlformats.org/drawingml/2006/main">
+              <a:graphicData uri="http://schemas.openxmlformats.org/drawingml/2006/picture">
+                <pic:pic xmlns:pic="http://schemas.openxmlformats.org/drawingml/2006/picture">
+                  <pic:nvPicPr>
+                    <pic:cNvPr id="23" name="Immagine 23"/>
+                    <pic:cNvPicPr/>
+                  </pic:nvPicPr>
+                  <pic:blipFill>
+                    <a:blip r:embed="rId16">
+                      <a:extLst>
+                        <a:ext uri="{28A0092B-C50C-407E-A947-70E740481C1C}">
+                          <a14:useLocalDpi xmlns:a14="http://schemas.microsoft.com/office/drawing/2010/main" val="0"/>
+                        </a:ext>
+                      </a:extLst>
+                    </a:blip>
+                    <a:stretch>
+                      <a:fillRect/>
+                    </a:stretch>
+                  </pic:blipFill>
+                  <pic:spPr>
+                    <a:xfrm>
+                      <a:off x="0" y="0"/>
+                      <a:ext cx="2771775" cy="2581275"/>
+                    </a:xfrm>
+                    <a:prstGeom prst="rect">
+                      <a:avLst/>
+                    </a:prstGeom>
+                  </pic:spPr>
+                </pic:pic>
+              </a:graphicData>
+            </a:graphic>
+          </wp:inline>
+        </w:drawing>
+      </w:r>
+    </w:p>
+    <w:p>
+      <w:pPr>
+        <w:ind w:left="360"/>
+        <w:jc w:val="center"/>
+        <w:rPr>
+          <w:b/>
+          <w:bCs/>
+        </w:rPr>
+      </w:pPr>
+    </w:p>
+    <w:tbl>
+      <w:tblPr>
+        <w:tblStyle w:val="Grigliatabella"/>
+        <w:tblW w:w="9399" w:type="dxa"/>
+        <w:tblInd w:w="360" w:type="dxa"/>
+        <w:tblLook w:val="04A0" w:firstRow="1" w:lastRow="0" w:firstColumn="1" w:lastColumn="0" w:noHBand="0" w:noVBand="1"/>
+      </w:tblPr>
+      <w:tblGrid>
+        <w:gridCol w:w="4032"/>
+        <w:gridCol w:w="1244"/>
+        <w:gridCol w:w="4123"/>
+      </w:tblGrid>
+      <w:tr>
+        <w:trPr>
+          <w:trHeight w:val="362"/>
+        </w:trPr>
+        <w:tc>
+          <w:tcPr>
+            <w:tcW w:w="4032" w:type="dxa"/>
+            <w:shd w:val="clear" w:color="auto" w:fill="002060"/>
+          </w:tcPr>
+          <w:p>
+            <w:pPr>
+              <w:rPr>
+                <w:color w:val="FFFFFF" w:themeColor="background1"/>
+              </w:rPr>
+            </w:pPr>
+            <w:r>
+              <w:rPr>
+                <w:color w:val="FFFFFF" w:themeColor="background1"/>
+              </w:rPr>
+              <w:t>Nome oggetto</w:t>
+            </w:r>
+          </w:p>
+        </w:tc>
+        <w:tc>
+          <w:tcPr>
+            <w:tcW w:w="1244" w:type="dxa"/>
+            <w:shd w:val="clear" w:color="auto" w:fill="002060"/>
+          </w:tcPr>
+          <w:p>
+            <w:pPr>
+              <w:rPr>
+                <w:color w:val="FFFFFF" w:themeColor="background1"/>
+              </w:rPr>
+            </w:pPr>
+            <w:r>
+              <w:rPr>
+                <w:color w:val="FFFFFF" w:themeColor="background1"/>
+              </w:rPr>
+              <w:t>Tipologia</w:t>
+            </w:r>
+          </w:p>
+        </w:tc>
+        <w:tc>
+          <w:tcPr>
+            <w:tcW w:w="4123" w:type="dxa"/>
+            <w:shd w:val="clear" w:color="auto" w:fill="002060"/>
+          </w:tcPr>
+          <w:p>
+            <w:pPr>
+              <w:rPr>
+                <w:color w:val="FFFFFF" w:themeColor="background1"/>
+              </w:rPr>
+            </w:pPr>
+            <w:r>
+              <w:rPr>
+                <w:color w:val="FFFFFF" w:themeColor="background1"/>
+              </w:rPr>
+              <w:t>Descrizione</w:t>
+            </w:r>
+          </w:p>
+        </w:tc>
+      </w:tr>
+      <w:tr>
+        <w:trPr>
+          <w:trHeight w:val="362"/>
+        </w:trPr>
+        <w:tc>
+          <w:tcPr>
+            <w:tcW w:w="4032" w:type="dxa"/>
+          </w:tcPr>
+          <w:p>
+            <w:r>
+              <w:t>Utente</w:t>
+            </w:r>
+            <w:r>
+              <w:t xml:space="preserve"> Registrato</w:t>
+            </w:r>
+          </w:p>
+        </w:tc>
+        <w:tc>
+          <w:tcPr>
+            <w:tcW w:w="1244" w:type="dxa"/>
+          </w:tcPr>
+          <w:p>
+            <w:r>
+              <w:t>Entity</w:t>
+            </w:r>
+          </w:p>
+        </w:tc>
+        <w:tc>
+          <w:tcPr>
+            <w:tcW w:w="4123" w:type="dxa"/>
+          </w:tcPr>
+          <w:p>
+            <w:r>
+              <w:t>Entit</w:t>
+            </w:r>
+            <w:r>
+              <w:t>à</w:t>
+            </w:r>
+            <w:r>
+              <w:t xml:space="preserve"> che modella un utente</w:t>
+            </w:r>
+            <w:r>
+              <w:t xml:space="preserve"> </w:t>
+            </w:r>
+            <w:r>
+              <w:t>autenticato</w:t>
+            </w:r>
+          </w:p>
+        </w:tc>
+      </w:tr>
+      <w:tr>
+        <w:trPr>
+          <w:trHeight w:val="362"/>
+        </w:trPr>
+        <w:tc>
+          <w:tcPr>
+            <w:tcW w:w="4032" w:type="dxa"/>
+          </w:tcPr>
+          <w:p>
+            <w:r>
+              <w:t>VisualizzazionePrenotazioniControl</w:t>
+            </w:r>
+          </w:p>
+        </w:tc>
+        <w:tc>
+          <w:tcPr>
+            <w:tcW w:w="1244" w:type="dxa"/>
+          </w:tcPr>
+          <w:p>
+            <w:r>
+              <w:t>Control</w:t>
+            </w:r>
+          </w:p>
+        </w:tc>
+        <w:tc>
+          <w:tcPr>
+            <w:tcW w:w="4123" w:type="dxa"/>
+          </w:tcPr>
+          <w:p>
+            <w:r>
+              <w:t xml:space="preserve">Control che coordina le operazioni relative alla </w:t>
+            </w:r>
+            <w:r>
+              <w:t>visualizzazione delle prenotazioni del utente</w:t>
+            </w:r>
+          </w:p>
+        </w:tc>
+      </w:tr>
+      <w:tr>
+        <w:trPr>
+          <w:trHeight w:val="362"/>
+        </w:trPr>
+        <w:tc>
+          <w:tcPr>
+            <w:tcW w:w="4032" w:type="dxa"/>
+          </w:tcPr>
+          <w:p>
+            <w:r>
+              <w:t>Visualizzazione</w:t>
+            </w:r>
+            <w:r>
+              <w:t>PrenotazioneView</w:t>
+            </w:r>
+          </w:p>
+        </w:tc>
+        <w:tc>
+          <w:tcPr>
+            <w:tcW w:w="1244" w:type="dxa"/>
+          </w:tcPr>
+          <w:p>
+            <w:r>
+              <w:t>Boundary</w:t>
+            </w:r>
+          </w:p>
+        </w:tc>
+        <w:tc>
+          <w:tcPr>
+            <w:tcW w:w="4123" w:type="dxa"/>
+          </w:tcPr>
+          <w:p>
+            <w:r>
+              <w:t xml:space="preserve">Boundary che mostra le </w:t>
+            </w:r>
+            <w:r>
+              <w:t xml:space="preserve">prenotazioni in </w:t>
+            </w:r>
+            <w:r>
+              <w:t>attesa</w:t>
+            </w:r>
+          </w:p>
+        </w:tc>
+      </w:tr>
+    </w:tbl>
+    <w:p>
+      <w:pPr>
+        <w:ind w:left="360"/>
+        <w:jc w:val="center"/>
+        <w:rPr>
+          <w:b/>
+          <w:bCs/>
+        </w:rPr>
+      </w:pPr>
+    </w:p>
+    <w:p>
+      <w:pPr>
+        <w:ind w:left="360"/>
+        <w:rPr>
+          <w:b/>
+          <w:bCs/>
+        </w:rPr>
+      </w:pPr>
+      <w:r>
+        <w:rPr>
+          <w:b/>
+          <w:bCs/>
+        </w:rPr>
+        <w:t xml:space="preserve">3.5.3.8 </w:t>
+      </w:r>
+      <w:r>
+        <w:rPr>
+          <w:b/>
+          <w:bCs/>
+        </w:rPr>
+        <w:t xml:space="preserve">OM_GU-1: </w:t>
+      </w:r>
+      <w:r>
+        <w:rPr>
+          <w:b/>
+          <w:bCs/>
+        </w:rPr>
+        <w:t>Autenticazione</w:t>
+      </w:r>
+    </w:p>
+    <w:p>
+      <w:pPr>
+        <w:ind w:left="360"/>
+        <w:jc w:val="center"/>
+        <w:rPr>
+          <w:b/>
+          <w:bCs/>
+        </w:rPr>
+      </w:pPr>
+      <w:r>
+        <w:rPr>
+          <w:b/>
+          <w:bCs/>
+          <w:noProof/>
+        </w:rPr>
+        <w:drawing>
+          <wp:inline distT="0" distB="0" distL="0" distR="0" wp14:anchorId="6497CEE1" wp14:editId="662E66FB">
+            <wp:extent cx="3484367" cy="2426208"/>
+            <wp:effectExtent l="0" t="0" r="1905" b="0"/>
+            <wp:docPr id="15" name="Immagine 15"/>
+            <wp:cNvGraphicFramePr>
+              <a:graphicFrameLocks xmlns:a="http://schemas.openxmlformats.org/drawingml/2006/main" noChangeAspect="1"/>
+            </wp:cNvGraphicFramePr>
+            <a:graphic xmlns:a="http://schemas.openxmlformats.org/drawingml/2006/main">
+              <a:graphicData uri="http://schemas.openxmlformats.org/drawingml/2006/picture">
+                <pic:pic xmlns:pic="http://schemas.openxmlformats.org/drawingml/2006/picture">
+                  <pic:nvPicPr>
+                    <pic:cNvPr id="15" name="Immagine 15"/>
+                    <pic:cNvPicPr/>
+                  </pic:nvPicPr>
+                  <pic:blipFill>
+                    <a:blip r:embed="rId17">
+                      <a:extLst>
+                        <a:ext uri="{28A0092B-C50C-407E-A947-70E740481C1C}">
+                          <a14:useLocalDpi xmlns:a14="http://schemas.microsoft.com/office/drawing/2010/main" val="0"/>
+                        </a:ext>
+                      </a:extLst>
+                    </a:blip>
+                    <a:stretch>
+                      <a:fillRect/>
+                    </a:stretch>
+                  </pic:blipFill>
+                  <pic:spPr>
+                    <a:xfrm>
+                      <a:off x="0" y="0"/>
+                      <a:ext cx="3538538" cy="2463928"/>
+                    </a:xfrm>
+                    <a:prstGeom prst="rect">
+                      <a:avLst/>
+                    </a:prstGeom>
+                  </pic:spPr>
+                </pic:pic>
+              </a:graphicData>
+            </a:graphic>
+          </wp:inline>
+        </w:drawing>
+      </w:r>
+    </w:p>
+    <w:p>
+      <w:pPr>
+        <w:ind w:left="360"/>
+        <w:jc w:val="center"/>
+        <w:rPr>
+          <w:b/>
+          <w:bCs/>
+        </w:rPr>
+      </w:pPr>
+    </w:p>
+    <w:tbl>
+      <w:tblPr>
+        <w:tblStyle w:val="Grigliatabella"/>
+        <w:tblW w:w="9399" w:type="dxa"/>
+        <w:tblInd w:w="360" w:type="dxa"/>
+        <w:tblLook w:val="04A0" w:firstRow="1" w:lastRow="0" w:firstColumn="1" w:lastColumn="0" w:noHBand="0" w:noVBand="1"/>
+      </w:tblPr>
+      <w:tblGrid>
+        <w:gridCol w:w="4032"/>
+        <w:gridCol w:w="1244"/>
+        <w:gridCol w:w="4123"/>
+      </w:tblGrid>
+      <w:tr>
+        <w:trPr>
+          <w:trHeight w:val="362"/>
+        </w:trPr>
+        <w:tc>
+          <w:tcPr>
+            <w:tcW w:w="4032" w:type="dxa"/>
+            <w:shd w:val="clear" w:color="auto" w:fill="002060"/>
+          </w:tcPr>
+          <w:p>
+            <w:pPr>
+              <w:rPr>
+                <w:color w:val="FFFFFF" w:themeColor="background1"/>
+              </w:rPr>
+            </w:pPr>
+            <w:r>
+              <w:rPr>
+                <w:color w:val="FFFFFF" w:themeColor="background1"/>
+              </w:rPr>
+              <w:t>Nome oggetto</w:t>
+            </w:r>
+          </w:p>
+        </w:tc>
+        <w:tc>
+          <w:tcPr>
+            <w:tcW w:w="1244" w:type="dxa"/>
+            <w:shd w:val="clear" w:color="auto" w:fill="002060"/>
+          </w:tcPr>
+          <w:p>
+            <w:pPr>
+              <w:rPr>
+                <w:color w:val="FFFFFF" w:themeColor="background1"/>
+              </w:rPr>
+            </w:pPr>
+            <w:r>
+              <w:rPr>
+                <w:color w:val="FFFFFF" w:themeColor="background1"/>
+              </w:rPr>
+              <w:t>Tipologia</w:t>
+            </w:r>
+          </w:p>
+        </w:tc>
+        <w:tc>
+          <w:tcPr>
+            <w:tcW w:w="4123" w:type="dxa"/>
+            <w:shd w:val="clear" w:color="auto" w:fill="002060"/>
+          </w:tcPr>
+          <w:p>
+            <w:pPr>
+              <w:rPr>
+                <w:color w:val="FFFFFF" w:themeColor="background1"/>
+              </w:rPr>
+            </w:pPr>
+            <w:r>
+              <w:rPr>
+                <w:color w:val="FFFFFF" w:themeColor="background1"/>
+              </w:rPr>
+              <w:t>Descrizione</w:t>
+            </w:r>
+          </w:p>
+        </w:tc>
+      </w:tr>
+      <w:tr>
+        <w:trPr>
+          <w:trHeight w:val="362"/>
+        </w:trPr>
+        <w:tc>
+          <w:tcPr>
+            <w:tcW w:w="4032" w:type="dxa"/>
+          </w:tcPr>
+          <w:p>
+            <w:r>
+              <w:t>Utente</w:t>
+            </w:r>
+            <w:r>
+              <w:t xml:space="preserve"> Registrato</w:t>
+            </w:r>
+          </w:p>
+        </w:tc>
+        <w:tc>
+          <w:tcPr>
+            <w:tcW w:w="1244" w:type="dxa"/>
+          </w:tcPr>
+          <w:p>
+            <w:r>
+              <w:t>Entity</w:t>
+            </w:r>
+          </w:p>
+        </w:tc>
+        <w:tc>
+          <w:tcPr>
+            <w:tcW w:w="4123" w:type="dxa"/>
+          </w:tcPr>
+          <w:p>
+            <w:r>
+              <w:t>Entit</w:t>
+            </w:r>
+            <w:r>
+              <w:t>à</w:t>
+            </w:r>
+            <w:r>
+              <w:t xml:space="preserve"> che modella un utente</w:t>
+            </w:r>
+            <w:r>
+              <w:t xml:space="preserve"> registrato</w:t>
+            </w:r>
+          </w:p>
+        </w:tc>
+      </w:tr>
+      <w:tr>
+        <w:trPr>
+          <w:trHeight w:val="362"/>
+        </w:trPr>
+        <w:tc>
+          <w:tcPr>
+            <w:tcW w:w="4032" w:type="dxa"/>
+          </w:tcPr>
+          <w:p>
+            <w:r>
+              <w:t>Impiegato</w:t>
+            </w:r>
+          </w:p>
+        </w:tc>
+        <w:tc>
+          <w:tcPr>
+            <w:tcW w:w="1244" w:type="dxa"/>
+          </w:tcPr>
+          <w:p>
+            <w:r>
+              <w:t>Entity</w:t>
+            </w:r>
+          </w:p>
+        </w:tc>
+        <w:tc>
+          <w:tcPr>
+            <w:tcW w:w="4123" w:type="dxa"/>
+          </w:tcPr>
+          <w:p>
+            <w:r>
+              <w:t>Entità che modella un impiegato</w:t>
+            </w:r>
+          </w:p>
+        </w:tc>
+      </w:tr>
+      <w:tr>
+        <w:trPr>
+          <w:trHeight w:val="362"/>
+        </w:trPr>
+        <w:tc>
+          <w:tcPr>
+            <w:tcW w:w="4032" w:type="dxa"/>
+          </w:tcPr>
+          <w:p>
+            <w:r>
+              <w:lastRenderedPageBreak/>
+              <w:t>AutenticazioneControl</w:t>
+            </w:r>
+          </w:p>
+        </w:tc>
+        <w:tc>
+          <w:tcPr>
+            <w:tcW w:w="1244" w:type="dxa"/>
+          </w:tcPr>
+          <w:p>
+            <w:r>
+              <w:t>Control</w:t>
+            </w:r>
+          </w:p>
+        </w:tc>
+        <w:tc>
+          <w:tcPr>
+            <w:tcW w:w="4123" w:type="dxa"/>
+          </w:tcPr>
+          <w:p>
+            <w:r>
+              <w:t>Control che coordina l’operazione d’autenticazione</w:t>
+            </w:r>
+          </w:p>
+        </w:tc>
+      </w:tr>
+      <w:tr>
+        <w:trPr>
+          <w:trHeight w:val="362"/>
+        </w:trPr>
+        <w:tc>
+          <w:tcPr>
+            <w:tcW w:w="4032" w:type="dxa"/>
+          </w:tcPr>
+          <w:p>
+            <w:r>
+              <w:t>AutenticazioneView</w:t>
+            </w:r>
+          </w:p>
+        </w:tc>
+        <w:tc>
+          <w:tcPr>
+            <w:tcW w:w="1244" w:type="dxa"/>
+          </w:tcPr>
+          <w:p>
+            <w:r>
+              <w:t>Boundary</w:t>
+            </w:r>
+          </w:p>
+        </w:tc>
+        <w:tc>
+          <w:tcPr>
+            <w:tcW w:w="4123" w:type="dxa"/>
+          </w:tcPr>
+          <w:p>
+            <w:r>
+              <w:t xml:space="preserve">Boundary che </w:t>
+            </w:r>
+            <w:r>
+              <w:t>mostra le informazioni necessarie per un autenticazione</w:t>
+            </w:r>
+          </w:p>
+        </w:tc>
+      </w:tr>
+      <w:tr>
+        <w:trPr>
+          <w:trHeight w:val="362"/>
+        </w:trPr>
+        <w:tc>
+          <w:tcPr>
+            <w:tcW w:w="4032" w:type="dxa"/>
+          </w:tcPr>
+          <w:p>
+            <w:r>
+              <w:t>AutenticazioneForm</w:t>
+            </w:r>
+          </w:p>
+        </w:tc>
+        <w:tc>
+          <w:tcPr>
+            <w:tcW w:w="1244" w:type="dxa"/>
+          </w:tcPr>
+          <w:p>
+            <w:r>
+              <w:t>Boundary</w:t>
+            </w:r>
+          </w:p>
+        </w:tc>
+        <w:tc>
+          <w:tcPr>
+            <w:tcW w:w="4123" w:type="dxa"/>
+          </w:tcPr>
+          <w:p>
+            <w:r>
+              <w:t>Boundary che permette di inserire le informazioni necessarie per un autenticazione</w:t>
+            </w:r>
+          </w:p>
+        </w:tc>
+      </w:tr>
+    </w:tbl>
+    <w:p>
+      <w:pPr>
+        <w:ind w:left="360"/>
+        <w:jc w:val="center"/>
+        <w:rPr>
+          <w:b/>
+          <w:bCs/>
+        </w:rPr>
+      </w:pPr>
+    </w:p>
+    <w:p>
+      <w:pPr>
+        <w:ind w:left="360"/>
+        <w:rPr>
+          <w:b/>
+          <w:bCs/>
+        </w:rPr>
+      </w:pPr>
+      <w:r>
+        <w:rPr>
+          <w:b/>
+          <w:bCs/>
+        </w:rPr>
+        <w:t xml:space="preserve">3.5.3.9 </w:t>
+      </w:r>
+      <w:r>
+        <w:rPr>
+          <w:b/>
+          <w:bCs/>
+        </w:rPr>
+        <w:t xml:space="preserve">OM_GU-2: </w:t>
+      </w:r>
+      <w:r>
+        <w:rPr>
+          <w:b/>
+          <w:bCs/>
+        </w:rPr>
+        <w:t>Registrazione Account</w:t>
+      </w:r>
+    </w:p>
+    <w:p>
+      <w:pPr>
+        <w:ind w:left="360"/>
+        <w:jc w:val="center"/>
+        <w:rPr>
+          <w:b/>
+          <w:bCs/>
+        </w:rPr>
+      </w:pPr>
+      <w:r>
+        <w:rPr>
+          <w:b/>
+          <w:bCs/>
+          <w:noProof/>
+        </w:rPr>
+        <w:drawing>
+          <wp:inline distT="0" distB="0" distL="0" distR="0" wp14:anchorId="72B3667B" wp14:editId="67B8F478">
+            <wp:extent cx="4352544" cy="2732308"/>
+            <wp:effectExtent l="0" t="0" r="0" b="0"/>
+            <wp:docPr id="16" name="Immagine 16"/>
+            <wp:cNvGraphicFramePr>
+              <a:graphicFrameLocks xmlns:a="http://schemas.openxmlformats.org/drawingml/2006/main" noChangeAspect="1"/>
+            </wp:cNvGraphicFramePr>
+            <a:graphic xmlns:a="http://schemas.openxmlformats.org/drawingml/2006/main">
+              <a:graphicData uri="http://schemas.openxmlformats.org/drawingml/2006/picture">
+                <pic:pic xmlns:pic="http://schemas.openxmlformats.org/drawingml/2006/picture">
+                  <pic:nvPicPr>
+                    <pic:cNvPr id="16" name="Immagine 16"/>
+                    <pic:cNvPicPr/>
+                  </pic:nvPicPr>
+                  <pic:blipFill>
+                    <a:blip r:embed="rId18">
+                      <a:extLst>
+                        <a:ext uri="{28A0092B-C50C-407E-A947-70E740481C1C}">
+                          <a14:useLocalDpi xmlns:a14="http://schemas.microsoft.com/office/drawing/2010/main" val="0"/>
+                        </a:ext>
+                      </a:extLst>
+                    </a:blip>
+                    <a:stretch>
+                      <a:fillRect/>
+                    </a:stretch>
+                  </pic:blipFill>
+                  <pic:spPr>
+                    <a:xfrm>
+                      <a:off x="0" y="0"/>
+                      <a:ext cx="4361557" cy="2737966"/>
+                    </a:xfrm>
+                    <a:prstGeom prst="rect">
+                      <a:avLst/>
+                    </a:prstGeom>
+                  </pic:spPr>
+                </pic:pic>
+              </a:graphicData>
+            </a:graphic>
+          </wp:inline>
+        </w:drawing>
+      </w:r>
+    </w:p>
+    <w:p>
+      <w:pPr>
+        <w:ind w:left="360"/>
+        <w:jc w:val="center"/>
+        <w:rPr>
+          <w:b/>
+          <w:bCs/>
+        </w:rPr>
+      </w:pPr>
+    </w:p>
+    <w:tbl>
+      <w:tblPr>
+        <w:tblStyle w:val="Grigliatabella"/>
+        <w:tblW w:w="9399" w:type="dxa"/>
+        <w:tblInd w:w="360" w:type="dxa"/>
+        <w:tblLook w:val="04A0" w:firstRow="1" w:lastRow="0" w:firstColumn="1" w:lastColumn="0" w:noHBand="0" w:noVBand="1"/>
+      </w:tblPr>
+      <w:tblGrid>
+        <w:gridCol w:w="4032"/>
+        <w:gridCol w:w="1244"/>
+        <w:gridCol w:w="4123"/>
+      </w:tblGrid>
+      <w:tr>
+        <w:trPr>
+          <w:trHeight w:val="362"/>
+        </w:trPr>
+        <w:tc>
+          <w:tcPr>
+            <w:tcW w:w="4032" w:type="dxa"/>
+            <w:shd w:val="clear" w:color="auto" w:fill="002060"/>
+          </w:tcPr>
+          <w:p>
+            <w:pPr>
+              <w:rPr>
+                <w:color w:val="FFFFFF" w:themeColor="background1"/>
+              </w:rPr>
+            </w:pPr>
+            <w:r>
+              <w:rPr>
+                <w:color w:val="FFFFFF" w:themeColor="background1"/>
+              </w:rPr>
+              <w:t>Nome oggetto</w:t>
+            </w:r>
+          </w:p>
+        </w:tc>
+        <w:tc>
+          <w:tcPr>
+            <w:tcW w:w="1244" w:type="dxa"/>
+            <w:shd w:val="clear" w:color="auto" w:fill="002060"/>
+          </w:tcPr>
+          <w:p>
+            <w:pPr>
+              <w:rPr>
+                <w:color w:val="FFFFFF" w:themeColor="background1"/>
+              </w:rPr>
+            </w:pPr>
+            <w:r>
+              <w:rPr>
+                <w:color w:val="FFFFFF" w:themeColor="background1"/>
+              </w:rPr>
+              <w:t>Tipologia</w:t>
+            </w:r>
+          </w:p>
+        </w:tc>
+        <w:tc>
+          <w:tcPr>
+            <w:tcW w:w="4123" w:type="dxa"/>
+            <w:shd w:val="clear" w:color="auto" w:fill="002060"/>
+          </w:tcPr>
+          <w:p>
+            <w:pPr>
+              <w:rPr>
+                <w:color w:val="FFFFFF" w:themeColor="background1"/>
+              </w:rPr>
+            </w:pPr>
+            <w:r>
+              <w:rPr>
+                <w:color w:val="FFFFFF" w:themeColor="background1"/>
+              </w:rPr>
+              <w:t>Descrizione</w:t>
+            </w:r>
+          </w:p>
+        </w:tc>
+      </w:tr>
+      <w:tr>
+        <w:trPr>
+          <w:trHeight w:val="362"/>
+        </w:trPr>
+        <w:tc>
+          <w:tcPr>
+            <w:tcW w:w="4032" w:type="dxa"/>
+          </w:tcPr>
+          <w:p>
+            <w:r>
+              <w:t>Utente</w:t>
+            </w:r>
+            <w:r>
+              <w:t xml:space="preserve"> </w:t>
+            </w:r>
+          </w:p>
+        </w:tc>
+        <w:tc>
+          <w:tcPr>
+            <w:tcW w:w="1244" w:type="dxa"/>
+          </w:tcPr>
+          <w:p>
+            <w:r>
+              <w:t>Entity</w:t>
+            </w:r>
+          </w:p>
+        </w:tc>
+        <w:tc>
+          <w:tcPr>
+            <w:tcW w:w="4123" w:type="dxa"/>
+          </w:tcPr>
+          <w:p>
+            <w:r>
+              <w:t>Entit</w:t>
+            </w:r>
+            <w:r>
+              <w:t>à</w:t>
+            </w:r>
+            <w:r>
+              <w:t xml:space="preserve"> che modella un utente</w:t>
+            </w:r>
+            <w:r>
+              <w:t xml:space="preserve"> </w:t>
+            </w:r>
+          </w:p>
+        </w:tc>
+      </w:tr>
+      <w:tr>
+        <w:trPr>
+          <w:trHeight w:val="362"/>
+        </w:trPr>
+        <w:tc>
+          <w:tcPr>
+            <w:tcW w:w="4032" w:type="dxa"/>
+          </w:tcPr>
+          <w:p>
+            <w:r>
+              <w:t>RegistrazioneAccountControl</w:t>
+            </w:r>
+          </w:p>
+        </w:tc>
+        <w:tc>
+          <w:tcPr>
+            <w:tcW w:w="1244" w:type="dxa"/>
+          </w:tcPr>
+          <w:p>
+            <w:r>
+              <w:t>Control</w:t>
+            </w:r>
+          </w:p>
+        </w:tc>
+        <w:tc>
+          <w:tcPr>
+            <w:tcW w:w="4123" w:type="dxa"/>
+          </w:tcPr>
+          <w:p>
+            <w:r>
+              <w:t xml:space="preserve">Control che coordina le operazioni </w:t>
+            </w:r>
+            <w:r>
+              <w:t>per la registrazione di un account</w:t>
+            </w:r>
+          </w:p>
+        </w:tc>
+      </w:tr>
+      <w:tr>
+        <w:trPr>
+          <w:trHeight w:val="362"/>
+        </w:trPr>
+        <w:tc>
+          <w:tcPr>
+            <w:tcW w:w="4032" w:type="dxa"/>
+          </w:tcPr>
+          <w:p>
+            <w:r>
+              <w:t>RegistrazioneAccountView</w:t>
+            </w:r>
+          </w:p>
+        </w:tc>
+        <w:tc>
+          <w:tcPr>
+            <w:tcW w:w="1244" w:type="dxa"/>
+          </w:tcPr>
+          <w:p>
+            <w:r>
+              <w:t>Boundary</w:t>
+            </w:r>
+          </w:p>
+        </w:tc>
+        <w:tc>
+          <w:tcPr>
+            <w:tcW w:w="4123" w:type="dxa"/>
+          </w:tcPr>
+          <w:p>
+            <w:r>
+              <w:t xml:space="preserve">Boundary che mostra le informazioni necessarie per la </w:t>
+            </w:r>
+            <w:r>
+              <w:t>registrazione di un account</w:t>
+            </w:r>
+          </w:p>
+        </w:tc>
+      </w:tr>
+      <w:tr>
+        <w:trPr>
+          <w:trHeight w:val="362"/>
+        </w:trPr>
+        <w:tc>
+          <w:tcPr>
+            <w:tcW w:w="4032" w:type="dxa"/>
+          </w:tcPr>
+          <w:p>
+            <w:r>
+              <w:t>FormRegistrazioneAccount</w:t>
+            </w:r>
+          </w:p>
+        </w:tc>
+        <w:tc>
+          <w:tcPr>
+            <w:tcW w:w="1244" w:type="dxa"/>
+          </w:tcPr>
+          <w:p>
+            <w:r>
+              <w:t>Boundary</w:t>
+            </w:r>
+          </w:p>
+        </w:tc>
+        <w:tc>
+          <w:tcPr>
+            <w:tcW w:w="4123" w:type="dxa"/>
+          </w:tcPr>
+          <w:p>
+            <w:r>
+              <w:t>Boundary che permette di inserire le informazioni necessarie per la registrazione di un account</w:t>
+            </w:r>
+          </w:p>
+        </w:tc>
+      </w:tr>
+    </w:tbl>
+    <w:p>
+      <w:pPr>
+        <w:ind w:left="360"/>
+        <w:jc w:val="center"/>
+        <w:rPr>
+          <w:b/>
+          <w:bCs/>
+        </w:rPr>
+      </w:pPr>
+    </w:p>
+    <w:p>
+      <w:pPr>
+        <w:ind w:left="360"/>
+        <w:jc w:val="center"/>
+        <w:rPr>
+          <w:b/>
+          <w:bCs/>
+        </w:rPr>
+      </w:pPr>
+    </w:p>
+    <w:p>
+      <w:pPr>
+        <w:ind w:left="360"/>
+        <w:jc w:val="center"/>
+        <w:rPr>
+          <w:b/>
+          <w:bCs/>
+        </w:rPr>
+      </w:pPr>
+    </w:p>
+    <w:p>
+      <w:pPr>
+        <w:ind w:left="360"/>
+        <w:jc w:val="center"/>
+        <w:rPr>
+          <w:b/>
+          <w:bCs/>
+        </w:rPr>
+      </w:pPr>
+    </w:p>
+    <w:p>
+      <w:pPr>
+        <w:ind w:left="360"/>
+        <w:jc w:val="center"/>
+        <w:rPr>
+          <w:b/>
+          <w:bCs/>
+        </w:rPr>
+      </w:pPr>
+    </w:p>
+    <w:p>
+      <w:pPr>
+        <w:ind w:left="360"/>
+        <w:jc w:val="center"/>
+        <w:rPr>
+          <w:b/>
+          <w:bCs/>
+        </w:rPr>
+      </w:pPr>
+    </w:p>
+    <w:p>
+      <w:pPr>
+        <w:ind w:left="360"/>
+        <w:jc w:val="center"/>
+        <w:rPr>
+          <w:b/>
+          <w:bCs/>
+        </w:rPr>
+      </w:pPr>
+    </w:p>
+    <w:p>
+      <w:pPr>
+        <w:ind w:left="360"/>
+        <w:rPr>
+          <w:b/>
+          <w:bCs/>
+        </w:rPr>
+      </w:pPr>
+      <w:r>
+        <w:rPr>
+          <w:b/>
+          <w:bCs/>
+        </w:rPr>
+        <w:lastRenderedPageBreak/>
+        <w:t xml:space="preserve">3.5.3.10 </w:t>
+      </w:r>
+      <w:r>
+        <w:rPr>
+          <w:b/>
+          <w:bCs/>
+        </w:rPr>
+        <w:t xml:space="preserve">OM_GU-3: </w:t>
+      </w:r>
+      <w:r>
+        <w:rPr>
+          <w:b/>
+          <w:bCs/>
+        </w:rPr>
+        <w:t>Logout</w:t>
+      </w:r>
+    </w:p>
+    <w:p>
+      <w:pPr>
+        <w:ind w:left="360"/>
+        <w:jc w:val="center"/>
+        <w:rPr>
+          <w:u w:val="single"/>
+        </w:rPr>
+      </w:pPr>
+      <w:r>
+        <w:rPr>
+          <w:noProof/>
+          <w:u w:val="single"/>
+        </w:rPr>
+        <w:drawing>
+          <wp:inline distT="0" distB="0" distL="0" distR="0" wp14:anchorId="2FBCDE6C" wp14:editId="63B0CA4A">
+            <wp:extent cx="4882896" cy="2547840"/>
+            <wp:effectExtent l="0" t="0" r="0" b="5080"/>
+            <wp:docPr id="18" name="Immagine 18"/>
+            <wp:cNvGraphicFramePr>
+              <a:graphicFrameLocks xmlns:a="http://schemas.openxmlformats.org/drawingml/2006/main" noChangeAspect="1"/>
+            </wp:cNvGraphicFramePr>
+            <a:graphic xmlns:a="http://schemas.openxmlformats.org/drawingml/2006/main">
+              <a:graphicData uri="http://schemas.openxmlformats.org/drawingml/2006/picture">
+                <pic:pic xmlns:pic="http://schemas.openxmlformats.org/drawingml/2006/picture">
+                  <pic:nvPicPr>
+                    <pic:cNvPr id="18" name="Immagine 18"/>
+                    <pic:cNvPicPr/>
+                  </pic:nvPicPr>
+                  <pic:blipFill>
+                    <a:blip r:embed="rId19">
+                      <a:extLst>
+                        <a:ext uri="{28A0092B-C50C-407E-A947-70E740481C1C}">
+                          <a14:useLocalDpi xmlns:a14="http://schemas.microsoft.com/office/drawing/2010/main" val="0"/>
+                        </a:ext>
+                      </a:extLst>
+                    </a:blip>
+                    <a:stretch>
+                      <a:fillRect/>
+                    </a:stretch>
+                  </pic:blipFill>
+                  <pic:spPr>
+                    <a:xfrm>
+                      <a:off x="0" y="0"/>
+                      <a:ext cx="4897811" cy="2555623"/>
+                    </a:xfrm>
+                    <a:prstGeom prst="rect">
+                      <a:avLst/>
+                    </a:prstGeom>
+                  </pic:spPr>
+                </pic:pic>
+              </a:graphicData>
+            </a:graphic>
+          </wp:inline>
+        </w:drawing>
+      </w:r>
+    </w:p>
+    <w:p>
+      <w:pPr>
+        <w:ind w:left="360"/>
+        <w:rPr>
+          <w:u w:val="single"/>
+        </w:rPr>
+      </w:pPr>
+    </w:p>
+    <w:tbl>
+      <w:tblPr>
+        <w:tblStyle w:val="Grigliatabella"/>
+        <w:tblW w:w="9399" w:type="dxa"/>
+        <w:tblInd w:w="360" w:type="dxa"/>
+        <w:tblLook w:val="04A0" w:firstRow="1" w:lastRow="0" w:firstColumn="1" w:lastColumn="0" w:noHBand="0" w:noVBand="1"/>
+      </w:tblPr>
+      <w:tblGrid>
+        <w:gridCol w:w="3654"/>
+        <w:gridCol w:w="1244"/>
+        <w:gridCol w:w="4501"/>
+      </w:tblGrid>
+      <w:tr>
+        <w:trPr>
+          <w:trHeight w:val="362"/>
+        </w:trPr>
+        <w:tc>
+          <w:tcPr>
+            <w:tcW w:w="4032" w:type="dxa"/>
+            <w:shd w:val="clear" w:color="auto" w:fill="002060"/>
+          </w:tcPr>
+          <w:p>
+            <w:pPr>
+              <w:rPr>
+                <w:color w:val="FFFFFF" w:themeColor="background1"/>
+              </w:rPr>
+            </w:pPr>
+            <w:r>
+              <w:rPr>
+                <w:color w:val="FFFFFF" w:themeColor="background1"/>
+              </w:rPr>
+              <w:t>Nome oggetto</w:t>
+            </w:r>
+          </w:p>
+        </w:tc>
+        <w:tc>
+          <w:tcPr>
+            <w:tcW w:w="281" w:type="dxa"/>
+            <w:shd w:val="clear" w:color="auto" w:fill="002060"/>
+          </w:tcPr>
+          <w:p>
+            <w:pPr>
+              <w:rPr>
+                <w:color w:val="FFFFFF" w:themeColor="background1"/>
+              </w:rPr>
+            </w:pPr>
+            <w:r>
+              <w:rPr>
+                <w:color w:val="FFFFFF" w:themeColor="background1"/>
+              </w:rPr>
+              <w:t>Tipologia</w:t>
+            </w:r>
+          </w:p>
+        </w:tc>
+        <w:tc>
+          <w:tcPr>
+            <w:tcW w:w="5086" w:type="dxa"/>
+            <w:shd w:val="clear" w:color="auto" w:fill="002060"/>
+          </w:tcPr>
+          <w:p>
+            <w:pPr>
+              <w:rPr>
+                <w:color w:val="FFFFFF" w:themeColor="background1"/>
+              </w:rPr>
+            </w:pPr>
+            <w:r>
+              <w:rPr>
+                <w:color w:val="FFFFFF" w:themeColor="background1"/>
+              </w:rPr>
+              <w:t>Descrizione</w:t>
+            </w:r>
+          </w:p>
+        </w:tc>
+      </w:tr>
+      <w:tr>
+        <w:trPr>
+          <w:trHeight w:val="362"/>
+        </w:trPr>
+        <w:tc>
+          <w:tcPr>
+            <w:tcW w:w="4032" w:type="dxa"/>
+          </w:tcPr>
+          <w:p>
+            <w:r>
+              <w:t>Utente</w:t>
+            </w:r>
+            <w:r>
+              <w:t xml:space="preserve"> </w:t>
+            </w:r>
+            <w:r>
+              <w:t>Autenticato</w:t>
+            </w:r>
+          </w:p>
+        </w:tc>
+        <w:tc>
+          <w:tcPr>
+            <w:tcW w:w="281" w:type="dxa"/>
+          </w:tcPr>
+          <w:p>
+            <w:r>
+              <w:t>Entity</w:t>
+            </w:r>
+          </w:p>
+        </w:tc>
+        <w:tc>
+          <w:tcPr>
+            <w:tcW w:w="5086" w:type="dxa"/>
+          </w:tcPr>
+          <w:p>
+            <w:r>
+              <w:t>Entit</w:t>
+            </w:r>
+            <w:r>
+              <w:t>à</w:t>
+            </w:r>
+            <w:r>
+              <w:t xml:space="preserve"> che modella un utente</w:t>
+            </w:r>
+            <w:r>
+              <w:t xml:space="preserve"> </w:t>
+            </w:r>
+            <w:r>
+              <w:t>autenticato</w:t>
+            </w:r>
+          </w:p>
+        </w:tc>
+      </w:tr>
+      <w:tr>
+        <w:trPr>
+          <w:trHeight w:val="362"/>
+        </w:trPr>
+        <w:tc>
+          <w:tcPr>
+            <w:tcW w:w="4032" w:type="dxa"/>
+          </w:tcPr>
+          <w:p>
+            <w:r>
+              <w:t>Impiegato Autenticato</w:t>
+            </w:r>
+          </w:p>
+        </w:tc>
+        <w:tc>
+          <w:tcPr>
+            <w:tcW w:w="281" w:type="dxa"/>
+          </w:tcPr>
+          <w:p>
+            <w:r>
+              <w:t>Entity</w:t>
+            </w:r>
+          </w:p>
+        </w:tc>
+        <w:tc>
+          <w:tcPr>
+            <w:tcW w:w="5086" w:type="dxa"/>
+          </w:tcPr>
+          <w:p>
+            <w:r>
+              <w:t>Entità che modella un impiegato autenticato</w:t>
+            </w:r>
+          </w:p>
+        </w:tc>
+      </w:tr>
+      <w:tr>
+        <w:trPr>
+          <w:trHeight w:val="362"/>
+        </w:trPr>
+        <w:tc>
+          <w:tcPr>
+            <w:tcW w:w="4032" w:type="dxa"/>
+          </w:tcPr>
+          <w:p>
+            <w:r>
+              <w:t>LogoutControl</w:t>
+            </w:r>
+          </w:p>
+        </w:tc>
+        <w:tc>
+          <w:tcPr>
+            <w:tcW w:w="281" w:type="dxa"/>
+          </w:tcPr>
+          <w:p>
+            <w:r>
+              <w:t>Control</w:t>
+            </w:r>
+          </w:p>
+        </w:tc>
+        <w:tc>
+          <w:tcPr>
+            <w:tcW w:w="5086" w:type="dxa"/>
+          </w:tcPr>
+          <w:p>
+            <w:r>
+              <w:t>Control che coordina l’operazione di logout</w:t>
+            </w:r>
+          </w:p>
+        </w:tc>
+      </w:tr>
+      <w:tr>
+        <w:trPr>
+          <w:trHeight w:val="362"/>
+        </w:trPr>
+        <w:tc>
+          <w:tcPr>
+            <w:tcW w:w="4032" w:type="dxa"/>
+          </w:tcPr>
+          <w:p>
+            <w:r>
+              <w:t>LogoutView</w:t>
+            </w:r>
+          </w:p>
+        </w:tc>
+        <w:tc>
+          <w:tcPr>
+            <w:tcW w:w="281" w:type="dxa"/>
+          </w:tcPr>
+          <w:p>
+            <w:r>
+              <w:t>Boundary</w:t>
+            </w:r>
+          </w:p>
+        </w:tc>
+        <w:tc>
+          <w:tcPr>
+            <w:tcW w:w="5086" w:type="dxa"/>
+          </w:tcPr>
+          <w:p>
+            <w:r>
+              <w:t xml:space="preserve">Boundary che permette all’utente di </w:t>
+            </w:r>
+            <w:r>
+              <w:t>eseguire un logout</w:t>
+            </w:r>
+          </w:p>
+        </w:tc>
+      </w:tr>
+    </w:tbl>
+    <w:p>
+      <w:pPr>
+        <w:ind w:left="360"/>
+        <w:rPr>
+          <w:u w:val="single"/>
+        </w:rPr>
+      </w:pPr>
+    </w:p>
+    <w:p>
+      <w:pPr>
+        <w:ind w:left="360"/>
+        <w:rPr>
+          <w:u w:val="single"/>
+        </w:rPr>
+      </w:pPr>
+    </w:p>
     <w:sectPr>
-      <w:footerReference w:type="default" r:id="rId11"/>
+      <w:footerReference w:type="default" r:id="rId20"/>
       <w:pgSz w:w="11906" w:h="16838"/>
       <w:pgMar w:top="1417" w:right="1134" w:bottom="1134" w:left="1134" w:header="708" w:footer="340" w:gutter="0"/>
       <w:cols w:space="708"/>

</xml_diff>

<commit_message>
Added Repo in EliminazionePrenotazione
</commit_message>
<xml_diff>
--- a/Documenti/MedQueue_RAD.docx
+++ b/Documenti/MedQueue_RAD.docx
@@ -6,6 +6,8 @@
       <w:pPr>
         <w:jc w:val="center"/>
       </w:pPr>
+      <w:bookmarkStart w:id="0" w:name="_top"/>
+      <w:bookmarkEnd w:id="0"/>
       <w:r>
         <w:rPr>
           <w:noProof/>
@@ -3863,191 +3865,10 @@
         <w:t>Modello di Sistema</w:t>
       </w:r>
     </w:p>
-    <w:p>
-      <w:pPr>
-        <w:rPr>
-          <w:b/>
-          <w:bCs/>
-        </w:rPr>
-      </w:pPr>
-      <w:r>
-        <w:rPr>
-          <w:b/>
-          <w:bCs/>
-        </w:rPr>
-        <w:t>3</w:t>
-      </w:r>
-      <w:r>
-        <w:rPr>
-          <w:b/>
-          <w:bCs/>
-        </w:rPr>
-        <w:t>.5.1 Scenari</w:t>
-      </w:r>
-    </w:p>
     <w:tbl>
       <w:tblPr>
         <w:tblStyle w:val="Grigliatabella"/>
-        <w:tblW w:w="0" w:type="auto"/>
-        <w:tblLook w:val="04A0" w:firstRow="1" w:lastRow="0" w:firstColumn="1" w:lastColumn="0" w:noHBand="0" w:noVBand="1"/>
-      </w:tblPr>
-      <w:tblGrid>
-        <w:gridCol w:w="1979"/>
-        <w:gridCol w:w="7639"/>
-      </w:tblGrid>
-      <w:tr>
-        <w:tc>
-          <w:tcPr>
-            <w:tcW w:w="1979" w:type="dxa"/>
-            <w:tcBorders>
-              <w:top w:val="single" w:sz="8" w:space="0" w:color="E7E6E6" w:themeColor="background2"/>
-              <w:left w:val="single" w:sz="8" w:space="0" w:color="E7E6E6" w:themeColor="background2"/>
-              <w:bottom w:val="single" w:sz="8" w:space="0" w:color="E7E6E6" w:themeColor="background2"/>
-              <w:right w:val="single" w:sz="8" w:space="0" w:color="E7E6E6" w:themeColor="background2"/>
-            </w:tcBorders>
-            <w:shd w:val="clear" w:color="auto" w:fill="002060"/>
-          </w:tcPr>
-          <w:p>
-            <w:r>
-              <w:t>Nome Scenario</w:t>
-            </w:r>
-          </w:p>
-        </w:tc>
-        <w:tc>
-          <w:tcPr>
-            <w:tcW w:w="7639" w:type="dxa"/>
-            <w:tcBorders>
-              <w:top w:val="single" w:sz="8" w:space="0" w:color="E7E6E6" w:themeColor="background2"/>
-              <w:left w:val="single" w:sz="8" w:space="0" w:color="E7E6E6" w:themeColor="background2"/>
-              <w:bottom w:val="single" w:sz="8" w:space="0" w:color="E7E6E6" w:themeColor="background2"/>
-              <w:right w:val="single" w:sz="8" w:space="0" w:color="E7E6E6" w:themeColor="background2"/>
-            </w:tcBorders>
-          </w:tcPr>
-          <w:p>
-            <w:r>
-              <w:t>SC_</w:t>
-            </w:r>
-            <w:r>
-              <w:t>VC</w:t>
-            </w:r>
-            <w:r>
-              <w:t>-1:</w:t>
-            </w:r>
-            <w:r>
-              <w:t xml:space="preserve"> </w:t>
-            </w:r>
-            <w:r>
-              <w:t>Visualizzazione</w:t>
-            </w:r>
-            <w:r>
-              <w:t xml:space="preserve"> </w:t>
-            </w:r>
-            <w:r>
-              <w:t>Coda</w:t>
-            </w:r>
-          </w:p>
-        </w:tc>
-      </w:tr>
-      <w:tr>
-        <w:tc>
-          <w:tcPr>
-            <w:tcW w:w="1979" w:type="dxa"/>
-            <w:tcBorders>
-              <w:top w:val="single" w:sz="8" w:space="0" w:color="E7E6E6" w:themeColor="background2"/>
-              <w:left w:val="single" w:sz="8" w:space="0" w:color="E7E6E6" w:themeColor="background2"/>
-              <w:bottom w:val="single" w:sz="8" w:space="0" w:color="E7E6E6" w:themeColor="background2"/>
-              <w:right w:val="single" w:sz="8" w:space="0" w:color="E7E6E6" w:themeColor="background2"/>
-            </w:tcBorders>
-            <w:shd w:val="clear" w:color="auto" w:fill="002060"/>
-          </w:tcPr>
-          <w:p>
-            <w:r>
-              <w:t>Attori Principali</w:t>
-            </w:r>
-          </w:p>
-        </w:tc>
-        <w:tc>
-          <w:tcPr>
-            <w:tcW w:w="7639" w:type="dxa"/>
-            <w:tcBorders>
-              <w:top w:val="single" w:sz="8" w:space="0" w:color="E7E6E6" w:themeColor="background2"/>
-              <w:left w:val="single" w:sz="8" w:space="0" w:color="E7E6E6" w:themeColor="background2"/>
-              <w:bottom w:val="single" w:sz="8" w:space="0" w:color="E7E6E6" w:themeColor="background2"/>
-              <w:right w:val="single" w:sz="8" w:space="0" w:color="E7E6E6" w:themeColor="background2"/>
-            </w:tcBorders>
-          </w:tcPr>
-          <w:p>
-            <w:r>
-              <w:t>Angelo: Utente Generico</w:t>
-            </w:r>
-          </w:p>
-        </w:tc>
-      </w:tr>
-      <w:tr>
-        <w:tc>
-          <w:tcPr>
-            <w:tcW w:w="1979" w:type="dxa"/>
-            <w:tcBorders>
-              <w:top w:val="single" w:sz="8" w:space="0" w:color="E7E6E6" w:themeColor="background2"/>
-              <w:left w:val="single" w:sz="8" w:space="0" w:color="E7E6E6" w:themeColor="background2"/>
-              <w:bottom w:val="single" w:sz="8" w:space="0" w:color="E7E6E6" w:themeColor="background2"/>
-              <w:right w:val="single" w:sz="8" w:space="0" w:color="E7E6E6" w:themeColor="background2"/>
-            </w:tcBorders>
-            <w:shd w:val="clear" w:color="auto" w:fill="002060"/>
-          </w:tcPr>
-          <w:p>
-            <w:r>
-              <w:t>Flusso di eventi</w:t>
-            </w:r>
-          </w:p>
-          <w:p/>
-          <w:p/>
-          <w:p/>
-          <w:p/>
-          <w:p/>
-          <w:p/>
-        </w:tc>
-        <w:tc>
-          <w:tcPr>
-            <w:tcW w:w="7639" w:type="dxa"/>
-            <w:tcBorders>
-              <w:top w:val="single" w:sz="8" w:space="0" w:color="E7E6E6" w:themeColor="background2"/>
-              <w:left w:val="single" w:sz="8" w:space="0" w:color="E7E6E6" w:themeColor="background2"/>
-              <w:bottom w:val="single" w:sz="8" w:space="0" w:color="E7E6E6" w:themeColor="background2"/>
-              <w:right w:val="single" w:sz="8" w:space="0" w:color="E7E6E6" w:themeColor="background2"/>
-            </w:tcBorders>
-          </w:tcPr>
-          <w:p>
-            <w:pPr>
-              <w:pStyle w:val="Paragrafoelenco"/>
-              <w:numPr>
-                <w:ilvl w:val="0"/>
-                <w:numId w:val="9"/>
-              </w:numPr>
-            </w:pPr>
-            <w:r>
-              <w:t>Angelo si connette al sistema per visualizzare la coda di presenza, dopo esseri autenticato entra nella propria area personale e clicca sull’icona relativa alla coda di presenza</w:t>
-            </w:r>
-          </w:p>
-          <w:p>
-            <w:pPr>
-              <w:pStyle w:val="Paragrafoelenco"/>
-              <w:numPr>
-                <w:ilvl w:val="0"/>
-                <w:numId w:val="9"/>
-              </w:numPr>
-            </w:pPr>
-            <w:r>
-              <w:t>Il sistema mostra ad angelo la coda di presenza</w:t>
-            </w:r>
-          </w:p>
-        </w:tc>
-      </w:tr>
-    </w:tbl>
-    <w:tbl>
-      <w:tblPr>
-        <w:tblStyle w:val="Grigliatabella"/>
-        <w:tblpPr w:leftFromText="141" w:rightFromText="141" w:vertAnchor="text" w:tblpY="-650"/>
+        <w:tblpPr w:leftFromText="141" w:rightFromText="141" w:vertAnchor="text" w:horzAnchor="margin" w:tblpY="567"/>
         <w:tblW w:w="9928" w:type="dxa"/>
         <w:tblLook w:val="04A0" w:firstRow="1" w:lastRow="0" w:firstColumn="1" w:lastColumn="0" w:noHBand="0" w:noVBand="1"/>
       </w:tblPr>
@@ -4088,13 +3909,7 @@
           </w:tcPr>
           <w:p>
             <w:r>
-              <w:t>SC_GP-1:</w:t>
-            </w:r>
-            <w:r>
-              <w:t xml:space="preserve"> </w:t>
-            </w:r>
-            <w:r>
-              <w:t>Richiesta prenotazione</w:t>
+              <w:t>SC_GP-1: Richiesta prenotazione</w:t>
             </w:r>
           </w:p>
         </w:tc>
@@ -4184,19 +3999,7 @@
               </w:numPr>
             </w:pPr>
             <w:r>
-              <w:t>Angelo si connette al sistema con l’intenzione di voler prendere una prenotazione</w:t>
-            </w:r>
-            <w:r>
-              <w:t xml:space="preserve">, </w:t>
-            </w:r>
-            <w:r>
-              <w:t>esegue l’autenticazione</w:t>
-            </w:r>
-            <w:r>
-              <w:t xml:space="preserve"> e clicca sul pulsante richiedi prenotazione</w:t>
-            </w:r>
-            <w:r>
-              <w:t>.</w:t>
+              <w:t>Angelo si connette al sistema con l’intenzione di voler prendere una prenotazione, esegue l’autenticazione e clicca sul pulsante richiedi prenotazione.</w:t>
             </w:r>
           </w:p>
           <w:p>
@@ -4208,10 +4011,7 @@
               </w:numPr>
             </w:pPr>
             <w:r>
-              <w:t xml:space="preserve">Il sistema </w:t>
-            </w:r>
-            <w:r>
-              <w:t>chiede ad angelo di selezionare il tipo di prenotazione che si desidera</w:t>
+              <w:t>Il sistema chiede ad angelo di selezionare il tipo di prenotazione che si desidera</w:t>
             </w:r>
           </w:p>
           <w:p>
@@ -4223,10 +4023,7 @@
               </w:numPr>
             </w:pPr>
             <w:r>
-              <w:t xml:space="preserve">Angelo </w:t>
-            </w:r>
-            <w:r>
-              <w:t>seleziona come tipo di operazione “Analisi Oculistica”.</w:t>
+              <w:t>Angelo seleziona come tipo di operazione “Analisi Oculistica”.</w:t>
             </w:r>
           </w:p>
           <w:p>
@@ -4238,10 +4035,7 @@
               </w:numPr>
             </w:pPr>
             <w:r>
-              <w:t xml:space="preserve">Il sistema </w:t>
-            </w:r>
-            <w:r>
-              <w:t>mostra ad Angelo tutte le strutture che eseguono l’analisi oculistica.</w:t>
+              <w:t>Il sistema mostra ad Angelo tutte le strutture che eseguono l’analisi oculistica.</w:t>
             </w:r>
           </w:p>
           <w:p>
@@ -4323,8 +4117,212 @@
           <w:b/>
           <w:bCs/>
         </w:rPr>
+        <w:t>3</w:t>
+      </w:r>
+      <w:r>
+        <w:rPr>
+          <w:b/>
+          <w:bCs/>
+        </w:rPr>
+        <w:t>.5.1 Scenari</w:t>
+      </w:r>
+    </w:p>
+    <w:p>
+      <w:pPr>
+        <w:rPr>
+          <w:b/>
+          <w:bCs/>
+        </w:rPr>
+      </w:pPr>
+      <w:r>
+        <w:rPr>
+          <w:b/>
+          <w:bCs/>
+        </w:rPr>
         <w:t xml:space="preserve"> </w:t>
       </w:r>
+    </w:p>
+    <w:p>
+      <w:pPr>
+        <w:rPr>
+          <w:b/>
+          <w:bCs/>
+        </w:rPr>
+      </w:pPr>
+    </w:p>
+    <w:tbl>
+      <w:tblPr>
+        <w:tblStyle w:val="Grigliatabella"/>
+        <w:tblpPr w:leftFromText="141" w:rightFromText="141" w:vertAnchor="page" w:horzAnchor="margin" w:tblpY="9166"/>
+        <w:tblW w:w="0" w:type="auto"/>
+        <w:tblLook w:val="04A0" w:firstRow="1" w:lastRow="0" w:firstColumn="1" w:lastColumn="0" w:noHBand="0" w:noVBand="1"/>
+      </w:tblPr>
+      <w:tblGrid>
+        <w:gridCol w:w="1979"/>
+        <w:gridCol w:w="7639"/>
+      </w:tblGrid>
+      <w:tr>
+        <w:tc>
+          <w:tcPr>
+            <w:tcW w:w="1979" w:type="dxa"/>
+            <w:tcBorders>
+              <w:top w:val="single" w:sz="8" w:space="0" w:color="E7E6E6" w:themeColor="background2"/>
+              <w:left w:val="single" w:sz="8" w:space="0" w:color="E7E6E6" w:themeColor="background2"/>
+              <w:bottom w:val="single" w:sz="8" w:space="0" w:color="E7E6E6" w:themeColor="background2"/>
+              <w:right w:val="single" w:sz="8" w:space="0" w:color="E7E6E6" w:themeColor="background2"/>
+            </w:tcBorders>
+            <w:shd w:val="clear" w:color="auto" w:fill="002060"/>
+          </w:tcPr>
+          <w:p>
+            <w:r>
+              <w:t>Nome Scenario</w:t>
+            </w:r>
+          </w:p>
+        </w:tc>
+        <w:tc>
+          <w:tcPr>
+            <w:tcW w:w="7639" w:type="dxa"/>
+            <w:tcBorders>
+              <w:top w:val="single" w:sz="8" w:space="0" w:color="E7E6E6" w:themeColor="background2"/>
+              <w:left w:val="single" w:sz="8" w:space="0" w:color="E7E6E6" w:themeColor="background2"/>
+              <w:bottom w:val="single" w:sz="8" w:space="0" w:color="E7E6E6" w:themeColor="background2"/>
+              <w:right w:val="single" w:sz="8" w:space="0" w:color="E7E6E6" w:themeColor="background2"/>
+            </w:tcBorders>
+          </w:tcPr>
+          <w:p>
+            <w:r>
+              <w:t>SC_VC-1: Visualizzazione Coda</w:t>
+            </w:r>
+          </w:p>
+        </w:tc>
+      </w:tr>
+      <w:tr>
+        <w:tc>
+          <w:tcPr>
+            <w:tcW w:w="1979" w:type="dxa"/>
+            <w:tcBorders>
+              <w:top w:val="single" w:sz="8" w:space="0" w:color="E7E6E6" w:themeColor="background2"/>
+              <w:left w:val="single" w:sz="8" w:space="0" w:color="E7E6E6" w:themeColor="background2"/>
+              <w:bottom w:val="single" w:sz="8" w:space="0" w:color="E7E6E6" w:themeColor="background2"/>
+              <w:right w:val="single" w:sz="8" w:space="0" w:color="E7E6E6" w:themeColor="background2"/>
+            </w:tcBorders>
+            <w:shd w:val="clear" w:color="auto" w:fill="002060"/>
+          </w:tcPr>
+          <w:p>
+            <w:r>
+              <w:t>Attori Principali</w:t>
+            </w:r>
+          </w:p>
+        </w:tc>
+        <w:tc>
+          <w:tcPr>
+            <w:tcW w:w="7639" w:type="dxa"/>
+            <w:tcBorders>
+              <w:top w:val="single" w:sz="8" w:space="0" w:color="E7E6E6" w:themeColor="background2"/>
+              <w:left w:val="single" w:sz="8" w:space="0" w:color="E7E6E6" w:themeColor="background2"/>
+              <w:bottom w:val="single" w:sz="8" w:space="0" w:color="E7E6E6" w:themeColor="background2"/>
+              <w:right w:val="single" w:sz="8" w:space="0" w:color="E7E6E6" w:themeColor="background2"/>
+            </w:tcBorders>
+          </w:tcPr>
+          <w:p>
+            <w:r>
+              <w:t>Angelo: Utente Generico</w:t>
+            </w:r>
+          </w:p>
+        </w:tc>
+      </w:tr>
+      <w:tr>
+        <w:tc>
+          <w:tcPr>
+            <w:tcW w:w="1979" w:type="dxa"/>
+            <w:tcBorders>
+              <w:top w:val="single" w:sz="8" w:space="0" w:color="E7E6E6" w:themeColor="background2"/>
+              <w:left w:val="single" w:sz="8" w:space="0" w:color="E7E6E6" w:themeColor="background2"/>
+              <w:bottom w:val="single" w:sz="8" w:space="0" w:color="E7E6E6" w:themeColor="background2"/>
+              <w:right w:val="single" w:sz="8" w:space="0" w:color="E7E6E6" w:themeColor="background2"/>
+            </w:tcBorders>
+            <w:shd w:val="clear" w:color="auto" w:fill="002060"/>
+          </w:tcPr>
+          <w:p>
+            <w:r>
+              <w:t>Flusso di eventi</w:t>
+            </w:r>
+          </w:p>
+          <w:p/>
+          <w:p/>
+          <w:p/>
+          <w:p/>
+          <w:p/>
+          <w:p/>
+        </w:tc>
+        <w:tc>
+          <w:tcPr>
+            <w:tcW w:w="7639" w:type="dxa"/>
+            <w:tcBorders>
+              <w:top w:val="single" w:sz="8" w:space="0" w:color="E7E6E6" w:themeColor="background2"/>
+              <w:left w:val="single" w:sz="8" w:space="0" w:color="E7E6E6" w:themeColor="background2"/>
+              <w:bottom w:val="single" w:sz="8" w:space="0" w:color="E7E6E6" w:themeColor="background2"/>
+              <w:right w:val="single" w:sz="8" w:space="0" w:color="E7E6E6" w:themeColor="background2"/>
+            </w:tcBorders>
+          </w:tcPr>
+          <w:p>
+            <w:pPr>
+              <w:pStyle w:val="Paragrafoelenco"/>
+              <w:numPr>
+                <w:ilvl w:val="0"/>
+                <w:numId w:val="9"/>
+              </w:numPr>
+            </w:pPr>
+            <w:r>
+              <w:t>Angelo si connette al sistema per visualizzare la coda di presenza, dopo esseri autenticato entra nella propria area personale e clicca sull’icona relativa alla coda di presenza</w:t>
+            </w:r>
+          </w:p>
+          <w:p>
+            <w:pPr>
+              <w:pStyle w:val="Paragrafoelenco"/>
+              <w:numPr>
+                <w:ilvl w:val="0"/>
+                <w:numId w:val="9"/>
+              </w:numPr>
+            </w:pPr>
+            <w:r>
+              <w:t>Il sistema mostra ad angelo la coda di presenza</w:t>
+            </w:r>
+          </w:p>
+        </w:tc>
+      </w:tr>
+    </w:tbl>
+    <w:p>
+      <w:pPr>
+        <w:rPr>
+          <w:b/>
+          <w:bCs/>
+        </w:rPr>
+      </w:pPr>
+    </w:p>
+    <w:p>
+      <w:pPr>
+        <w:rPr>
+          <w:b/>
+          <w:bCs/>
+        </w:rPr>
+      </w:pPr>
+    </w:p>
+    <w:p>
+      <w:pPr>
+        <w:rPr>
+          <w:b/>
+          <w:bCs/>
+        </w:rPr>
+      </w:pPr>
+    </w:p>
+    <w:p>
+      <w:pPr>
+        <w:rPr>
+          <w:b/>
+          <w:bCs/>
+        </w:rPr>
+      </w:pPr>
     </w:p>
     <w:p>
       <w:pPr>
@@ -5066,53 +5064,30 @@
     </w:p>
     <w:p>
       <w:pPr>
-        <w:ind w:left="360"/>
-        <w:rPr>
-          <w:b/>
-          <w:bCs/>
-        </w:rPr>
-      </w:pPr>
-      <w:r>
-        <w:rPr>
-          <w:b/>
-          <w:bCs/>
+        <w:rPr>
+          <w:b/>
+          <w:bCs/>
+        </w:rPr>
+      </w:pPr>
+      <w:r>
+        <w:rPr>
+          <w:b/>
+          <w:bCs/>
+          <w:noProof/>
         </w:rPr>
         <w:lastRenderedPageBreak/>
-        <w:t>3</w:t>
-      </w:r>
-      <w:r>
-        <w:rPr>
-          <w:b/>
-          <w:bCs/>
-        </w:rPr>
-        <w:t xml:space="preserve">.5.2 </w:t>
-      </w:r>
-      <w:r>
-        <w:rPr>
-          <w:b/>
-          <w:bCs/>
-        </w:rPr>
-        <w:t>Use Case</w:t>
-      </w:r>
-    </w:p>
-    <w:p>
-      <w:pPr>
-        <w:ind w:left="360"/>
-        <w:rPr>
-          <w:b/>
-          <w:bCs/>
-        </w:rPr>
-      </w:pPr>
-      <w:r>
-        <w:rPr>
-          <w:b/>
-          <w:bCs/>
-          <w:noProof/>
-        </w:rPr>
         <w:drawing>
-          <wp:inline distT="0" distB="0" distL="0" distR="0" wp14:anchorId="173C18A8" wp14:editId="129B1DB5">
-            <wp:extent cx="6120130" cy="4973955"/>
-            <wp:effectExtent l="0" t="0" r="0" b="0"/>
+          <wp:anchor distT="0" distB="0" distL="114300" distR="114300" simplePos="0" relativeHeight="251665408" behindDoc="0" locked="0" layoutInCell="1" allowOverlap="1" wp14:anchorId="173C18A8" wp14:editId="01DC759E">
+            <wp:simplePos x="0" y="0"/>
+            <wp:positionH relativeFrom="column">
+              <wp:posOffset>1708785</wp:posOffset>
+            </wp:positionH>
+            <wp:positionV relativeFrom="page">
+              <wp:posOffset>495300</wp:posOffset>
+            </wp:positionV>
+            <wp:extent cx="4181475" cy="3397885"/>
+            <wp:effectExtent l="0" t="0" r="9525" b="0"/>
+            <wp:wrapSquare wrapText="bothSides"/>
             <wp:docPr id="5" name="Immagine 5"/>
             <wp:cNvGraphicFramePr>
               <a:graphicFrameLocks xmlns:a="http://schemas.openxmlformats.org/drawingml/2006/main" noChangeAspect="1"/>
@@ -5139,7 +5114,7 @@
                   <pic:spPr>
                     <a:xfrm>
                       <a:off x="0" y="0"/>
-                      <a:ext cx="6120130" cy="4973955"/>
+                      <a:ext cx="4181475" cy="3397885"/>
                     </a:xfrm>
                     <a:prstGeom prst="rect">
                       <a:avLst/>
@@ -5148,9 +5123,111 @@
                 </pic:pic>
               </a:graphicData>
             </a:graphic>
-          </wp:inline>
+          </wp:anchor>
         </w:drawing>
       </w:r>
+      <w:r>
+        <w:rPr>
+          <w:b/>
+          <w:bCs/>
+        </w:rPr>
+        <w:t>3</w:t>
+      </w:r>
+      <w:r>
+        <w:rPr>
+          <w:b/>
+          <w:bCs/>
+        </w:rPr>
+        <w:t xml:space="preserve">.5.2 </w:t>
+      </w:r>
+      <w:r>
+        <w:rPr>
+          <w:b/>
+          <w:bCs/>
+        </w:rPr>
+        <w:t>Use Case</w:t>
+      </w:r>
+    </w:p>
+    <w:p>
+      <w:pPr>
+        <w:ind w:left="360"/>
+        <w:rPr>
+          <w:b/>
+          <w:bCs/>
+        </w:rPr>
+      </w:pPr>
+    </w:p>
+    <w:p>
+      <w:pPr>
+        <w:rPr>
+          <w:b/>
+          <w:bCs/>
+        </w:rPr>
+      </w:pPr>
+    </w:p>
+    <w:p>
+      <w:pPr>
+        <w:rPr>
+          <w:b/>
+          <w:bCs/>
+        </w:rPr>
+      </w:pPr>
+    </w:p>
+    <w:p>
+      <w:pPr>
+        <w:rPr>
+          <w:b/>
+          <w:bCs/>
+        </w:rPr>
+      </w:pPr>
+    </w:p>
+    <w:p>
+      <w:pPr>
+        <w:rPr>
+          <w:b/>
+          <w:bCs/>
+        </w:rPr>
+      </w:pPr>
+    </w:p>
+    <w:p>
+      <w:pPr>
+        <w:rPr>
+          <w:b/>
+          <w:bCs/>
+        </w:rPr>
+      </w:pPr>
+    </w:p>
+    <w:p>
+      <w:pPr>
+        <w:rPr>
+          <w:b/>
+          <w:bCs/>
+        </w:rPr>
+      </w:pPr>
+    </w:p>
+    <w:p>
+      <w:pPr>
+        <w:rPr>
+          <w:b/>
+          <w:bCs/>
+        </w:rPr>
+      </w:pPr>
+    </w:p>
+    <w:p>
+      <w:pPr>
+        <w:rPr>
+          <w:b/>
+          <w:bCs/>
+        </w:rPr>
+      </w:pPr>
+    </w:p>
+    <w:p>
+      <w:pPr>
+        <w:rPr>
+          <w:b/>
+          <w:bCs/>
+        </w:rPr>
+      </w:pPr>
     </w:p>
     <w:p>
       <w:pPr>
@@ -5202,6 +5279,7 @@
                 <w:bCs/>
               </w:rPr>
             </w:pPr>
+            <w:bookmarkStart w:id="1" w:name="_Hlk57152035"/>
             <w:r>
               <w:rPr>
                 <w:b/>
@@ -5710,7 +5788,7 @@
           </w:p>
           <w:p>
             <w:r>
-              <w:t xml:space="preserve">                       On success</w:t>
+              <w:t xml:space="preserve">                   On success</w:t>
             </w:r>
           </w:p>
         </w:tc>
@@ -5771,7 +5849,7 @@
           </w:p>
           <w:p>
             <w:r>
-              <w:t xml:space="preserve">                       On </w:t>
+              <w:t xml:space="preserve">                      On </w:t>
             </w:r>
             <w:proofErr w:type="spellStart"/>
             <w:r>
@@ -5960,6 +6038,11 @@
             <w:gridSpan w:val="4"/>
           </w:tcPr>
           <w:p>
+            <w:pPr>
+              <w:rPr>
+                <w:rFonts w:eastAsia="Calibri"/>
+              </w:rPr>
+            </w:pPr>
             <w:r>
               <w:rPr>
                 <w:rFonts w:eastAsia="Calibri"/>
@@ -5992,7 +6075,6 @@
                 <w:bCs/>
                 <w:caps/>
               </w:rPr>
-              <w:lastRenderedPageBreak/>
               <w:t>Flusso di Eventi Principale/Main Scenario</w:t>
             </w:r>
           </w:p>
@@ -6099,15 +6181,6 @@
               <w:t>vede le prenotazioni convalidare in attesa di essere accettate e le mostra all’utente</w:t>
             </w:r>
           </w:p>
-        </w:tc>
-      </w:tr>
-      <w:tr>
-        <w:tc>
-          <w:tcPr>
-            <w:tcW w:w="9854" w:type="dxa"/>
-            <w:gridSpan w:val="8"/>
-          </w:tcPr>
-          <w:p/>
         </w:tc>
       </w:tr>
       <w:tr>
@@ -6197,29 +6270,6 @@
       <w:tr>
         <w:tc>
           <w:tcPr>
-            <w:tcW w:w="2738" w:type="dxa"/>
-            <w:gridSpan w:val="4"/>
-          </w:tcPr>
-          <w:p>
-            <w:pPr>
-              <w:rPr>
-                <w:b/>
-                <w:bCs/>
-              </w:rPr>
-            </w:pPr>
-          </w:p>
-        </w:tc>
-        <w:tc>
-          <w:tcPr>
-            <w:tcW w:w="7116" w:type="dxa"/>
-            <w:gridSpan w:val="4"/>
-          </w:tcPr>
-          <w:p/>
-        </w:tc>
-      </w:tr>
-      <w:tr>
-        <w:tc>
-          <w:tcPr>
             <w:tcW w:w="9854" w:type="dxa"/>
             <w:gridSpan w:val="8"/>
             <w:shd w:val="clear" w:color="auto" w:fill="002060"/>
@@ -6313,42 +6363,20 @@
         </w:tc>
       </w:tr>
     </w:tbl>
-    <w:p>
-      <w:pPr>
-        <w:pStyle w:val="Paragrafoelenco"/>
-        <w:spacing w:after="20" w:line="360" w:lineRule="auto"/>
-        <w:ind w:left="360"/>
-        <w:rPr>
-          <w:color w:val="000000" w:themeColor="text1"/>
-          <w:sz w:val="28"/>
-          <w:szCs w:val="28"/>
-        </w:rPr>
-      </w:pPr>
-    </w:p>
-    <w:p>
-      <w:pPr>
-        <w:pStyle w:val="Paragrafoelenco"/>
-        <w:spacing w:after="20" w:line="360" w:lineRule="auto"/>
-        <w:ind w:left="360"/>
-        <w:rPr>
-          <w:color w:val="000000" w:themeColor="text1"/>
-          <w:sz w:val="28"/>
-          <w:szCs w:val="28"/>
-        </w:rPr>
-      </w:pPr>
-    </w:p>
-    <w:p>
-      <w:pPr>
-        <w:rPr>
-          <w:b/>
-          <w:bCs/>
-        </w:rPr>
-      </w:pPr>
-      <w:r>
-        <w:rPr>
-          <w:b/>
-          <w:bCs/>
-        </w:rPr>
+    <w:bookmarkEnd w:id="1"/>
+    <w:p>
+      <w:pPr>
+        <w:rPr>
+          <w:b/>
+          <w:bCs/>
+        </w:rPr>
+      </w:pPr>
+      <w:r>
+        <w:rPr>
+          <w:b/>
+          <w:bCs/>
+        </w:rPr>
+        <w:lastRenderedPageBreak/>
         <w:t xml:space="preserve">3.5.2.2 </w:t>
       </w:r>
       <w:r>
@@ -6402,6 +6430,7 @@
                 <w:bCs/>
               </w:rPr>
             </w:pPr>
+            <w:bookmarkStart w:id="2" w:name="_Hlk57152731"/>
             <w:r>
               <w:rPr>
                 <w:b/>
@@ -6761,7 +6790,23 @@
                 <w:i/>
                 <w:iCs/>
               </w:rPr>
-              <w:t>Lo UC fornisce le funzionalità per la prenotazione nell’ufficio ospedaliero</w:t>
+              <w:t>Lo UC fornisce le funzionalità per la</w:t>
+            </w:r>
+            <w:r>
+              <w:rPr>
+                <w:bCs/>
+                <w:i/>
+                <w:iCs/>
+              </w:rPr>
+              <w:t xml:space="preserve"> </w:t>
+            </w:r>
+            <w:r>
+              <w:rPr>
+                <w:bCs/>
+                <w:i/>
+                <w:iCs/>
+              </w:rPr>
+              <w:t>prenotazione nell’ufficio ospedaliero</w:t>
             </w:r>
           </w:p>
         </w:tc>
@@ -7396,7 +7441,6 @@
           </w:tcPr>
           <w:p>
             <w:r>
-              <w:lastRenderedPageBreak/>
               <w:t>5</w:t>
             </w:r>
           </w:p>
@@ -7567,38 +7611,6 @@
               </w:rPr>
               <w:t>Il sistema aggiunge la prenotazione alla coda delle prenotazioni ed invia una mail di conferma prenotazione all’utente</w:t>
             </w:r>
-          </w:p>
-        </w:tc>
-      </w:tr>
-      <w:tr>
-        <w:tc>
-          <w:tcPr>
-            <w:tcW w:w="534" w:type="dxa"/>
-          </w:tcPr>
-          <w:p/>
-        </w:tc>
-        <w:tc>
-          <w:tcPr>
-            <w:tcW w:w="1275" w:type="dxa"/>
-            <w:gridSpan w:val="3"/>
-          </w:tcPr>
-          <w:p>
-            <w:pPr>
-              <w:ind w:left="34"/>
-            </w:pPr>
-          </w:p>
-        </w:tc>
-        <w:tc>
-          <w:tcPr>
-            <w:tcW w:w="8045" w:type="dxa"/>
-            <w:gridSpan w:val="6"/>
-          </w:tcPr>
-          <w:p>
-            <w:pPr>
-              <w:rPr>
-                <w:iCs/>
-              </w:rPr>
-            </w:pPr>
           </w:p>
         </w:tc>
       </w:tr>
@@ -7679,46 +7691,6 @@
         </w:tc>
       </w:tr>
       <w:tr>
-        <w:trPr>
-          <w:trHeight w:val="352"/>
-        </w:trPr>
-        <w:tc>
-          <w:tcPr>
-            <w:tcW w:w="1369" w:type="dxa"/>
-            <w:gridSpan w:val="2"/>
-          </w:tcPr>
-          <w:p>
-            <w:pPr>
-              <w:rPr>
-                <w:b/>
-                <w:bCs/>
-              </w:rPr>
-            </w:pPr>
-          </w:p>
-        </w:tc>
-        <w:tc>
-          <w:tcPr>
-            <w:tcW w:w="1369" w:type="dxa"/>
-            <w:gridSpan w:val="4"/>
-          </w:tcPr>
-          <w:p>
-            <w:pPr>
-              <w:rPr>
-                <w:b/>
-                <w:bCs/>
-              </w:rPr>
-            </w:pPr>
-          </w:p>
-        </w:tc>
-        <w:tc>
-          <w:tcPr>
-            <w:tcW w:w="7116" w:type="dxa"/>
-            <w:gridSpan w:val="4"/>
-          </w:tcPr>
-          <w:p/>
-        </w:tc>
-      </w:tr>
-      <w:tr>
         <w:tc>
           <w:tcPr>
             <w:tcW w:w="9854" w:type="dxa"/>
@@ -7800,6 +7772,7 @@
           </w:p>
         </w:tc>
       </w:tr>
+      <w:bookmarkEnd w:id="2"/>
     </w:tbl>
     <w:p>
       <w:pPr>
@@ -7849,6 +7822,7 @@
           <w:bCs/>
           <w:color w:val="000000" w:themeColor="text1"/>
         </w:rPr>
+        <w:lastRenderedPageBreak/>
         <w:t>3.5.2.3 UC_GP-3: Validazione Prenotazione</w:t>
       </w:r>
     </w:p>
@@ -7887,6 +7861,7 @@
                 <w:bCs/>
               </w:rPr>
             </w:pPr>
+            <w:bookmarkStart w:id="3" w:name="_Hlk57153004"/>
             <w:r>
               <w:rPr>
                 <w:b/>
@@ -8805,12 +8780,84 @@
           <w:tcPr>
             <w:tcW w:w="9854" w:type="dxa"/>
             <w:gridSpan w:val="8"/>
-          </w:tcPr>
-          <w:p>
-            <w:r>
-              <w:lastRenderedPageBreak/>
-              <w:t>…</w:t>
-            </w:r>
+            <w:shd w:val="clear" w:color="auto" w:fill="002060"/>
+          </w:tcPr>
+          <w:p>
+            <w:r>
+              <w:rPr>
+                <w:b/>
+                <w:bCs/>
+              </w:rPr>
+              <w:t xml:space="preserve">I Scenario/Flusso di eventi Alternativo: </w:t>
+            </w:r>
+            <w:r>
+              <w:t>Misure anti-</w:t>
+            </w:r>
+            <w:proofErr w:type="spellStart"/>
+            <w:r>
+              <w:t>covid</w:t>
+            </w:r>
+            <w:proofErr w:type="spellEnd"/>
+          </w:p>
+        </w:tc>
+      </w:tr>
+      <w:tr>
+        <w:tc>
+          <w:tcPr>
+            <w:tcW w:w="1369" w:type="dxa"/>
+            <w:gridSpan w:val="2"/>
+          </w:tcPr>
+          <w:p>
+            <w:pPr>
+              <w:rPr>
+                <w:b/>
+                <w:bCs/>
+              </w:rPr>
+            </w:pPr>
+            <w:r>
+              <w:rPr>
+                <w:b/>
+                <w:bCs/>
+              </w:rPr>
+              <w:t>2.1</w:t>
+            </w:r>
+          </w:p>
+        </w:tc>
+        <w:tc>
+          <w:tcPr>
+            <w:tcW w:w="1369" w:type="dxa"/>
+            <w:gridSpan w:val="2"/>
+          </w:tcPr>
+          <w:p>
+            <w:pPr>
+              <w:rPr>
+                <w:b/>
+                <w:bCs/>
+              </w:rPr>
+            </w:pPr>
+            <w:r>
+              <w:rPr>
+                <w:b/>
+                <w:bCs/>
+              </w:rPr>
+              <w:t>Sistema:</w:t>
+            </w:r>
+          </w:p>
+        </w:tc>
+        <w:tc>
+          <w:tcPr>
+            <w:tcW w:w="7116" w:type="dxa"/>
+            <w:gridSpan w:val="4"/>
+          </w:tcPr>
+          <w:p>
+            <w:r>
+              <w:t xml:space="preserve">Il sistema, dopo aver individuato l’utente, controlla sia il giorno sia l’ora della prenotazione. Se essa è entro un intervallo di mezz’ora prima dell’ora corrente allora l’utente viene piazzato in coda, altrimenti viene mostrato un messaggio a video che invita l’utente a ritornare più tardi per rispettare le politiche di distanziamento sociale dovute al </w:t>
+            </w:r>
+            <w:proofErr w:type="spellStart"/>
+            <w:r>
+              <w:t>Covid</w:t>
+            </w:r>
+            <w:proofErr w:type="spellEnd"/>
           </w:p>
         </w:tc>
       </w:tr>
@@ -8822,21 +8869,25 @@
             <w:shd w:val="clear" w:color="auto" w:fill="002060"/>
           </w:tcPr>
           <w:p>
-            <w:r>
-              <w:rPr>
-                <w:b/>
-                <w:bCs/>
-              </w:rPr>
-              <w:t xml:space="preserve">I Scenario/Flusso di eventi Alternativo: </w:t>
-            </w:r>
-            <w:r>
-              <w:t>Misure anti-</w:t>
-            </w:r>
-            <w:proofErr w:type="spellStart"/>
-            <w:r>
-              <w:t>covid</w:t>
-            </w:r>
-            <w:proofErr w:type="spellEnd"/>
+            <w:proofErr w:type="gramStart"/>
+            <w:r>
+              <w:rPr>
+                <w:b/>
+                <w:bCs/>
+              </w:rPr>
+              <w:t>II</w:t>
+            </w:r>
+            <w:proofErr w:type="gramEnd"/>
+            <w:r>
+              <w:rPr>
+                <w:b/>
+                <w:bCs/>
+              </w:rPr>
+              <w:t xml:space="preserve"> Scenario/Flusso di eventi Alternativo: </w:t>
+            </w:r>
+            <w:r>
+              <w:t>Prenotazione in un altro giorno</w:t>
+            </w:r>
           </w:p>
         </w:tc>
       </w:tr>
@@ -8890,37 +8941,9 @@
           </w:tcPr>
           <w:p>
             <w:r>
-              <w:t xml:space="preserve">Il sistema, dopo aver individuato l’utente, controlla sia il giorno sia l’ora della prenotazione. Se essa è entro un intervallo di mezz’ora prima dell’ora corrente allora l’utente viene piazzato in coda, altrimenti viene mostrato un messaggio a video che invita l’utente a ritornare più tardi per rispettare le politiche di distanziamento sociale dovute al </w:t>
-            </w:r>
-            <w:proofErr w:type="spellStart"/>
-            <w:r>
-              <w:t>Covid</w:t>
-            </w:r>
-            <w:proofErr w:type="spellEnd"/>
-          </w:p>
-        </w:tc>
-      </w:tr>
-      <w:tr>
-        <w:tc>
-          <w:tcPr>
-            <w:tcW w:w="2738" w:type="dxa"/>
-            <w:gridSpan w:val="4"/>
-          </w:tcPr>
-          <w:p>
-            <w:pPr>
-              <w:rPr>
-                <w:b/>
-                <w:bCs/>
-              </w:rPr>
-            </w:pPr>
-          </w:p>
-        </w:tc>
-        <w:tc>
-          <w:tcPr>
-            <w:tcW w:w="7116" w:type="dxa"/>
-            <w:gridSpan w:val="4"/>
-          </w:tcPr>
-          <w:p/>
+              <w:t>Il sistema cerca l’utente tramite il codice fiscale e vede che non ha una prenotazione attiva per oggi, mostra a video la data e l’ora dell’effettiva prenotazione</w:t>
+            </w:r>
+          </w:p>
         </w:tc>
       </w:tr>
       <w:tr>
@@ -8931,24 +8954,12 @@
             <w:shd w:val="clear" w:color="auto" w:fill="002060"/>
           </w:tcPr>
           <w:p>
-            <w:proofErr w:type="gramStart"/>
-            <w:r>
-              <w:rPr>
-                <w:b/>
-                <w:bCs/>
-              </w:rPr>
-              <w:t>II</w:t>
-            </w:r>
-            <w:proofErr w:type="gramEnd"/>
-            <w:r>
-              <w:rPr>
-                <w:b/>
-                <w:bCs/>
-              </w:rPr>
-              <w:t xml:space="preserve"> Scenario/Flusso di eventi Alternativo: </w:t>
-            </w:r>
-            <w:r>
-              <w:t>Prenotazione in un altro giorno</w:t>
+            <w:r>
+              <w:rPr>
+                <w:b/>
+                <w:bCs/>
+              </w:rPr>
+              <w:t>I Scenario/Flusso di eventi di ERRORE: Inserimento errato codice fiscale</w:t>
             </w:r>
           </w:p>
         </w:tc>
@@ -9003,114 +9014,12 @@
           </w:tcPr>
           <w:p>
             <w:r>
-              <w:t>Il sistema cerca l’utente tramite il codice fiscale e vede che non ha una prenotazione attiva per oggi, mostra a video la data e l’ora dell’effettiva prenotazione</w:t>
+              <w:t>Il sistema controlla il codice fiscale e non trova nulla/vede che è errato, informa l’utente tramite video dell’errore.</w:t>
             </w:r>
           </w:p>
         </w:tc>
       </w:tr>
-      <w:tr>
-        <w:tc>
-          <w:tcPr>
-            <w:tcW w:w="2738" w:type="dxa"/>
-            <w:gridSpan w:val="4"/>
-          </w:tcPr>
-          <w:p>
-            <w:pPr>
-              <w:rPr>
-                <w:b/>
-                <w:bCs/>
-              </w:rPr>
-            </w:pPr>
-            <w:r>
-              <w:rPr>
-                <w:b/>
-                <w:bCs/>
-              </w:rPr>
-              <w:t>…</w:t>
-            </w:r>
-          </w:p>
-        </w:tc>
-        <w:tc>
-          <w:tcPr>
-            <w:tcW w:w="7116" w:type="dxa"/>
-            <w:gridSpan w:val="4"/>
-          </w:tcPr>
-          <w:p/>
-        </w:tc>
-      </w:tr>
-      <w:tr>
-        <w:tc>
-          <w:tcPr>
-            <w:tcW w:w="9854" w:type="dxa"/>
-            <w:gridSpan w:val="8"/>
-            <w:shd w:val="clear" w:color="auto" w:fill="002060"/>
-          </w:tcPr>
-          <w:p>
-            <w:r>
-              <w:rPr>
-                <w:b/>
-                <w:bCs/>
-              </w:rPr>
-              <w:t>I Scenario/Flusso di eventi di ERRORE: Inserimento errato codice fiscale</w:t>
-            </w:r>
-          </w:p>
-        </w:tc>
-      </w:tr>
-      <w:tr>
-        <w:tc>
-          <w:tcPr>
-            <w:tcW w:w="1369" w:type="dxa"/>
-            <w:gridSpan w:val="2"/>
-          </w:tcPr>
-          <w:p>
-            <w:pPr>
-              <w:rPr>
-                <w:b/>
-                <w:bCs/>
-              </w:rPr>
-            </w:pPr>
-            <w:r>
-              <w:rPr>
-                <w:b/>
-                <w:bCs/>
-              </w:rPr>
-              <w:t>2.1</w:t>
-            </w:r>
-          </w:p>
-        </w:tc>
-        <w:tc>
-          <w:tcPr>
-            <w:tcW w:w="1369" w:type="dxa"/>
-            <w:gridSpan w:val="2"/>
-          </w:tcPr>
-          <w:p>
-            <w:pPr>
-              <w:rPr>
-                <w:b/>
-                <w:bCs/>
-              </w:rPr>
-            </w:pPr>
-            <w:r>
-              <w:rPr>
-                <w:b/>
-                <w:bCs/>
-              </w:rPr>
-              <w:t>Sistema:</w:t>
-            </w:r>
-          </w:p>
-        </w:tc>
-        <w:tc>
-          <w:tcPr>
-            <w:tcW w:w="7116" w:type="dxa"/>
-            <w:gridSpan w:val="4"/>
-          </w:tcPr>
-          <w:p>
-            <w:r>
-              <w:t>Il sistema controlla il codice fiscale e non trova nulla/vede che è errato, informa l’utente tramite video dell’errore.</w:t>
-            </w:r>
-          </w:p>
-        </w:tc>
-      </w:tr>
+      <w:bookmarkEnd w:id="3"/>
     </w:tbl>
     <w:p>
       <w:pPr>
@@ -9138,19 +9047,56 @@
     </w:p>
     <w:p>
       <w:pPr>
+        <w:pStyle w:val="Paragrafoelenco"/>
         <w:spacing w:after="20" w:line="360" w:lineRule="auto"/>
-        <w:rPr>
-          <w:b/>
-          <w:bCs/>
-          <w:color w:val="000000" w:themeColor="text1"/>
-        </w:rPr>
-      </w:pPr>
-      <w:r>
-        <w:rPr>
-          <w:b/>
-          <w:bCs/>
-          <w:color w:val="000000" w:themeColor="text1"/>
-        </w:rPr>
+        <w:ind w:left="360"/>
+        <w:rPr>
+          <w:color w:val="000000" w:themeColor="text1"/>
+          <w:sz w:val="28"/>
+          <w:szCs w:val="28"/>
+        </w:rPr>
+      </w:pPr>
+    </w:p>
+    <w:p>
+      <w:pPr>
+        <w:pStyle w:val="Paragrafoelenco"/>
+        <w:spacing w:after="20" w:line="360" w:lineRule="auto"/>
+        <w:ind w:left="360"/>
+        <w:rPr>
+          <w:color w:val="000000" w:themeColor="text1"/>
+          <w:sz w:val="28"/>
+          <w:szCs w:val="28"/>
+        </w:rPr>
+      </w:pPr>
+    </w:p>
+    <w:p>
+      <w:pPr>
+        <w:pStyle w:val="Paragrafoelenco"/>
+        <w:spacing w:after="20" w:line="360" w:lineRule="auto"/>
+        <w:ind w:left="360"/>
+        <w:rPr>
+          <w:color w:val="000000" w:themeColor="text1"/>
+          <w:sz w:val="28"/>
+          <w:szCs w:val="28"/>
+        </w:rPr>
+      </w:pPr>
+    </w:p>
+    <w:p>
+      <w:pPr>
+        <w:spacing w:after="20" w:line="360" w:lineRule="auto"/>
+        <w:rPr>
+          <w:b/>
+          <w:bCs/>
+          <w:color w:val="000000" w:themeColor="text1"/>
+        </w:rPr>
+      </w:pPr>
+      <w:r>
+        <w:rPr>
+          <w:b/>
+          <w:bCs/>
+          <w:color w:val="000000" w:themeColor="text1"/>
+        </w:rPr>
+        <w:lastRenderedPageBreak/>
         <w:t>3.5.2.4 UC_GP-4: Accettazione Prenotazioni</w:t>
       </w:r>
     </w:p>
@@ -9189,6 +9135,7 @@
                 <w:bCs/>
               </w:rPr>
             </w:pPr>
+            <w:bookmarkStart w:id="4" w:name="_Hlk57153067"/>
             <w:r>
               <w:rPr>
                 <w:b/>
@@ -10023,13 +9970,11 @@
               <w:t>L’impiegato a</w:t>
             </w:r>
             <w:r>
-              <w:t xml:space="preserve">ccedere alla pagina di gestione della coda </w:t>
-            </w:r>
-          </w:p>
-          <w:p>
-            <w:pPr>
-              <w:ind w:left="34"/>
-            </w:pPr>
+              <w:t>ccede alla pagina di</w:t>
+            </w:r>
+            <w:r>
+              <w:t xml:space="preserve"> visualizzazione delle accettazioni</w:t>
+            </w:r>
           </w:p>
         </w:tc>
       </w:tr>
@@ -10071,7 +10016,10 @@
               <w:t xml:space="preserve">Il sistema </w:t>
             </w:r>
             <w:r>
-              <w:t xml:space="preserve">mostra la coda di presenza per i tipi di prenotazione scelti dall’impiegato aggiornata </w:t>
+              <w:t xml:space="preserve">mostra </w:t>
+            </w:r>
+            <w:r>
+              <w:t>le possibili code tra cui può scegliere, in base al tipo di operazione che i clienti nelle code vogliono effettuare</w:t>
             </w:r>
           </w:p>
         </w:tc>
@@ -10111,7 +10059,10 @@
               <w:ind w:left="34"/>
             </w:pPr>
             <w:r>
-              <w:t>L’impiegato visualizza la coda e clicca su servi il prossimo cliente</w:t>
+              <w:t xml:space="preserve">L’impiegato </w:t>
+            </w:r>
+            <w:r>
+              <w:t>seleziona il tipo di coda da cui vuole prendere il prossimo cliente</w:t>
             </w:r>
           </w:p>
         </w:tc>
@@ -10123,7 +10074,6 @@
           </w:tcPr>
           <w:p>
             <w:r>
-              <w:lastRenderedPageBreak/>
               <w:t>4</w:t>
             </w:r>
           </w:p>
@@ -10152,7 +10102,13 @@
               <w:ind w:left="34"/>
             </w:pPr>
             <w:r>
-              <w:t>Il sistema preleva dalla coda la prenotazione, la elimina e stampa a video il codice fiscale della persona da servire</w:t>
+              <w:t xml:space="preserve">Il sistema preleva dalla coda la prenotazione, la elimina e stampa a video il </w:t>
+            </w:r>
+            <w:r>
+              <w:t>nome ed il cognome</w:t>
+            </w:r>
+            <w:r>
+              <w:t xml:space="preserve"> della persona da servire</w:t>
             </w:r>
           </w:p>
         </w:tc>
@@ -10195,15 +10151,6 @@
               <w:t>L’impiegato serve il cliente</w:t>
             </w:r>
           </w:p>
-        </w:tc>
-      </w:tr>
-      <w:tr>
-        <w:tc>
-          <w:tcPr>
-            <w:tcW w:w="9854" w:type="dxa"/>
-            <w:gridSpan w:val="8"/>
-          </w:tcPr>
-          <w:p/>
         </w:tc>
       </w:tr>
       <w:tr>
@@ -10337,29 +10284,7 @@
           </w:p>
         </w:tc>
       </w:tr>
-      <w:tr>
-        <w:tc>
-          <w:tcPr>
-            <w:tcW w:w="2738" w:type="dxa"/>
-            <w:gridSpan w:val="4"/>
-          </w:tcPr>
-          <w:p>
-            <w:pPr>
-              <w:rPr>
-                <w:b/>
-                <w:bCs/>
-              </w:rPr>
-            </w:pPr>
-          </w:p>
-        </w:tc>
-        <w:tc>
-          <w:tcPr>
-            <w:tcW w:w="7116" w:type="dxa"/>
-            <w:gridSpan w:val="4"/>
-          </w:tcPr>
-          <w:p/>
-        </w:tc>
-      </w:tr>
+      <w:bookmarkEnd w:id="4"/>
     </w:tbl>
     <w:p>
       <w:pPr>
@@ -10387,19 +10312,92 @@
     </w:p>
     <w:p>
       <w:pPr>
+        <w:pStyle w:val="Paragrafoelenco"/>
         <w:spacing w:after="20" w:line="360" w:lineRule="auto"/>
-        <w:rPr>
-          <w:b/>
-          <w:bCs/>
-          <w:color w:val="000000" w:themeColor="text1"/>
-        </w:rPr>
-      </w:pPr>
-      <w:r>
-        <w:rPr>
-          <w:b/>
-          <w:bCs/>
-          <w:color w:val="000000" w:themeColor="text1"/>
-        </w:rPr>
+        <w:ind w:left="360"/>
+        <w:rPr>
+          <w:color w:val="000000" w:themeColor="text1"/>
+          <w:sz w:val="28"/>
+          <w:szCs w:val="28"/>
+        </w:rPr>
+      </w:pPr>
+    </w:p>
+    <w:p>
+      <w:pPr>
+        <w:spacing w:after="20" w:line="360" w:lineRule="auto"/>
+        <w:rPr>
+          <w:b/>
+          <w:bCs/>
+          <w:color w:val="000000" w:themeColor="text1"/>
+        </w:rPr>
+      </w:pPr>
+    </w:p>
+    <w:p>
+      <w:pPr>
+        <w:spacing w:after="20" w:line="360" w:lineRule="auto"/>
+        <w:rPr>
+          <w:b/>
+          <w:bCs/>
+          <w:color w:val="000000" w:themeColor="text1"/>
+        </w:rPr>
+      </w:pPr>
+    </w:p>
+    <w:p>
+      <w:pPr>
+        <w:spacing w:after="20" w:line="360" w:lineRule="auto"/>
+        <w:rPr>
+          <w:b/>
+          <w:bCs/>
+          <w:color w:val="000000" w:themeColor="text1"/>
+        </w:rPr>
+      </w:pPr>
+    </w:p>
+    <w:p>
+      <w:pPr>
+        <w:spacing w:after="20" w:line="360" w:lineRule="auto"/>
+        <w:rPr>
+          <w:b/>
+          <w:bCs/>
+          <w:color w:val="000000" w:themeColor="text1"/>
+        </w:rPr>
+      </w:pPr>
+    </w:p>
+    <w:p>
+      <w:pPr>
+        <w:spacing w:after="20" w:line="360" w:lineRule="auto"/>
+        <w:rPr>
+          <w:b/>
+          <w:bCs/>
+          <w:color w:val="000000" w:themeColor="text1"/>
+        </w:rPr>
+      </w:pPr>
+    </w:p>
+    <w:p>
+      <w:pPr>
+        <w:spacing w:after="20" w:line="360" w:lineRule="auto"/>
+        <w:rPr>
+          <w:b/>
+          <w:bCs/>
+          <w:color w:val="000000" w:themeColor="text1"/>
+        </w:rPr>
+      </w:pPr>
+    </w:p>
+    <w:p>
+      <w:pPr>
+        <w:spacing w:after="20" w:line="360" w:lineRule="auto"/>
+        <w:rPr>
+          <w:b/>
+          <w:bCs/>
+          <w:color w:val="000000" w:themeColor="text1"/>
+        </w:rPr>
+      </w:pPr>
+      <w:r>
+        <w:rPr>
+          <w:b/>
+          <w:bCs/>
+          <w:color w:val="000000" w:themeColor="text1"/>
+        </w:rPr>
+        <w:lastRenderedPageBreak/>
         <w:t>3.5.2.5 UC_GP-2: Eliminazione Pren</w:t>
       </w:r>
       <w:r>
@@ -10414,6 +10412,7 @@
     <w:tbl>
       <w:tblPr>
         <w:tblStyle w:val="Grigliatabella"/>
+        <w:tblpPr w:leftFromText="141" w:rightFromText="141" w:vertAnchor="page" w:horzAnchor="margin" w:tblpY="1891"/>
         <w:tblW w:w="9854" w:type="dxa"/>
         <w:tblLayout w:type="fixed"/>
         <w:tblLook w:val="04A0" w:firstRow="1" w:lastRow="0" w:firstColumn="1" w:lastColumn="0" w:noHBand="0" w:noVBand="1"/>
@@ -10446,6 +10445,7 @@
                 <w:bCs/>
               </w:rPr>
             </w:pPr>
+            <w:bookmarkStart w:id="5" w:name="_Hlk57153092"/>
             <w:r>
               <w:rPr>
                 <w:b/>
@@ -11392,34 +11392,25 @@
           <w:tcPr>
             <w:tcW w:w="9854" w:type="dxa"/>
             <w:gridSpan w:val="8"/>
-          </w:tcPr>
-          <w:p/>
+            <w:shd w:val="clear" w:color="auto" w:fill="002060"/>
+          </w:tcPr>
+          <w:p>
+            <w:r>
+              <w:rPr>
+                <w:b/>
+                <w:bCs/>
+              </w:rPr>
+              <w:t xml:space="preserve">I Scenario/Flusso di eventi Alternativo: </w:t>
+            </w:r>
+            <w:r>
+              <w:t>L’utente non conferma la cancellazione</w:t>
+            </w:r>
+          </w:p>
         </w:tc>
       </w:tr>
       <w:tr>
         <w:tc>
           <w:tcPr>
-            <w:tcW w:w="9854" w:type="dxa"/>
-            <w:gridSpan w:val="8"/>
-            <w:shd w:val="clear" w:color="auto" w:fill="002060"/>
-          </w:tcPr>
-          <w:p>
-            <w:r>
-              <w:rPr>
-                <w:b/>
-                <w:bCs/>
-              </w:rPr>
-              <w:t xml:space="preserve">I Scenario/Flusso di eventi Alternativo: </w:t>
-            </w:r>
-            <w:r>
-              <w:t>L’utente non conferma la cancellazione</w:t>
-            </w:r>
-          </w:p>
-        </w:tc>
-      </w:tr>
-      <w:tr>
-        <w:tc>
-          <w:tcPr>
             <w:tcW w:w="1369" w:type="dxa"/>
             <w:gridSpan w:val="2"/>
           </w:tcPr>
@@ -11472,6 +11463,7 @@
           </w:p>
         </w:tc>
       </w:tr>
+      <w:bookmarkEnd w:id="5"/>
     </w:tbl>
     <w:p>
       <w:pPr>
@@ -11509,20 +11501,104 @@
     </w:p>
     <w:p>
       <w:pPr>
+        <w:pStyle w:val="Paragrafoelenco"/>
         <w:spacing w:after="20" w:line="360" w:lineRule="auto"/>
         <w:ind w:left="360"/>
         <w:rPr>
-          <w:b/>
-          <w:bCs/>
-          <w:color w:val="000000" w:themeColor="text1"/>
-        </w:rPr>
-      </w:pPr>
-      <w:r>
-        <w:rPr>
-          <w:b/>
-          <w:bCs/>
-          <w:color w:val="000000" w:themeColor="text1"/>
-        </w:rPr>
+          <w:color w:val="000000" w:themeColor="text1"/>
+          <w:sz w:val="28"/>
+          <w:szCs w:val="28"/>
+        </w:rPr>
+      </w:pPr>
+    </w:p>
+    <w:p>
+      <w:pPr>
+        <w:pStyle w:val="Paragrafoelenco"/>
+        <w:spacing w:after="20" w:line="360" w:lineRule="auto"/>
+        <w:ind w:left="360"/>
+        <w:rPr>
+          <w:color w:val="000000" w:themeColor="text1"/>
+          <w:sz w:val="28"/>
+          <w:szCs w:val="28"/>
+        </w:rPr>
+      </w:pPr>
+    </w:p>
+    <w:p>
+      <w:pPr>
+        <w:pStyle w:val="Paragrafoelenco"/>
+        <w:spacing w:after="20" w:line="360" w:lineRule="auto"/>
+        <w:ind w:left="360"/>
+        <w:rPr>
+          <w:color w:val="000000" w:themeColor="text1"/>
+          <w:sz w:val="28"/>
+          <w:szCs w:val="28"/>
+        </w:rPr>
+      </w:pPr>
+    </w:p>
+    <w:p>
+      <w:pPr>
+        <w:pStyle w:val="Paragrafoelenco"/>
+        <w:spacing w:after="20" w:line="360" w:lineRule="auto"/>
+        <w:ind w:left="360"/>
+        <w:rPr>
+          <w:color w:val="000000" w:themeColor="text1"/>
+          <w:sz w:val="28"/>
+          <w:szCs w:val="28"/>
+        </w:rPr>
+      </w:pPr>
+    </w:p>
+    <w:p>
+      <w:pPr>
+        <w:pStyle w:val="Paragrafoelenco"/>
+        <w:spacing w:after="20" w:line="360" w:lineRule="auto"/>
+        <w:ind w:left="360"/>
+        <w:rPr>
+          <w:color w:val="000000" w:themeColor="text1"/>
+          <w:sz w:val="28"/>
+          <w:szCs w:val="28"/>
+        </w:rPr>
+      </w:pPr>
+    </w:p>
+    <w:p>
+      <w:pPr>
+        <w:pStyle w:val="Paragrafoelenco"/>
+        <w:spacing w:after="20" w:line="360" w:lineRule="auto"/>
+        <w:ind w:left="360"/>
+        <w:rPr>
+          <w:color w:val="000000" w:themeColor="text1"/>
+          <w:sz w:val="28"/>
+          <w:szCs w:val="28"/>
+        </w:rPr>
+      </w:pPr>
+    </w:p>
+    <w:p>
+      <w:pPr>
+        <w:spacing w:after="20" w:line="360" w:lineRule="auto"/>
+        <w:ind w:left="360"/>
+        <w:rPr>
+          <w:b/>
+          <w:bCs/>
+          <w:color w:val="000000" w:themeColor="text1"/>
+        </w:rPr>
+      </w:pPr>
+    </w:p>
+    <w:p>
+      <w:pPr>
+        <w:spacing w:after="20" w:line="360" w:lineRule="auto"/>
+        <w:ind w:left="360"/>
+        <w:rPr>
+          <w:b/>
+          <w:bCs/>
+          <w:color w:val="000000" w:themeColor="text1"/>
+        </w:rPr>
+      </w:pPr>
+      <w:r>
+        <w:rPr>
+          <w:b/>
+          <w:bCs/>
+          <w:color w:val="000000" w:themeColor="text1"/>
+        </w:rPr>
+        <w:lastRenderedPageBreak/>
         <w:t>3.</w:t>
       </w:r>
       <w:r>
@@ -11921,10 +11997,110 @@
       <w:pPr>
         <w:ind w:left="360"/>
         <w:rPr>
-          <w:b/>
-          <w:bCs/>
-        </w:rPr>
-      </w:pPr>
+          <w:u w:val="single"/>
+        </w:rPr>
+      </w:pPr>
+    </w:p>
+    <w:p>
+      <w:pPr>
+        <w:ind w:left="360"/>
+        <w:rPr>
+          <w:u w:val="single"/>
+        </w:rPr>
+      </w:pPr>
+    </w:p>
+    <w:p>
+      <w:pPr>
+        <w:ind w:left="360"/>
+        <w:rPr>
+          <w:u w:val="single"/>
+        </w:rPr>
+      </w:pPr>
+    </w:p>
+    <w:p>
+      <w:pPr>
+        <w:ind w:left="360"/>
+        <w:rPr>
+          <w:u w:val="single"/>
+        </w:rPr>
+      </w:pPr>
+    </w:p>
+    <w:p>
+      <w:pPr>
+        <w:ind w:left="360"/>
+        <w:rPr>
+          <w:b/>
+          <w:bCs/>
+        </w:rPr>
+      </w:pPr>
+      <w:r>
+        <w:rPr>
+          <w:noProof/>
+        </w:rPr>
+        <w:lastRenderedPageBreak/>
+        <w:drawing>
+          <wp:anchor distT="0" distB="0" distL="114300" distR="114300" simplePos="0" relativeHeight="251666432" behindDoc="0" locked="0" layoutInCell="1" allowOverlap="1" wp14:anchorId="58FED712" wp14:editId="7A2B18D5">
+            <wp:simplePos x="0" y="0"/>
+            <wp:positionH relativeFrom="column">
+              <wp:posOffset>746760</wp:posOffset>
+            </wp:positionH>
+            <wp:positionV relativeFrom="page">
+              <wp:posOffset>1115695</wp:posOffset>
+            </wp:positionV>
+            <wp:extent cx="5019675" cy="2208530"/>
+            <wp:effectExtent l="0" t="0" r="9525" b="1270"/>
+            <wp:wrapTopAndBottom/>
+            <wp:docPr id="10" name="Immagine 10"/>
+            <wp:cNvGraphicFramePr>
+              <a:graphicFrameLocks xmlns:a="http://schemas.openxmlformats.org/drawingml/2006/main" noChangeAspect="1"/>
+            </wp:cNvGraphicFramePr>
+            <a:graphic xmlns:a="http://schemas.openxmlformats.org/drawingml/2006/main">
+              <a:graphicData uri="http://schemas.openxmlformats.org/drawingml/2006/picture">
+                <pic:pic xmlns:pic="http://schemas.openxmlformats.org/drawingml/2006/picture">
+                  <pic:nvPicPr>
+                    <pic:cNvPr id="0" name="Picture 1"/>
+                    <pic:cNvPicPr>
+                      <a:picLocks noChangeAspect="1" noChangeArrowheads="1"/>
+                    </pic:cNvPicPr>
+                  </pic:nvPicPr>
+                  <pic:blipFill>
+                    <a:blip r:embed="rId12">
+                      <a:extLst>
+                        <a:ext uri="{28A0092B-C50C-407E-A947-70E740481C1C}">
+                          <a14:useLocalDpi xmlns:a14="http://schemas.microsoft.com/office/drawing/2010/main" val="0"/>
+                        </a:ext>
+                      </a:extLst>
+                    </a:blip>
+                    <a:srcRect/>
+                    <a:stretch>
+                      <a:fillRect/>
+                    </a:stretch>
+                  </pic:blipFill>
+                  <pic:spPr bwMode="auto">
+                    <a:xfrm>
+                      <a:off x="0" y="0"/>
+                      <a:ext cx="5019675" cy="2208530"/>
+                    </a:xfrm>
+                    <a:prstGeom prst="rect">
+                      <a:avLst/>
+                    </a:prstGeom>
+                    <a:noFill/>
+                    <a:ln>
+                      <a:noFill/>
+                    </a:ln>
+                  </pic:spPr>
+                </pic:pic>
+              </a:graphicData>
+            </a:graphic>
+            <wp14:sizeRelH relativeFrom="margin">
+              <wp14:pctWidth>0</wp14:pctWidth>
+            </wp14:sizeRelH>
+            <wp14:sizeRelV relativeFrom="margin">
+              <wp14:pctHeight>0</wp14:pctHeight>
+            </wp14:sizeRelV>
+          </wp:anchor>
+        </w:drawing>
+      </w:r>
       <w:r>
         <w:rPr>
           <w:b/>
@@ -11953,6 +12129,15 @@
         </w:rPr>
         <w:t>Visualizzazione Code</w:t>
       </w:r>
+    </w:p>
+    <w:p>
+      <w:pPr>
+        <w:ind w:left="360"/>
+        <w:rPr>
+          <w:b/>
+          <w:bCs/>
+        </w:rPr>
+      </w:pPr>
     </w:p>
     <w:p>
       <w:pPr>
@@ -12058,7 +12243,7 @@
                     <pic:cNvPicPr/>
                   </pic:nvPicPr>
                   <pic:blipFill>
-                    <a:blip r:embed="rId12">
+                    <a:blip r:embed="rId13">
                       <a:extLst>
                         <a:ext uri="{28A0092B-C50C-407E-A947-70E740481C1C}">
                           <a14:useLocalDpi xmlns:a14="http://schemas.microsoft.com/office/drawing/2010/main" val="0"/>
@@ -12359,6 +12544,7 @@
           <w:p>
             <w:proofErr w:type="spellStart"/>
             <w:r>
+              <w:lastRenderedPageBreak/>
               <w:t>FormPrenotazione</w:t>
             </w:r>
             <w:proofErr w:type="spellEnd"/>
@@ -12515,7 +12701,6 @@
           <w:bCs/>
           <w:noProof/>
         </w:rPr>
-        <w:lastRenderedPageBreak/>
         <w:drawing>
           <wp:inline distT="0" distB="0" distL="0" distR="0" wp14:anchorId="0559E040" wp14:editId="603A22C9">
             <wp:extent cx="2781300" cy="2581275"/>
@@ -12532,7 +12717,7 @@
                     <pic:cNvPicPr/>
                   </pic:nvPicPr>
                   <pic:blipFill>
-                    <a:blip r:embed="rId13">
+                    <a:blip r:embed="rId14">
                       <a:extLst>
                         <a:ext uri="{28A0092B-C50C-407E-A947-70E740481C1C}">
                           <a14:useLocalDpi xmlns:a14="http://schemas.microsoft.com/office/drawing/2010/main" val="0"/>
@@ -12842,6 +13027,7 @@
           <w:bCs/>
           <w:noProof/>
         </w:rPr>
+        <w:lastRenderedPageBreak/>
         <w:drawing>
           <wp:inline distT="0" distB="0" distL="0" distR="0" wp14:anchorId="3CFAE459" wp14:editId="76BA0626">
             <wp:extent cx="4962525" cy="2581275"/>
@@ -12858,7 +13044,7 @@
                     <pic:cNvPicPr/>
                   </pic:nvPicPr>
                   <pic:blipFill>
-                    <a:blip r:embed="rId14">
+                    <a:blip r:embed="rId15">
                       <a:extLst>
                         <a:ext uri="{28A0092B-C50C-407E-A947-70E740481C1C}">
                           <a14:useLocalDpi xmlns:a14="http://schemas.microsoft.com/office/drawing/2010/main" val="0"/>
@@ -13032,7 +13218,6 @@
           <w:p>
             <w:proofErr w:type="spellStart"/>
             <w:r>
-              <w:lastRenderedPageBreak/>
               <w:t>ValidazionePrenotazioneControl</w:t>
             </w:r>
             <w:proofErr w:type="spellEnd"/>
@@ -13241,7 +13426,7 @@
                     <pic:cNvPicPr/>
                   </pic:nvPicPr>
                   <pic:blipFill>
-                    <a:blip r:embed="rId15">
+                    <a:blip r:embed="rId16">
                       <a:extLst>
                         <a:ext uri="{28A0092B-C50C-407E-A947-70E740481C1C}">
                           <a14:useLocalDpi xmlns:a14="http://schemas.microsoft.com/office/drawing/2010/main" val="0"/>
@@ -13559,7 +13744,6 @@
           <w:b/>
           <w:bCs/>
         </w:rPr>
-        <w:lastRenderedPageBreak/>
         <w:t xml:space="preserve">3.5.3.7 </w:t>
       </w:r>
       <w:r>
@@ -13608,7 +13792,7 @@
                     <pic:cNvPicPr/>
                   </pic:nvPicPr>
                   <pic:blipFill>
-                    <a:blip r:embed="rId16">
+                    <a:blip r:embed="rId17">
                       <a:extLst>
                         <a:ext uri="{28A0092B-C50C-407E-A947-70E740481C1C}">
                           <a14:useLocalDpi xmlns:a14="http://schemas.microsoft.com/office/drawing/2010/main" val="0"/>
@@ -13916,6 +14100,7 @@
           <w:bCs/>
           <w:noProof/>
         </w:rPr>
+        <w:lastRenderedPageBreak/>
         <w:drawing>
           <wp:inline distT="0" distB="0" distL="0" distR="0" wp14:anchorId="6497CEE1" wp14:editId="662E66FB">
             <wp:extent cx="3484367" cy="2426208"/>
@@ -13932,7 +14117,7 @@
                     <pic:cNvPicPr/>
                   </pic:nvPicPr>
                   <pic:blipFill>
-                    <a:blip r:embed="rId17">
+                    <a:blip r:embed="rId18">
                       <a:extLst>
                         <a:ext uri="{28A0092B-C50C-407E-A947-70E740481C1C}">
                           <a14:useLocalDpi xmlns:a14="http://schemas.microsoft.com/office/drawing/2010/main" val="0"/>
@@ -14140,7 +14325,6 @@
           <w:p>
             <w:proofErr w:type="spellStart"/>
             <w:r>
-              <w:lastRenderedPageBreak/>
               <w:t>AutenticazioneControl</w:t>
             </w:r>
             <w:proofErr w:type="spellEnd"/>
@@ -14330,7 +14514,7 @@
                     <pic:cNvPicPr/>
                   </pic:nvPicPr>
                   <pic:blipFill>
-                    <a:blip r:embed="rId18">
+                    <a:blip r:embed="rId19">
                       <a:extLst>
                         <a:ext uri="{28A0092B-C50C-407E-A947-70E740481C1C}">
                           <a14:useLocalDpi xmlns:a14="http://schemas.microsoft.com/office/drawing/2010/main" val="0"/>
@@ -14408,6 +14592,7 @@
               <w:rPr>
                 <w:color w:val="FFFFFF" w:themeColor="background1"/>
               </w:rPr>
+              <w:lastRenderedPageBreak/>
               <w:t>Nome oggetto</w:t>
             </w:r>
           </w:p>
@@ -14699,7 +14884,6 @@
           <w:noProof/>
           <w:u w:val="single"/>
         </w:rPr>
-        <w:lastRenderedPageBreak/>
         <w:drawing>
           <wp:inline distT="0" distB="0" distL="0" distR="0" wp14:anchorId="2FBCDE6C" wp14:editId="63B0CA4A">
             <wp:extent cx="4882896" cy="2547840"/>
@@ -14716,7 +14900,7 @@
                     <pic:cNvPicPr/>
                   </pic:nvPicPr>
                   <pic:blipFill>
-                    <a:blip r:embed="rId19">
+                    <a:blip r:embed="rId20">
                       <a:extLst>
                         <a:ext uri="{28A0092B-C50C-407E-A947-70E740481C1C}">
                           <a14:useLocalDpi xmlns:a14="http://schemas.microsoft.com/office/drawing/2010/main" val="0"/>
@@ -15010,7 +15194,7 @@
       </w:pPr>
     </w:p>
     <w:sectPr>
-      <w:footerReference w:type="default" r:id="rId20"/>
+      <w:footerReference w:type="default" r:id="rId21"/>
       <w:pgSz w:w="11906" w:h="16838"/>
       <w:pgMar w:top="1417" w:right="1134" w:bottom="1134" w:left="1134" w:header="708" w:footer="340" w:gutter="0"/>
       <w:cols w:space="708"/>
@@ -17579,6 +17763,29 @@
       </w:tblBorders>
     </w:tblPr>
   </w:style>
+  <w:style w:type="character" w:styleId="Collegamentoipertestuale">
+    <w:name w:val="Hyperlink"/>
+    <w:basedOn w:val="Carpredefinitoparagrafo"/>
+    <w:uiPriority w:val="99"/>
+    <w:unhideWhenUsed/>
+    <w:rsid w:val="00672D29"/>
+    <w:rPr>
+      <w:color w:val="0563C1" w:themeColor="hyperlink"/>
+      <w:u w:val="single"/>
+    </w:rPr>
+  </w:style>
+  <w:style w:type="character" w:styleId="Menzionenonrisolta">
+    <w:name w:val="Unresolved Mention"/>
+    <w:basedOn w:val="Carpredefinitoparagrafo"/>
+    <w:uiPriority w:val="99"/>
+    <w:semiHidden/>
+    <w:unhideWhenUsed/>
+    <w:rsid w:val="00672D29"/>
+    <w:rPr>
+      <w:color w:val="605E5C"/>
+      <w:shd w:val="clear" w:color="auto" w:fill="E1DFDD"/>
+    </w:rPr>
+  </w:style>
 </w:styles>
 </file>
 

</xml_diff>

<commit_message>
Modificata disposizione del RAD
Modificata la disposizione in pagine del RAD
</commit_message>
<xml_diff>
--- a/Documenti/MedQueue_RAD.docx
+++ b/Documenti/MedQueue_RAD.docx
@@ -314,7 +314,7 @@
           </mc:Choice>
           <mc:Fallback>
             <w:pict>
-              <v:rect w14:anchorId="0AD1DF7F" id="Rettangolo 2" o:spid="_x0000_s1026" style="position:absolute;margin-left:-27.35pt;margin-top:756.2pt;width:544.65pt;height:70pt;z-index:251659264;visibility:visible;mso-wrap-style:square;mso-height-percent:0;mso-wrap-distance-left:9pt;mso-wrap-distance-top:0;mso-wrap-distance-right:9pt;mso-wrap-distance-bottom:0;mso-position-horizontal:absolute;mso-position-horizontal-relative:text;mso-position-vertical:absolute;mso-position-vertical-relative:page;mso-height-percent:0;mso-height-relative:margin;v-text-anchor:middle" o:gfxdata="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" fillcolor="#002060" strokecolor="#002060" strokeweight="1pt">
+              <v:rect w14:anchorId="0AD1DF7F" id="Rettangolo 2" o:spid="_x0000_s1026" style="position:absolute;margin-left:-27.35pt;margin-top:756.2pt;width:544.65pt;height:70pt;z-index:251659264;visibility:visible;mso-wrap-style:square;mso-height-percent:0;mso-wrap-distance-left:9pt;mso-wrap-distance-top:0;mso-wrap-distance-right:9pt;mso-wrap-distance-bottom:0;mso-position-horizontal:absolute;mso-position-horizontal-relative:text;mso-position-vertical:absolute;mso-position-vertical-relative:page;mso-height-percent:0;mso-height-relative:margin;v-text-anchor:middle" o:gfxdata="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" fillcolor="#002060" strokecolor="#002060" strokeweight="1pt">
                 <v:textbox>
                   <w:txbxContent>
                     <w:p>
@@ -1393,18 +1393,8 @@
           <w:sz w:val="28"/>
           <w:szCs w:val="28"/>
         </w:rPr>
-        <w:t xml:space="preserve">3.5.3.10 OM_GU-3: </w:t>
-      </w:r>
-      <w:proofErr w:type="spellStart"/>
-      <w:r>
-        <w:rPr>
-          <w:color w:val="000000" w:themeColor="text1"/>
-          <w:sz w:val="28"/>
-          <w:szCs w:val="28"/>
-        </w:rPr>
-        <w:t>Logout</w:t>
-      </w:r>
-      <w:proofErr w:type="spellEnd"/>
+        <w:t>3.5.3.10 OM_GU-3: Logout</w:t>
+      </w:r>
     </w:p>
     <w:p>
       <w:pPr>
@@ -1858,35 +1848,33 @@
           <w:sz w:val="28"/>
           <w:szCs w:val="28"/>
         </w:rPr>
-        <w:t xml:space="preserve">_GU-3: </w:t>
-      </w:r>
-      <w:proofErr w:type="spellStart"/>
-      <w:r>
+        <w:t>_GU-3: Logout</w:t>
+      </w:r>
+    </w:p>
+    <w:p>
+      <w:pPr>
+        <w:spacing w:after="20" w:line="360" w:lineRule="auto"/>
         <w:rPr>
           <w:color w:val="000000" w:themeColor="text1"/>
           <w:sz w:val="28"/>
           <w:szCs w:val="28"/>
         </w:rPr>
-        <w:t>Logout</w:t>
-      </w:r>
-      <w:proofErr w:type="spellEnd"/>
-    </w:p>
-    <w:p>
-      <w:pPr>
-        <w:spacing w:after="20" w:line="360" w:lineRule="auto"/>
+      </w:pPr>
+      <w:r>
         <w:rPr>
           <w:color w:val="000000" w:themeColor="text1"/>
           <w:sz w:val="28"/>
           <w:szCs w:val="28"/>
         </w:rPr>
-      </w:pPr>
+        <w:t xml:space="preserve">           3.5.</w:t>
+      </w:r>
       <w:r>
         <w:rPr>
           <w:color w:val="000000" w:themeColor="text1"/>
           <w:sz w:val="28"/>
           <w:szCs w:val="28"/>
         </w:rPr>
-        <w:t xml:space="preserve">           3.5.</w:t>
+        <w:t>5</w:t>
       </w:r>
       <w:r>
         <w:rPr>
@@ -1894,54 +1882,54 @@
           <w:sz w:val="28"/>
           <w:szCs w:val="28"/>
         </w:rPr>
-        <w:t>5</w:t>
-      </w:r>
+        <w:t xml:space="preserve"> </w:t>
+      </w:r>
+      <w:proofErr w:type="spellStart"/>
       <w:r>
         <w:rPr>
           <w:color w:val="000000" w:themeColor="text1"/>
           <w:sz w:val="28"/>
           <w:szCs w:val="28"/>
         </w:rPr>
-        <w:t xml:space="preserve"> </w:t>
-      </w:r>
-      <w:proofErr w:type="spellStart"/>
+        <w:t>Statechart</w:t>
+      </w:r>
+      <w:proofErr w:type="spellEnd"/>
       <w:r>
         <w:rPr>
           <w:color w:val="000000" w:themeColor="text1"/>
           <w:sz w:val="28"/>
           <w:szCs w:val="28"/>
         </w:rPr>
-        <w:t>Statechart</w:t>
-      </w:r>
-      <w:proofErr w:type="spellEnd"/>
+        <w:t xml:space="preserve"> </w:t>
+      </w:r>
+      <w:proofErr w:type="spellStart"/>
       <w:r>
         <w:rPr>
           <w:color w:val="000000" w:themeColor="text1"/>
           <w:sz w:val="28"/>
           <w:szCs w:val="28"/>
         </w:rPr>
-        <w:t xml:space="preserve"> </w:t>
-      </w:r>
-      <w:proofErr w:type="spellStart"/>
-      <w:r>
+        <w:t>Diagrams</w:t>
+      </w:r>
+      <w:proofErr w:type="spellEnd"/>
+    </w:p>
+    <w:p>
+      <w:pPr>
+        <w:spacing w:after="20" w:line="360" w:lineRule="auto"/>
         <w:rPr>
           <w:color w:val="000000" w:themeColor="text1"/>
           <w:sz w:val="28"/>
           <w:szCs w:val="28"/>
         </w:rPr>
-        <w:t>Diagrams</w:t>
-      </w:r>
-      <w:proofErr w:type="spellEnd"/>
-    </w:p>
-    <w:p>
-      <w:pPr>
-        <w:spacing w:after="20" w:line="360" w:lineRule="auto"/>
+      </w:pPr>
+      <w:r>
         <w:rPr>
           <w:color w:val="000000" w:themeColor="text1"/>
           <w:sz w:val="28"/>
           <w:szCs w:val="28"/>
         </w:rPr>
-      </w:pPr>
+        <w:tab/>
+      </w:r>
       <w:r>
         <w:rPr>
           <w:color w:val="000000" w:themeColor="text1"/>
@@ -1949,6 +1937,7 @@
           <w:szCs w:val="28"/>
         </w:rPr>
         <w:tab/>
+        <w:t xml:space="preserve">    3.5.5.1 </w:t>
       </w:r>
       <w:r>
         <w:rPr>
@@ -1956,27 +1945,26 @@
           <w:sz w:val="28"/>
           <w:szCs w:val="28"/>
         </w:rPr>
-        <w:tab/>
-        <w:t xml:space="preserve">    3.5.5.1 </w:t>
-      </w:r>
-      <w:r>
+        <w:t>Validazione Prenotazione</w:t>
+      </w:r>
+    </w:p>
+    <w:p>
+      <w:pPr>
+        <w:spacing w:after="20" w:line="360" w:lineRule="auto"/>
         <w:rPr>
           <w:color w:val="000000" w:themeColor="text1"/>
           <w:sz w:val="28"/>
           <w:szCs w:val="28"/>
         </w:rPr>
-        <w:t>Validazione Prenotazione</w:t>
-      </w:r>
-    </w:p>
-    <w:p>
-      <w:pPr>
-        <w:spacing w:after="20" w:line="360" w:lineRule="auto"/>
+      </w:pPr>
+      <w:r>
         <w:rPr>
           <w:color w:val="000000" w:themeColor="text1"/>
           <w:sz w:val="28"/>
           <w:szCs w:val="28"/>
         </w:rPr>
-      </w:pPr>
+        <w:tab/>
+      </w:r>
       <w:r>
         <w:rPr>
           <w:color w:val="000000" w:themeColor="text1"/>
@@ -1984,45 +1972,45 @@
           <w:szCs w:val="28"/>
         </w:rPr>
         <w:tab/>
-      </w:r>
-      <w:r>
+        <w:t xml:space="preserve">    3.5.5.2 Effettua Prenotazione</w:t>
+      </w:r>
+    </w:p>
+    <w:p>
+      <w:pPr>
+        <w:spacing w:after="20" w:line="360" w:lineRule="auto"/>
+        <w:ind w:left="708"/>
         <w:rPr>
           <w:color w:val="000000" w:themeColor="text1"/>
           <w:sz w:val="28"/>
           <w:szCs w:val="28"/>
         </w:rPr>
-        <w:tab/>
-        <w:t xml:space="preserve">    3.5.5.2 Effettua Prenotazione</w:t>
-      </w:r>
-    </w:p>
-    <w:p>
-      <w:pPr>
-        <w:spacing w:after="20" w:line="360" w:lineRule="auto"/>
-        <w:ind w:left="708"/>
+      </w:pPr>
+      <w:r>
         <w:rPr>
           <w:color w:val="000000" w:themeColor="text1"/>
           <w:sz w:val="28"/>
           <w:szCs w:val="28"/>
         </w:rPr>
-      </w:pPr>
+        <w:t xml:space="preserve">  3.5.6 Interfaccia utente e </w:t>
+      </w:r>
+      <w:proofErr w:type="spellStart"/>
       <w:r>
         <w:rPr>
           <w:color w:val="000000" w:themeColor="text1"/>
           <w:sz w:val="28"/>
           <w:szCs w:val="28"/>
         </w:rPr>
-        <w:t xml:space="preserve">  3.5.6 Interfaccia utente e </w:t>
-      </w:r>
-      <w:proofErr w:type="spellStart"/>
+        <w:t>mock</w:t>
+      </w:r>
+      <w:proofErr w:type="spellEnd"/>
       <w:r>
         <w:rPr>
           <w:color w:val="000000" w:themeColor="text1"/>
           <w:sz w:val="28"/>
           <w:szCs w:val="28"/>
         </w:rPr>
-        <w:t>mock-ups</w:t>
-      </w:r>
-      <w:proofErr w:type="spellEnd"/>
+        <w:t>-ups</w:t>
+      </w:r>
     </w:p>
     <w:p>
       <w:pPr>
@@ -2738,9 +2726,16 @@
           <w:b/>
           <w:bCs/>
         </w:rPr>
-        <w:t>Mock-ups</w:t>
+        <w:t>Mock</w:t>
       </w:r>
       <w:proofErr w:type="spellEnd"/>
+      <w:r>
+        <w:rPr>
+          <w:b/>
+          <w:bCs/>
+        </w:rPr>
+        <w:t>-ups</w:t>
+      </w:r>
       <w:r>
         <w:t xml:space="preserve">: </w:t>
       </w:r>
@@ -3362,14 +3357,12 @@
         </w:rPr>
         <w:t xml:space="preserve">Abbiamo ritenuto opportuno sviluppare un </w:t>
       </w:r>
-      <w:proofErr w:type="spellStart"/>
       <w:r>
         <w:rPr>
           <w:color w:val="000000" w:themeColor="text1"/>
         </w:rPr>
         <w:t>activity</w:t>
       </w:r>
-      <w:proofErr w:type="spellEnd"/>
       <w:r>
         <w:rPr>
           <w:color w:val="000000" w:themeColor="text1"/>
@@ -3634,15 +3627,7 @@
     </w:p>
     <w:p>
       <w:r>
-        <w:t xml:space="preserve">Al fine di poter cogliere al meglio gli effetti del sistema che proponiamo sulla gestione delle prenotazioni che precedono una visita medica presentiamo </w:t>
-      </w:r>
-      <w:proofErr w:type="spellStart"/>
-      <w:r>
-        <w:t>l’activity</w:t>
-      </w:r>
-      <w:proofErr w:type="spellEnd"/>
-      <w:r>
-        <w:t xml:space="preserve"> </w:t>
+        <w:t xml:space="preserve">Al fine di poter cogliere al meglio gli effetti del sistema che proponiamo sulla gestione delle prenotazioni che precedono una visita medica presentiamo l’activity </w:t>
       </w:r>
       <w:proofErr w:type="spellStart"/>
       <w:r>
@@ -4222,11 +4207,9 @@
       <w:r>
         <w:t xml:space="preserve"> </w:t>
       </w:r>
-      <w:proofErr w:type="spellStart"/>
       <w:r>
         <w:t>Logout</w:t>
       </w:r>
-      <w:proofErr w:type="spellEnd"/>
     </w:p>
     <w:p>
       <w:pPr>
@@ -4235,14 +4218,12 @@
       <w:r>
         <w:t xml:space="preserve">Il Sistema dovrà fornire agli utenti registrati che si sono autenticati la possibilità di effettuare il </w:t>
       </w:r>
-      <w:proofErr w:type="spellStart"/>
       <w:r>
         <w:t>L</w:t>
       </w:r>
       <w:r>
         <w:t>ogout</w:t>
       </w:r>
-      <w:proofErr w:type="spellEnd"/>
     </w:p>
     <w:p>
       <w:pPr>
@@ -4332,11 +4313,9 @@
       <w:r>
         <w:t xml:space="preserve"> </w:t>
       </w:r>
-      <w:proofErr w:type="spellStart"/>
       <w:r>
         <w:t>Logout</w:t>
       </w:r>
-      <w:proofErr w:type="spellEnd"/>
     </w:p>
     <w:p>
       <w:pPr>
@@ -4345,14 +4324,12 @@
       <w:r>
         <w:t xml:space="preserve">Il Sistema dovrà fornire agli impiegati che si sono autenticati la possibilità di effettuare il </w:t>
       </w:r>
-      <w:proofErr w:type="spellStart"/>
       <w:r>
         <w:t>L</w:t>
       </w:r>
       <w:r>
         <w:t>ogout</w:t>
       </w:r>
-      <w:proofErr w:type="spellEnd"/>
     </w:p>
     <w:p/>
     <w:p>
@@ -5981,41 +5958,20 @@
         <w:rPr>
           <w:b/>
           <w:bCs/>
-        </w:rPr>
-        <w:t>3</w:t>
-      </w:r>
-      <w:r>
-        <w:rPr>
-          <w:b/>
-          <w:bCs/>
-        </w:rPr>
-        <w:t xml:space="preserve">.5.2 </w:t>
-      </w:r>
-      <w:r>
-        <w:rPr>
-          <w:b/>
-          <w:bCs/>
-        </w:rPr>
-        <w:t>Use Case</w:t>
-      </w:r>
-    </w:p>
-    <w:p>
-      <w:pPr>
-        <w:rPr>
-          <w:b/>
-          <w:bCs/>
-        </w:rPr>
-      </w:pPr>
-      <w:r>
-        <w:rPr>
-          <w:b/>
-          <w:bCs/>
           <w:noProof/>
         </w:rPr>
         <w:drawing>
-          <wp:inline distT="0" distB="0" distL="0" distR="0" wp14:anchorId="122EBF08" wp14:editId="29AC9E85">
-            <wp:extent cx="6464595" cy="5200650"/>
+          <wp:anchor distT="0" distB="0" distL="114300" distR="114300" simplePos="0" relativeHeight="251665408" behindDoc="0" locked="0" layoutInCell="1" allowOverlap="1" wp14:anchorId="122EBF08" wp14:editId="13631F7D">
+            <wp:simplePos x="0" y="0"/>
+            <wp:positionH relativeFrom="margin">
+              <wp:posOffset>-167640</wp:posOffset>
+            </wp:positionH>
+            <wp:positionV relativeFrom="page">
+              <wp:posOffset>4743450</wp:posOffset>
+            </wp:positionV>
+            <wp:extent cx="6464300" cy="5200650"/>
             <wp:effectExtent l="0" t="0" r="0" b="0"/>
+            <wp:wrapTopAndBottom/>
             <wp:docPr id="20" name="Immagine 20"/>
             <wp:cNvGraphicFramePr>
               <a:graphicFrameLocks xmlns:a="http://schemas.openxmlformats.org/drawingml/2006/main" noChangeAspect="1"/>
@@ -6045,7 +6001,7 @@
                   <pic:spPr bwMode="auto">
                     <a:xfrm>
                       <a:off x="0" y="0"/>
-                      <a:ext cx="6482354" cy="5214937"/>
+                      <a:ext cx="6464300" cy="5200650"/>
                     </a:xfrm>
                     <a:prstGeom prst="rect">
                       <a:avLst/>
@@ -6058,9 +6014,38 @@
                 </pic:pic>
               </a:graphicData>
             </a:graphic>
-          </wp:inline>
+          </wp:anchor>
         </w:drawing>
       </w:r>
+      <w:r>
+        <w:rPr>
+          <w:b/>
+          <w:bCs/>
+        </w:rPr>
+        <w:t>3</w:t>
+      </w:r>
+      <w:r>
+        <w:rPr>
+          <w:b/>
+          <w:bCs/>
+        </w:rPr>
+        <w:t xml:space="preserve">.5.2 </w:t>
+      </w:r>
+      <w:r>
+        <w:rPr>
+          <w:b/>
+          <w:bCs/>
+        </w:rPr>
+        <w:t>Use Case</w:t>
+      </w:r>
+    </w:p>
+    <w:p>
+      <w:pPr>
+        <w:rPr>
+          <w:b/>
+          <w:bCs/>
+        </w:rPr>
+      </w:pPr>
     </w:p>
     <w:p>
       <w:pPr>
@@ -6079,7 +6064,6 @@
           <w:b/>
           <w:bCs/>
         </w:rPr>
-        <w:lastRenderedPageBreak/>
         <w:t>UC_VC-1: Visualizzazione Coda Presenza</w:t>
       </w:r>
     </w:p>
@@ -7396,11 +7380,44 @@
           <w:bCs/>
         </w:rPr>
       </w:pPr>
-      <w:r>
-        <w:rPr>
-          <w:b/>
-          <w:bCs/>
-        </w:rPr>
+    </w:p>
+    <w:p>
+      <w:pPr>
+        <w:rPr>
+          <w:b/>
+          <w:bCs/>
+        </w:rPr>
+      </w:pPr>
+    </w:p>
+    <w:p>
+      <w:pPr>
+        <w:rPr>
+          <w:b/>
+          <w:bCs/>
+        </w:rPr>
+      </w:pPr>
+    </w:p>
+    <w:p>
+      <w:pPr>
+        <w:rPr>
+          <w:b/>
+          <w:bCs/>
+        </w:rPr>
+      </w:pPr>
+    </w:p>
+    <w:p>
+      <w:pPr>
+        <w:rPr>
+          <w:b/>
+          <w:bCs/>
+        </w:rPr>
+      </w:pPr>
+      <w:r>
+        <w:rPr>
+          <w:b/>
+          <w:bCs/>
+        </w:rPr>
+        <w:lastRenderedPageBreak/>
         <w:t xml:space="preserve">3.5.2.2 </w:t>
       </w:r>
       <w:r>
@@ -7915,7 +7932,6 @@
                 <w:b/>
                 <w:bCs/>
               </w:rPr>
-              <w:lastRenderedPageBreak/>
               <w:t xml:space="preserve">Entry </w:t>
             </w:r>
             <w:proofErr w:type="spellStart"/>
@@ -8803,24 +8819,43 @@
           <w:szCs w:val="28"/>
         </w:rPr>
         <w:tab/>
-        <w:t xml:space="preserve">  </w:t>
+        <w:t xml:space="preserve"> </w:t>
       </w:r>
     </w:p>
     <w:p>
       <w:pPr>
         <w:spacing w:after="20" w:line="360" w:lineRule="auto"/>
         <w:rPr>
-          <w:b/>
-          <w:bCs/>
-          <w:color w:val="000000" w:themeColor="text1"/>
-        </w:rPr>
-      </w:pPr>
-      <w:r>
-        <w:rPr>
-          <w:b/>
-          <w:bCs/>
-          <w:color w:val="000000" w:themeColor="text1"/>
-        </w:rPr>
+          <w:color w:val="000000" w:themeColor="text1"/>
+          <w:sz w:val="28"/>
+          <w:szCs w:val="28"/>
+        </w:rPr>
+      </w:pPr>
+      <w:r>
+        <w:rPr>
+          <w:color w:val="000000" w:themeColor="text1"/>
+          <w:sz w:val="28"/>
+          <w:szCs w:val="28"/>
+        </w:rPr>
+        <w:t xml:space="preserve"> </w:t>
+      </w:r>
+    </w:p>
+    <w:p>
+      <w:pPr>
+        <w:spacing w:after="20" w:line="360" w:lineRule="auto"/>
+        <w:rPr>
+          <w:b/>
+          <w:bCs/>
+          <w:color w:val="000000" w:themeColor="text1"/>
+        </w:rPr>
+      </w:pPr>
+      <w:r>
+        <w:rPr>
+          <w:b/>
+          <w:bCs/>
+          <w:color w:val="000000" w:themeColor="text1"/>
+        </w:rPr>
+        <w:lastRenderedPageBreak/>
         <w:t>3.5.2.3 UC_GP-3: Validazione Prenotazione</w:t>
       </w:r>
     </w:p>
@@ -9322,7 +9357,6 @@
                 <w:b/>
                 <w:bCs/>
               </w:rPr>
-              <w:lastRenderedPageBreak/>
               <w:t xml:space="preserve">Entry </w:t>
             </w:r>
             <w:proofErr w:type="spellStart"/>
@@ -10168,12 +10202,43 @@
           <w:color w:val="000000" w:themeColor="text1"/>
         </w:rPr>
       </w:pPr>
-      <w:r>
-        <w:rPr>
-          <w:b/>
-          <w:bCs/>
-          <w:color w:val="000000" w:themeColor="text1"/>
-        </w:rPr>
+    </w:p>
+    <w:p>
+      <w:pPr>
+        <w:spacing w:after="20" w:line="360" w:lineRule="auto"/>
+        <w:rPr>
+          <w:b/>
+          <w:bCs/>
+          <w:color w:val="000000" w:themeColor="text1"/>
+        </w:rPr>
+      </w:pPr>
+    </w:p>
+    <w:p>
+      <w:pPr>
+        <w:spacing w:after="20" w:line="360" w:lineRule="auto"/>
+        <w:rPr>
+          <w:b/>
+          <w:bCs/>
+          <w:color w:val="000000" w:themeColor="text1"/>
+        </w:rPr>
+      </w:pPr>
+    </w:p>
+    <w:p>
+      <w:pPr>
+        <w:spacing w:after="20" w:line="360" w:lineRule="auto"/>
+        <w:rPr>
+          <w:b/>
+          <w:bCs/>
+          <w:color w:val="000000" w:themeColor="text1"/>
+        </w:rPr>
+      </w:pPr>
+      <w:r>
+        <w:rPr>
+          <w:b/>
+          <w:bCs/>
+          <w:color w:val="000000" w:themeColor="text1"/>
+        </w:rPr>
+        <w:lastRenderedPageBreak/>
         <w:t>3.5.2.4 UC_GP-4: Accettazione Prenotazion</w:t>
       </w:r>
       <w:r>
@@ -10856,7 +10921,6 @@
           </w:p>
           <w:p>
             <w:r>
-              <w:lastRenderedPageBreak/>
               <w:t xml:space="preserve">                       On success</w:t>
             </w:r>
           </w:p>
@@ -10878,7 +10942,6 @@
               <w:rPr>
                 <w:bCs/>
               </w:rPr>
-              <w:lastRenderedPageBreak/>
               <w:t>Viene chiamata e servita una prenotazione</w:t>
             </w:r>
           </w:p>
@@ -11741,10 +11804,141 @@
         </w:rPr>
       </w:pPr>
     </w:p>
+    <w:p>
+      <w:pPr>
+        <w:spacing w:after="20" w:line="360" w:lineRule="auto"/>
+        <w:rPr>
+          <w:color w:val="000000" w:themeColor="text1"/>
+          <w:sz w:val="28"/>
+          <w:szCs w:val="28"/>
+        </w:rPr>
+      </w:pPr>
+      <w:r>
+        <w:rPr>
+          <w:b/>
+          <w:bCs/>
+          <w:color w:val="000000" w:themeColor="text1"/>
+        </w:rPr>
+        <w:t>3.5.2.5 UC_GP-2: Eliminazione Pren</w:t>
+      </w:r>
+      <w:r>
+        <w:rPr>
+          <w:b/>
+          <w:bCs/>
+          <w:color w:val="000000" w:themeColor="text1"/>
+        </w:rPr>
+        <w:t>otazione</w:t>
+      </w:r>
+    </w:p>
+    <w:p>
+      <w:pPr>
+        <w:spacing w:after="20" w:line="360" w:lineRule="auto"/>
+        <w:rPr>
+          <w:b/>
+          <w:bCs/>
+          <w:color w:val="000000" w:themeColor="text1"/>
+        </w:rPr>
+      </w:pPr>
+    </w:p>
+    <w:p>
+      <w:pPr>
+        <w:spacing w:after="20" w:line="360" w:lineRule="auto"/>
+        <w:rPr>
+          <w:b/>
+          <w:bCs/>
+          <w:color w:val="000000" w:themeColor="text1"/>
+        </w:rPr>
+      </w:pPr>
+    </w:p>
+    <w:p>
+      <w:pPr>
+        <w:spacing w:after="20" w:line="360" w:lineRule="auto"/>
+        <w:rPr>
+          <w:b/>
+          <w:bCs/>
+          <w:color w:val="000000" w:themeColor="text1"/>
+        </w:rPr>
+      </w:pPr>
+    </w:p>
+    <w:p>
+      <w:pPr>
+        <w:spacing w:after="20" w:line="360" w:lineRule="auto"/>
+        <w:rPr>
+          <w:b/>
+          <w:bCs/>
+          <w:color w:val="000000" w:themeColor="text1"/>
+        </w:rPr>
+      </w:pPr>
+    </w:p>
+    <w:p>
+      <w:pPr>
+        <w:spacing w:after="20" w:line="360" w:lineRule="auto"/>
+        <w:rPr>
+          <w:b/>
+          <w:bCs/>
+          <w:color w:val="000000" w:themeColor="text1"/>
+        </w:rPr>
+      </w:pPr>
+    </w:p>
+    <w:p>
+      <w:pPr>
+        <w:spacing w:after="20" w:line="360" w:lineRule="auto"/>
+        <w:rPr>
+          <w:b/>
+          <w:bCs/>
+          <w:color w:val="000000" w:themeColor="text1"/>
+        </w:rPr>
+      </w:pPr>
+    </w:p>
+    <w:p>
+      <w:pPr>
+        <w:spacing w:after="20" w:line="360" w:lineRule="auto"/>
+        <w:rPr>
+          <w:b/>
+          <w:bCs/>
+          <w:color w:val="000000" w:themeColor="text1"/>
+        </w:rPr>
+      </w:pPr>
+    </w:p>
+    <w:p>
+      <w:pPr>
+        <w:spacing w:after="20" w:line="360" w:lineRule="auto"/>
+        <w:rPr>
+          <w:b/>
+          <w:bCs/>
+          <w:color w:val="000000" w:themeColor="text1"/>
+        </w:rPr>
+      </w:pPr>
+      <w:r>
+        <w:rPr>
+          <w:b/>
+          <w:bCs/>
+          <w:color w:val="000000" w:themeColor="text1"/>
+        </w:rPr>
+        <w:lastRenderedPageBreak/>
+        <w:t>3.</w:t>
+      </w:r>
+      <w:r>
+        <w:rPr>
+          <w:b/>
+          <w:bCs/>
+          <w:color w:val="000000" w:themeColor="text1"/>
+        </w:rPr>
+        <w:t xml:space="preserve">5.3 </w:t>
+      </w:r>
+      <w:r>
+        <w:rPr>
+          <w:b/>
+          <w:bCs/>
+          <w:color w:val="000000" w:themeColor="text1"/>
+        </w:rPr>
+        <w:t>Modello ad Oggetti</w:t>
+      </w:r>
+    </w:p>
     <w:tbl>
       <w:tblPr>
         <w:tblStyle w:val="Grigliatabella"/>
-        <w:tblpPr w:leftFromText="141" w:rightFromText="141" w:vertAnchor="page" w:horzAnchor="margin" w:tblpY="6074"/>
+        <w:tblpPr w:leftFromText="141" w:rightFromText="141" w:vertAnchor="page" w:horzAnchor="margin" w:tblpY="1741"/>
         <w:tblW w:w="9854" w:type="dxa"/>
         <w:tblLayout w:type="fixed"/>
         <w:tblLook w:val="04A0" w:firstRow="1" w:lastRow="0" w:firstColumn="1" w:lastColumn="0" w:noHBand="0" w:noVBand="1"/>
@@ -11782,7 +11976,6 @@
                 <w:b/>
                 <w:bCs/>
               </w:rPr>
-              <w:lastRenderedPageBreak/>
               <w:t>Identificativo</w:t>
             </w:r>
           </w:p>
@@ -12892,99 +13085,65 @@
     </w:tbl>
     <w:p>
       <w:pPr>
-        <w:spacing w:after="20" w:line="360" w:lineRule="auto"/>
-        <w:rPr>
-          <w:color w:val="000000" w:themeColor="text1"/>
-          <w:sz w:val="28"/>
-          <w:szCs w:val="28"/>
-        </w:rPr>
-      </w:pPr>
-      <w:r>
-        <w:rPr>
-          <w:b/>
-          <w:bCs/>
-          <w:color w:val="000000" w:themeColor="text1"/>
-        </w:rPr>
-        <w:t>3.5.2.5 UC_GP-2: Eliminazione Pren</w:t>
-      </w:r>
-      <w:r>
-        <w:rPr>
-          <w:b/>
-          <w:bCs/>
-          <w:color w:val="000000" w:themeColor="text1"/>
-        </w:rPr>
-        <w:t>otazione</w:t>
-      </w:r>
-    </w:p>
-    <w:p>
-      <w:pPr>
-        <w:spacing w:after="20" w:line="360" w:lineRule="auto"/>
-        <w:rPr>
-          <w:b/>
-          <w:bCs/>
-          <w:color w:val="000000" w:themeColor="text1"/>
-        </w:rPr>
-      </w:pPr>
-    </w:p>
-    <w:p>
-      <w:pPr>
-        <w:spacing w:after="20" w:line="360" w:lineRule="auto"/>
-        <w:rPr>
-          <w:b/>
-          <w:bCs/>
-          <w:color w:val="000000" w:themeColor="text1"/>
-        </w:rPr>
-      </w:pPr>
-    </w:p>
-    <w:p>
-      <w:pPr>
-        <w:spacing w:after="20" w:line="360" w:lineRule="auto"/>
-        <w:rPr>
-          <w:b/>
-          <w:bCs/>
-          <w:color w:val="000000" w:themeColor="text1"/>
-        </w:rPr>
-      </w:pPr>
-    </w:p>
-    <w:p>
-      <w:pPr>
-        <w:spacing w:after="20" w:line="360" w:lineRule="auto"/>
-        <w:rPr>
-          <w:b/>
-          <w:bCs/>
-          <w:color w:val="000000" w:themeColor="text1"/>
-        </w:rPr>
-      </w:pPr>
-      <w:r>
-        <w:rPr>
-          <w:b/>
-          <w:bCs/>
-          <w:color w:val="000000" w:themeColor="text1"/>
-        </w:rPr>
-        <w:t>3.</w:t>
-      </w:r>
-      <w:r>
-        <w:rPr>
-          <w:b/>
-          <w:bCs/>
-          <w:color w:val="000000" w:themeColor="text1"/>
-        </w:rPr>
-        <w:t xml:space="preserve">5.3 </w:t>
-      </w:r>
-      <w:r>
-        <w:rPr>
-          <w:b/>
-          <w:bCs/>
-          <w:color w:val="000000" w:themeColor="text1"/>
-        </w:rPr>
-        <w:t>Modello ad Oggetti</w:t>
-      </w:r>
-    </w:p>
-    <w:p>
-      <w:pPr>
         <w:ind w:left="360"/>
       </w:pPr>
-      <w:r>
+    </w:p>
+    <w:p>
+      <w:pPr>
+        <w:ind w:left="360"/>
+      </w:pPr>
+    </w:p>
+    <w:p>
+      <w:pPr>
+        <w:ind w:left="360"/>
+      </w:pPr>
+    </w:p>
+    <w:p>
+      <w:pPr>
+        <w:ind w:left="360"/>
+      </w:pPr>
+    </w:p>
+    <w:p>
+      <w:pPr>
+        <w:ind w:left="360"/>
+      </w:pPr>
+    </w:p>
+    <w:p>
+      <w:pPr>
+        <w:ind w:left="360"/>
+      </w:pPr>
+    </w:p>
+    <w:p>
+      <w:pPr>
+        <w:ind w:left="360"/>
+      </w:pPr>
+    </w:p>
+    <w:p>
+      <w:pPr>
+        <w:ind w:left="360"/>
+      </w:pPr>
+    </w:p>
+    <w:p>
+      <w:pPr>
+        <w:ind w:left="360"/>
+      </w:pPr>
+    </w:p>
+    <w:p>
+      <w:pPr>
+        <w:ind w:left="360"/>
+      </w:pPr>
+    </w:p>
+    <w:p>
+      <w:pPr>
+        <w:ind w:left="360"/>
+      </w:pPr>
+    </w:p>
+    <w:p>
+      <w:pPr>
+        <w:ind w:left="360"/>
+      </w:pPr>
+      <w:r>
+        <w:lastRenderedPageBreak/>
         <w:t>La sezione presenta un riepilogo di tutti gli oggetti individuati in fase di analisi, raggruppati nella tabella delle entità. Per ognuna delle gestioni è poi mostrato come tutti gli oggetti coinvolti si relazionano tra loro.</w:t>
       </w:r>
     </w:p>
@@ -13027,7 +13186,6 @@
         <w:rPr>
           <w:noProof/>
         </w:rPr>
-        <w:lastRenderedPageBreak/>
         <w:drawing>
           <wp:inline distT="0" distB="0" distL="0" distR="0" wp14:anchorId="2B1E4F50" wp14:editId="015E7C50">
             <wp:extent cx="6114415" cy="3098165"/>
@@ -13426,11 +13584,19 @@
     <w:p>
       <w:pPr>
         <w:rPr>
-          <w:b/>
-          <w:bCs/>
-        </w:rPr>
-      </w:pPr>
-      <w:r>
+          <w:u w:val="single"/>
+        </w:rPr>
+      </w:pPr>
+    </w:p>
+    <w:p>
+      <w:pPr>
+        <w:rPr>
+          <w:b/>
+          <w:bCs/>
+        </w:rPr>
+      </w:pPr>
+      <w:r>
+        <w:lastRenderedPageBreak/>
         <w:t xml:space="preserve">      </w:t>
       </w:r>
       <w:r>
@@ -13504,11 +13670,18 @@
         <w:rPr>
           <w:noProof/>
         </w:rPr>
-        <w:lastRenderedPageBreak/>
         <w:drawing>
-          <wp:inline distT="0" distB="0" distL="0" distR="0" wp14:anchorId="1755D5BB" wp14:editId="301A1D2D">
-            <wp:extent cx="6120130" cy="2695295"/>
+          <wp:anchor distT="0" distB="0" distL="114300" distR="114300" simplePos="0" relativeHeight="251667456" behindDoc="0" locked="0" layoutInCell="1" allowOverlap="1" wp14:anchorId="1755D5BB" wp14:editId="3F8C3621">
+            <wp:simplePos x="0" y="0"/>
+            <wp:positionH relativeFrom="column">
+              <wp:posOffset>226115</wp:posOffset>
+            </wp:positionH>
+            <wp:positionV relativeFrom="page">
+              <wp:posOffset>1478943</wp:posOffset>
+            </wp:positionV>
+            <wp:extent cx="6120130" cy="2694940"/>
             <wp:effectExtent l="0" t="0" r="0" b="0"/>
+            <wp:wrapTopAndBottom/>
             <wp:docPr id="12" name="Immagine 12"/>
             <wp:cNvGraphicFramePr>
               <a:graphicFrameLocks xmlns:a="http://schemas.openxmlformats.org/drawingml/2006/main" noChangeAspect="1"/>
@@ -13538,7 +13711,7 @@
                   <pic:spPr bwMode="auto">
                     <a:xfrm>
                       <a:off x="0" y="0"/>
-                      <a:ext cx="6120130" cy="2695295"/>
+                      <a:ext cx="6120130" cy="2694940"/>
                     </a:xfrm>
                     <a:prstGeom prst="rect">
                       <a:avLst/>
@@ -13551,7 +13724,7 @@
                 </pic:pic>
               </a:graphicData>
             </a:graphic>
-          </wp:inline>
+          </wp:anchor>
         </w:drawing>
       </w:r>
     </w:p>
@@ -13873,51 +14046,20 @@
         <w:rPr>
           <w:b/>
           <w:bCs/>
-        </w:rPr>
-        <w:t>3.5.3.3</w:t>
-      </w:r>
-      <w:r>
-        <w:rPr>
-          <w:b/>
-          <w:bCs/>
-        </w:rPr>
-        <w:t xml:space="preserve"> </w:t>
-      </w:r>
-      <w:r>
-        <w:rPr>
-          <w:b/>
-          <w:bCs/>
-        </w:rPr>
-        <w:t xml:space="preserve">OM_GP-1: </w:t>
-      </w:r>
-      <w:r>
-        <w:rPr>
-          <w:b/>
-          <w:bCs/>
-        </w:rPr>
-        <w:t>Richiesta Prenotazione</w:t>
-      </w:r>
-    </w:p>
-    <w:p>
-      <w:pPr>
-        <w:ind w:left="360"/>
-        <w:jc w:val="center"/>
-        <w:rPr>
-          <w:b/>
-          <w:bCs/>
-        </w:rPr>
-      </w:pPr>
-      <w:r>
-        <w:rPr>
-          <w:b/>
-          <w:bCs/>
           <w:noProof/>
         </w:rPr>
-        <w:lastRenderedPageBreak/>
         <w:drawing>
-          <wp:inline distT="0" distB="0" distL="0" distR="0" wp14:anchorId="3914ED95" wp14:editId="6A5455C7">
+          <wp:anchor distT="0" distB="0" distL="114300" distR="114300" simplePos="0" relativeHeight="251666432" behindDoc="0" locked="0" layoutInCell="1" allowOverlap="1" wp14:anchorId="3914ED95" wp14:editId="6CD7FC2D">
+            <wp:simplePos x="0" y="0"/>
+            <wp:positionH relativeFrom="column">
+              <wp:posOffset>186304</wp:posOffset>
+            </wp:positionH>
+            <wp:positionV relativeFrom="page">
+              <wp:posOffset>1590096</wp:posOffset>
+            </wp:positionV>
             <wp:extent cx="6114415" cy="2832100"/>
             <wp:effectExtent l="0" t="0" r="635" b="6350"/>
+            <wp:wrapTopAndBottom/>
             <wp:docPr id="13" name="Immagine 13"/>
             <wp:cNvGraphicFramePr>
               <a:graphicFrameLocks xmlns:a="http://schemas.openxmlformats.org/drawingml/2006/main" noChangeAspect="1"/>
@@ -13960,9 +14102,47 @@
                 </pic:pic>
               </a:graphicData>
             </a:graphic>
-          </wp:inline>
+          </wp:anchor>
         </w:drawing>
       </w:r>
+      <w:r>
+        <w:rPr>
+          <w:b/>
+          <w:bCs/>
+        </w:rPr>
+        <w:t>3.5.3.3</w:t>
+      </w:r>
+      <w:r>
+        <w:rPr>
+          <w:b/>
+          <w:bCs/>
+        </w:rPr>
+        <w:t xml:space="preserve"> </w:t>
+      </w:r>
+      <w:r>
+        <w:rPr>
+          <w:b/>
+          <w:bCs/>
+        </w:rPr>
+        <w:t xml:space="preserve">OM_GP-1: </w:t>
+      </w:r>
+      <w:r>
+        <w:rPr>
+          <w:b/>
+          <w:bCs/>
+        </w:rPr>
+        <w:t>Richiesta Prenotazione</w:t>
+      </w:r>
+    </w:p>
+    <w:p>
+      <w:pPr>
+        <w:ind w:left="360"/>
+        <w:jc w:val="center"/>
+        <w:rPr>
+          <w:b/>
+          <w:bCs/>
+        </w:rPr>
+      </w:pPr>
     </w:p>
     <w:p>
       <w:pPr>
@@ -14326,49 +14506,6 @@
     </w:p>
     <w:p>
       <w:pPr>
-        <w:rPr>
-          <w:b/>
-          <w:bCs/>
-        </w:rPr>
-      </w:pPr>
-      <w:r>
-        <w:rPr>
-          <w:b/>
-          <w:bCs/>
-        </w:rPr>
-        <w:t xml:space="preserve">     </w:t>
-      </w:r>
-      <w:r>
-        <w:rPr>
-          <w:b/>
-          <w:bCs/>
-        </w:rPr>
-        <w:t>3.5.3.4</w:t>
-      </w:r>
-      <w:r>
-        <w:rPr>
-          <w:b/>
-          <w:bCs/>
-        </w:rPr>
-        <w:t xml:space="preserve"> </w:t>
-      </w:r>
-      <w:r>
-        <w:rPr>
-          <w:b/>
-          <w:bCs/>
-        </w:rPr>
-        <w:t xml:space="preserve">OM_GP-2: </w:t>
-      </w:r>
-      <w:r>
-        <w:rPr>
-          <w:b/>
-          <w:bCs/>
-        </w:rPr>
-        <w:t>Eliminazione Prenotazione</w:t>
-      </w:r>
-    </w:p>
-    <w:p>
-      <w:pPr>
         <w:ind w:left="360"/>
         <w:jc w:val="center"/>
         <w:rPr>
@@ -14376,6 +14513,130 @@
           <w:bCs/>
         </w:rPr>
       </w:pPr>
+    </w:p>
+    <w:p>
+      <w:pPr>
+        <w:ind w:left="360"/>
+        <w:jc w:val="center"/>
+        <w:rPr>
+          <w:b/>
+          <w:bCs/>
+        </w:rPr>
+      </w:pPr>
+    </w:p>
+    <w:p>
+      <w:pPr>
+        <w:ind w:left="360"/>
+        <w:jc w:val="center"/>
+        <w:rPr>
+          <w:b/>
+          <w:bCs/>
+        </w:rPr>
+      </w:pPr>
+    </w:p>
+    <w:p>
+      <w:pPr>
+        <w:ind w:left="360"/>
+        <w:jc w:val="center"/>
+        <w:rPr>
+          <w:b/>
+          <w:bCs/>
+        </w:rPr>
+      </w:pPr>
+    </w:p>
+    <w:p>
+      <w:pPr>
+        <w:ind w:left="360"/>
+        <w:jc w:val="center"/>
+        <w:rPr>
+          <w:b/>
+          <w:bCs/>
+        </w:rPr>
+      </w:pPr>
+    </w:p>
+    <w:p>
+      <w:pPr>
+        <w:ind w:left="360"/>
+        <w:jc w:val="center"/>
+        <w:rPr>
+          <w:b/>
+          <w:bCs/>
+        </w:rPr>
+      </w:pPr>
+    </w:p>
+    <w:p>
+      <w:pPr>
+        <w:ind w:left="360"/>
+        <w:jc w:val="center"/>
+        <w:rPr>
+          <w:b/>
+          <w:bCs/>
+        </w:rPr>
+      </w:pPr>
+    </w:p>
+    <w:p>
+      <w:pPr>
+        <w:ind w:left="360"/>
+        <w:jc w:val="center"/>
+        <w:rPr>
+          <w:b/>
+          <w:bCs/>
+        </w:rPr>
+      </w:pPr>
+    </w:p>
+    <w:p>
+      <w:pPr>
+        <w:rPr>
+          <w:b/>
+          <w:bCs/>
+        </w:rPr>
+      </w:pPr>
+      <w:r>
+        <w:rPr>
+          <w:b/>
+          <w:bCs/>
+        </w:rPr>
+        <w:lastRenderedPageBreak/>
+        <w:t xml:space="preserve">     </w:t>
+      </w:r>
+      <w:r>
+        <w:rPr>
+          <w:b/>
+          <w:bCs/>
+        </w:rPr>
+        <w:t>3.5.3.4</w:t>
+      </w:r>
+      <w:r>
+        <w:rPr>
+          <w:b/>
+          <w:bCs/>
+        </w:rPr>
+        <w:t xml:space="preserve"> </w:t>
+      </w:r>
+      <w:r>
+        <w:rPr>
+          <w:b/>
+          <w:bCs/>
+        </w:rPr>
+        <w:t xml:space="preserve">OM_GP-2: </w:t>
+      </w:r>
+      <w:r>
+        <w:rPr>
+          <w:b/>
+          <w:bCs/>
+        </w:rPr>
+        <w:t>Eliminazione Prenotazione</w:t>
+      </w:r>
+    </w:p>
+    <w:p>
+      <w:pPr>
+        <w:ind w:left="360"/>
+        <w:jc w:val="center"/>
+        <w:rPr>
+          <w:b/>
+          <w:bCs/>
+        </w:rPr>
+      </w:pPr>
       <w:r>
         <w:rPr>
           <w:b/>
@@ -14383,9 +14644,17 @@
           <w:noProof/>
         </w:rPr>
         <w:drawing>
-          <wp:inline distT="0" distB="0" distL="0" distR="0" wp14:anchorId="4781C243" wp14:editId="5CC6ECAD">
-            <wp:extent cx="4353635" cy="2468795"/>
-            <wp:effectExtent l="0" t="0" r="0" b="8255"/>
+          <wp:anchor distT="0" distB="0" distL="114300" distR="114300" simplePos="0" relativeHeight="251668480" behindDoc="0" locked="0" layoutInCell="1" allowOverlap="1" wp14:anchorId="4781C243" wp14:editId="32CED5CA">
+            <wp:simplePos x="0" y="0"/>
+            <wp:positionH relativeFrom="column">
+              <wp:posOffset>997392</wp:posOffset>
+            </wp:positionH>
+            <wp:positionV relativeFrom="page">
+              <wp:posOffset>1192696</wp:posOffset>
+            </wp:positionV>
+            <wp:extent cx="4353560" cy="2468245"/>
+            <wp:effectExtent l="0" t="0" r="8890" b="8255"/>
+            <wp:wrapTopAndBottom/>
             <wp:docPr id="14" name="Immagine 14"/>
             <wp:cNvGraphicFramePr>
               <a:graphicFrameLocks xmlns:a="http://schemas.openxmlformats.org/drawingml/2006/main" noChangeAspect="1"/>
@@ -14415,7 +14684,7 @@
                   <pic:spPr bwMode="auto">
                     <a:xfrm>
                       <a:off x="0" y="0"/>
-                      <a:ext cx="4368543" cy="2477249"/>
+                      <a:ext cx="4353560" cy="2468245"/>
                     </a:xfrm>
                     <a:prstGeom prst="rect">
                       <a:avLst/>
@@ -14428,7 +14697,7 @@
                 </pic:pic>
               </a:graphicData>
             </a:graphic>
-          </wp:inline>
+          </wp:anchor>
         </w:drawing>
       </w:r>
     </w:p>
@@ -14473,7 +14742,6 @@
               <w:rPr>
                 <w:color w:val="FFFFFF" w:themeColor="background1"/>
               </w:rPr>
-              <w:lastRenderedPageBreak/>
               <w:t>Nome oggetto</w:t>
             </w:r>
           </w:p>
@@ -14707,39 +14975,12 @@
     <w:p>
       <w:pPr>
         <w:ind w:left="360"/>
-        <w:rPr>
-          <w:b/>
-          <w:bCs/>
-        </w:rPr>
-      </w:pPr>
-      <w:r>
-        <w:rPr>
-          <w:b/>
-          <w:bCs/>
-        </w:rPr>
-        <w:t>3.5.3.5</w:t>
-      </w:r>
-      <w:r>
-        <w:rPr>
-          <w:b/>
-          <w:bCs/>
-        </w:rPr>
-        <w:t xml:space="preserve"> </w:t>
-      </w:r>
-      <w:r>
-        <w:rPr>
-          <w:b/>
-          <w:bCs/>
-        </w:rPr>
-        <w:t xml:space="preserve">OM_GP-3: </w:t>
-      </w:r>
-      <w:r>
-        <w:rPr>
-          <w:b/>
-          <w:bCs/>
-        </w:rPr>
-        <w:t>Validazione Prenotazione</w:t>
-      </w:r>
+        <w:jc w:val="center"/>
+        <w:rPr>
+          <w:b/>
+          <w:bCs/>
+        </w:rPr>
+      </w:pPr>
     </w:p>
     <w:p>
       <w:pPr>
@@ -14750,16 +14991,134 @@
           <w:bCs/>
         </w:rPr>
       </w:pPr>
+    </w:p>
+    <w:p>
+      <w:pPr>
+        <w:ind w:left="360"/>
+        <w:jc w:val="center"/>
+        <w:rPr>
+          <w:b/>
+          <w:bCs/>
+        </w:rPr>
+      </w:pPr>
+    </w:p>
+    <w:p>
+      <w:pPr>
+        <w:ind w:left="360"/>
+        <w:jc w:val="center"/>
+        <w:rPr>
+          <w:b/>
+          <w:bCs/>
+        </w:rPr>
+      </w:pPr>
+    </w:p>
+    <w:p>
+      <w:pPr>
+        <w:ind w:left="360"/>
+        <w:jc w:val="center"/>
+        <w:rPr>
+          <w:b/>
+          <w:bCs/>
+        </w:rPr>
+      </w:pPr>
+    </w:p>
+    <w:p>
+      <w:pPr>
+        <w:ind w:left="360"/>
+        <w:jc w:val="center"/>
+        <w:rPr>
+          <w:b/>
+          <w:bCs/>
+        </w:rPr>
+      </w:pPr>
+    </w:p>
+    <w:p>
+      <w:pPr>
+        <w:ind w:left="360"/>
+        <w:jc w:val="center"/>
+        <w:rPr>
+          <w:b/>
+          <w:bCs/>
+        </w:rPr>
+      </w:pPr>
+    </w:p>
+    <w:p>
+      <w:pPr>
+        <w:ind w:left="360"/>
+        <w:jc w:val="center"/>
+        <w:rPr>
+          <w:b/>
+          <w:bCs/>
+        </w:rPr>
+      </w:pPr>
+    </w:p>
+    <w:p>
+      <w:pPr>
+        <w:ind w:left="360"/>
+        <w:jc w:val="center"/>
+        <w:rPr>
+          <w:b/>
+          <w:bCs/>
+        </w:rPr>
+      </w:pPr>
+    </w:p>
+    <w:p>
+      <w:pPr>
+        <w:ind w:left="360"/>
+        <w:jc w:val="center"/>
+        <w:rPr>
+          <w:b/>
+          <w:bCs/>
+        </w:rPr>
+      </w:pPr>
+    </w:p>
+    <w:p>
+      <w:pPr>
+        <w:ind w:left="360"/>
+        <w:jc w:val="center"/>
+        <w:rPr>
+          <w:b/>
+          <w:bCs/>
+        </w:rPr>
+      </w:pPr>
+    </w:p>
+    <w:p>
+      <w:pPr>
+        <w:ind w:left="360"/>
+        <w:jc w:val="center"/>
+        <w:rPr>
+          <w:b/>
+          <w:bCs/>
+        </w:rPr>
+      </w:pPr>
+    </w:p>
+    <w:p>
+      <w:pPr>
+        <w:ind w:left="360"/>
+        <w:rPr>
+          <w:b/>
+          <w:bCs/>
+        </w:rPr>
+      </w:pPr>
       <w:r>
         <w:rPr>
           <w:b/>
           <w:bCs/>
           <w:noProof/>
         </w:rPr>
+        <w:lastRenderedPageBreak/>
         <w:drawing>
-          <wp:inline distT="0" distB="0" distL="0" distR="0" wp14:anchorId="478F6C21" wp14:editId="4EFD7BA3">
+          <wp:anchor distT="0" distB="0" distL="114300" distR="114300" simplePos="0" relativeHeight="251669504" behindDoc="0" locked="0" layoutInCell="1" allowOverlap="1" wp14:anchorId="478F6C21" wp14:editId="18529ED4">
+            <wp:simplePos x="0" y="0"/>
+            <wp:positionH relativeFrom="column">
+              <wp:posOffset>242432</wp:posOffset>
+            </wp:positionH>
+            <wp:positionV relativeFrom="page">
+              <wp:posOffset>1153160</wp:posOffset>
+            </wp:positionV>
             <wp:extent cx="6115050" cy="2362200"/>
             <wp:effectExtent l="0" t="0" r="0" b="0"/>
+            <wp:wrapTopAndBottom/>
             <wp:docPr id="10" name="Immagine 10"/>
             <wp:cNvGraphicFramePr>
               <a:graphicFrameLocks xmlns:a="http://schemas.openxmlformats.org/drawingml/2006/main" noChangeAspect="1"/>
@@ -14802,9 +15161,47 @@
                 </pic:pic>
               </a:graphicData>
             </a:graphic>
-          </wp:inline>
+          </wp:anchor>
         </w:drawing>
       </w:r>
+      <w:r>
+        <w:rPr>
+          <w:b/>
+          <w:bCs/>
+        </w:rPr>
+        <w:t>3.5.3.5</w:t>
+      </w:r>
+      <w:r>
+        <w:rPr>
+          <w:b/>
+          <w:bCs/>
+        </w:rPr>
+        <w:t xml:space="preserve"> </w:t>
+      </w:r>
+      <w:r>
+        <w:rPr>
+          <w:b/>
+          <w:bCs/>
+        </w:rPr>
+        <w:t xml:space="preserve">OM_GP-3: </w:t>
+      </w:r>
+      <w:r>
+        <w:rPr>
+          <w:b/>
+          <w:bCs/>
+        </w:rPr>
+        <w:t>Validazione Prenotazione</w:t>
+      </w:r>
+    </w:p>
+    <w:p>
+      <w:pPr>
+        <w:ind w:left="360"/>
+        <w:jc w:val="center"/>
+        <w:rPr>
+          <w:b/>
+          <w:bCs/>
+        </w:rPr>
+      </w:pPr>
     </w:p>
     <w:p>
       <w:pPr>
@@ -15129,48 +15526,12 @@
     <w:p>
       <w:pPr>
         <w:ind w:left="360"/>
-        <w:rPr>
-          <w:b/>
-          <w:bCs/>
-        </w:rPr>
-      </w:pPr>
-    </w:p>
-    <w:p>
-      <w:pPr>
-        <w:ind w:left="360"/>
-        <w:rPr>
-          <w:b/>
-          <w:bCs/>
-        </w:rPr>
-      </w:pPr>
-      <w:r>
-        <w:rPr>
-          <w:b/>
-          <w:bCs/>
-        </w:rPr>
-        <w:t>3.5.3.6</w:t>
-      </w:r>
-      <w:r>
-        <w:rPr>
-          <w:b/>
-          <w:bCs/>
-        </w:rPr>
-        <w:t xml:space="preserve"> </w:t>
-      </w:r>
-      <w:r>
-        <w:rPr>
-          <w:b/>
-          <w:bCs/>
-        </w:rPr>
-        <w:t xml:space="preserve">OM_GP-4: </w:t>
-      </w:r>
-      <w:r>
-        <w:rPr>
-          <w:b/>
-          <w:bCs/>
-        </w:rPr>
-        <w:t>Accettazione Prenotazione</w:t>
-      </w:r>
+        <w:jc w:val="center"/>
+        <w:rPr>
+          <w:b/>
+          <w:bCs/>
+        </w:rPr>
+      </w:pPr>
     </w:p>
     <w:p>
       <w:pPr>
@@ -15181,17 +15542,151 @@
           <w:bCs/>
         </w:rPr>
       </w:pPr>
+    </w:p>
+    <w:p>
+      <w:pPr>
+        <w:ind w:left="360"/>
+        <w:jc w:val="center"/>
+        <w:rPr>
+          <w:b/>
+          <w:bCs/>
+        </w:rPr>
+      </w:pPr>
+    </w:p>
+    <w:p>
+      <w:pPr>
+        <w:ind w:left="360"/>
+        <w:jc w:val="center"/>
+        <w:rPr>
+          <w:b/>
+          <w:bCs/>
+        </w:rPr>
+      </w:pPr>
+    </w:p>
+    <w:p>
+      <w:pPr>
+        <w:ind w:left="360"/>
+        <w:jc w:val="center"/>
+        <w:rPr>
+          <w:b/>
+          <w:bCs/>
+        </w:rPr>
+      </w:pPr>
+    </w:p>
+    <w:p>
+      <w:pPr>
+        <w:ind w:left="360"/>
+        <w:jc w:val="center"/>
+        <w:rPr>
+          <w:b/>
+          <w:bCs/>
+        </w:rPr>
+      </w:pPr>
+    </w:p>
+    <w:p>
+      <w:pPr>
+        <w:ind w:left="360"/>
+        <w:jc w:val="center"/>
+        <w:rPr>
+          <w:b/>
+          <w:bCs/>
+        </w:rPr>
+      </w:pPr>
+    </w:p>
+    <w:p>
+      <w:pPr>
+        <w:ind w:left="360"/>
+        <w:jc w:val="center"/>
+        <w:rPr>
+          <w:b/>
+          <w:bCs/>
+        </w:rPr>
+      </w:pPr>
+    </w:p>
+    <w:p>
+      <w:pPr>
+        <w:ind w:left="360"/>
+        <w:jc w:val="center"/>
+        <w:rPr>
+          <w:b/>
+          <w:bCs/>
+        </w:rPr>
+      </w:pPr>
+    </w:p>
+    <w:p>
+      <w:pPr>
+        <w:ind w:left="360"/>
+        <w:rPr>
+          <w:b/>
+          <w:bCs/>
+        </w:rPr>
+      </w:pPr>
+    </w:p>
+    <w:p>
+      <w:pPr>
+        <w:ind w:left="360"/>
+        <w:rPr>
+          <w:b/>
+          <w:bCs/>
+        </w:rPr>
+      </w:pPr>
+      <w:r>
+        <w:rPr>
+          <w:b/>
+          <w:bCs/>
+        </w:rPr>
+        <w:lastRenderedPageBreak/>
+        <w:t>3.5.3.6</w:t>
+      </w:r>
+      <w:r>
+        <w:rPr>
+          <w:b/>
+          <w:bCs/>
+        </w:rPr>
+        <w:t xml:space="preserve"> </w:t>
+      </w:r>
+      <w:r>
+        <w:rPr>
+          <w:b/>
+          <w:bCs/>
+        </w:rPr>
+        <w:t xml:space="preserve">OM_GP-4: </w:t>
+      </w:r>
+      <w:r>
+        <w:rPr>
+          <w:b/>
+          <w:bCs/>
+        </w:rPr>
+        <w:t>Accettazione Prenotazione</w:t>
+      </w:r>
+    </w:p>
+    <w:p>
+      <w:pPr>
+        <w:ind w:left="360"/>
+        <w:jc w:val="center"/>
+        <w:rPr>
+          <w:b/>
+          <w:bCs/>
+        </w:rPr>
+      </w:pPr>
       <w:r>
         <w:rPr>
           <w:b/>
           <w:bCs/>
           <w:noProof/>
         </w:rPr>
-        <w:lastRenderedPageBreak/>
         <w:drawing>
-          <wp:inline distT="0" distB="0" distL="0" distR="0" wp14:anchorId="615E6458" wp14:editId="192CA8E7">
+          <wp:anchor distT="0" distB="0" distL="114300" distR="114300" simplePos="0" relativeHeight="251670528" behindDoc="0" locked="0" layoutInCell="1" allowOverlap="1" wp14:anchorId="615E6458" wp14:editId="0B8AE6F4">
+            <wp:simplePos x="0" y="0"/>
+            <wp:positionH relativeFrom="column">
+              <wp:posOffset>870171</wp:posOffset>
+            </wp:positionH>
+            <wp:positionV relativeFrom="page">
+              <wp:posOffset>1192696</wp:posOffset>
+            </wp:positionV>
             <wp:extent cx="4600575" cy="2581275"/>
             <wp:effectExtent l="0" t="0" r="9525" b="9525"/>
+            <wp:wrapTopAndBottom/>
             <wp:docPr id="9" name="Immagine 9"/>
             <wp:cNvGraphicFramePr>
               <a:graphicFrameLocks xmlns:a="http://schemas.openxmlformats.org/drawingml/2006/main" noChangeAspect="1"/>
@@ -15234,7 +15729,7 @@
                 </pic:pic>
               </a:graphicData>
             </a:graphic>
-          </wp:inline>
+          </wp:anchor>
         </w:drawing>
       </w:r>
     </w:p>
@@ -15510,36 +16005,6 @@
     </w:p>
     <w:p>
       <w:pPr>
-        <w:ind w:firstLine="360"/>
-        <w:rPr>
-          <w:b/>
-          <w:bCs/>
-        </w:rPr>
-      </w:pPr>
-      <w:r>
-        <w:rPr>
-          <w:b/>
-          <w:bCs/>
-        </w:rPr>
-        <w:t xml:space="preserve">3.5.3.7 </w:t>
-      </w:r>
-      <w:r>
-        <w:rPr>
-          <w:b/>
-          <w:bCs/>
-        </w:rPr>
-        <w:t xml:space="preserve">OM_GP-5: </w:t>
-      </w:r>
-      <w:r>
-        <w:rPr>
-          <w:b/>
-          <w:bCs/>
-        </w:rPr>
-        <w:t>Visualizzazione Prenotazione</w:t>
-      </w:r>
-    </w:p>
-    <w:p>
-      <w:pPr>
         <w:ind w:left="360"/>
         <w:jc w:val="center"/>
         <w:rPr>
@@ -15547,16 +16012,144 @@
           <w:bCs/>
         </w:rPr>
       </w:pPr>
+    </w:p>
+    <w:p>
+      <w:pPr>
+        <w:ind w:left="360"/>
+        <w:jc w:val="center"/>
+        <w:rPr>
+          <w:b/>
+          <w:bCs/>
+        </w:rPr>
+      </w:pPr>
+    </w:p>
+    <w:p>
+      <w:pPr>
+        <w:ind w:left="360"/>
+        <w:jc w:val="center"/>
+        <w:rPr>
+          <w:b/>
+          <w:bCs/>
+        </w:rPr>
+      </w:pPr>
+    </w:p>
+    <w:p>
+      <w:pPr>
+        <w:ind w:left="360"/>
+        <w:jc w:val="center"/>
+        <w:rPr>
+          <w:b/>
+          <w:bCs/>
+        </w:rPr>
+      </w:pPr>
+    </w:p>
+    <w:p>
+      <w:pPr>
+        <w:ind w:left="360"/>
+        <w:jc w:val="center"/>
+        <w:rPr>
+          <w:b/>
+          <w:bCs/>
+        </w:rPr>
+      </w:pPr>
+    </w:p>
+    <w:p>
+      <w:pPr>
+        <w:ind w:left="360"/>
+        <w:jc w:val="center"/>
+        <w:rPr>
+          <w:b/>
+          <w:bCs/>
+        </w:rPr>
+      </w:pPr>
+    </w:p>
+    <w:p>
+      <w:pPr>
+        <w:ind w:left="360"/>
+        <w:jc w:val="center"/>
+        <w:rPr>
+          <w:b/>
+          <w:bCs/>
+        </w:rPr>
+      </w:pPr>
+    </w:p>
+    <w:p>
+      <w:pPr>
+        <w:ind w:left="360"/>
+        <w:jc w:val="center"/>
+        <w:rPr>
+          <w:b/>
+          <w:bCs/>
+        </w:rPr>
+      </w:pPr>
+    </w:p>
+    <w:p>
+      <w:pPr>
+        <w:ind w:left="360"/>
+        <w:jc w:val="center"/>
+        <w:rPr>
+          <w:b/>
+          <w:bCs/>
+        </w:rPr>
+      </w:pPr>
+    </w:p>
+    <w:p>
+      <w:pPr>
+        <w:ind w:left="360"/>
+        <w:jc w:val="center"/>
+        <w:rPr>
+          <w:b/>
+          <w:bCs/>
+        </w:rPr>
+      </w:pPr>
+    </w:p>
+    <w:p>
+      <w:pPr>
+        <w:ind w:left="360"/>
+        <w:jc w:val="center"/>
+        <w:rPr>
+          <w:b/>
+          <w:bCs/>
+        </w:rPr>
+      </w:pPr>
+    </w:p>
+    <w:p>
+      <w:pPr>
+        <w:ind w:left="360"/>
+        <w:jc w:val="center"/>
+        <w:rPr>
+          <w:b/>
+          <w:bCs/>
+        </w:rPr>
+      </w:pPr>
+    </w:p>
+    <w:p>
+      <w:pPr>
+        <w:ind w:firstLine="360"/>
+        <w:rPr>
+          <w:b/>
+          <w:bCs/>
+        </w:rPr>
+      </w:pPr>
       <w:r>
         <w:rPr>
           <w:b/>
           <w:bCs/>
           <w:noProof/>
         </w:rPr>
+        <w:lastRenderedPageBreak/>
         <w:drawing>
-          <wp:inline distT="0" distB="0" distL="0" distR="0" wp14:anchorId="3A5CB900" wp14:editId="4774C858">
-            <wp:extent cx="4674235" cy="2770505"/>
-            <wp:effectExtent l="0" t="0" r="0" b="0"/>
+          <wp:anchor distT="0" distB="0" distL="114300" distR="114300" simplePos="0" relativeHeight="251671552" behindDoc="0" locked="0" layoutInCell="1" allowOverlap="1" wp14:anchorId="3A5CB900" wp14:editId="040A7D89">
+            <wp:simplePos x="0" y="0"/>
+            <wp:positionH relativeFrom="margin">
+              <wp:align>center</wp:align>
+            </wp:positionH>
+            <wp:positionV relativeFrom="page">
+              <wp:posOffset>1167102</wp:posOffset>
+            </wp:positionV>
+            <wp:extent cx="4380865" cy="2596515"/>
+            <wp:effectExtent l="0" t="0" r="635" b="0"/>
+            <wp:wrapTopAndBottom/>
             <wp:docPr id="25" name="Immagine 25"/>
             <wp:cNvGraphicFramePr>
               <a:graphicFrameLocks xmlns:a="http://schemas.openxmlformats.org/drawingml/2006/main" noChangeAspect="1"/>
@@ -15586,7 +16179,7 @@
                   <pic:spPr bwMode="auto">
                     <a:xfrm>
                       <a:off x="0" y="0"/>
-                      <a:ext cx="4674235" cy="2770505"/>
+                      <a:ext cx="4380865" cy="2596515"/>
                     </a:xfrm>
                     <a:prstGeom prst="rect">
                       <a:avLst/>
@@ -15599,8 +16192,35 @@
                 </pic:pic>
               </a:graphicData>
             </a:graphic>
-          </wp:inline>
+            <wp14:sizeRelH relativeFrom="margin">
+              <wp14:pctWidth>0</wp14:pctWidth>
+            </wp14:sizeRelH>
+            <wp14:sizeRelV relativeFrom="margin">
+              <wp14:pctHeight>0</wp14:pctHeight>
+            </wp14:sizeRelV>
+          </wp:anchor>
         </w:drawing>
+      </w:r>
+      <w:r>
+        <w:rPr>
+          <w:b/>
+          <w:bCs/>
+        </w:rPr>
+        <w:t xml:space="preserve">3.5.3.7 </w:t>
+      </w:r>
+      <w:r>
+        <w:rPr>
+          <w:b/>
+          <w:bCs/>
+        </w:rPr>
+        <w:t xml:space="preserve">OM_GP-5: </w:t>
+      </w:r>
+      <w:r>
+        <w:rPr>
+          <w:b/>
+          <w:bCs/>
+        </w:rPr>
+        <w:t>Visualizzazione Prenotazione</w:t>
       </w:r>
     </w:p>
     <w:p>
@@ -15697,7 +16317,6 @@
           </w:tcPr>
           <w:p>
             <w:r>
-              <w:lastRenderedPageBreak/>
               <w:t>Utente</w:t>
             </w:r>
             <w:r>
@@ -15885,32 +16504,12 @@
     <w:p>
       <w:pPr>
         <w:ind w:left="360"/>
-        <w:rPr>
-          <w:b/>
-          <w:bCs/>
-        </w:rPr>
-      </w:pPr>
-      <w:r>
-        <w:rPr>
-          <w:b/>
-          <w:bCs/>
-        </w:rPr>
-        <w:t xml:space="preserve">3.5.3.8 </w:t>
-      </w:r>
-      <w:r>
-        <w:rPr>
-          <w:b/>
-          <w:bCs/>
-        </w:rPr>
-        <w:t xml:space="preserve">OM_GU-1: </w:t>
-      </w:r>
-      <w:r>
-        <w:rPr>
-          <w:b/>
-          <w:bCs/>
-        </w:rPr>
-        <w:t>Autenticazione</w:t>
-      </w:r>
+        <w:jc w:val="center"/>
+        <w:rPr>
+          <w:b/>
+          <w:bCs/>
+        </w:rPr>
+      </w:pPr>
     </w:p>
     <w:p>
       <w:pPr>
@@ -15921,16 +16520,144 @@
           <w:bCs/>
         </w:rPr>
       </w:pPr>
+    </w:p>
+    <w:p>
+      <w:pPr>
+        <w:ind w:left="360"/>
+        <w:jc w:val="center"/>
+        <w:rPr>
+          <w:b/>
+          <w:bCs/>
+        </w:rPr>
+      </w:pPr>
+    </w:p>
+    <w:p>
+      <w:pPr>
+        <w:ind w:left="360"/>
+        <w:jc w:val="center"/>
+        <w:rPr>
+          <w:b/>
+          <w:bCs/>
+        </w:rPr>
+      </w:pPr>
+    </w:p>
+    <w:p>
+      <w:pPr>
+        <w:ind w:left="360"/>
+        <w:jc w:val="center"/>
+        <w:rPr>
+          <w:b/>
+          <w:bCs/>
+        </w:rPr>
+      </w:pPr>
+    </w:p>
+    <w:p>
+      <w:pPr>
+        <w:ind w:left="360"/>
+        <w:jc w:val="center"/>
+        <w:rPr>
+          <w:b/>
+          <w:bCs/>
+        </w:rPr>
+      </w:pPr>
+    </w:p>
+    <w:p>
+      <w:pPr>
+        <w:ind w:left="360"/>
+        <w:jc w:val="center"/>
+        <w:rPr>
+          <w:b/>
+          <w:bCs/>
+        </w:rPr>
+      </w:pPr>
+    </w:p>
+    <w:p>
+      <w:pPr>
+        <w:ind w:left="360"/>
+        <w:jc w:val="center"/>
+        <w:rPr>
+          <w:b/>
+          <w:bCs/>
+        </w:rPr>
+      </w:pPr>
+    </w:p>
+    <w:p>
+      <w:pPr>
+        <w:ind w:left="360"/>
+        <w:jc w:val="center"/>
+        <w:rPr>
+          <w:b/>
+          <w:bCs/>
+        </w:rPr>
+      </w:pPr>
+    </w:p>
+    <w:p>
+      <w:pPr>
+        <w:ind w:left="360"/>
+        <w:jc w:val="center"/>
+        <w:rPr>
+          <w:b/>
+          <w:bCs/>
+        </w:rPr>
+      </w:pPr>
+    </w:p>
+    <w:p>
+      <w:pPr>
+        <w:ind w:left="360"/>
+        <w:jc w:val="center"/>
+        <w:rPr>
+          <w:b/>
+          <w:bCs/>
+        </w:rPr>
+      </w:pPr>
+    </w:p>
+    <w:p>
+      <w:pPr>
+        <w:ind w:left="360"/>
+        <w:jc w:val="center"/>
+        <w:rPr>
+          <w:b/>
+          <w:bCs/>
+        </w:rPr>
+      </w:pPr>
+    </w:p>
+    <w:p>
+      <w:pPr>
+        <w:ind w:left="360"/>
+        <w:jc w:val="center"/>
+        <w:rPr>
+          <w:b/>
+          <w:bCs/>
+        </w:rPr>
+      </w:pPr>
+    </w:p>
+    <w:p>
+      <w:pPr>
+        <w:ind w:left="360"/>
+        <w:rPr>
+          <w:b/>
+          <w:bCs/>
+        </w:rPr>
+      </w:pPr>
       <w:r>
         <w:rPr>
           <w:b/>
           <w:bCs/>
           <w:noProof/>
         </w:rPr>
+        <w:lastRenderedPageBreak/>
         <w:drawing>
-          <wp:inline distT="0" distB="0" distL="0" distR="0" wp14:anchorId="4BF05411" wp14:editId="51B3BBFA">
-            <wp:extent cx="6120765" cy="3145790"/>
-            <wp:effectExtent l="0" t="0" r="0" b="0"/>
+          <wp:anchor distT="0" distB="0" distL="114300" distR="114300" simplePos="0" relativeHeight="251672576" behindDoc="0" locked="0" layoutInCell="1" allowOverlap="1" wp14:anchorId="4BF05411" wp14:editId="7F5504DD">
+            <wp:simplePos x="0" y="0"/>
+            <wp:positionH relativeFrom="margin">
+              <wp:align>center</wp:align>
+            </wp:positionH>
+            <wp:positionV relativeFrom="page">
+              <wp:posOffset>1218041</wp:posOffset>
+            </wp:positionV>
+            <wp:extent cx="4889500" cy="2512695"/>
+            <wp:effectExtent l="0" t="0" r="6350" b="1905"/>
+            <wp:wrapTopAndBottom/>
             <wp:docPr id="26" name="Immagine 26"/>
             <wp:cNvGraphicFramePr>
               <a:graphicFrameLocks xmlns:a="http://schemas.openxmlformats.org/drawingml/2006/main" noChangeAspect="1"/>
@@ -15960,7 +16687,7 @@
                   <pic:spPr bwMode="auto">
                     <a:xfrm>
                       <a:off x="0" y="0"/>
-                      <a:ext cx="6120765" cy="3145790"/>
+                      <a:ext cx="4889500" cy="2512695"/>
                     </a:xfrm>
                     <a:prstGeom prst="rect">
                       <a:avLst/>
@@ -15973,8 +16700,35 @@
                 </pic:pic>
               </a:graphicData>
             </a:graphic>
-          </wp:inline>
+            <wp14:sizeRelH relativeFrom="margin">
+              <wp14:pctWidth>0</wp14:pctWidth>
+            </wp14:sizeRelH>
+            <wp14:sizeRelV relativeFrom="margin">
+              <wp14:pctHeight>0</wp14:pctHeight>
+            </wp14:sizeRelV>
+          </wp:anchor>
         </w:drawing>
+      </w:r>
+      <w:r>
+        <w:rPr>
+          <w:b/>
+          <w:bCs/>
+        </w:rPr>
+        <w:t xml:space="preserve">3.5.3.8 </w:t>
+      </w:r>
+      <w:r>
+        <w:rPr>
+          <w:b/>
+          <w:bCs/>
+        </w:rPr>
+        <w:t xml:space="preserve">OM_GU-1: </w:t>
+      </w:r>
+      <w:r>
+        <w:rPr>
+          <w:b/>
+          <w:bCs/>
+        </w:rPr>
+        <w:t>Autenticazione</w:t>
       </w:r>
     </w:p>
     <w:p>
@@ -16314,32 +17068,12 @@
     <w:p>
       <w:pPr>
         <w:ind w:left="360"/>
-        <w:rPr>
-          <w:b/>
-          <w:bCs/>
-        </w:rPr>
-      </w:pPr>
-      <w:r>
-        <w:rPr>
-          <w:b/>
-          <w:bCs/>
-        </w:rPr>
-        <w:t xml:space="preserve">3.5.3.9 </w:t>
-      </w:r>
-      <w:r>
-        <w:rPr>
-          <w:b/>
-          <w:bCs/>
-        </w:rPr>
-        <w:t xml:space="preserve">OM_GU-2: </w:t>
-      </w:r>
-      <w:r>
-        <w:rPr>
-          <w:b/>
-          <w:bCs/>
-        </w:rPr>
-        <w:t>Registrazione Account</w:t>
-      </w:r>
+        <w:jc w:val="center"/>
+        <w:rPr>
+          <w:b/>
+          <w:bCs/>
+        </w:rPr>
+      </w:pPr>
     </w:p>
     <w:p>
       <w:pPr>
@@ -16350,17 +17084,145 @@
           <w:bCs/>
         </w:rPr>
       </w:pPr>
+    </w:p>
+    <w:p>
+      <w:pPr>
+        <w:ind w:left="360"/>
+        <w:jc w:val="center"/>
+        <w:rPr>
+          <w:b/>
+          <w:bCs/>
+        </w:rPr>
+      </w:pPr>
+    </w:p>
+    <w:p>
+      <w:pPr>
+        <w:ind w:left="360"/>
+        <w:jc w:val="center"/>
+        <w:rPr>
+          <w:b/>
+          <w:bCs/>
+        </w:rPr>
+      </w:pPr>
+    </w:p>
+    <w:p>
+      <w:pPr>
+        <w:ind w:left="360"/>
+        <w:jc w:val="center"/>
+        <w:rPr>
+          <w:b/>
+          <w:bCs/>
+        </w:rPr>
+      </w:pPr>
+    </w:p>
+    <w:p>
+      <w:pPr>
+        <w:ind w:left="360"/>
+        <w:jc w:val="center"/>
+        <w:rPr>
+          <w:b/>
+          <w:bCs/>
+        </w:rPr>
+      </w:pPr>
+    </w:p>
+    <w:p>
+      <w:pPr>
+        <w:ind w:left="360"/>
+        <w:jc w:val="center"/>
+        <w:rPr>
+          <w:b/>
+          <w:bCs/>
+        </w:rPr>
+      </w:pPr>
+    </w:p>
+    <w:p>
+      <w:pPr>
+        <w:ind w:left="360"/>
+        <w:jc w:val="center"/>
+        <w:rPr>
+          <w:b/>
+          <w:bCs/>
+        </w:rPr>
+      </w:pPr>
+    </w:p>
+    <w:p>
+      <w:pPr>
+        <w:ind w:left="360"/>
+        <w:jc w:val="center"/>
+        <w:rPr>
+          <w:b/>
+          <w:bCs/>
+        </w:rPr>
+      </w:pPr>
+    </w:p>
+    <w:p>
+      <w:pPr>
+        <w:ind w:left="360"/>
+        <w:jc w:val="center"/>
+        <w:rPr>
+          <w:b/>
+          <w:bCs/>
+        </w:rPr>
+      </w:pPr>
+    </w:p>
+    <w:p>
+      <w:pPr>
+        <w:ind w:left="360"/>
+        <w:jc w:val="center"/>
+        <w:rPr>
+          <w:b/>
+          <w:bCs/>
+        </w:rPr>
+      </w:pPr>
+    </w:p>
+    <w:p>
+      <w:pPr>
+        <w:ind w:left="360"/>
+        <w:rPr>
+          <w:b/>
+          <w:bCs/>
+        </w:rPr>
+      </w:pPr>
+      <w:r>
+        <w:rPr>
+          <w:b/>
+          <w:bCs/>
+        </w:rPr>
+        <w:lastRenderedPageBreak/>
+        <w:t xml:space="preserve">3.5.3.9 </w:t>
+      </w:r>
+      <w:r>
+        <w:rPr>
+          <w:b/>
+          <w:bCs/>
+        </w:rPr>
+        <w:t xml:space="preserve">OM_GU-2: </w:t>
+      </w:r>
+      <w:r>
+        <w:rPr>
+          <w:b/>
+          <w:bCs/>
+        </w:rPr>
+        <w:t>Registrazione Account</w:t>
+      </w:r>
       <w:r>
         <w:rPr>
           <w:b/>
           <w:bCs/>
           <w:noProof/>
         </w:rPr>
-        <w:lastRenderedPageBreak/>
         <w:drawing>
-          <wp:inline distT="0" distB="0" distL="0" distR="0" wp14:anchorId="55FD3E57" wp14:editId="5A66B20D">
-            <wp:extent cx="6120765" cy="3023235"/>
-            <wp:effectExtent l="0" t="0" r="0" b="5715"/>
+          <wp:anchor distT="0" distB="0" distL="114300" distR="114300" simplePos="0" relativeHeight="251673600" behindDoc="0" locked="0" layoutInCell="1" allowOverlap="1" wp14:anchorId="55FD3E57" wp14:editId="00DB04D6">
+            <wp:simplePos x="0" y="0"/>
+            <wp:positionH relativeFrom="column">
+              <wp:posOffset>520313</wp:posOffset>
+            </wp:positionH>
+            <wp:positionV relativeFrom="page">
+              <wp:posOffset>1192696</wp:posOffset>
+            </wp:positionV>
+            <wp:extent cx="5311140" cy="2623185"/>
+            <wp:effectExtent l="0" t="0" r="3810" b="5715"/>
+            <wp:wrapTopAndBottom/>
             <wp:docPr id="27" name="Immagine 27"/>
             <wp:cNvGraphicFramePr>
               <a:graphicFrameLocks xmlns:a="http://schemas.openxmlformats.org/drawingml/2006/main" noChangeAspect="1"/>
@@ -16390,7 +17252,7 @@
                   <pic:spPr bwMode="auto">
                     <a:xfrm>
                       <a:off x="0" y="0"/>
-                      <a:ext cx="6120765" cy="3023235"/>
+                      <a:ext cx="5311140" cy="2623185"/>
                     </a:xfrm>
                     <a:prstGeom prst="rect">
                       <a:avLst/>
@@ -16403,19 +17265,9 @@
                 </pic:pic>
               </a:graphicData>
             </a:graphic>
-          </wp:inline>
+          </wp:anchor>
         </w:drawing>
       </w:r>
-    </w:p>
-    <w:p>
-      <w:pPr>
-        <w:ind w:left="360"/>
-        <w:jc w:val="center"/>
-        <w:rPr>
-          <w:b/>
-          <w:bCs/>
-        </w:rPr>
-      </w:pPr>
     </w:p>
     <w:p>
       <w:pPr>
@@ -16814,36 +17666,22 @@
           <w:bCs/>
         </w:rPr>
       </w:pPr>
-      <w:r>
-        <w:rPr>
-          <w:b/>
-          <w:bCs/>
-        </w:rPr>
-        <w:t xml:space="preserve">3.5.3.10 </w:t>
-      </w:r>
-      <w:r>
-        <w:rPr>
-          <w:b/>
-          <w:bCs/>
-        </w:rPr>
-        <w:t xml:space="preserve">OM_GU-3: </w:t>
-      </w:r>
-      <w:proofErr w:type="spellStart"/>
-      <w:r>
-        <w:rPr>
-          <w:b/>
-          <w:bCs/>
-        </w:rPr>
-        <w:t>Logout</w:t>
-      </w:r>
-      <w:proofErr w:type="spellEnd"/>
-    </w:p>
-    <w:p>
-      <w:pPr>
-        <w:ind w:left="360"/>
-        <w:jc w:val="center"/>
-        <w:rPr>
-          <w:u w:val="single"/>
+    </w:p>
+    <w:p>
+      <w:pPr>
+        <w:ind w:firstLine="360"/>
+        <w:rPr>
+          <w:b/>
+          <w:bCs/>
+        </w:rPr>
+      </w:pPr>
+    </w:p>
+    <w:p>
+      <w:pPr>
+        <w:ind w:firstLine="360"/>
+        <w:rPr>
+          <w:b/>
+          <w:bCs/>
         </w:rPr>
       </w:pPr>
       <w:r>
@@ -16853,9 +17691,17 @@
         </w:rPr>
         <w:lastRenderedPageBreak/>
         <w:drawing>
-          <wp:inline distT="0" distB="0" distL="0" distR="0" wp14:anchorId="2FBCDE6C" wp14:editId="70D113CA">
-            <wp:extent cx="5113446" cy="2668138"/>
-            <wp:effectExtent l="0" t="0" r="0" b="0"/>
+          <wp:anchor distT="0" distB="0" distL="114300" distR="114300" simplePos="0" relativeHeight="251674624" behindDoc="0" locked="0" layoutInCell="1" allowOverlap="1" wp14:anchorId="2FBCDE6C" wp14:editId="67513B10">
+            <wp:simplePos x="0" y="0"/>
+            <wp:positionH relativeFrom="column">
+              <wp:posOffset>678925</wp:posOffset>
+            </wp:positionH>
+            <wp:positionV relativeFrom="paragraph">
+              <wp:posOffset>300658</wp:posOffset>
+            </wp:positionV>
+            <wp:extent cx="4380865" cy="2286000"/>
+            <wp:effectExtent l="0" t="0" r="635" b="0"/>
+            <wp:wrapTopAndBottom/>
             <wp:docPr id="18" name="Immagine 18"/>
             <wp:cNvGraphicFramePr>
               <a:graphicFrameLocks xmlns:a="http://schemas.openxmlformats.org/drawingml/2006/main" noChangeAspect="1"/>
@@ -16882,7 +17728,7 @@
                   <pic:spPr>
                     <a:xfrm>
                       <a:off x="0" y="0"/>
-                      <a:ext cx="5248785" cy="2738756"/>
+                      <a:ext cx="4380865" cy="2286000"/>
                     </a:xfrm>
                     <a:prstGeom prst="rect">
                       <a:avLst/>
@@ -16891,8 +17737,35 @@
                 </pic:pic>
               </a:graphicData>
             </a:graphic>
-          </wp:inline>
+            <wp14:sizeRelH relativeFrom="margin">
+              <wp14:pctWidth>0</wp14:pctWidth>
+            </wp14:sizeRelH>
+            <wp14:sizeRelV relativeFrom="margin">
+              <wp14:pctHeight>0</wp14:pctHeight>
+            </wp14:sizeRelV>
+          </wp:anchor>
         </w:drawing>
+      </w:r>
+      <w:r>
+        <w:rPr>
+          <w:b/>
+          <w:bCs/>
+        </w:rPr>
+        <w:t xml:space="preserve">3.5.3.10 </w:t>
+      </w:r>
+      <w:r>
+        <w:rPr>
+          <w:b/>
+          <w:bCs/>
+        </w:rPr>
+        <w:t xml:space="preserve">OM_GU-3: </w:t>
+      </w:r>
+      <w:r>
+        <w:rPr>
+          <w:b/>
+          <w:bCs/>
+        </w:rPr>
+        <w:t>Logout</w:t>
       </w:r>
     </w:p>
     <w:p>
@@ -17095,13 +17968,8 @@
           </w:tcPr>
           <w:p>
             <w:r>
-              <w:t xml:space="preserve">Control che coordina l’operazione di </w:t>
-            </w:r>
-            <w:proofErr w:type="spellStart"/>
-            <w:r>
-              <w:t>logout</w:t>
-            </w:r>
-            <w:proofErr w:type="spellEnd"/>
+              <w:t>Control che coordina l’operazione di logout</w:t>
+            </w:r>
           </w:p>
         </w:tc>
       </w:tr>
@@ -17144,13 +18012,8 @@
             </w:r>
             <w:proofErr w:type="spellEnd"/>
             <w:r>
-              <w:t xml:space="preserve"> che permette all’utente di eseguire un </w:t>
-            </w:r>
-            <w:proofErr w:type="spellStart"/>
-            <w:r>
-              <w:t>logout</w:t>
-            </w:r>
-            <w:proofErr w:type="spellEnd"/>
+              <w:t xml:space="preserve"> che permette all’utente di eseguire un logout</w:t>
+            </w:r>
           </w:p>
         </w:tc>
       </w:tr>
@@ -17310,12 +18173,33 @@
           <w:color w:val="000000" w:themeColor="text1"/>
         </w:rPr>
       </w:pPr>
-      <w:r>
-        <w:rPr>
-          <w:b/>
-          <w:bCs/>
-          <w:color w:val="000000" w:themeColor="text1"/>
-        </w:rPr>
+    </w:p>
+    <w:p>
+      <w:pPr>
+        <w:spacing w:after="20" w:line="360" w:lineRule="auto"/>
+        <w:rPr>
+          <w:b/>
+          <w:bCs/>
+          <w:color w:val="000000" w:themeColor="text1"/>
+        </w:rPr>
+      </w:pPr>
+    </w:p>
+    <w:p>
+      <w:pPr>
+        <w:spacing w:after="20" w:line="360" w:lineRule="auto"/>
+        <w:rPr>
+          <w:b/>
+          <w:bCs/>
+          <w:color w:val="000000" w:themeColor="text1"/>
+        </w:rPr>
+      </w:pPr>
+      <w:r>
+        <w:rPr>
+          <w:b/>
+          <w:bCs/>
+          <w:color w:val="000000" w:themeColor="text1"/>
+        </w:rPr>
+        <w:lastRenderedPageBreak/>
         <w:t>3.</w:t>
       </w:r>
       <w:r>
@@ -17337,7 +18221,6 @@
     </w:p>
     <w:p>
       <w:r>
-        <w:lastRenderedPageBreak/>
         <w:t xml:space="preserve">La descrizione del modello dinamico avviene tramite la rappresentazione delle interazioni tra l’utente ed il sistema (grazie all’utilizzo dei </w:t>
       </w:r>
       <w:proofErr w:type="spellStart"/>
@@ -17381,70 +18264,21 @@
         <w:rPr>
           <w:b/>
           <w:bCs/>
-          <w:color w:val="000000" w:themeColor="text1"/>
-        </w:rPr>
-        <w:t xml:space="preserve"> </w:t>
-      </w:r>
-      <w:r>
-        <w:rPr>
-          <w:b/>
-          <w:bCs/>
-          <w:color w:val="000000" w:themeColor="text1"/>
-        </w:rPr>
-        <w:t xml:space="preserve">   </w:t>
-      </w:r>
-      <w:r>
-        <w:rPr>
-          <w:b/>
-          <w:bCs/>
-          <w:color w:val="000000" w:themeColor="text1"/>
-        </w:rPr>
-        <w:t>3.5.4.1 SD_VC</w:t>
-      </w:r>
-      <w:r>
-        <w:rPr>
-          <w:b/>
-          <w:bCs/>
-          <w:color w:val="000000" w:themeColor="text1"/>
-        </w:rPr>
-        <w:t>-2</w:t>
-      </w:r>
-      <w:r>
-        <w:rPr>
-          <w:b/>
-          <w:bCs/>
-          <w:color w:val="000000" w:themeColor="text1"/>
-        </w:rPr>
-        <w:t>: Visualizzazione Cod</w:t>
-      </w:r>
-      <w:r>
-        <w:rPr>
-          <w:b/>
-          <w:bCs/>
-          <w:color w:val="000000" w:themeColor="text1"/>
-        </w:rPr>
-        <w:t>a Presenza</w:t>
-      </w:r>
-    </w:p>
-    <w:p>
-      <w:pPr>
-        <w:rPr>
-          <w:b/>
-          <w:bCs/>
-          <w:color w:val="000000" w:themeColor="text1"/>
-        </w:rPr>
-      </w:pPr>
-      <w:r>
-        <w:rPr>
-          <w:b/>
-          <w:bCs/>
           <w:noProof/>
           <w:color w:val="000000" w:themeColor="text1"/>
         </w:rPr>
         <w:drawing>
-          <wp:inline distT="0" distB="0" distL="0" distR="0" wp14:anchorId="02BC96B2" wp14:editId="2B1C57C4">
-            <wp:extent cx="6114415" cy="4326255"/>
-            <wp:effectExtent l="0" t="0" r="635" b="0"/>
+          <wp:anchor distT="0" distB="0" distL="114300" distR="114300" simplePos="0" relativeHeight="251675648" behindDoc="0" locked="0" layoutInCell="1" allowOverlap="1" wp14:anchorId="02BC96B2" wp14:editId="5175C937">
+            <wp:simplePos x="0" y="0"/>
+            <wp:positionH relativeFrom="margin">
+              <wp:align>center</wp:align>
+            </wp:positionH>
+            <wp:positionV relativeFrom="page">
+              <wp:posOffset>2391664</wp:posOffset>
+            </wp:positionV>
+            <wp:extent cx="5483225" cy="3879850"/>
+            <wp:effectExtent l="0" t="0" r="3175" b="6350"/>
+            <wp:wrapTopAndBottom/>
             <wp:docPr id="38" name="Immagine 38"/>
             <wp:cNvGraphicFramePr>
               <a:graphicFrameLocks xmlns:a="http://schemas.openxmlformats.org/drawingml/2006/main" noChangeAspect="1"/>
@@ -17474,7 +18308,7 @@
                   <pic:spPr bwMode="auto">
                     <a:xfrm>
                       <a:off x="0" y="0"/>
-                      <a:ext cx="6114415" cy="4326255"/>
+                      <a:ext cx="5483225" cy="3879850"/>
                     </a:xfrm>
                     <a:prstGeom prst="rect">
                       <a:avLst/>
@@ -17487,9 +18321,66 @@
                 </pic:pic>
               </a:graphicData>
             </a:graphic>
-          </wp:inline>
+          </wp:anchor>
         </w:drawing>
       </w:r>
+      <w:r>
+        <w:rPr>
+          <w:b/>
+          <w:bCs/>
+          <w:color w:val="000000" w:themeColor="text1"/>
+        </w:rPr>
+        <w:t xml:space="preserve"> </w:t>
+      </w:r>
+      <w:r>
+        <w:rPr>
+          <w:b/>
+          <w:bCs/>
+          <w:color w:val="000000" w:themeColor="text1"/>
+        </w:rPr>
+        <w:t xml:space="preserve">   </w:t>
+      </w:r>
+      <w:r>
+        <w:rPr>
+          <w:b/>
+          <w:bCs/>
+          <w:color w:val="000000" w:themeColor="text1"/>
+        </w:rPr>
+        <w:t>3.5.4.1 SD_VC</w:t>
+      </w:r>
+      <w:r>
+        <w:rPr>
+          <w:b/>
+          <w:bCs/>
+          <w:color w:val="000000" w:themeColor="text1"/>
+        </w:rPr>
+        <w:t>-2</w:t>
+      </w:r>
+      <w:r>
+        <w:rPr>
+          <w:b/>
+          <w:bCs/>
+          <w:color w:val="000000" w:themeColor="text1"/>
+        </w:rPr>
+        <w:t>: Visualizzazione Cod</w:t>
+      </w:r>
+      <w:r>
+        <w:rPr>
+          <w:b/>
+          <w:bCs/>
+          <w:color w:val="000000" w:themeColor="text1"/>
+        </w:rPr>
+        <w:t>a Presenza</w:t>
+      </w:r>
+    </w:p>
+    <w:p>
+      <w:pPr>
+        <w:rPr>
+          <w:b/>
+          <w:bCs/>
+          <w:color w:val="000000" w:themeColor="text1"/>
+        </w:rPr>
+      </w:pPr>
     </w:p>
     <w:p>
       <w:pPr>
@@ -17506,7 +18397,7 @@
           <w:bCs/>
           <w:color w:val="000000" w:themeColor="text1"/>
         </w:rPr>
-        <w:t xml:space="preserve">    </w:t>
+        <w:t xml:space="preserve"> </w:t>
       </w:r>
     </w:p>
     <w:p>
@@ -17618,14 +18509,6 @@
           <w:color w:val="000000" w:themeColor="text1"/>
         </w:rPr>
       </w:pPr>
-      <w:r>
-        <w:rPr>
-          <w:b/>
-          <w:bCs/>
-          <w:color w:val="000000" w:themeColor="text1"/>
-        </w:rPr>
-        <w:t>3.5.4.2 SD_GP-1: Richiesta Prenotazione</w:t>
-      </w:r>
     </w:p>
     <w:p>
       <w:pPr>
@@ -17645,9 +18528,17 @@
         </w:rPr>
         <w:lastRenderedPageBreak/>
         <w:drawing>
-          <wp:inline distT="0" distB="0" distL="0" distR="0" wp14:anchorId="28CE125E" wp14:editId="11BD850B">
-            <wp:extent cx="6114415" cy="5493385"/>
-            <wp:effectExtent l="0" t="0" r="635" b="0"/>
+          <wp:anchor distT="0" distB="0" distL="114300" distR="114300" simplePos="0" relativeHeight="251676672" behindDoc="0" locked="0" layoutInCell="1" allowOverlap="1" wp14:anchorId="28CE125E" wp14:editId="48F063E6">
+            <wp:simplePos x="0" y="0"/>
+            <wp:positionH relativeFrom="margin">
+              <wp:align>center</wp:align>
+            </wp:positionH>
+            <wp:positionV relativeFrom="page">
+              <wp:posOffset>1104316</wp:posOffset>
+            </wp:positionV>
+            <wp:extent cx="5242560" cy="4709795"/>
+            <wp:effectExtent l="0" t="0" r="0" b="0"/>
+            <wp:wrapTopAndBottom/>
             <wp:docPr id="28" name="Immagine 28"/>
             <wp:cNvGraphicFramePr>
               <a:graphicFrameLocks xmlns:a="http://schemas.openxmlformats.org/drawingml/2006/main" noChangeAspect="1"/>
@@ -17677,7 +18568,7 @@
                   <pic:spPr bwMode="auto">
                     <a:xfrm>
                       <a:off x="0" y="0"/>
-                      <a:ext cx="6114415" cy="5493385"/>
+                      <a:ext cx="5242560" cy="4709795"/>
                     </a:xfrm>
                     <a:prstGeom prst="rect">
                       <a:avLst/>
@@ -17690,9 +18581,23 @@
                 </pic:pic>
               </a:graphicData>
             </a:graphic>
-          </wp:inline>
+            <wp14:sizeRelH relativeFrom="margin">
+              <wp14:pctWidth>0</wp14:pctWidth>
+            </wp14:sizeRelH>
+            <wp14:sizeRelV relativeFrom="margin">
+              <wp14:pctHeight>0</wp14:pctHeight>
+            </wp14:sizeRelV>
+          </wp:anchor>
         </w:drawing>
       </w:r>
+      <w:r>
+        <w:rPr>
+          <w:b/>
+          <w:bCs/>
+          <w:color w:val="000000" w:themeColor="text1"/>
+        </w:rPr>
+        <w:t>3.5.4.2 SD_GP-1: Richiesta Prenotazione</w:t>
+      </w:r>
     </w:p>
     <w:p>
       <w:pPr>
@@ -17709,7 +18614,15 @@
           <w:bCs/>
           <w:color w:val="000000" w:themeColor="text1"/>
         </w:rPr>
-        <w:t xml:space="preserve">   </w:t>
+        <w:t xml:space="preserve"> </w:t>
+      </w:r>
+      <w:r>
+        <w:rPr>
+          <w:b/>
+          <w:bCs/>
+          <w:color w:val="000000" w:themeColor="text1"/>
+        </w:rPr>
+        <w:t>3.5.4.3 SD_GP-2: Eliminazione Prenotazione</w:t>
       </w:r>
     </w:p>
     <w:p>
@@ -17721,132 +18634,6 @@
           <w:color w:val="000000" w:themeColor="text1"/>
         </w:rPr>
       </w:pPr>
-    </w:p>
-    <w:p>
-      <w:pPr>
-        <w:spacing w:after="20" w:line="360" w:lineRule="auto"/>
-        <w:rPr>
-          <w:b/>
-          <w:bCs/>
-          <w:color w:val="000000" w:themeColor="text1"/>
-        </w:rPr>
-      </w:pPr>
-    </w:p>
-    <w:p>
-      <w:pPr>
-        <w:spacing w:after="20" w:line="360" w:lineRule="auto"/>
-        <w:rPr>
-          <w:b/>
-          <w:bCs/>
-          <w:color w:val="000000" w:themeColor="text1"/>
-        </w:rPr>
-      </w:pPr>
-    </w:p>
-    <w:p>
-      <w:pPr>
-        <w:spacing w:after="20" w:line="360" w:lineRule="auto"/>
-        <w:rPr>
-          <w:b/>
-          <w:bCs/>
-          <w:color w:val="000000" w:themeColor="text1"/>
-        </w:rPr>
-      </w:pPr>
-    </w:p>
-    <w:p>
-      <w:pPr>
-        <w:spacing w:after="20" w:line="360" w:lineRule="auto"/>
-        <w:rPr>
-          <w:b/>
-          <w:bCs/>
-          <w:color w:val="000000" w:themeColor="text1"/>
-        </w:rPr>
-      </w:pPr>
-    </w:p>
-    <w:p>
-      <w:pPr>
-        <w:spacing w:after="20" w:line="360" w:lineRule="auto"/>
-        <w:rPr>
-          <w:b/>
-          <w:bCs/>
-          <w:color w:val="000000" w:themeColor="text1"/>
-        </w:rPr>
-      </w:pPr>
-    </w:p>
-    <w:p>
-      <w:pPr>
-        <w:spacing w:after="20" w:line="360" w:lineRule="auto"/>
-        <w:rPr>
-          <w:b/>
-          <w:bCs/>
-          <w:color w:val="000000" w:themeColor="text1"/>
-        </w:rPr>
-      </w:pPr>
-    </w:p>
-    <w:p>
-      <w:pPr>
-        <w:spacing w:after="20" w:line="360" w:lineRule="auto"/>
-        <w:rPr>
-          <w:b/>
-          <w:bCs/>
-          <w:color w:val="000000" w:themeColor="text1"/>
-        </w:rPr>
-      </w:pPr>
-    </w:p>
-    <w:p>
-      <w:pPr>
-        <w:spacing w:after="20" w:line="360" w:lineRule="auto"/>
-        <w:rPr>
-          <w:b/>
-          <w:bCs/>
-          <w:color w:val="000000" w:themeColor="text1"/>
-        </w:rPr>
-      </w:pPr>
-    </w:p>
-    <w:p>
-      <w:pPr>
-        <w:spacing w:after="20" w:line="360" w:lineRule="auto"/>
-        <w:rPr>
-          <w:b/>
-          <w:bCs/>
-          <w:color w:val="000000" w:themeColor="text1"/>
-        </w:rPr>
-      </w:pPr>
-    </w:p>
-    <w:p>
-      <w:pPr>
-        <w:spacing w:after="20" w:line="360" w:lineRule="auto"/>
-        <w:rPr>
-          <w:b/>
-          <w:bCs/>
-          <w:color w:val="000000" w:themeColor="text1"/>
-        </w:rPr>
-      </w:pPr>
-      <w:r>
-        <w:rPr>
-          <w:b/>
-          <w:bCs/>
-          <w:color w:val="000000" w:themeColor="text1"/>
-        </w:rPr>
-        <w:t xml:space="preserve"> </w:t>
-      </w:r>
-      <w:r>
-        <w:rPr>
-          <w:b/>
-          <w:bCs/>
-          <w:color w:val="000000" w:themeColor="text1"/>
-        </w:rPr>
-        <w:t>3.5.4.3 SD_GP-2: Eliminazione Prenotazione</w:t>
-      </w:r>
-    </w:p>
-    <w:p>
-      <w:pPr>
-        <w:spacing w:after="20" w:line="360" w:lineRule="auto"/>
-        <w:rPr>
-          <w:b/>
-          <w:bCs/>
-          <w:color w:val="000000" w:themeColor="text1"/>
-        </w:rPr>
-      </w:pPr>
       <w:r>
         <w:rPr>
           <w:b/>
@@ -17854,7 +18641,6 @@
           <w:noProof/>
           <w:color w:val="000000" w:themeColor="text1"/>
         </w:rPr>
-        <w:lastRenderedPageBreak/>
         <w:drawing>
           <wp:inline distT="0" distB="0" distL="0" distR="0" wp14:anchorId="659B05E3" wp14:editId="25973D94">
             <wp:extent cx="6506227" cy="3855492"/>
@@ -17920,26 +18706,9 @@
           <w:bCs/>
           <w:color w:val="000000" w:themeColor="text1"/>
         </w:rPr>
-        <w:t xml:space="preserve">    </w:t>
-      </w:r>
-      <w:r>
-        <w:rPr>
-          <w:b/>
-          <w:bCs/>
-          <w:color w:val="000000" w:themeColor="text1"/>
-        </w:rPr>
+        <w:lastRenderedPageBreak/>
         <w:t>3.5.4.4 SD_GP-3: Validazione Prenotazione</w:t>
       </w:r>
-    </w:p>
-    <w:p>
-      <w:pPr>
-        <w:spacing w:after="20" w:line="360" w:lineRule="auto"/>
-        <w:rPr>
-          <w:b/>
-          <w:bCs/>
-          <w:color w:val="000000" w:themeColor="text1"/>
-        </w:rPr>
-      </w:pPr>
       <w:r>
         <w:rPr>
           <w:b/>
@@ -17947,11 +18716,10 @@
           <w:noProof/>
           <w:color w:val="000000" w:themeColor="text1"/>
         </w:rPr>
-        <w:lastRenderedPageBreak/>
         <w:drawing>
-          <wp:inline distT="0" distB="0" distL="0" distR="0" wp14:anchorId="663AB260" wp14:editId="5993277F">
-            <wp:extent cx="6115050" cy="5210175"/>
-            <wp:effectExtent l="0" t="0" r="0" b="9525"/>
+          <wp:inline distT="0" distB="0" distL="0" distR="0" wp14:anchorId="4C7E5703" wp14:editId="136B2300">
+            <wp:extent cx="5505468" cy="4690796"/>
+            <wp:effectExtent l="0" t="0" r="0" b="0"/>
             <wp:docPr id="16" name="Immagine 16"/>
             <wp:cNvGraphicFramePr>
               <a:graphicFrameLocks xmlns:a="http://schemas.openxmlformats.org/drawingml/2006/main" noChangeAspect="1"/>
@@ -17981,7 +18749,7 @@
                   <pic:spPr bwMode="auto">
                     <a:xfrm>
                       <a:off x="0" y="0"/>
-                      <a:ext cx="6115050" cy="5210175"/>
+                      <a:ext cx="5523141" cy="4705854"/>
                     </a:xfrm>
                     <a:prstGeom prst="rect">
                       <a:avLst/>
@@ -17997,6 +18765,16 @@
           </wp:inline>
         </w:drawing>
       </w:r>
+    </w:p>
+    <w:p>
+      <w:pPr>
+        <w:spacing w:after="20" w:line="360" w:lineRule="auto"/>
+        <w:rPr>
+          <w:b/>
+          <w:bCs/>
+          <w:color w:val="000000" w:themeColor="text1"/>
+        </w:rPr>
+      </w:pPr>
     </w:p>
     <w:p>
       <w:pPr>
@@ -18246,6 +19024,7 @@
           <w:bCs/>
           <w:color w:val="000000" w:themeColor="text1"/>
         </w:rPr>
+        <w:lastRenderedPageBreak/>
         <w:t xml:space="preserve"> </w:t>
       </w:r>
       <w:r>
@@ -18256,16 +19035,6 @@
         </w:rPr>
         <w:t>3.5.4.7 SD_GU-1: Autenticazione</w:t>
       </w:r>
-    </w:p>
-    <w:p>
-      <w:pPr>
-        <w:spacing w:after="20" w:line="360" w:lineRule="auto"/>
-        <w:rPr>
-          <w:b/>
-          <w:bCs/>
-          <w:color w:val="000000" w:themeColor="text1"/>
-        </w:rPr>
-      </w:pPr>
       <w:r>
         <w:rPr>
           <w:b/>
@@ -18273,9 +19042,8 @@
           <w:noProof/>
           <w:color w:val="000000" w:themeColor="text1"/>
         </w:rPr>
-        <w:lastRenderedPageBreak/>
         <w:drawing>
-          <wp:inline distT="0" distB="0" distL="0" distR="0" wp14:anchorId="4CE2B8CB" wp14:editId="2A91D935">
+          <wp:inline distT="0" distB="0" distL="0" distR="0" wp14:anchorId="36C2705A" wp14:editId="5C5D0CAD">
             <wp:extent cx="6114415" cy="6544310"/>
             <wp:effectExtent l="0" t="0" r="635" b="8890"/>
             <wp:docPr id="33" name="Immagine 33"/>
@@ -18413,6 +19181,16 @@
           <w:color w:val="000000" w:themeColor="text1"/>
         </w:rPr>
       </w:pPr>
+    </w:p>
+    <w:p>
+      <w:pPr>
+        <w:spacing w:after="20" w:line="360" w:lineRule="auto"/>
+        <w:rPr>
+          <w:b/>
+          <w:bCs/>
+          <w:color w:val="000000" w:themeColor="text1"/>
+        </w:rPr>
+      </w:pPr>
       <w:r>
         <w:rPr>
           <w:b/>
@@ -18446,7 +19224,6 @@
           <w:noProof/>
           <w:color w:val="000000" w:themeColor="text1"/>
         </w:rPr>
-        <w:lastRenderedPageBreak/>
         <w:drawing>
           <wp:inline distT="0" distB="0" distL="0" distR="0" wp14:anchorId="3B52D6A6" wp14:editId="1F419612">
             <wp:extent cx="6120765" cy="5240655"/>
@@ -18514,41 +19291,133 @@
         </w:rPr>
         <w:t xml:space="preserve">    </w:t>
       </w:r>
-      <w:r>
-        <w:rPr>
-          <w:b/>
-          <w:bCs/>
-          <w:color w:val="000000" w:themeColor="text1"/>
-        </w:rPr>
-        <w:t xml:space="preserve">3.5.4.9 SD_GU-3: </w:t>
-      </w:r>
-      <w:proofErr w:type="spellStart"/>
-      <w:r>
-        <w:rPr>
-          <w:b/>
-          <w:bCs/>
-          <w:color w:val="000000" w:themeColor="text1"/>
-        </w:rPr>
-        <w:t>Logout</w:t>
-      </w:r>
-      <w:proofErr w:type="spellEnd"/>
-    </w:p>
-    <w:p>
-      <w:pPr>
-        <w:ind w:left="360"/>
-        <w:rPr>
+    </w:p>
+    <w:p>
+      <w:pPr>
+        <w:spacing w:after="20" w:line="360" w:lineRule="auto"/>
+        <w:rPr>
+          <w:b/>
+          <w:bCs/>
+          <w:color w:val="000000" w:themeColor="text1"/>
+        </w:rPr>
+      </w:pPr>
+    </w:p>
+    <w:p>
+      <w:pPr>
+        <w:spacing w:after="20" w:line="360" w:lineRule="auto"/>
+        <w:rPr>
+          <w:b/>
+          <w:bCs/>
+          <w:color w:val="000000" w:themeColor="text1"/>
+        </w:rPr>
+      </w:pPr>
+    </w:p>
+    <w:p>
+      <w:pPr>
+        <w:spacing w:after="20" w:line="360" w:lineRule="auto"/>
+        <w:rPr>
+          <w:b/>
+          <w:bCs/>
+          <w:color w:val="000000" w:themeColor="text1"/>
+        </w:rPr>
+      </w:pPr>
+    </w:p>
+    <w:p>
+      <w:pPr>
+        <w:spacing w:after="20" w:line="360" w:lineRule="auto"/>
+        <w:rPr>
+          <w:b/>
+          <w:bCs/>
+          <w:color w:val="000000" w:themeColor="text1"/>
+        </w:rPr>
+      </w:pPr>
+    </w:p>
+    <w:p>
+      <w:pPr>
+        <w:spacing w:after="20" w:line="360" w:lineRule="auto"/>
+        <w:rPr>
+          <w:b/>
+          <w:bCs/>
+          <w:color w:val="000000" w:themeColor="text1"/>
+        </w:rPr>
+      </w:pPr>
+    </w:p>
+    <w:p>
+      <w:pPr>
+        <w:spacing w:after="20" w:line="360" w:lineRule="auto"/>
+        <w:rPr>
+          <w:b/>
+          <w:bCs/>
+          <w:color w:val="000000" w:themeColor="text1"/>
+        </w:rPr>
+      </w:pPr>
+    </w:p>
+    <w:p>
+      <w:pPr>
+        <w:spacing w:after="20" w:line="360" w:lineRule="auto"/>
+        <w:rPr>
+          <w:b/>
+          <w:bCs/>
+          <w:color w:val="000000" w:themeColor="text1"/>
+        </w:rPr>
+      </w:pPr>
+    </w:p>
+    <w:p>
+      <w:pPr>
+        <w:spacing w:after="20" w:line="360" w:lineRule="auto"/>
+        <w:rPr>
+          <w:b/>
+          <w:bCs/>
+          <w:color w:val="000000" w:themeColor="text1"/>
+        </w:rPr>
+      </w:pPr>
+    </w:p>
+    <w:p>
+      <w:pPr>
+        <w:spacing w:after="20" w:line="360" w:lineRule="auto"/>
+        <w:rPr>
+          <w:b/>
+          <w:bCs/>
+          <w:color w:val="000000" w:themeColor="text1"/>
+        </w:rPr>
+      </w:pPr>
+    </w:p>
+    <w:p>
+      <w:pPr>
+        <w:spacing w:after="20" w:line="360" w:lineRule="auto"/>
+        <w:rPr>
+          <w:b/>
+          <w:bCs/>
+          <w:color w:val="000000" w:themeColor="text1"/>
+        </w:rPr>
+      </w:pPr>
+    </w:p>
+    <w:p>
+      <w:pPr>
+        <w:spacing w:after="20" w:line="360" w:lineRule="auto"/>
+        <w:rPr>
+          <w:noProof/>
+        </w:rPr>
+      </w:pPr>
+      <w:r>
+        <w:rPr>
+          <w:noProof/>
           <w:u w:val="single"/>
         </w:rPr>
-      </w:pPr>
-      <w:r>
-        <w:rPr>
-          <w:noProof/>
-        </w:rPr>
+        <w:lastRenderedPageBreak/>
         <w:drawing>
-          <wp:inline distT="0" distB="0" distL="0" distR="0" wp14:anchorId="4C717DFB" wp14:editId="162E8455">
-            <wp:extent cx="5857875" cy="3431540"/>
-            <wp:effectExtent l="0" t="0" r="9525" b="0"/>
-            <wp:docPr id="36" name="Immagine 36"/>
+          <wp:anchor distT="0" distB="0" distL="114300" distR="114300" simplePos="0" relativeHeight="251678720" behindDoc="0" locked="0" layoutInCell="1" allowOverlap="1" wp14:anchorId="65F75968" wp14:editId="7C07255A">
+            <wp:simplePos x="0" y="0"/>
+            <wp:positionH relativeFrom="margin">
+              <wp:align>center</wp:align>
+            </wp:positionH>
+            <wp:positionV relativeFrom="page">
+              <wp:posOffset>1147674</wp:posOffset>
+            </wp:positionV>
+            <wp:extent cx="4820920" cy="4484370"/>
+            <wp:effectExtent l="0" t="0" r="0" b="0"/>
+            <wp:wrapTopAndBottom/>
+            <wp:docPr id="5" name="Immagine 5"/>
             <wp:cNvGraphicFramePr>
               <a:graphicFrameLocks xmlns:a="http://schemas.openxmlformats.org/drawingml/2006/main" noChangeAspect="1"/>
             </wp:cNvGraphicFramePr>
@@ -18556,7 +19425,7 @@
               <a:graphicData uri="http://schemas.openxmlformats.org/drawingml/2006/picture">
                 <pic:pic xmlns:pic="http://schemas.openxmlformats.org/drawingml/2006/picture">
                   <pic:nvPicPr>
-                    <pic:cNvPr id="0" name="Picture 18"/>
+                    <pic:cNvPr id="0" name="Picture 1"/>
                     <pic:cNvPicPr>
                       <a:picLocks noChangeAspect="1" noChangeArrowheads="1"/>
                     </pic:cNvPicPr>
@@ -18577,7 +19446,7 @@
                   <pic:spPr bwMode="auto">
                     <a:xfrm>
                       <a:off x="0" y="0"/>
-                      <a:ext cx="5960523" cy="3491671"/>
+                      <a:ext cx="4820920" cy="4484370"/>
                     </a:xfrm>
                     <a:prstGeom prst="rect">
                       <a:avLst/>
@@ -18590,13 +19459,139 @@
                 </pic:pic>
               </a:graphicData>
             </a:graphic>
-          </wp:inline>
+          </wp:anchor>
         </w:drawing>
       </w:r>
+      <w:r>
+        <w:rPr>
+          <w:b/>
+          <w:bCs/>
+          <w:color w:val="000000" w:themeColor="text1"/>
+        </w:rPr>
+        <w:t>3.5.4.9 SD_GU-3: Logout</w:t>
+      </w:r>
     </w:p>
     <w:p>
       <w:pPr>
         <w:ind w:left="360"/>
+        <w:rPr>
+          <w:u w:val="single"/>
+        </w:rPr>
+      </w:pPr>
+    </w:p>
+    <w:p>
+      <w:pPr>
+        <w:ind w:left="360"/>
+        <w:rPr>
+          <w:u w:val="single"/>
+        </w:rPr>
+      </w:pPr>
+    </w:p>
+    <w:p>
+      <w:pPr>
+        <w:ind w:left="360"/>
+        <w:rPr>
+          <w:u w:val="single"/>
+        </w:rPr>
+      </w:pPr>
+    </w:p>
+    <w:p>
+      <w:pPr>
+        <w:ind w:left="360"/>
+        <w:rPr>
+          <w:u w:val="single"/>
+        </w:rPr>
+      </w:pPr>
+    </w:p>
+    <w:p>
+      <w:pPr>
+        <w:ind w:left="360"/>
+        <w:rPr>
+          <w:u w:val="single"/>
+        </w:rPr>
+      </w:pPr>
+    </w:p>
+    <w:p>
+      <w:pPr>
+        <w:ind w:left="360"/>
+        <w:rPr>
+          <w:u w:val="single"/>
+        </w:rPr>
+      </w:pPr>
+    </w:p>
+    <w:p>
+      <w:pPr>
+        <w:ind w:left="360"/>
+        <w:rPr>
+          <w:u w:val="single"/>
+        </w:rPr>
+      </w:pPr>
+    </w:p>
+    <w:p>
+      <w:pPr>
+        <w:ind w:left="360"/>
+        <w:rPr>
+          <w:u w:val="single"/>
+        </w:rPr>
+      </w:pPr>
+    </w:p>
+    <w:p>
+      <w:pPr>
+        <w:ind w:left="360"/>
+        <w:rPr>
+          <w:u w:val="single"/>
+        </w:rPr>
+      </w:pPr>
+    </w:p>
+    <w:p>
+      <w:pPr>
+        <w:ind w:left="360"/>
+        <w:rPr>
+          <w:u w:val="single"/>
+        </w:rPr>
+      </w:pPr>
+    </w:p>
+    <w:p>
+      <w:pPr>
+        <w:ind w:left="360"/>
+        <w:rPr>
+          <w:u w:val="single"/>
+        </w:rPr>
+      </w:pPr>
+    </w:p>
+    <w:p>
+      <w:pPr>
+        <w:ind w:left="360"/>
+        <w:rPr>
+          <w:u w:val="single"/>
+        </w:rPr>
+      </w:pPr>
+    </w:p>
+    <w:p>
+      <w:pPr>
+        <w:ind w:left="360"/>
+        <w:rPr>
+          <w:u w:val="single"/>
+        </w:rPr>
+      </w:pPr>
+    </w:p>
+    <w:p>
+      <w:pPr>
+        <w:ind w:left="360"/>
+        <w:rPr>
+          <w:u w:val="single"/>
+        </w:rPr>
+      </w:pPr>
+    </w:p>
+    <w:p>
+      <w:pPr>
+        <w:rPr>
+          <w:u w:val="single"/>
+        </w:rPr>
+      </w:pPr>
+    </w:p>
+    <w:p>
+      <w:pPr>
         <w:rPr>
           <w:b/>
           <w:bCs/>
@@ -18643,72 +19638,29 @@
     </w:p>
     <w:p>
       <w:pPr>
-        <w:ind w:left="360"/>
-        <w:rPr>
-          <w:b/>
-          <w:bCs/>
-          <w:color w:val="000000" w:themeColor="text1"/>
-        </w:rPr>
-      </w:pPr>
-      <w:r>
-        <w:rPr>
-          <w:b/>
-          <w:bCs/>
-          <w:color w:val="000000" w:themeColor="text1"/>
-        </w:rPr>
-        <w:t>3.5.5.1 Validazione Prenotazione</w:t>
-      </w:r>
-    </w:p>
-    <w:p>
-      <w:pPr>
-        <w:ind w:left="360"/>
-        <w:rPr>
-          <w:color w:val="000000" w:themeColor="text1"/>
-        </w:rPr>
-      </w:pPr>
-      <w:r>
-        <w:rPr>
-          <w:color w:val="000000" w:themeColor="text1"/>
-        </w:rPr>
-        <w:t xml:space="preserve">Considerato che ci sono molti output possibili abbiamo deciso, per semplificare il tutto, di aggiungere questo </w:t>
-      </w:r>
-      <w:proofErr w:type="spellStart"/>
-      <w:r>
-        <w:rPr>
-          <w:color w:val="000000" w:themeColor="text1"/>
-        </w:rPr>
-        <w:t>Statechart</w:t>
-      </w:r>
-      <w:proofErr w:type="spellEnd"/>
-      <w:r>
-        <w:rPr>
-          <w:color w:val="000000" w:themeColor="text1"/>
-        </w:rPr>
-        <w:t xml:space="preserve"> </w:t>
-      </w:r>
-      <w:proofErr w:type="spellStart"/>
-      <w:r>
-        <w:rPr>
-          <w:color w:val="000000" w:themeColor="text1"/>
-        </w:rPr>
-        <w:t>Diagram</w:t>
-      </w:r>
-      <w:proofErr w:type="spellEnd"/>
-      <w:r>
-        <w:rPr>
-          <w:color w:val="000000" w:themeColor="text1"/>
-        </w:rPr>
-        <w:t>.</w:t>
-      </w:r>
+        <w:rPr>
+          <w:b/>
+          <w:bCs/>
+          <w:color w:val="000000" w:themeColor="text1"/>
+        </w:rPr>
+      </w:pPr>
       <w:r>
         <w:rPr>
           <w:noProof/>
           <w:color w:val="000000" w:themeColor="text1"/>
         </w:rPr>
         <w:drawing>
-          <wp:inline distT="0" distB="0" distL="0" distR="0" wp14:anchorId="231F98CD" wp14:editId="602352AE">
-            <wp:extent cx="6115050" cy="5781675"/>
-            <wp:effectExtent l="0" t="0" r="0" b="9525"/>
+          <wp:anchor distT="0" distB="0" distL="114300" distR="114300" simplePos="0" relativeHeight="251679744" behindDoc="0" locked="0" layoutInCell="1" allowOverlap="1" wp14:anchorId="7D1AE3F9" wp14:editId="77BF2139">
+            <wp:simplePos x="0" y="0"/>
+            <wp:positionH relativeFrom="margin">
+              <wp:posOffset>-515874</wp:posOffset>
+            </wp:positionH>
+            <wp:positionV relativeFrom="page">
+              <wp:posOffset>1483995</wp:posOffset>
+            </wp:positionV>
+            <wp:extent cx="4457065" cy="4214495"/>
+            <wp:effectExtent l="0" t="0" r="635" b="0"/>
+            <wp:wrapSquare wrapText="bothSides"/>
             <wp:docPr id="17" name="Immagine 17"/>
             <wp:cNvGraphicFramePr>
               <a:graphicFrameLocks xmlns:a="http://schemas.openxmlformats.org/drawingml/2006/main" noChangeAspect="1"/>
@@ -18738,7 +19690,7 @@
                   <pic:spPr bwMode="auto">
                     <a:xfrm>
                       <a:off x="0" y="0"/>
-                      <a:ext cx="6115050" cy="5781675"/>
+                      <a:ext cx="4457065" cy="4214495"/>
                     </a:xfrm>
                     <a:prstGeom prst="rect">
                       <a:avLst/>
@@ -18751,9 +19703,64 @@
                 </pic:pic>
               </a:graphicData>
             </a:graphic>
-          </wp:inline>
+            <wp14:sizeRelH relativeFrom="margin">
+              <wp14:pctWidth>0</wp14:pctWidth>
+            </wp14:sizeRelH>
+            <wp14:sizeRelV relativeFrom="margin">
+              <wp14:pctHeight>0</wp14:pctHeight>
+            </wp14:sizeRelV>
+          </wp:anchor>
         </w:drawing>
       </w:r>
+      <w:r>
+        <w:rPr>
+          <w:b/>
+          <w:bCs/>
+          <w:color w:val="000000" w:themeColor="text1"/>
+        </w:rPr>
+        <w:t>3.5.5.1 Validazione Prenotazione</w:t>
+      </w:r>
+    </w:p>
+    <w:p>
+      <w:pPr>
+        <w:rPr>
+          <w:color w:val="000000" w:themeColor="text1"/>
+        </w:rPr>
+      </w:pPr>
+      <w:r>
+        <w:rPr>
+          <w:color w:val="000000" w:themeColor="text1"/>
+        </w:rPr>
+        <w:t xml:space="preserve">Considerato che ci sono molti output possibili abbiamo deciso, per semplificare il tutto, di aggiungere questo </w:t>
+      </w:r>
+      <w:proofErr w:type="spellStart"/>
+      <w:r>
+        <w:rPr>
+          <w:color w:val="000000" w:themeColor="text1"/>
+        </w:rPr>
+        <w:t>Statechart</w:t>
+      </w:r>
+      <w:proofErr w:type="spellEnd"/>
+      <w:r>
+        <w:rPr>
+          <w:color w:val="000000" w:themeColor="text1"/>
+        </w:rPr>
+        <w:t xml:space="preserve"> </w:t>
+      </w:r>
+      <w:proofErr w:type="spellStart"/>
+      <w:r>
+        <w:rPr>
+          <w:color w:val="000000" w:themeColor="text1"/>
+        </w:rPr>
+        <w:t>Diagram</w:t>
+      </w:r>
+      <w:proofErr w:type="spellEnd"/>
+      <w:r>
+        <w:rPr>
+          <w:color w:val="000000" w:themeColor="text1"/>
+        </w:rPr>
+        <w:t>.</w:t>
+      </w:r>
     </w:p>
     <w:p>
       <w:pPr>
@@ -18767,19 +19774,9 @@
       <w:pPr>
         <w:ind w:left="360"/>
         <w:rPr>
-          <w:b/>
-          <w:bCs/>
-          <w:color w:val="000000" w:themeColor="text1"/>
-        </w:rPr>
-      </w:pPr>
-      <w:r>
-        <w:rPr>
-          <w:b/>
-          <w:bCs/>
-          <w:color w:val="000000" w:themeColor="text1"/>
-        </w:rPr>
-        <w:t>3.5.5.2 Effettua Prenotazione</w:t>
-      </w:r>
+          <w:color w:val="000000" w:themeColor="text1"/>
+        </w:rPr>
+      </w:pPr>
     </w:p>
     <w:p>
       <w:pPr>
@@ -18788,50 +19785,97 @@
           <w:color w:val="000000" w:themeColor="text1"/>
         </w:rPr>
       </w:pPr>
-      <w:r>
-        <w:rPr>
-          <w:color w:val="000000" w:themeColor="text1"/>
-        </w:rPr>
-        <w:lastRenderedPageBreak/>
-        <w:t xml:space="preserve">Visto che i campi della prenotazione vengono modificati in base alle scelte precedenti, per essere più chiari, abbiamo deciso di introdurre questo </w:t>
-      </w:r>
-      <w:proofErr w:type="spellStart"/>
-      <w:r>
-        <w:rPr>
-          <w:color w:val="000000" w:themeColor="text1"/>
-        </w:rPr>
-        <w:t>Statechart</w:t>
-      </w:r>
-      <w:proofErr w:type="spellEnd"/>
-      <w:r>
-        <w:rPr>
-          <w:color w:val="000000" w:themeColor="text1"/>
-        </w:rPr>
-        <w:t xml:space="preserve"> </w:t>
-      </w:r>
-      <w:proofErr w:type="spellStart"/>
-      <w:r>
-        <w:rPr>
-          <w:color w:val="000000" w:themeColor="text1"/>
-        </w:rPr>
-        <w:t>Diagram</w:t>
-      </w:r>
-      <w:proofErr w:type="spellEnd"/>
-      <w:r>
-        <w:rPr>
-          <w:color w:val="000000" w:themeColor="text1"/>
-        </w:rPr>
-        <w:t>.</w:t>
-      </w:r>
+    </w:p>
+    <w:p>
+      <w:pPr>
+        <w:ind w:left="360"/>
+        <w:rPr>
+          <w:color w:val="000000" w:themeColor="text1"/>
+        </w:rPr>
+      </w:pPr>
+    </w:p>
+    <w:p>
+      <w:pPr>
+        <w:ind w:left="360"/>
+        <w:rPr>
+          <w:color w:val="000000" w:themeColor="text1"/>
+        </w:rPr>
+      </w:pPr>
+    </w:p>
+    <w:p>
+      <w:pPr>
+        <w:ind w:left="360"/>
+        <w:rPr>
+          <w:color w:val="000000" w:themeColor="text1"/>
+        </w:rPr>
+      </w:pPr>
+    </w:p>
+    <w:p>
+      <w:pPr>
+        <w:ind w:left="360"/>
+        <w:rPr>
+          <w:color w:val="000000" w:themeColor="text1"/>
+        </w:rPr>
+      </w:pPr>
+    </w:p>
+    <w:p>
+      <w:pPr>
+        <w:ind w:left="360"/>
+        <w:rPr>
+          <w:color w:val="000000" w:themeColor="text1"/>
+        </w:rPr>
+      </w:pPr>
+    </w:p>
+    <w:p>
+      <w:pPr>
+        <w:ind w:left="360"/>
+        <w:rPr>
+          <w:color w:val="000000" w:themeColor="text1"/>
+        </w:rPr>
+      </w:pPr>
+    </w:p>
+    <w:p>
+      <w:pPr>
+        <w:ind w:left="360"/>
+        <w:rPr>
+          <w:color w:val="000000" w:themeColor="text1"/>
+        </w:rPr>
+      </w:pPr>
+    </w:p>
+    <w:p>
+      <w:pPr>
+        <w:ind w:left="360"/>
+        <w:rPr>
+          <w:color w:val="000000" w:themeColor="text1"/>
+        </w:rPr>
+      </w:pPr>
+    </w:p>
+    <w:p>
+      <w:pPr>
+        <w:ind w:left="360"/>
+        <w:rPr>
+          <w:b/>
+          <w:bCs/>
+          <w:color w:val="000000" w:themeColor="text1"/>
+        </w:rPr>
+      </w:pPr>
       <w:r>
         <w:rPr>
           <w:noProof/>
           <w:color w:val="000000" w:themeColor="text1"/>
         </w:rPr>
         <w:drawing>
-          <wp:inline distT="0" distB="0" distL="0" distR="0" wp14:anchorId="1613E71D" wp14:editId="11AC6A5F">
-            <wp:extent cx="6115050" cy="4181475"/>
-            <wp:effectExtent l="0" t="0" r="0" b="9525"/>
+          <wp:anchor distT="0" distB="0" distL="114300" distR="114300" simplePos="0" relativeHeight="251680768" behindDoc="0" locked="0" layoutInCell="1" allowOverlap="1" wp14:anchorId="1613E71D" wp14:editId="29EC1C9A">
+            <wp:simplePos x="0" y="0"/>
+            <wp:positionH relativeFrom="margin">
+              <wp:posOffset>-486334</wp:posOffset>
+            </wp:positionH>
+            <wp:positionV relativeFrom="margin">
+              <wp:posOffset>5127295</wp:posOffset>
+            </wp:positionV>
+            <wp:extent cx="4520565" cy="3090545"/>
+            <wp:effectExtent l="0" t="0" r="0" b="0"/>
+            <wp:wrapSquare wrapText="bothSides"/>
             <wp:docPr id="19" name="Immagine 19"/>
             <wp:cNvGraphicFramePr>
               <a:graphicFrameLocks xmlns:a="http://schemas.openxmlformats.org/drawingml/2006/main" noChangeAspect="1"/>
@@ -18861,7 +19905,7 @@
                   <pic:spPr bwMode="auto">
                     <a:xfrm>
                       <a:off x="0" y="0"/>
-                      <a:ext cx="6115050" cy="4181475"/>
+                      <a:ext cx="4520565" cy="3090545"/>
                     </a:xfrm>
                     <a:prstGeom prst="rect">
                       <a:avLst/>
@@ -18874,9 +19918,23 @@
                 </pic:pic>
               </a:graphicData>
             </a:graphic>
-          </wp:inline>
+            <wp14:sizeRelH relativeFrom="margin">
+              <wp14:pctWidth>0</wp14:pctWidth>
+            </wp14:sizeRelH>
+            <wp14:sizeRelV relativeFrom="margin">
+              <wp14:pctHeight>0</wp14:pctHeight>
+            </wp14:sizeRelV>
+          </wp:anchor>
         </w:drawing>
       </w:r>
+      <w:r>
+        <w:rPr>
+          <w:b/>
+          <w:bCs/>
+          <w:color w:val="000000" w:themeColor="text1"/>
+        </w:rPr>
+        <w:t>3.5.5.2 Effettua Prenotazione</w:t>
+      </w:r>
     </w:p>
     <w:p>
       <w:pPr>
@@ -18884,8 +19942,43 @@
         <w:rPr>
           <w:b/>
           <w:bCs/>
-        </w:rPr>
-      </w:pPr>
+          <w:color w:val="000000" w:themeColor="text1"/>
+        </w:rPr>
+      </w:pPr>
+      <w:r>
+        <w:rPr>
+          <w:color w:val="000000" w:themeColor="text1"/>
+        </w:rPr>
+        <w:t xml:space="preserve">Visto che i campi della prenotazione vengono modificati in base alle scelte precedenti, per essere più chiari, abbiamo deciso di introdurre questo </w:t>
+      </w:r>
+      <w:proofErr w:type="spellStart"/>
+      <w:r>
+        <w:rPr>
+          <w:color w:val="000000" w:themeColor="text1"/>
+        </w:rPr>
+        <w:t>Statechart</w:t>
+      </w:r>
+      <w:proofErr w:type="spellEnd"/>
+      <w:r>
+        <w:rPr>
+          <w:color w:val="000000" w:themeColor="text1"/>
+        </w:rPr>
+        <w:t xml:space="preserve"> </w:t>
+      </w:r>
+      <w:proofErr w:type="spellStart"/>
+      <w:r>
+        <w:rPr>
+          <w:color w:val="000000" w:themeColor="text1"/>
+        </w:rPr>
+        <w:t>Diagram</w:t>
+      </w:r>
+      <w:proofErr w:type="spellEnd"/>
+      <w:r>
+        <w:rPr>
+          <w:color w:val="000000" w:themeColor="text1"/>
+        </w:rPr>
+        <w:t>.</w:t>
+      </w:r>
     </w:p>
     <w:p>
       <w:pPr>
@@ -18904,11 +19997,84 @@
           <w:bCs/>
         </w:rPr>
       </w:pPr>
-      <w:r>
-        <w:rPr>
-          <w:b/>
-          <w:bCs/>
-        </w:rPr>
+    </w:p>
+    <w:p>
+      <w:pPr>
+        <w:ind w:left="360"/>
+        <w:rPr>
+          <w:b/>
+          <w:bCs/>
+        </w:rPr>
+      </w:pPr>
+    </w:p>
+    <w:p>
+      <w:pPr>
+        <w:ind w:left="360"/>
+        <w:rPr>
+          <w:b/>
+          <w:bCs/>
+        </w:rPr>
+      </w:pPr>
+    </w:p>
+    <w:p>
+      <w:pPr>
+        <w:ind w:left="360"/>
+        <w:rPr>
+          <w:b/>
+          <w:bCs/>
+        </w:rPr>
+      </w:pPr>
+    </w:p>
+    <w:p>
+      <w:pPr>
+        <w:ind w:left="360"/>
+        <w:rPr>
+          <w:b/>
+          <w:bCs/>
+        </w:rPr>
+      </w:pPr>
+    </w:p>
+    <w:p>
+      <w:pPr>
+        <w:ind w:left="360"/>
+        <w:rPr>
+          <w:b/>
+          <w:bCs/>
+        </w:rPr>
+      </w:pPr>
+    </w:p>
+    <w:p>
+      <w:pPr>
+        <w:ind w:left="360"/>
+        <w:rPr>
+          <w:b/>
+          <w:bCs/>
+        </w:rPr>
+      </w:pPr>
+    </w:p>
+    <w:p>
+      <w:pPr>
+        <w:ind w:left="360"/>
+        <w:rPr>
+          <w:b/>
+          <w:bCs/>
+        </w:rPr>
+      </w:pPr>
+    </w:p>
+    <w:p>
+      <w:pPr>
+        <w:ind w:left="360"/>
+        <w:rPr>
+          <w:b/>
+          <w:bCs/>
+        </w:rPr>
+      </w:pPr>
+      <w:r>
+        <w:rPr>
+          <w:b/>
+          <w:bCs/>
+        </w:rPr>
+        <w:lastRenderedPageBreak/>
         <w:t>3.</w:t>
       </w:r>
       <w:r>
@@ -18945,9 +20111,16 @@
           <w:b/>
           <w:bCs/>
         </w:rPr>
-        <w:t>Mock-ups</w:t>
+        <w:t>Mock</w:t>
       </w:r>
       <w:proofErr w:type="spellEnd"/>
+      <w:r>
+        <w:rPr>
+          <w:b/>
+          <w:bCs/>
+        </w:rPr>
+        <w:t>-ups</w:t>
+      </w:r>
     </w:p>
     <w:p>
       <w:pPr>
@@ -18970,15 +20143,42 @@
         <w:ind w:left="360"/>
         <w:jc w:val="center"/>
       </w:pPr>
+    </w:p>
+    <w:p>
+      <w:pPr>
+        <w:ind w:left="360"/>
+      </w:pPr>
+    </w:p>
+    <w:p>
+      <w:pPr>
+        <w:ind w:left="360"/>
+      </w:pPr>
+    </w:p>
+    <w:p>
+      <w:pPr>
+        <w:ind w:left="360"/>
+      </w:pPr>
+    </w:p>
+    <w:p>
+      <w:pPr>
+        <w:ind w:left="360"/>
+      </w:pPr>
       <w:r>
         <w:rPr>
           <w:noProof/>
         </w:rPr>
-        <w:lastRenderedPageBreak/>
         <w:drawing>
-          <wp:inline distT="0" distB="0" distL="0" distR="0" wp14:anchorId="13D2ABED" wp14:editId="63B1E8FC">
-            <wp:extent cx="4865370" cy="6489700"/>
-            <wp:effectExtent l="0" t="0" r="0" b="6350"/>
+          <wp:anchor distT="0" distB="0" distL="114300" distR="114300" simplePos="0" relativeHeight="251677696" behindDoc="0" locked="0" layoutInCell="1" allowOverlap="1" wp14:anchorId="13D2ABED" wp14:editId="620924D0">
+            <wp:simplePos x="0" y="0"/>
+            <wp:positionH relativeFrom="margin">
+              <wp:posOffset>1764462</wp:posOffset>
+            </wp:positionH>
+            <wp:positionV relativeFrom="margin">
+              <wp:posOffset>2150643</wp:posOffset>
+            </wp:positionV>
+            <wp:extent cx="2774950" cy="3701415"/>
+            <wp:effectExtent l="0" t="0" r="6350" b="0"/>
+            <wp:wrapTopAndBottom/>
             <wp:docPr id="39" name="Immagine 39"/>
             <wp:cNvGraphicFramePr>
               <a:graphicFrameLocks xmlns:a="http://schemas.openxmlformats.org/drawingml/2006/main" noChangeAspect="1"/>
@@ -19008,7 +20208,7 @@
                   <pic:spPr bwMode="auto">
                     <a:xfrm>
                       <a:off x="0" y="0"/>
-                      <a:ext cx="4865370" cy="6489700"/>
+                      <a:ext cx="2774950" cy="3701415"/>
                     </a:xfrm>
                     <a:prstGeom prst="rect">
                       <a:avLst/>
@@ -19021,7 +20221,13 @@
                 </pic:pic>
               </a:graphicData>
             </a:graphic>
-          </wp:inline>
+            <wp14:sizeRelH relativeFrom="margin">
+              <wp14:pctWidth>0</wp14:pctWidth>
+            </wp14:sizeRelH>
+            <wp14:sizeRelV relativeFrom="margin">
+              <wp14:pctHeight>0</wp14:pctHeight>
+            </wp14:sizeRelV>
+          </wp:anchor>
         </w:drawing>
       </w:r>
     </w:p>
@@ -19034,36 +20240,14 @@
       <w:pPr>
         <w:ind w:left="360"/>
       </w:pPr>
-    </w:p>
-    <w:p>
-      <w:pPr>
-        <w:ind w:left="360"/>
-      </w:pPr>
-    </w:p>
-    <w:p>
-      <w:pPr>
-        <w:ind w:left="360"/>
-      </w:pPr>
-    </w:p>
-    <w:p>
-      <w:pPr>
-        <w:ind w:left="360"/>
-      </w:pPr>
-    </w:p>
-    <w:p>
-      <w:pPr>
-        <w:ind w:left="360"/>
-      </w:pPr>
-      <w:r>
-        <w:t xml:space="preserve">Rappresentazione di massima di come apparirà l’interfaccia </w:t>
-      </w:r>
-      <w:proofErr w:type="gramStart"/>
-      <w:r>
-        <w:t>del impiegato</w:t>
-      </w:r>
-      <w:proofErr w:type="gramEnd"/>
-      <w:r>
-        <w:t xml:space="preserve"> acceduta dall’applicazione </w:t>
+      <w:r>
+        <w:t>Rappresentazione di massima di come apparirà l’interfaccia del</w:t>
+      </w:r>
+      <w:r>
+        <w:t>l’</w:t>
+      </w:r>
+      <w:r>
+        <w:t xml:space="preserve">impiegato acceduta dall’applicazione </w:t>
       </w:r>
       <w:proofErr w:type="spellStart"/>
       <w:r>
@@ -19083,11 +20267,10 @@
         <w:rPr>
           <w:noProof/>
         </w:rPr>
-        <w:lastRenderedPageBreak/>
         <w:drawing>
-          <wp:inline distT="0" distB="0" distL="0" distR="0" wp14:anchorId="25F542C0" wp14:editId="4D0E8EB9">
-            <wp:extent cx="1439545" cy="2484120"/>
-            <wp:effectExtent l="0" t="0" r="8255" b="0"/>
+          <wp:inline distT="0" distB="0" distL="0" distR="0" wp14:anchorId="25F542C0" wp14:editId="6E6FFC22">
+            <wp:extent cx="1164000" cy="2008632"/>
+            <wp:effectExtent l="0" t="0" r="0" b="0"/>
             <wp:docPr id="42" name="Immagine 42"/>
             <wp:cNvGraphicFramePr>
               <a:graphicFrameLocks xmlns:a="http://schemas.openxmlformats.org/drawingml/2006/main" noChangeAspect="1"/>
@@ -19117,7 +20300,7 @@
                   <pic:spPr bwMode="auto">
                     <a:xfrm>
                       <a:off x="0" y="0"/>
-                      <a:ext cx="1439545" cy="2484120"/>
+                      <a:ext cx="1172787" cy="2023796"/>
                     </a:xfrm>
                     <a:prstGeom prst="rect">
                       <a:avLst/>

</xml_diff>

<commit_message>
Finalizzazione SDD e RAD
Mancano mockup nel RAD
</commit_message>
<xml_diff>
--- a/Documenti/MedQueue_RAD.docx
+++ b/Documenti/MedQueue_RAD.docx
@@ -129,6 +129,7 @@
           <w:lang w:val="en-US"/>
         </w:rPr>
       </w:pPr>
+      <w:proofErr w:type="spellStart"/>
       <w:r>
         <w:rPr>
           <w:color w:val="767171" w:themeColor="background2" w:themeShade="80"/>
@@ -138,6 +139,7 @@
         </w:rPr>
         <w:t>MedQueue</w:t>
       </w:r>
+      <w:proofErr w:type="spellEnd"/>
     </w:p>
     <w:p>
       <w:pPr>
@@ -372,6 +374,7 @@
           <w:lang w:val="en-US"/>
         </w:rPr>
       </w:pPr>
+      <w:proofErr w:type="spellStart"/>
       <w:r>
         <w:rPr>
           <w:color w:val="002060"/>
@@ -382,6 +385,7 @@
         <w:lastRenderedPageBreak/>
         <w:t>Sommario</w:t>
       </w:r>
+      <w:proofErr w:type="spellEnd"/>
     </w:p>
     <w:p>
       <w:pPr>
@@ -1880,38 +1884,58 @@
         </w:rPr>
         <w:t xml:space="preserve"> </w:t>
       </w:r>
+      <w:proofErr w:type="spellStart"/>
       <w:r>
         <w:rPr>
           <w:color w:val="000000" w:themeColor="text1"/>
           <w:sz w:val="28"/>
           <w:szCs w:val="28"/>
         </w:rPr>
-        <w:t>Statechart Diagrams</w:t>
-      </w:r>
-    </w:p>
-    <w:p>
-      <w:pPr>
-        <w:spacing w:after="20" w:line="360" w:lineRule="auto"/>
+        <w:t>Statechart</w:t>
+      </w:r>
+      <w:proofErr w:type="spellEnd"/>
+      <w:r>
         <w:rPr>
           <w:color w:val="000000" w:themeColor="text1"/>
           <w:sz w:val="28"/>
           <w:szCs w:val="28"/>
         </w:rPr>
-      </w:pPr>
+        <w:t xml:space="preserve"> </w:t>
+      </w:r>
+      <w:proofErr w:type="spellStart"/>
       <w:r>
         <w:rPr>
           <w:color w:val="000000" w:themeColor="text1"/>
           <w:sz w:val="28"/>
           <w:szCs w:val="28"/>
         </w:rPr>
-        <w:tab/>
-      </w:r>
-      <w:r>
+        <w:t>Diagrams</w:t>
+      </w:r>
+      <w:proofErr w:type="spellEnd"/>
+    </w:p>
+    <w:p>
+      <w:pPr>
+        <w:spacing w:after="20" w:line="360" w:lineRule="auto"/>
         <w:rPr>
           <w:color w:val="000000" w:themeColor="text1"/>
           <w:sz w:val="28"/>
           <w:szCs w:val="28"/>
         </w:rPr>
+      </w:pPr>
+      <w:r>
+        <w:rPr>
+          <w:color w:val="000000" w:themeColor="text1"/>
+          <w:sz w:val="28"/>
+          <w:szCs w:val="28"/>
+        </w:rPr>
+        <w:tab/>
+      </w:r>
+      <w:r>
+        <w:rPr>
+          <w:color w:val="000000" w:themeColor="text1"/>
+          <w:sz w:val="28"/>
+          <w:szCs w:val="28"/>
+        </w:rPr>
         <w:tab/>
         <w:t xml:space="preserve">    3.5.5.1 </w:t>
       </w:r>
@@ -1967,7 +1991,25 @@
           <w:sz w:val="28"/>
           <w:szCs w:val="28"/>
         </w:rPr>
-        <w:t xml:space="preserve">  3.5.6 Interfaccia utente e mock-ups</w:t>
+        <w:t xml:space="preserve">  3.5.6 Interfaccia utente e </w:t>
+      </w:r>
+      <w:proofErr w:type="spellStart"/>
+      <w:r>
+        <w:rPr>
+          <w:color w:val="000000" w:themeColor="text1"/>
+          <w:sz w:val="28"/>
+          <w:szCs w:val="28"/>
+        </w:rPr>
+        <w:t>mock</w:t>
+      </w:r>
+      <w:proofErr w:type="spellEnd"/>
+      <w:r>
+        <w:rPr>
+          <w:color w:val="000000" w:themeColor="text1"/>
+          <w:sz w:val="28"/>
+          <w:szCs w:val="28"/>
+        </w:rPr>
+        <w:t>-ups</w:t>
       </w:r>
     </w:p>
     <w:p>
@@ -2159,8 +2201,21 @@
       <w:pPr>
         <w:ind w:left="360"/>
       </w:pPr>
-      <w:r>
-        <w:t>MedQueue vuole offrire aiuto a tutti coloro che sono implicati nell’effettuazione di una prenotazione presso una struttura sanitaria: per i pazienti offre una piattaforma online su cui poter prenotare un appuntamento presso un ufficio ospedaliero convenzionato nel giorno desiderato, sempre che in quel giorno ci sia disponibilità, e quindi potersi presentare il giorno stesso presso l’ufficio e quindi riducendo drasticamente le code e gli assembramenti; per quanto riguarda gli impiegati, MedQueue mette a disposizione un software di gestione delle diverse code, in modo da gestire nel modo più corretto l’affluenza agli sportelli, senza doversi preoccupare di eventuali priorità gestite in automatico dal sistema.</w:t>
+      <w:proofErr w:type="spellStart"/>
+      <w:r>
+        <w:t>MedQueue</w:t>
+      </w:r>
+      <w:proofErr w:type="spellEnd"/>
+      <w:r>
+        <w:t xml:space="preserve"> vuole offrire aiuto a tutti coloro che sono implicati nell’effettuazione di una prenotazione presso una struttura sanitaria: per i pazienti offre una piattaforma online su cui poter prenotare un appuntamento presso un ufficio ospedaliero convenzionato nel giorno desiderato, sempre che in quel giorno ci sia disponibilità, e quindi potersi presentare il giorno stesso presso l’ufficio e quindi riducendo drasticamente le code e gli assembramenti; per quanto riguarda gli impiegati, </w:t>
+      </w:r>
+      <w:proofErr w:type="spellStart"/>
+      <w:r>
+        <w:t>MedQueue</w:t>
+      </w:r>
+      <w:proofErr w:type="spellEnd"/>
+      <w:r>
+        <w:t xml:space="preserve"> mette a disposizione un software di gestione delle diverse code, in modo da gestire nel modo più corretto l’affluenza agli sportelli, senza doversi preoccupare di eventuali priorità gestite in automatico dal sistema.</w:t>
       </w:r>
     </w:p>
     <w:p>
@@ -2168,13 +2223,21 @@
         <w:ind w:left="360"/>
       </w:pPr>
       <w:r>
-        <w:t>Inoltre Med</w:t>
+        <w:t xml:space="preserve">Inoltre </w:t>
+      </w:r>
+      <w:proofErr w:type="spellStart"/>
+      <w:r>
+        <w:t>Med</w:t>
       </w:r>
       <w:r>
         <w:t>Q</w:t>
       </w:r>
       <w:r>
-        <w:t xml:space="preserve">ueue mette a disposizione anche un sistema di conferma della prenotazione direttamente presso l’ufficio; infatti il cliente prenotato dovrà, una volta arrivato presso l’ufficio selezionato, confermare la propria presenza presso un “totem” che riconoscerà il cliente attraverso il suo codice fiscale e, se la prenotazione è prevista entro 30 minuti, </w:t>
+        <w:t>ueue</w:t>
+      </w:r>
+      <w:proofErr w:type="spellEnd"/>
+      <w:r>
+        <w:t xml:space="preserve"> mette a disposizione anche un sistema di conferma della prenotazione direttamente presso l’ufficio; infatti il cliente prenotato dovrà, una volta arrivato presso l’ufficio selezionato, confermare la propria presenza presso un “totem” che riconoscerà il cliente attraverso il suo codice fiscale e, se la prenotazione è prevista entro 30 minuti, </w:t>
       </w:r>
       <w:r>
         <w:t>verrà</w:t>
@@ -2517,14 +2580,32 @@
     </w:p>
     <w:p/>
     <w:p>
+      <w:proofErr w:type="spellStart"/>
       <w:r>
         <w:rPr>
           <w:b/>
           <w:bCs/>
         </w:rPr>
         <w:lastRenderedPageBreak/>
-        <w:t>Sequence diagram</w:t>
-      </w:r>
+        <w:t>Sequence</w:t>
+      </w:r>
+      <w:proofErr w:type="spellEnd"/>
+      <w:r>
+        <w:rPr>
+          <w:b/>
+          <w:bCs/>
+        </w:rPr>
+        <w:t xml:space="preserve"> </w:t>
+      </w:r>
+      <w:proofErr w:type="spellStart"/>
+      <w:r>
+        <w:rPr>
+          <w:b/>
+          <w:bCs/>
+        </w:rPr>
+        <w:t>diagram</w:t>
+      </w:r>
+      <w:proofErr w:type="spellEnd"/>
       <w:r>
         <w:t xml:space="preserve">: </w:t>
       </w:r>
@@ -2537,6 +2618,7 @@
       <w:r>
         <w:t xml:space="preserve"> </w:t>
       </w:r>
+      <w:proofErr w:type="gramStart"/>
       <w:r>
         <w:t>uno</w:t>
       </w:r>
@@ -2544,25 +2626,47 @@
         <w:t xml:space="preserve"> </w:t>
       </w:r>
       <w:r>
-        <w:t xml:space="preserve">use case attraverso le relazioni che intercorrono in termini di messaggi tra attori, oggetti di business, oggetti o entità del sistema. </w:t>
-      </w:r>
-    </w:p>
-    <w:p>
-      <w:pPr>
-        <w:rPr>
-          <w:b/>
-          <w:bCs/>
-        </w:rPr>
-      </w:pPr>
-    </w:p>
-    <w:p>
-      <w:r>
-        <w:rPr>
-          <w:b/>
-          <w:bCs/>
-        </w:rPr>
-        <w:t>Statechart diagram</w:t>
-      </w:r>
+        <w:t>use</w:t>
+      </w:r>
+      <w:proofErr w:type="gramEnd"/>
+      <w:r>
+        <w:t xml:space="preserve"> case attraverso le relazioni che intercorrono in termini di messaggi tra attori, oggetti di business, oggetti o entità del sistema. </w:t>
+      </w:r>
+    </w:p>
+    <w:p>
+      <w:pPr>
+        <w:rPr>
+          <w:b/>
+          <w:bCs/>
+        </w:rPr>
+      </w:pPr>
+    </w:p>
+    <w:p>
+      <w:proofErr w:type="spellStart"/>
+      <w:r>
+        <w:rPr>
+          <w:b/>
+          <w:bCs/>
+        </w:rPr>
+        <w:t>Statechart</w:t>
+      </w:r>
+      <w:proofErr w:type="spellEnd"/>
+      <w:r>
+        <w:rPr>
+          <w:b/>
+          <w:bCs/>
+        </w:rPr>
+        <w:t xml:space="preserve"> </w:t>
+      </w:r>
+      <w:proofErr w:type="spellStart"/>
+      <w:r>
+        <w:rPr>
+          <w:b/>
+          <w:bCs/>
+        </w:rPr>
+        <w:t>diagram</w:t>
+      </w:r>
+      <w:proofErr w:type="spellEnd"/>
       <w:r>
         <w:t xml:space="preserve">: </w:t>
       </w:r>
@@ -2580,8 +2684,17 @@
           <w:b/>
           <w:bCs/>
         </w:rPr>
-        <w:t>Class diagram</w:t>
-      </w:r>
+        <w:t xml:space="preserve">Class </w:t>
+      </w:r>
+      <w:proofErr w:type="spellStart"/>
+      <w:r>
+        <w:rPr>
+          <w:b/>
+          <w:bCs/>
+        </w:rPr>
+        <w:t>diagram</w:t>
+      </w:r>
+      <w:proofErr w:type="spellEnd"/>
       <w:r>
         <w:t xml:space="preserve">: </w:t>
       </w:r>
@@ -2601,12 +2714,21 @@
       </w:pPr>
     </w:p>
     <w:p>
-      <w:r>
-        <w:rPr>
-          <w:b/>
-          <w:bCs/>
-        </w:rPr>
-        <w:t>Mock-ups</w:t>
+      <w:proofErr w:type="spellStart"/>
+      <w:r>
+        <w:rPr>
+          <w:b/>
+          <w:bCs/>
+        </w:rPr>
+        <w:t>Mock</w:t>
+      </w:r>
+      <w:proofErr w:type="spellEnd"/>
+      <w:r>
+        <w:rPr>
+          <w:b/>
+          <w:bCs/>
+        </w:rPr>
+        <w:t>-ups</w:t>
       </w:r>
       <w:r>
         <w:t xml:space="preserve">: </w:t>
@@ -2627,13 +2749,31 @@
       </w:pPr>
     </w:p>
     <w:p>
-      <w:r>
-        <w:rPr>
-          <w:b/>
-          <w:bCs/>
-        </w:rPr>
-        <w:t>Navigation path</w:t>
-      </w:r>
+      <w:proofErr w:type="spellStart"/>
+      <w:r>
+        <w:rPr>
+          <w:b/>
+          <w:bCs/>
+        </w:rPr>
+        <w:t>Navigation</w:t>
+      </w:r>
+      <w:proofErr w:type="spellEnd"/>
+      <w:r>
+        <w:rPr>
+          <w:b/>
+          <w:bCs/>
+        </w:rPr>
+        <w:t xml:space="preserve"> </w:t>
+      </w:r>
+      <w:proofErr w:type="spellStart"/>
+      <w:r>
+        <w:rPr>
+          <w:b/>
+          <w:bCs/>
+        </w:rPr>
+        <w:t>path</w:t>
+      </w:r>
+      <w:proofErr w:type="spellEnd"/>
       <w:r>
         <w:t xml:space="preserve">: </w:t>
       </w:r>
@@ -2706,7 +2846,31 @@
         <w:t xml:space="preserve"> e non funzionali. Attraverso scenari e use case verrà stabilito chi sono gli attori del sistema</w:t>
       </w:r>
       <w:r>
-        <w:t xml:space="preserve"> e come gli attori individuati interagiscono con il sistema. Verranno poi presentati mock-up dell’interfaccia utente ed i path navigazionali per l’applicazione proposta</w:t>
+        <w:t xml:space="preserve"> e come gli attori individuati interagiscono con il sistema. Verranno poi presentati </w:t>
+      </w:r>
+      <w:proofErr w:type="spellStart"/>
+      <w:r>
+        <w:t>mock</w:t>
+      </w:r>
+      <w:proofErr w:type="spellEnd"/>
+      <w:r>
+        <w:t xml:space="preserve">-up dell’interfaccia utente ed i </w:t>
+      </w:r>
+      <w:proofErr w:type="spellStart"/>
+      <w:r>
+        <w:t>path</w:t>
+      </w:r>
+      <w:proofErr w:type="spellEnd"/>
+      <w:r>
+        <w:t xml:space="preserve"> </w:t>
+      </w:r>
+      <w:proofErr w:type="spellStart"/>
+      <w:r>
+        <w:t>navigazionali</w:t>
+      </w:r>
+      <w:proofErr w:type="spellEnd"/>
+      <w:r>
+        <w:t xml:space="preserve"> per l’applicazione proposta</w:t>
       </w:r>
       <w:r>
         <w:t>.</w:t>
@@ -2967,7 +3131,21 @@
         <w:rPr>
           <w:color w:val="000000" w:themeColor="text1"/>
         </w:rPr>
-        <w:t xml:space="preserve">. La procedura infatti prevede che la persona si </w:t>
+        <w:t xml:space="preserve">. La </w:t>
+      </w:r>
+      <w:proofErr w:type="gramStart"/>
+      <w:r>
+        <w:rPr>
+          <w:color w:val="000000" w:themeColor="text1"/>
+        </w:rPr>
+        <w:t>procedura infatti</w:t>
+      </w:r>
+      <w:proofErr w:type="gramEnd"/>
+      <w:r>
+        <w:rPr>
+          <w:color w:val="000000" w:themeColor="text1"/>
+        </w:rPr>
+        <w:t xml:space="preserve"> prevede che la persona si </w:t>
       </w:r>
       <w:r>
         <w:rPr>
@@ -3088,7 +3266,21 @@
         <w:rPr>
           <w:color w:val="000000" w:themeColor="text1"/>
         </w:rPr>
-        <w:t xml:space="preserve"> diagram relativo alle operazioni svolte per la gestione</w:t>
+        <w:t xml:space="preserve"> </w:t>
+      </w:r>
+      <w:proofErr w:type="spellStart"/>
+      <w:r>
+        <w:rPr>
+          <w:color w:val="000000" w:themeColor="text1"/>
+        </w:rPr>
+        <w:t>diagram</w:t>
+      </w:r>
+      <w:proofErr w:type="spellEnd"/>
+      <w:r>
+        <w:rPr>
+          <w:color w:val="000000" w:themeColor="text1"/>
+        </w:rPr>
+        <w:t xml:space="preserve"> relativo alle operazioni svolte per la gestione</w:t>
       </w:r>
       <w:r>
         <w:rPr>
@@ -3334,7 +3526,15 @@
     </w:p>
     <w:p>
       <w:r>
-        <w:t>Al fine di poter cogliere al meglio gli effetti del sistema che proponiamo sulla gestione delle prenotazioni che precedono una visita medica presentiamo l’activity diagram relativo alla funzionalità principale messa a disposizione della piattaforma.</w:t>
+        <w:t xml:space="preserve">Al fine di poter cogliere al meglio gli effetti del sistema che proponiamo sulla gestione delle prenotazioni che precedono una visita medica presentiamo l’activity </w:t>
+      </w:r>
+      <w:proofErr w:type="spellStart"/>
+      <w:r>
+        <w:t>diagram</w:t>
+      </w:r>
+      <w:proofErr w:type="spellEnd"/>
+      <w:r>
+        <w:t xml:space="preserve"> relativo alla funzionalità principale messa a disposizione della piattaforma.</w:t>
       </w:r>
     </w:p>
     <w:p>
@@ -4733,7 +4933,15 @@
               </w:numPr>
             </w:pPr>
             <w:r>
-              <w:t>Angelo sceglie di effettuare una prenotazione per il giorno 12 Dicembre alle ore 11:00</w:t>
+              <w:t xml:space="preserve">Angelo sceglie di effettuare una prenotazione per il giorno 12 </w:t>
+            </w:r>
+            <w:proofErr w:type="gramStart"/>
+            <w:r>
+              <w:t>Dicembre</w:t>
+            </w:r>
+            <w:proofErr w:type="gramEnd"/>
+            <w:r>
+              <w:t xml:space="preserve"> alle ore 11:00</w:t>
             </w:r>
           </w:p>
           <w:p>
@@ -4745,7 +4953,15 @@
               </w:numPr>
             </w:pPr>
             <w:r>
-              <w:t>Il sistema inserirà Angelo nella coda di prenotazione del giorno 12 Dicembre e restituirà ad Angelo una mail di conferma prenotazione</w:t>
+              <w:t xml:space="preserve">Il sistema inserirà Angelo nella coda di prenotazione del giorno 12 </w:t>
+            </w:r>
+            <w:proofErr w:type="gramStart"/>
+            <w:r>
+              <w:t>Dicembre</w:t>
+            </w:r>
+            <w:proofErr w:type="gramEnd"/>
+            <w:r>
+              <w:t xml:space="preserve"> e restituirà ad Angelo una mail di conferma prenotazione</w:t>
             </w:r>
           </w:p>
         </w:tc>
@@ -5107,7 +5323,15 @@
               </w:numPr>
             </w:pPr>
             <w:r>
-              <w:t>Angelo il giorno 12 Dicembre si reca all’ufficio ospedaliero poiché possiede una prenotazione per quel giorno.</w:t>
+              <w:t xml:space="preserve">Angelo il giorno 12 </w:t>
+            </w:r>
+            <w:proofErr w:type="gramStart"/>
+            <w:r>
+              <w:t>Dicembre</w:t>
+            </w:r>
+            <w:proofErr w:type="gramEnd"/>
+            <w:r>
+              <w:t xml:space="preserve"> si reca all’ufficio ospedaliero poiché possiede una prenotazione per quel giorno.</w:t>
             </w:r>
           </w:p>
           <w:p>
@@ -5444,7 +5668,15 @@
               </w:numPr>
             </w:pPr>
             <w:r>
-              <w:t xml:space="preserve">Giovanni inizia la propria giornata lavorativa avviando l’applicazione MedQueue </w:t>
+              <w:t xml:space="preserve">Giovanni inizia la propria giornata lavorativa avviando l’applicazione </w:t>
+            </w:r>
+            <w:proofErr w:type="spellStart"/>
+            <w:r>
+              <w:t>MedQueue</w:t>
+            </w:r>
+            <w:proofErr w:type="spellEnd"/>
+            <w:r>
+              <w:t xml:space="preserve"> </w:t>
             </w:r>
           </w:p>
           <w:p>
@@ -5528,7 +5760,15 @@
               </w:numPr>
             </w:pPr>
             <w:r>
-              <w:t>Il sistema mostra il codice fiscale della persona da servire e elimina la prenotazione dalla coda di presenza</w:t>
+              <w:t xml:space="preserve">Il sistema mostra il codice fiscale della persona da servire </w:t>
+            </w:r>
+            <w:proofErr w:type="gramStart"/>
+            <w:r>
+              <w:t>e</w:t>
+            </w:r>
+            <w:proofErr w:type="gramEnd"/>
+            <w:r>
+              <w:t xml:space="preserve"> elimina la prenotazione dalla coda di presenza</w:t>
             </w:r>
           </w:p>
         </w:tc>
@@ -5593,20 +5833,49 @@
         <w:rPr>
           <w:b/>
           <w:bCs/>
+        </w:rPr>
+        <w:lastRenderedPageBreak/>
+        <w:t>3</w:t>
+      </w:r>
+      <w:r>
+        <w:rPr>
+          <w:b/>
+          <w:bCs/>
+        </w:rPr>
+        <w:t xml:space="preserve">.5.2 </w:t>
+      </w:r>
+      <w:r>
+        <w:rPr>
+          <w:b/>
+          <w:bCs/>
+        </w:rPr>
+        <w:t>Use Case</w:t>
+      </w:r>
+    </w:p>
+    <w:p>
+      <w:pPr>
+        <w:rPr>
+          <w:b/>
+          <w:bCs/>
+        </w:rPr>
+      </w:pPr>
+      <w:r>
+        <w:rPr>
+          <w:b/>
+          <w:bCs/>
           <w:noProof/>
         </w:rPr>
-        <w:lastRenderedPageBreak/>
         <w:drawing>
-          <wp:anchor distT="0" distB="0" distL="114300" distR="114300" simplePos="0" relativeHeight="251665408" behindDoc="0" locked="0" layoutInCell="1" allowOverlap="1" wp14:anchorId="122EBF08" wp14:editId="784CBFDF">
+          <wp:anchor distT="0" distB="0" distL="114300" distR="114300" simplePos="0" relativeHeight="251665408" behindDoc="0" locked="0" layoutInCell="1" allowOverlap="1" wp14:anchorId="122EBF08" wp14:editId="2172A108">
             <wp:simplePos x="0" y="0"/>
             <wp:positionH relativeFrom="margin">
-              <wp:posOffset>249665</wp:posOffset>
+              <wp:posOffset>375285</wp:posOffset>
             </wp:positionH>
-            <wp:positionV relativeFrom="page">
-              <wp:posOffset>1136788</wp:posOffset>
+            <wp:positionV relativeFrom="paragraph">
+              <wp:posOffset>200025</wp:posOffset>
             </wp:positionV>
-            <wp:extent cx="5405755" cy="4349115"/>
-            <wp:effectExtent l="0" t="0" r="4445" b="0"/>
+            <wp:extent cx="5405755" cy="5082540"/>
+            <wp:effectExtent l="0" t="0" r="4445" b="3810"/>
             <wp:wrapTopAndBottom/>
             <wp:docPr id="20" name="Immagine 20"/>
             <wp:cNvGraphicFramePr>
@@ -5637,7 +5906,7 @@
                   <pic:spPr bwMode="auto">
                     <a:xfrm>
                       <a:off x="0" y="0"/>
-                      <a:ext cx="5405755" cy="4349115"/>
+                      <a:ext cx="5405755" cy="5082540"/>
                     </a:xfrm>
                     <a:prstGeom prst="rect">
                       <a:avLst/>
@@ -5659,51 +5928,6 @@
           </wp:anchor>
         </w:drawing>
       </w:r>
-      <w:r>
-        <w:rPr>
-          <w:b/>
-          <w:bCs/>
-        </w:rPr>
-        <w:t>3</w:t>
-      </w:r>
-      <w:r>
-        <w:rPr>
-          <w:b/>
-          <w:bCs/>
-        </w:rPr>
-        <w:t xml:space="preserve">.5.2 </w:t>
-      </w:r>
-      <w:r>
-        <w:rPr>
-          <w:b/>
-          <w:bCs/>
-        </w:rPr>
-        <w:t>Use Case</w:t>
-      </w:r>
-    </w:p>
-    <w:p>
-      <w:pPr>
-        <w:rPr>
-          <w:b/>
-          <w:bCs/>
-        </w:rPr>
-      </w:pPr>
-    </w:p>
-    <w:p>
-      <w:pPr>
-        <w:rPr>
-          <w:b/>
-          <w:bCs/>
-        </w:rPr>
-      </w:pPr>
-    </w:p>
-    <w:p>
-      <w:pPr>
-        <w:rPr>
-          <w:b/>
-          <w:bCs/>
-        </w:rPr>
-      </w:pPr>
     </w:p>
     <w:p>
       <w:pPr>
@@ -6014,13 +6238,23 @@
                 <w:iCs/>
               </w:rPr>
             </w:pPr>
+            <w:proofErr w:type="spellStart"/>
             <w:r>
               <w:rPr>
                 <w:bCs/>
                 <w:i/>
                 <w:iCs/>
               </w:rPr>
-              <w:t>Vers.</w:t>
+              <w:t>Vers</w:t>
+            </w:r>
+            <w:proofErr w:type="spellEnd"/>
+            <w:r>
+              <w:rPr>
+                <w:bCs/>
+                <w:i/>
+                <w:iCs/>
+              </w:rPr>
+              <w:t>.</w:t>
             </w:r>
           </w:p>
         </w:tc>
@@ -6273,8 +6507,17 @@
                 <w:b/>
                 <w:bCs/>
               </w:rPr>
-              <w:t>Entry Condition</w:t>
-            </w:r>
+              <w:t xml:space="preserve">Entry </w:t>
+            </w:r>
+            <w:proofErr w:type="spellStart"/>
+            <w:r>
+              <w:rPr>
+                <w:b/>
+                <w:bCs/>
+              </w:rPr>
+              <w:t>Condition</w:t>
+            </w:r>
+            <w:proofErr w:type="spellEnd"/>
           </w:p>
         </w:tc>
         <w:tc>
@@ -6314,8 +6557,17 @@
                 <w:b/>
                 <w:bCs/>
               </w:rPr>
-              <w:t>Exit condition</w:t>
-            </w:r>
+              <w:t xml:space="preserve">Exit </w:t>
+            </w:r>
+            <w:proofErr w:type="spellStart"/>
+            <w:r>
+              <w:rPr>
+                <w:b/>
+                <w:bCs/>
+              </w:rPr>
+              <w:t>condition</w:t>
+            </w:r>
+            <w:proofErr w:type="spellEnd"/>
           </w:p>
           <w:p>
             <w:r>
@@ -6366,13 +6618,27 @@
                 <w:b/>
                 <w:bCs/>
               </w:rPr>
-              <w:t>Exit condition</w:t>
-            </w:r>
-          </w:p>
-          <w:p>
-            <w:r>
-              <w:t xml:space="preserve">                       On failure</w:t>
-            </w:r>
+              <w:t xml:space="preserve">Exit </w:t>
+            </w:r>
+            <w:proofErr w:type="spellStart"/>
+            <w:r>
+              <w:rPr>
+                <w:b/>
+                <w:bCs/>
+              </w:rPr>
+              <w:t>condition</w:t>
+            </w:r>
+            <w:proofErr w:type="spellEnd"/>
+          </w:p>
+          <w:p>
+            <w:r>
+              <w:t xml:space="preserve">                       On </w:t>
+            </w:r>
+            <w:proofErr w:type="spellStart"/>
+            <w:r>
+              <w:t>failure</w:t>
+            </w:r>
+            <w:proofErr w:type="spellEnd"/>
           </w:p>
         </w:tc>
         <w:tc>
@@ -6406,8 +6672,17 @@
                 <w:b/>
                 <w:bCs/>
               </w:rPr>
-              <w:t>Rilevanza/User Priority</w:t>
-            </w:r>
+              <w:t xml:space="preserve">Rilevanza/User </w:t>
+            </w:r>
+            <w:proofErr w:type="spellStart"/>
+            <w:r>
+              <w:rPr>
+                <w:b/>
+                <w:bCs/>
+              </w:rPr>
+              <w:t>Priority</w:t>
+            </w:r>
+            <w:proofErr w:type="spellEnd"/>
           </w:p>
         </w:tc>
         <w:tc>
@@ -6525,13 +6800,23 @@
                 <w:bCs/>
               </w:rPr>
             </w:pPr>
+            <w:proofErr w:type="spellStart"/>
             <w:r>
               <w:rPr>
                 <w:rFonts w:eastAsia="Calibri"/>
                 <w:b/>
                 <w:bCs/>
               </w:rPr>
-              <w:t>Generalization of</w:t>
+              <w:t>Generalization</w:t>
+            </w:r>
+            <w:proofErr w:type="spellEnd"/>
+            <w:r>
+              <w:rPr>
+                <w:rFonts w:eastAsia="Calibri"/>
+                <w:b/>
+                <w:bCs/>
+              </w:rPr>
+              <w:t xml:space="preserve"> of</w:t>
             </w:r>
           </w:p>
         </w:tc>
@@ -6937,7 +7222,15 @@
           </w:tcPr>
           <w:p>
             <w:r>
-              <w:t>Il sistema effettua il refresh automatico della pagina per visualizzare l’elenco aggiornato</w:t>
+              <w:t xml:space="preserve">Il sistema effettua il </w:t>
+            </w:r>
+            <w:proofErr w:type="spellStart"/>
+            <w:r>
+              <w:t>refresh</w:t>
+            </w:r>
+            <w:proofErr w:type="spellEnd"/>
+            <w:r>
+              <w:t xml:space="preserve"> automatico della pagina per visualizzare l’elenco aggiornato</w:t>
             </w:r>
           </w:p>
         </w:tc>
@@ -6965,10 +7258,22 @@
                 <w:b/>
                 <w:bCs/>
               </w:rPr>
-              <w:t xml:space="preserve">Scenario/Flusso di eventi Alternativo:  </w:t>
-            </w:r>
-            <w:r>
-              <w:t>Non è presente alcuna prenotazione per quella giornata</w:t>
+              <w:t xml:space="preserve">Scenario/Flusso di eventi </w:t>
+            </w:r>
+            <w:proofErr w:type="gramStart"/>
+            <w:r>
+              <w:rPr>
+                <w:b/>
+                <w:bCs/>
+              </w:rPr>
+              <w:t xml:space="preserve">Alternativo:  </w:t>
+            </w:r>
+            <w:r>
+              <w:t>Non</w:t>
+            </w:r>
+            <w:proofErr w:type="gramEnd"/>
+            <w:r>
+              <w:t xml:space="preserve"> è presente alcuna prenotazione per quella giornata</w:t>
             </w:r>
           </w:p>
         </w:tc>
@@ -7314,13 +7619,23 @@
                 <w:iCs/>
               </w:rPr>
             </w:pPr>
+            <w:proofErr w:type="spellStart"/>
             <w:r>
               <w:rPr>
                 <w:bCs/>
                 <w:i/>
                 <w:iCs/>
               </w:rPr>
-              <w:t>Vers.</w:t>
+              <w:t>Vers</w:t>
+            </w:r>
+            <w:proofErr w:type="spellEnd"/>
+            <w:r>
+              <w:rPr>
+                <w:bCs/>
+                <w:i/>
+                <w:iCs/>
+              </w:rPr>
+              <w:t>.</w:t>
             </w:r>
           </w:p>
         </w:tc>
@@ -7604,8 +7919,17 @@
                 <w:b/>
                 <w:bCs/>
               </w:rPr>
-              <w:t>Entry Condition</w:t>
-            </w:r>
+              <w:t xml:space="preserve">Entry </w:t>
+            </w:r>
+            <w:proofErr w:type="spellStart"/>
+            <w:r>
+              <w:rPr>
+                <w:b/>
+                <w:bCs/>
+              </w:rPr>
+              <w:t>Condition</w:t>
+            </w:r>
+            <w:proofErr w:type="spellEnd"/>
           </w:p>
         </w:tc>
         <w:tc>
@@ -7650,8 +7974,17 @@
                 <w:b/>
                 <w:bCs/>
               </w:rPr>
-              <w:t>Exit condition</w:t>
-            </w:r>
+              <w:t xml:space="preserve">Exit </w:t>
+            </w:r>
+            <w:proofErr w:type="spellStart"/>
+            <w:r>
+              <w:rPr>
+                <w:b/>
+                <w:bCs/>
+              </w:rPr>
+              <w:t>condition</w:t>
+            </w:r>
+            <w:proofErr w:type="spellEnd"/>
           </w:p>
           <w:p>
             <w:r>
@@ -7693,13 +8026,27 @@
                 <w:b/>
                 <w:bCs/>
               </w:rPr>
-              <w:t>Exit condition</w:t>
-            </w:r>
-          </w:p>
-          <w:p>
-            <w:r>
-              <w:t xml:space="preserve">                       On failure</w:t>
-            </w:r>
+              <w:t xml:space="preserve">Exit </w:t>
+            </w:r>
+            <w:proofErr w:type="spellStart"/>
+            <w:r>
+              <w:rPr>
+                <w:b/>
+                <w:bCs/>
+              </w:rPr>
+              <w:t>condition</w:t>
+            </w:r>
+            <w:proofErr w:type="spellEnd"/>
+          </w:p>
+          <w:p>
+            <w:r>
+              <w:t xml:space="preserve">                       On </w:t>
+            </w:r>
+            <w:proofErr w:type="spellStart"/>
+            <w:r>
+              <w:t>failure</w:t>
+            </w:r>
+            <w:proofErr w:type="spellEnd"/>
           </w:p>
         </w:tc>
         <w:tc>
@@ -7739,8 +8086,17 @@
                 <w:b/>
                 <w:bCs/>
               </w:rPr>
-              <w:t>Rilevanza/User Priority</w:t>
-            </w:r>
+              <w:t xml:space="preserve">Rilevanza/User </w:t>
+            </w:r>
+            <w:proofErr w:type="spellStart"/>
+            <w:r>
+              <w:rPr>
+                <w:b/>
+                <w:bCs/>
+              </w:rPr>
+              <w:t>Priority</w:t>
+            </w:r>
+            <w:proofErr w:type="spellEnd"/>
           </w:p>
         </w:tc>
         <w:tc>
@@ -7858,13 +8214,23 @@
                 <w:bCs/>
               </w:rPr>
             </w:pPr>
+            <w:proofErr w:type="spellStart"/>
             <w:r>
               <w:rPr>
                 <w:rFonts w:eastAsia="Calibri"/>
                 <w:b/>
                 <w:bCs/>
               </w:rPr>
-              <w:t>Generalization of</w:t>
+              <w:t>Generalization</w:t>
+            </w:r>
+            <w:proofErr w:type="spellEnd"/>
+            <w:r>
+              <w:rPr>
+                <w:rFonts w:eastAsia="Calibri"/>
+                <w:b/>
+                <w:bCs/>
+              </w:rPr>
+              <w:t xml:space="preserve"> of</w:t>
             </w:r>
           </w:p>
         </w:tc>
@@ -8029,7 +8395,15 @@
           </w:tcPr>
           <w:p>
             <w:r>
-              <w:t>L’utente sceglie il tipo di prenotazione che desidera effettuare compilando un form.</w:t>
+              <w:t xml:space="preserve">L’utente sceglie il tipo di prenotazione che desidera effettuare compilando un </w:t>
+            </w:r>
+            <w:proofErr w:type="spellStart"/>
+            <w:r>
+              <w:t>form</w:t>
+            </w:r>
+            <w:proofErr w:type="spellEnd"/>
+            <w:r>
+              <w:t>.</w:t>
             </w:r>
           </w:p>
         </w:tc>
@@ -8680,13 +9054,23 @@
                 <w:iCs/>
               </w:rPr>
             </w:pPr>
+            <w:proofErr w:type="spellStart"/>
             <w:r>
               <w:rPr>
                 <w:bCs/>
                 <w:i/>
                 <w:iCs/>
               </w:rPr>
-              <w:t>Vers.</w:t>
+              <w:t>Vers</w:t>
+            </w:r>
+            <w:proofErr w:type="spellEnd"/>
+            <w:r>
+              <w:rPr>
+                <w:bCs/>
+                <w:i/>
+                <w:iCs/>
+              </w:rPr>
+              <w:t>.</w:t>
             </w:r>
           </w:p>
         </w:tc>
@@ -8960,8 +9344,17 @@
                 <w:b/>
                 <w:bCs/>
               </w:rPr>
-              <w:t>Entry Condition</w:t>
-            </w:r>
+              <w:t xml:space="preserve">Entry </w:t>
+            </w:r>
+            <w:proofErr w:type="spellStart"/>
+            <w:r>
+              <w:rPr>
+                <w:b/>
+                <w:bCs/>
+              </w:rPr>
+              <w:t>Condition</w:t>
+            </w:r>
+            <w:proofErr w:type="spellEnd"/>
           </w:p>
         </w:tc>
         <w:tc>
@@ -9013,8 +9406,17 @@
                 <w:b/>
                 <w:bCs/>
               </w:rPr>
-              <w:t>Exit condition</w:t>
-            </w:r>
+              <w:t xml:space="preserve">Exit </w:t>
+            </w:r>
+            <w:proofErr w:type="spellStart"/>
+            <w:r>
+              <w:rPr>
+                <w:b/>
+                <w:bCs/>
+              </w:rPr>
+              <w:t>condition</w:t>
+            </w:r>
+            <w:proofErr w:type="spellEnd"/>
           </w:p>
           <w:p>
             <w:r>
@@ -9065,13 +9467,27 @@
                 <w:b/>
                 <w:bCs/>
               </w:rPr>
-              <w:t>Exit condition</w:t>
-            </w:r>
-          </w:p>
-          <w:p>
-            <w:r>
-              <w:t xml:space="preserve">                       On failure</w:t>
-            </w:r>
+              <w:t xml:space="preserve">Exit </w:t>
+            </w:r>
+            <w:proofErr w:type="spellStart"/>
+            <w:r>
+              <w:rPr>
+                <w:b/>
+                <w:bCs/>
+              </w:rPr>
+              <w:t>condition</w:t>
+            </w:r>
+            <w:proofErr w:type="spellEnd"/>
+          </w:p>
+          <w:p>
+            <w:r>
+              <w:t xml:space="preserve">                       On </w:t>
+            </w:r>
+            <w:proofErr w:type="spellStart"/>
+            <w:r>
+              <w:t>failure</w:t>
+            </w:r>
+            <w:proofErr w:type="spellEnd"/>
           </w:p>
         </w:tc>
         <w:tc>
@@ -9105,8 +9521,17 @@
                 <w:b/>
                 <w:bCs/>
               </w:rPr>
-              <w:t>Rilevanza/User Priority</w:t>
-            </w:r>
+              <w:t xml:space="preserve">Rilevanza/User </w:t>
+            </w:r>
+            <w:proofErr w:type="spellStart"/>
+            <w:r>
+              <w:rPr>
+                <w:b/>
+                <w:bCs/>
+              </w:rPr>
+              <w:t>Priority</w:t>
+            </w:r>
+            <w:proofErr w:type="spellEnd"/>
           </w:p>
         </w:tc>
         <w:tc>
@@ -9221,13 +9646,23 @@
                 <w:bCs/>
               </w:rPr>
             </w:pPr>
+            <w:proofErr w:type="spellStart"/>
             <w:r>
               <w:rPr>
                 <w:rFonts w:eastAsia="Calibri"/>
                 <w:b/>
                 <w:bCs/>
               </w:rPr>
-              <w:t>Generalization of</w:t>
+              <w:t>Generalization</w:t>
+            </w:r>
+            <w:proofErr w:type="spellEnd"/>
+            <w:r>
+              <w:rPr>
+                <w:rFonts w:eastAsia="Calibri"/>
+                <w:b/>
+                <w:bCs/>
+              </w:rPr>
+              <w:t xml:space="preserve"> of</w:t>
             </w:r>
           </w:p>
         </w:tc>
@@ -9385,8 +9820,13 @@
               <w:t>lo aggiunge alla coda di presenza</w:t>
             </w:r>
             <w:r>
-              <w:t xml:space="preserve"> gestita da RabbitMQ</w:t>
-            </w:r>
+              <w:t xml:space="preserve"> gestita da </w:t>
+            </w:r>
+            <w:proofErr w:type="spellStart"/>
+            <w:r>
+              <w:t>RabbitMQ</w:t>
+            </w:r>
+            <w:proofErr w:type="spellEnd"/>
             <w:r>
               <w:t xml:space="preserve"> </w:t>
             </w:r>
@@ -9461,8 +9901,13 @@
               <w:t xml:space="preserve">I Scenario/Flusso di eventi Alternativo: </w:t>
             </w:r>
             <w:r>
-              <w:t>Misure anti-covid</w:t>
-            </w:r>
+              <w:t>Misure anti-</w:t>
+            </w:r>
+            <w:proofErr w:type="spellStart"/>
+            <w:r>
+              <w:t>covid</w:t>
+            </w:r>
+            <w:proofErr w:type="spellEnd"/>
           </w:p>
         </w:tc>
       </w:tr>
@@ -9528,8 +9973,13 @@
               <w:t xml:space="preserve">rientra in </w:t>
             </w:r>
             <w:r>
-              <w:t>un intervallo di mezz’ora prima dell’ora corrente allora l’utente viene piazzato in coda, altrimenti viene mostrato un messaggio a video che invita l’utente a ritornare più tardi per rispettare le politiche di distanziamento sociale dovute al Covid</w:t>
-            </w:r>
+              <w:t xml:space="preserve">un intervallo di mezz’ora prima dell’ora corrente allora l’utente viene piazzato in coda, altrimenti viene mostrato un messaggio a video che invita l’utente a ritornare più tardi per rispettare le politiche di distanziamento sociale dovute al </w:t>
+            </w:r>
+            <w:proofErr w:type="spellStart"/>
+            <w:r>
+              <w:t>Covid</w:t>
+            </w:r>
+            <w:proofErr w:type="spellEnd"/>
             <w:r>
               <w:t>.</w:t>
             </w:r>
@@ -9544,12 +9994,21 @@
             <w:shd w:val="clear" w:color="auto" w:fill="002060"/>
           </w:tcPr>
           <w:p>
+            <w:proofErr w:type="gramStart"/>
             <w:r>
               <w:rPr>
                 <w:b/>
                 <w:bCs/>
               </w:rPr>
-              <w:t xml:space="preserve">II Scenario/Flusso di eventi Alternativo: </w:t>
+              <w:t>II</w:t>
+            </w:r>
+            <w:proofErr w:type="gramEnd"/>
+            <w:r>
+              <w:rPr>
+                <w:b/>
+                <w:bCs/>
+              </w:rPr>
+              <w:t xml:space="preserve"> Scenario/Flusso di eventi Alternativo: </w:t>
             </w:r>
             <w:r>
               <w:t>Prenotazione in un altro giorno</w:t>
@@ -10005,13 +10464,23 @@
                 <w:iCs/>
               </w:rPr>
             </w:pPr>
+            <w:proofErr w:type="spellStart"/>
             <w:r>
               <w:rPr>
                 <w:bCs/>
                 <w:i/>
                 <w:iCs/>
               </w:rPr>
-              <w:t>Vers.</w:t>
+              <w:t>Vers</w:t>
+            </w:r>
+            <w:proofErr w:type="spellEnd"/>
+            <w:r>
+              <w:rPr>
+                <w:bCs/>
+                <w:i/>
+                <w:iCs/>
+              </w:rPr>
+              <w:t>.</w:t>
             </w:r>
           </w:p>
         </w:tc>
@@ -10359,8 +10828,17 @@
                 <w:b/>
                 <w:bCs/>
               </w:rPr>
-              <w:t>Entry Condition</w:t>
-            </w:r>
+              <w:t xml:space="preserve">Entry </w:t>
+            </w:r>
+            <w:proofErr w:type="spellStart"/>
+            <w:r>
+              <w:rPr>
+                <w:b/>
+                <w:bCs/>
+              </w:rPr>
+              <w:t>Condition</w:t>
+            </w:r>
+            <w:proofErr w:type="spellEnd"/>
           </w:p>
         </w:tc>
         <w:tc>
@@ -10416,8 +10894,17 @@
                 <w:b/>
                 <w:bCs/>
               </w:rPr>
-              <w:t>Exit condition</w:t>
-            </w:r>
+              <w:t xml:space="preserve">Exit </w:t>
+            </w:r>
+            <w:proofErr w:type="spellStart"/>
+            <w:r>
+              <w:rPr>
+                <w:b/>
+                <w:bCs/>
+              </w:rPr>
+              <w:t>condition</w:t>
+            </w:r>
+            <w:proofErr w:type="spellEnd"/>
           </w:p>
           <w:p>
             <w:r>
@@ -10476,13 +10963,27 @@
                 <w:b/>
                 <w:bCs/>
               </w:rPr>
-              <w:t>Exit condition</w:t>
-            </w:r>
-          </w:p>
-          <w:p>
-            <w:r>
-              <w:t xml:space="preserve">                       On failure</w:t>
-            </w:r>
+              <w:t xml:space="preserve">Exit </w:t>
+            </w:r>
+            <w:proofErr w:type="spellStart"/>
+            <w:r>
+              <w:rPr>
+                <w:b/>
+                <w:bCs/>
+              </w:rPr>
+              <w:t>condition</w:t>
+            </w:r>
+            <w:proofErr w:type="spellEnd"/>
+          </w:p>
+          <w:p>
+            <w:r>
+              <w:t xml:space="preserve">                       On </w:t>
+            </w:r>
+            <w:proofErr w:type="spellStart"/>
+            <w:r>
+              <w:t>failure</w:t>
+            </w:r>
+            <w:proofErr w:type="spellEnd"/>
           </w:p>
         </w:tc>
         <w:tc>
@@ -10530,8 +11031,17 @@
                 <w:b/>
                 <w:bCs/>
               </w:rPr>
-              <w:t>Rilevanza/User Priority</w:t>
-            </w:r>
+              <w:t xml:space="preserve">Rilevanza/User </w:t>
+            </w:r>
+            <w:proofErr w:type="spellStart"/>
+            <w:r>
+              <w:rPr>
+                <w:b/>
+                <w:bCs/>
+              </w:rPr>
+              <w:t>Priority</w:t>
+            </w:r>
+            <w:proofErr w:type="spellEnd"/>
           </w:p>
         </w:tc>
         <w:tc>
@@ -10694,13 +11204,23 @@
                 <w:bCs/>
               </w:rPr>
             </w:pPr>
+            <w:proofErr w:type="spellStart"/>
             <w:r>
               <w:rPr>
                 <w:rFonts w:eastAsia="Calibri"/>
                 <w:b/>
                 <w:bCs/>
               </w:rPr>
-              <w:t>Generalization of</w:t>
+              <w:t>Generalization</w:t>
+            </w:r>
+            <w:proofErr w:type="spellEnd"/>
+            <w:r>
+              <w:rPr>
+                <w:rFonts w:eastAsia="Calibri"/>
+                <w:b/>
+                <w:bCs/>
+              </w:rPr>
+              <w:t xml:space="preserve"> of</w:t>
             </w:r>
           </w:p>
         </w:tc>
@@ -10883,7 +11403,15 @@
               <w:ind w:left="34"/>
             </w:pPr>
             <w:r>
-              <w:t>Il sistema mostra le possibili code gestite da RabbitMQ tra cui può scegliere, in base al tipo di operazione che i clienti vogliono effettuare.</w:t>
+              <w:t xml:space="preserve">Il sistema mostra le possibili code gestite da </w:t>
+            </w:r>
+            <w:proofErr w:type="spellStart"/>
+            <w:r>
+              <w:t>RabbitMQ</w:t>
+            </w:r>
+            <w:proofErr w:type="spellEnd"/>
+            <w:r>
+              <w:t xml:space="preserve"> tra cui può scegliere, in base al tipo di operazione che i clienti vogliono effettuare.</w:t>
             </w:r>
           </w:p>
         </w:tc>
@@ -11695,13 +12223,23 @@
                 <w:iCs/>
               </w:rPr>
             </w:pPr>
+            <w:proofErr w:type="spellStart"/>
             <w:r>
               <w:rPr>
                 <w:bCs/>
                 <w:i/>
                 <w:iCs/>
               </w:rPr>
-              <w:t>Vers.</w:t>
+              <w:t>Vers</w:t>
+            </w:r>
+            <w:proofErr w:type="spellEnd"/>
+            <w:r>
+              <w:rPr>
+                <w:bCs/>
+                <w:i/>
+                <w:iCs/>
+              </w:rPr>
+              <w:t>.</w:t>
             </w:r>
           </w:p>
         </w:tc>
@@ -11974,8 +12512,17 @@
                 <w:b/>
                 <w:bCs/>
               </w:rPr>
-              <w:t>Entry Condition</w:t>
-            </w:r>
+              <w:t xml:space="preserve">Entry </w:t>
+            </w:r>
+            <w:proofErr w:type="spellStart"/>
+            <w:r>
+              <w:rPr>
+                <w:b/>
+                <w:bCs/>
+              </w:rPr>
+              <w:t>Condition</w:t>
+            </w:r>
+            <w:proofErr w:type="spellEnd"/>
           </w:p>
         </w:tc>
         <w:tc>
@@ -12012,8 +12559,17 @@
                 <w:b/>
                 <w:bCs/>
               </w:rPr>
-              <w:t>Exit condition</w:t>
-            </w:r>
+              <w:t xml:space="preserve">Exit </w:t>
+            </w:r>
+            <w:proofErr w:type="spellStart"/>
+            <w:r>
+              <w:rPr>
+                <w:b/>
+                <w:bCs/>
+              </w:rPr>
+              <w:t>condition</w:t>
+            </w:r>
+            <w:proofErr w:type="spellEnd"/>
           </w:p>
           <w:p>
             <w:r>
@@ -12058,13 +12614,27 @@
                 <w:b/>
                 <w:bCs/>
               </w:rPr>
-              <w:t>Exit condition</w:t>
-            </w:r>
-          </w:p>
-          <w:p>
-            <w:r>
-              <w:t xml:space="preserve">                       On failure</w:t>
-            </w:r>
+              <w:t xml:space="preserve">Exit </w:t>
+            </w:r>
+            <w:proofErr w:type="spellStart"/>
+            <w:r>
+              <w:rPr>
+                <w:b/>
+                <w:bCs/>
+              </w:rPr>
+              <w:t>condition</w:t>
+            </w:r>
+            <w:proofErr w:type="spellEnd"/>
+          </w:p>
+          <w:p>
+            <w:r>
+              <w:t xml:space="preserve">                       On </w:t>
+            </w:r>
+            <w:proofErr w:type="spellStart"/>
+            <w:r>
+              <w:t>failure</w:t>
+            </w:r>
+            <w:proofErr w:type="spellEnd"/>
           </w:p>
         </w:tc>
         <w:tc>
@@ -12110,8 +12680,17 @@
                 <w:b/>
                 <w:bCs/>
               </w:rPr>
-              <w:t>Rilevanza/User Priority</w:t>
-            </w:r>
+              <w:t xml:space="preserve">Rilevanza/User </w:t>
+            </w:r>
+            <w:proofErr w:type="spellStart"/>
+            <w:r>
+              <w:rPr>
+                <w:b/>
+                <w:bCs/>
+              </w:rPr>
+              <w:t>Priority</w:t>
+            </w:r>
+            <w:proofErr w:type="spellEnd"/>
           </w:p>
         </w:tc>
         <w:tc>
@@ -12221,13 +12800,23 @@
                 <w:bCs/>
               </w:rPr>
             </w:pPr>
+            <w:proofErr w:type="spellStart"/>
             <w:r>
               <w:rPr>
                 <w:rFonts w:eastAsia="Calibri"/>
                 <w:b/>
                 <w:bCs/>
               </w:rPr>
-              <w:t>Generalization of</w:t>
+              <w:t>Generalization</w:t>
+            </w:r>
+            <w:proofErr w:type="spellEnd"/>
+            <w:r>
+              <w:rPr>
+                <w:rFonts w:eastAsia="Calibri"/>
+                <w:b/>
+                <w:bCs/>
+              </w:rPr>
+              <w:t xml:space="preserve"> of</w:t>
             </w:r>
           </w:p>
         </w:tc>
@@ -12789,9 +13378,11 @@
             <w:tcW w:w="1276" w:type="dxa"/>
           </w:tcPr>
           <w:p>
+            <w:proofErr w:type="spellStart"/>
             <w:r>
               <w:t>Entity</w:t>
             </w:r>
+            <w:proofErr w:type="spellEnd"/>
           </w:p>
         </w:tc>
         <w:tc>
@@ -12830,9 +13421,11 @@
             <w:tcW w:w="1276" w:type="dxa"/>
           </w:tcPr>
           <w:p>
+            <w:proofErr w:type="spellStart"/>
             <w:r>
               <w:t>Entity</w:t>
             </w:r>
+            <w:proofErr w:type="spellEnd"/>
           </w:p>
         </w:tc>
         <w:tc>
@@ -12871,9 +13464,11 @@
             <w:tcW w:w="1276" w:type="dxa"/>
           </w:tcPr>
           <w:p>
+            <w:proofErr w:type="spellStart"/>
             <w:r>
               <w:t>Entity</w:t>
             </w:r>
+            <w:proofErr w:type="spellEnd"/>
           </w:p>
         </w:tc>
         <w:tc>
@@ -12906,9 +13501,11 @@
             <w:tcW w:w="1276" w:type="dxa"/>
           </w:tcPr>
           <w:p>
+            <w:proofErr w:type="spellStart"/>
             <w:r>
               <w:t>Entity</w:t>
             </w:r>
+            <w:proofErr w:type="spellEnd"/>
           </w:p>
         </w:tc>
         <w:tc>
@@ -12941,9 +13538,11 @@
             <w:tcW w:w="1276" w:type="dxa"/>
           </w:tcPr>
           <w:p>
+            <w:proofErr w:type="spellStart"/>
             <w:r>
               <w:t>Entity</w:t>
             </w:r>
+            <w:proofErr w:type="spellEnd"/>
           </w:p>
         </w:tc>
         <w:tc>
@@ -13179,9 +13778,11 @@
             <w:tcW w:w="1594" w:type="dxa"/>
           </w:tcPr>
           <w:p>
+            <w:proofErr w:type="spellStart"/>
             <w:r>
               <w:t>Entity</w:t>
             </w:r>
+            <w:proofErr w:type="spellEnd"/>
           </w:p>
         </w:tc>
         <w:tc>
@@ -13201,9 +13802,11 @@
             <w:tcW w:w="4232" w:type="dxa"/>
           </w:tcPr>
           <w:p>
+            <w:proofErr w:type="spellStart"/>
             <w:r>
               <w:t>CodaPresenzaRepository</w:t>
             </w:r>
+            <w:proofErr w:type="spellEnd"/>
           </w:p>
         </w:tc>
         <w:tc>
@@ -13211,9 +13814,11 @@
             <w:tcW w:w="1594" w:type="dxa"/>
           </w:tcPr>
           <w:p>
+            <w:proofErr w:type="spellStart"/>
             <w:r>
               <w:t>Entity</w:t>
             </w:r>
+            <w:proofErr w:type="spellEnd"/>
           </w:p>
         </w:tc>
         <w:tc>
@@ -13233,9 +13838,11 @@
             <w:tcW w:w="4232" w:type="dxa"/>
           </w:tcPr>
           <w:p>
+            <w:proofErr w:type="spellStart"/>
             <w:r>
               <w:t>VisualizzazioneCodaPresenzaControl</w:t>
             </w:r>
+            <w:proofErr w:type="spellEnd"/>
           </w:p>
         </w:tc>
         <w:tc>
@@ -13265,9 +13872,11 @@
             <w:tcW w:w="4232" w:type="dxa"/>
           </w:tcPr>
           <w:p>
+            <w:proofErr w:type="spellStart"/>
             <w:r>
               <w:t>VisualizzazioneCodaPresenzaView</w:t>
             </w:r>
+            <w:proofErr w:type="spellEnd"/>
           </w:p>
         </w:tc>
         <w:tc>
@@ -13275,9 +13884,11 @@
             <w:tcW w:w="1594" w:type="dxa"/>
           </w:tcPr>
           <w:p>
+            <w:proofErr w:type="spellStart"/>
             <w:r>
               <w:t>Boundary</w:t>
             </w:r>
+            <w:proofErr w:type="spellEnd"/>
           </w:p>
         </w:tc>
         <w:tc>
@@ -13285,8 +13896,13 @@
             <w:tcW w:w="3874" w:type="dxa"/>
           </w:tcPr>
           <w:p>
-            <w:r>
-              <w:t>Boundary che mostra le informazioni necessarie per ottenere una coda di presenza</w:t>
+            <w:proofErr w:type="spellStart"/>
+            <w:r>
+              <w:t>Boundary</w:t>
+            </w:r>
+            <w:proofErr w:type="spellEnd"/>
+            <w:r>
+              <w:t xml:space="preserve"> che mostra le informazioni necessarie per ottenere una coda di presenza</w:t>
             </w:r>
           </w:p>
         </w:tc>
@@ -13297,9 +13913,11 @@
             <w:tcW w:w="4232" w:type="dxa"/>
           </w:tcPr>
           <w:p>
+            <w:proofErr w:type="spellStart"/>
             <w:r>
               <w:t>VisualizzazioneCodaPresenzaForm</w:t>
             </w:r>
+            <w:proofErr w:type="spellEnd"/>
           </w:p>
         </w:tc>
         <w:tc>
@@ -13307,9 +13925,11 @@
             <w:tcW w:w="1594" w:type="dxa"/>
           </w:tcPr>
           <w:p>
+            <w:proofErr w:type="spellStart"/>
             <w:r>
               <w:t>Boundary</w:t>
             </w:r>
+            <w:proofErr w:type="spellEnd"/>
           </w:p>
         </w:tc>
         <w:tc>
@@ -13317,8 +13937,13 @@
             <w:tcW w:w="3874" w:type="dxa"/>
           </w:tcPr>
           <w:p>
-            <w:r>
-              <w:t>Boundary che permette all’utente di inserire le informazioni necessarie alla visualizzazione della coda di presenza</w:t>
+            <w:proofErr w:type="spellStart"/>
+            <w:r>
+              <w:t>Boundary</w:t>
+            </w:r>
+            <w:proofErr w:type="spellEnd"/>
+            <w:r>
+              <w:t xml:space="preserve"> che permette all’utente di inserire le informazioni necessarie alla visualizzazione della coda di presenza</w:t>
             </w:r>
           </w:p>
         </w:tc>
@@ -13658,9 +14283,11 @@
             <w:tcW w:w="1205" w:type="dxa"/>
           </w:tcPr>
           <w:p>
+            <w:proofErr w:type="spellStart"/>
             <w:r>
               <w:t>Entity</w:t>
             </w:r>
+            <w:proofErr w:type="spellEnd"/>
           </w:p>
         </w:tc>
         <w:tc>
@@ -13705,9 +14332,11 @@
             <w:tcW w:w="1205" w:type="dxa"/>
           </w:tcPr>
           <w:p>
+            <w:proofErr w:type="spellStart"/>
             <w:r>
               <w:t>Entity</w:t>
             </w:r>
+            <w:proofErr w:type="spellEnd"/>
           </w:p>
         </w:tc>
         <w:tc>
@@ -13736,9 +14365,11 @@
             <w:tcW w:w="3392" w:type="dxa"/>
           </w:tcPr>
           <w:p>
+            <w:proofErr w:type="spellStart"/>
             <w:r>
               <w:t>PrenotazioneRepository</w:t>
             </w:r>
+            <w:proofErr w:type="spellEnd"/>
           </w:p>
         </w:tc>
         <w:tc>
@@ -13746,9 +14377,11 @@
             <w:tcW w:w="1205" w:type="dxa"/>
           </w:tcPr>
           <w:p>
+            <w:proofErr w:type="spellStart"/>
             <w:r>
               <w:t>Entity</w:t>
             </w:r>
+            <w:proofErr w:type="spellEnd"/>
           </w:p>
         </w:tc>
         <w:tc>
@@ -13774,9 +14407,11 @@
             <w:tcW w:w="3392" w:type="dxa"/>
           </w:tcPr>
           <w:p>
+            <w:proofErr w:type="spellStart"/>
             <w:r>
               <w:t>RichiestaPrenotazioneControl</w:t>
             </w:r>
+            <w:proofErr w:type="spellEnd"/>
           </w:p>
         </w:tc>
         <w:tc>
@@ -13809,9 +14444,11 @@
             <w:tcW w:w="3392" w:type="dxa"/>
           </w:tcPr>
           <w:p>
+            <w:proofErr w:type="spellStart"/>
             <w:r>
               <w:t>PrenotazioneView</w:t>
             </w:r>
+            <w:proofErr w:type="spellEnd"/>
           </w:p>
         </w:tc>
         <w:tc>
@@ -13819,9 +14456,11 @@
             <w:tcW w:w="1205" w:type="dxa"/>
           </w:tcPr>
           <w:p>
+            <w:proofErr w:type="spellStart"/>
             <w:r>
               <w:t>Boundary</w:t>
             </w:r>
+            <w:proofErr w:type="spellEnd"/>
           </w:p>
         </w:tc>
         <w:tc>
@@ -13829,8 +14468,13 @@
             <w:tcW w:w="4802" w:type="dxa"/>
           </w:tcPr>
           <w:p>
-            <w:r>
-              <w:t>Boundary che mostra le informazioni necessarie per ottenere una prenotazione</w:t>
+            <w:proofErr w:type="spellStart"/>
+            <w:r>
+              <w:t>Boundary</w:t>
+            </w:r>
+            <w:proofErr w:type="spellEnd"/>
+            <w:r>
+              <w:t xml:space="preserve"> che mostra le informazioni necessarie per ottenere una prenotazione</w:t>
             </w:r>
           </w:p>
         </w:tc>
@@ -13844,9 +14488,11 @@
             <w:tcW w:w="3392" w:type="dxa"/>
           </w:tcPr>
           <w:p>
+            <w:proofErr w:type="spellStart"/>
             <w:r>
               <w:t>FormPrenotazione</w:t>
             </w:r>
+            <w:proofErr w:type="spellEnd"/>
           </w:p>
         </w:tc>
         <w:tc>
@@ -13854,9 +14500,11 @@
             <w:tcW w:w="1205" w:type="dxa"/>
           </w:tcPr>
           <w:p>
+            <w:proofErr w:type="spellStart"/>
             <w:r>
               <w:t>Boundary</w:t>
             </w:r>
+            <w:proofErr w:type="spellEnd"/>
           </w:p>
         </w:tc>
         <w:tc>
@@ -13864,8 +14512,13 @@
             <w:tcW w:w="4802" w:type="dxa"/>
           </w:tcPr>
           <w:p>
-            <w:r>
-              <w:t>Bondary che permette all’utente di inserire le informazioni necessarie per richiedere una prenotazione</w:t>
+            <w:proofErr w:type="spellStart"/>
+            <w:r>
+              <w:t>Bondary</w:t>
+            </w:r>
+            <w:proofErr w:type="spellEnd"/>
+            <w:r>
+              <w:t xml:space="preserve"> che permette all’utente di inserire le informazioni necessarie per richiedere una prenotazione</w:t>
             </w:r>
           </w:p>
         </w:tc>
@@ -14207,9 +14860,11 @@
             <w:tcW w:w="1244" w:type="dxa"/>
           </w:tcPr>
           <w:p>
+            <w:proofErr w:type="spellStart"/>
             <w:r>
               <w:t>Entity</w:t>
             </w:r>
+            <w:proofErr w:type="spellEnd"/>
           </w:p>
         </w:tc>
         <w:tc>
@@ -14254,9 +14909,11 @@
             <w:tcW w:w="1244" w:type="dxa"/>
           </w:tcPr>
           <w:p>
+            <w:proofErr w:type="spellStart"/>
             <w:r>
               <w:t>Entity</w:t>
             </w:r>
+            <w:proofErr w:type="spellEnd"/>
           </w:p>
         </w:tc>
         <w:tc>
@@ -14282,9 +14939,11 @@
             <w:tcW w:w="4032" w:type="dxa"/>
           </w:tcPr>
           <w:p>
+            <w:proofErr w:type="spellStart"/>
             <w:r>
               <w:t>EliminazionePrenotazioneControl</w:t>
             </w:r>
+            <w:proofErr w:type="spellEnd"/>
           </w:p>
         </w:tc>
         <w:tc>
@@ -14317,9 +14976,11 @@
             <w:tcW w:w="4032" w:type="dxa"/>
           </w:tcPr>
           <w:p>
+            <w:proofErr w:type="spellStart"/>
             <w:r>
               <w:t>EliminazionePrenotazioneView</w:t>
             </w:r>
+            <w:proofErr w:type="spellEnd"/>
           </w:p>
         </w:tc>
         <w:tc>
@@ -14327,9 +14988,11 @@
             <w:tcW w:w="1244" w:type="dxa"/>
           </w:tcPr>
           <w:p>
+            <w:proofErr w:type="spellStart"/>
             <w:r>
               <w:t>Boundary</w:t>
             </w:r>
+            <w:proofErr w:type="spellEnd"/>
           </w:p>
         </w:tc>
         <w:tc>
@@ -14337,8 +15000,13 @@
             <w:tcW w:w="4123" w:type="dxa"/>
           </w:tcPr>
           <w:p>
-            <w:r>
-              <w:t>Boundary che mostra l’elenco delle prenotazioni in attesa</w:t>
+            <w:proofErr w:type="spellStart"/>
+            <w:r>
+              <w:t>Boundary</w:t>
+            </w:r>
+            <w:proofErr w:type="spellEnd"/>
+            <w:r>
+              <w:t xml:space="preserve"> che mostra l’elenco delle prenotazioni in attesa</w:t>
             </w:r>
           </w:p>
         </w:tc>
@@ -14685,9 +15353,11 @@
             <w:tcW w:w="1244" w:type="dxa"/>
           </w:tcPr>
           <w:p>
+            <w:proofErr w:type="spellStart"/>
             <w:r>
               <w:t>Entity</w:t>
             </w:r>
+            <w:proofErr w:type="spellEnd"/>
           </w:p>
         </w:tc>
         <w:tc>
@@ -14722,9 +15392,11 @@
             <w:tcW w:w="4032" w:type="dxa"/>
           </w:tcPr>
           <w:p>
+            <w:proofErr w:type="spellStart"/>
             <w:r>
               <w:t>PrenotazioniRepository</w:t>
             </w:r>
+            <w:proofErr w:type="spellEnd"/>
           </w:p>
         </w:tc>
         <w:tc>
@@ -14732,9 +15404,11 @@
             <w:tcW w:w="1244" w:type="dxa"/>
           </w:tcPr>
           <w:p>
+            <w:proofErr w:type="spellStart"/>
             <w:r>
               <w:t>Entity</w:t>
             </w:r>
+            <w:proofErr w:type="spellEnd"/>
           </w:p>
         </w:tc>
         <w:tc>
@@ -14760,9 +15434,11 @@
             <w:tcW w:w="4032" w:type="dxa"/>
           </w:tcPr>
           <w:p>
+            <w:proofErr w:type="spellStart"/>
             <w:r>
               <w:t>ValidazionePrenotazioneControl</w:t>
             </w:r>
+            <w:proofErr w:type="spellEnd"/>
           </w:p>
         </w:tc>
         <w:tc>
@@ -14798,9 +15474,11 @@
             <w:tcW w:w="4032" w:type="dxa"/>
           </w:tcPr>
           <w:p>
+            <w:proofErr w:type="spellStart"/>
             <w:r>
               <w:t>ValidazionePrenotazioneView</w:t>
             </w:r>
+            <w:proofErr w:type="spellEnd"/>
           </w:p>
         </w:tc>
         <w:tc>
@@ -14808,9 +15486,11 @@
             <w:tcW w:w="1244" w:type="dxa"/>
           </w:tcPr>
           <w:p>
+            <w:proofErr w:type="spellStart"/>
             <w:r>
               <w:t>Boundary</w:t>
             </w:r>
+            <w:proofErr w:type="spellEnd"/>
           </w:p>
         </w:tc>
         <w:tc>
@@ -14818,8 +15498,13 @@
             <w:tcW w:w="4123" w:type="dxa"/>
           </w:tcPr>
           <w:p>
-            <w:r>
-              <w:t xml:space="preserve">Boundary che mostra </w:t>
+            <w:proofErr w:type="spellStart"/>
+            <w:r>
+              <w:t>Boundary</w:t>
+            </w:r>
+            <w:proofErr w:type="spellEnd"/>
+            <w:r>
+              <w:t xml:space="preserve"> che mostra </w:t>
             </w:r>
             <w:r>
               <w:t>le informazioni necessarie per la validazione di una prenotazione</w:t>
@@ -14836,9 +15521,11 @@
             <w:tcW w:w="4032" w:type="dxa"/>
           </w:tcPr>
           <w:p>
+            <w:proofErr w:type="spellStart"/>
             <w:r>
               <w:t>ValidazionePrenotazioneForm</w:t>
             </w:r>
+            <w:proofErr w:type="spellEnd"/>
           </w:p>
         </w:tc>
         <w:tc>
@@ -14846,9 +15533,11 @@
             <w:tcW w:w="1244" w:type="dxa"/>
           </w:tcPr>
           <w:p>
+            <w:proofErr w:type="spellStart"/>
             <w:r>
               <w:t>Boundary</w:t>
             </w:r>
+            <w:proofErr w:type="spellEnd"/>
           </w:p>
         </w:tc>
         <w:tc>
@@ -14856,8 +15545,13 @@
             <w:tcW w:w="4123" w:type="dxa"/>
           </w:tcPr>
           <w:p>
-            <w:r>
-              <w:t>Boundary che permette all’utente di inserire le informazioni necessarie per la validazione di una prenotazione</w:t>
+            <w:proofErr w:type="spellStart"/>
+            <w:r>
+              <w:t>Boundary</w:t>
+            </w:r>
+            <w:proofErr w:type="spellEnd"/>
+            <w:r>
+              <w:t xml:space="preserve"> che permette all’utente di inserire le informazioni necessarie per la validazione di una prenotazione</w:t>
             </w:r>
           </w:p>
         </w:tc>
@@ -15212,9 +15906,11 @@
             <w:tcW w:w="1244" w:type="dxa"/>
           </w:tcPr>
           <w:p>
+            <w:proofErr w:type="spellStart"/>
             <w:r>
               <w:t>Entity</w:t>
             </w:r>
+            <w:proofErr w:type="spellEnd"/>
           </w:p>
         </w:tc>
         <w:tc>
@@ -15246,9 +15942,11 @@
             <w:tcW w:w="4032" w:type="dxa"/>
           </w:tcPr>
           <w:p>
+            <w:proofErr w:type="spellStart"/>
             <w:r>
               <w:t>PrenotazioniRepository</w:t>
             </w:r>
+            <w:proofErr w:type="spellEnd"/>
           </w:p>
         </w:tc>
         <w:tc>
@@ -15256,9 +15954,11 @@
             <w:tcW w:w="1244" w:type="dxa"/>
           </w:tcPr>
           <w:p>
+            <w:proofErr w:type="spellStart"/>
             <w:r>
               <w:t>Entity</w:t>
             </w:r>
+            <w:proofErr w:type="spellEnd"/>
           </w:p>
         </w:tc>
         <w:tc>
@@ -15284,9 +15984,11 @@
             <w:tcW w:w="4032" w:type="dxa"/>
           </w:tcPr>
           <w:p>
+            <w:proofErr w:type="spellStart"/>
             <w:r>
               <w:t>AccettazionePrenotazioneControl</w:t>
             </w:r>
+            <w:proofErr w:type="spellEnd"/>
           </w:p>
         </w:tc>
         <w:tc>
@@ -15322,9 +16024,11 @@
             <w:tcW w:w="4032" w:type="dxa"/>
           </w:tcPr>
           <w:p>
+            <w:proofErr w:type="spellStart"/>
             <w:r>
               <w:t>AccettazioePrenotazioneView</w:t>
             </w:r>
+            <w:proofErr w:type="spellEnd"/>
           </w:p>
         </w:tc>
         <w:tc>
@@ -15332,9 +16036,11 @@
             <w:tcW w:w="1244" w:type="dxa"/>
           </w:tcPr>
           <w:p>
+            <w:proofErr w:type="spellStart"/>
             <w:r>
               <w:t>Boundary</w:t>
             </w:r>
+            <w:proofErr w:type="spellEnd"/>
           </w:p>
         </w:tc>
         <w:tc>
@@ -15342,8 +16048,13 @@
             <w:tcW w:w="4123" w:type="dxa"/>
           </w:tcPr>
           <w:p>
-            <w:r>
-              <w:t xml:space="preserve">Boundary che </w:t>
+            <w:proofErr w:type="spellStart"/>
+            <w:r>
+              <w:t>Boundary</w:t>
+            </w:r>
+            <w:proofErr w:type="spellEnd"/>
+            <w:r>
+              <w:t xml:space="preserve"> che </w:t>
             </w:r>
             <w:r>
               <w:t>permette la accettazione della prossima prenotazione in coda</w:t>
@@ -15698,9 +16409,11 @@
             <w:tcW w:w="1244" w:type="dxa"/>
           </w:tcPr>
           <w:p>
+            <w:proofErr w:type="spellStart"/>
             <w:r>
               <w:t>Entity</w:t>
             </w:r>
+            <w:proofErr w:type="spellEnd"/>
           </w:p>
         </w:tc>
         <w:tc>
@@ -15735,9 +16448,11 @@
             <w:tcW w:w="4032" w:type="dxa"/>
           </w:tcPr>
           <w:p>
+            <w:proofErr w:type="spellStart"/>
             <w:r>
               <w:t>PrenotazoniRepository</w:t>
             </w:r>
+            <w:proofErr w:type="spellEnd"/>
           </w:p>
         </w:tc>
         <w:tc>
@@ -15745,9 +16460,11 @@
             <w:tcW w:w="1244" w:type="dxa"/>
           </w:tcPr>
           <w:p>
+            <w:proofErr w:type="spellStart"/>
             <w:r>
               <w:t>Entity</w:t>
             </w:r>
+            <w:proofErr w:type="spellEnd"/>
           </w:p>
         </w:tc>
         <w:tc>
@@ -15773,9 +16490,11 @@
             <w:tcW w:w="4032" w:type="dxa"/>
           </w:tcPr>
           <w:p>
+            <w:proofErr w:type="spellStart"/>
             <w:r>
               <w:t>VisualizzazionePrenotazioniControl</w:t>
             </w:r>
+            <w:proofErr w:type="spellEnd"/>
           </w:p>
         </w:tc>
         <w:tc>
@@ -15794,8 +16513,13 @@
           </w:tcPr>
           <w:p>
             <w:r>
-              <w:t>Control che coordina le operazioni relative alla visualizzazione delle prenotazioni del utente</w:t>
-            </w:r>
+              <w:t xml:space="preserve">Control che coordina le operazioni relative alla visualizzazione delle prenotazioni </w:t>
+            </w:r>
+            <w:proofErr w:type="gramStart"/>
+            <w:r>
+              <w:t>del utente</w:t>
+            </w:r>
+            <w:proofErr w:type="gramEnd"/>
           </w:p>
         </w:tc>
       </w:tr>
@@ -15808,9 +16532,11 @@
             <w:tcW w:w="4032" w:type="dxa"/>
           </w:tcPr>
           <w:p>
+            <w:proofErr w:type="spellStart"/>
             <w:r>
               <w:t>VisualizzazionePrenotazioneView</w:t>
             </w:r>
+            <w:proofErr w:type="spellEnd"/>
           </w:p>
         </w:tc>
         <w:tc>
@@ -15818,9 +16544,11 @@
             <w:tcW w:w="1244" w:type="dxa"/>
           </w:tcPr>
           <w:p>
+            <w:proofErr w:type="spellStart"/>
             <w:r>
               <w:t>Boundary</w:t>
             </w:r>
+            <w:proofErr w:type="spellEnd"/>
           </w:p>
         </w:tc>
         <w:tc>
@@ -15828,8 +16556,13 @@
             <w:tcW w:w="4123" w:type="dxa"/>
           </w:tcPr>
           <w:p>
-            <w:r>
-              <w:t xml:space="preserve">Boundary che mostra le prenotazioni in </w:t>
+            <w:proofErr w:type="spellStart"/>
+            <w:r>
+              <w:t>Boundary</w:t>
+            </w:r>
+            <w:proofErr w:type="spellEnd"/>
+            <w:r>
+              <w:t xml:space="preserve"> che mostra le prenotazioni in </w:t>
             </w:r>
             <w:r>
               <w:t>attesa</w:t>
@@ -16204,9 +16937,11 @@
             <w:tcW w:w="1244" w:type="dxa"/>
           </w:tcPr>
           <w:p>
+            <w:proofErr w:type="spellStart"/>
             <w:r>
               <w:t>Entity</w:t>
             </w:r>
+            <w:proofErr w:type="spellEnd"/>
           </w:p>
         </w:tc>
         <w:tc>
@@ -16238,9 +16973,11 @@
             <w:tcW w:w="4032" w:type="dxa"/>
           </w:tcPr>
           <w:p>
+            <w:proofErr w:type="spellStart"/>
             <w:r>
               <w:t>AccountRepository</w:t>
             </w:r>
+            <w:proofErr w:type="spellEnd"/>
           </w:p>
         </w:tc>
         <w:tc>
@@ -16248,9 +16985,11 @@
             <w:tcW w:w="1244" w:type="dxa"/>
           </w:tcPr>
           <w:p>
+            <w:proofErr w:type="spellStart"/>
             <w:r>
               <w:t>Entity</w:t>
             </w:r>
+            <w:proofErr w:type="spellEnd"/>
           </w:p>
         </w:tc>
         <w:tc>
@@ -16276,9 +17015,11 @@
             <w:tcW w:w="4032" w:type="dxa"/>
           </w:tcPr>
           <w:p>
+            <w:proofErr w:type="spellStart"/>
             <w:r>
               <w:t>AutenticazioneControl</w:t>
             </w:r>
+            <w:proofErr w:type="spellEnd"/>
           </w:p>
         </w:tc>
         <w:tc>
@@ -16311,9 +17052,11 @@
             <w:tcW w:w="4032" w:type="dxa"/>
           </w:tcPr>
           <w:p>
+            <w:proofErr w:type="spellStart"/>
             <w:r>
               <w:t>AutenticazioneView</w:t>
             </w:r>
+            <w:proofErr w:type="spellEnd"/>
           </w:p>
         </w:tc>
         <w:tc>
@@ -16321,9 +17064,11 @@
             <w:tcW w:w="1244" w:type="dxa"/>
           </w:tcPr>
           <w:p>
+            <w:proofErr w:type="spellStart"/>
             <w:r>
               <w:t>Boundary</w:t>
             </w:r>
+            <w:proofErr w:type="spellEnd"/>
           </w:p>
         </w:tc>
         <w:tc>
@@ -16331,12 +17076,22 @@
             <w:tcW w:w="4123" w:type="dxa"/>
           </w:tcPr>
           <w:p>
-            <w:r>
-              <w:t xml:space="preserve">Boundary che </w:t>
-            </w:r>
-            <w:r>
-              <w:t>mostra le informazioni necessarie per un autenticazione</w:t>
-            </w:r>
+            <w:proofErr w:type="spellStart"/>
+            <w:r>
+              <w:t>Boundary</w:t>
+            </w:r>
+            <w:proofErr w:type="spellEnd"/>
+            <w:r>
+              <w:t xml:space="preserve"> che </w:t>
+            </w:r>
+            <w:r>
+              <w:t xml:space="preserve">mostra le informazioni necessarie per </w:t>
+            </w:r>
+            <w:proofErr w:type="gramStart"/>
+            <w:r>
+              <w:t>un autenticazione</w:t>
+            </w:r>
+            <w:proofErr w:type="gramEnd"/>
           </w:p>
         </w:tc>
       </w:tr>
@@ -16349,9 +17104,11 @@
             <w:tcW w:w="4032" w:type="dxa"/>
           </w:tcPr>
           <w:p>
+            <w:proofErr w:type="spellStart"/>
             <w:r>
               <w:t>AutenticazioneForm</w:t>
             </w:r>
+            <w:proofErr w:type="spellEnd"/>
           </w:p>
         </w:tc>
         <w:tc>
@@ -16359,9 +17116,11 @@
             <w:tcW w:w="1244" w:type="dxa"/>
           </w:tcPr>
           <w:p>
+            <w:proofErr w:type="spellStart"/>
             <w:r>
               <w:t>Boundary</w:t>
             </w:r>
+            <w:proofErr w:type="spellEnd"/>
           </w:p>
         </w:tc>
         <w:tc>
@@ -16369,9 +17128,19 @@
             <w:tcW w:w="4123" w:type="dxa"/>
           </w:tcPr>
           <w:p>
-            <w:r>
-              <w:t>Boundary che permette di inserire le informazioni necessarie per un autenticazione</w:t>
-            </w:r>
+            <w:proofErr w:type="spellStart"/>
+            <w:r>
+              <w:t>Boundary</w:t>
+            </w:r>
+            <w:proofErr w:type="spellEnd"/>
+            <w:r>
+              <w:t xml:space="preserve"> che permette di inserire le informazioni necessarie per </w:t>
+            </w:r>
+            <w:proofErr w:type="gramStart"/>
+            <w:r>
+              <w:t>un autenticazione</w:t>
+            </w:r>
+            <w:proofErr w:type="gramEnd"/>
           </w:p>
         </w:tc>
       </w:tr>
@@ -16672,9 +17441,11 @@
             <w:tcW w:w="1244" w:type="dxa"/>
           </w:tcPr>
           <w:p>
+            <w:proofErr w:type="spellStart"/>
             <w:r>
               <w:t>Entity</w:t>
             </w:r>
+            <w:proofErr w:type="spellEnd"/>
           </w:p>
         </w:tc>
         <w:tc>
@@ -16706,9 +17477,11 @@
             <w:tcW w:w="4032" w:type="dxa"/>
           </w:tcPr>
           <w:p>
+            <w:proofErr w:type="spellStart"/>
             <w:r>
               <w:t>UtenteRepository</w:t>
             </w:r>
+            <w:proofErr w:type="spellEnd"/>
           </w:p>
         </w:tc>
         <w:tc>
@@ -16716,9 +17489,11 @@
             <w:tcW w:w="1244" w:type="dxa"/>
           </w:tcPr>
           <w:p>
+            <w:proofErr w:type="spellStart"/>
             <w:r>
               <w:t>Entity</w:t>
             </w:r>
+            <w:proofErr w:type="spellEnd"/>
           </w:p>
         </w:tc>
         <w:tc>
@@ -16741,9 +17516,11 @@
             <w:tcW w:w="4032" w:type="dxa"/>
           </w:tcPr>
           <w:p>
+            <w:proofErr w:type="spellStart"/>
             <w:r>
               <w:t>RegistrazioneAccountControl</w:t>
             </w:r>
+            <w:proofErr w:type="spellEnd"/>
           </w:p>
         </w:tc>
         <w:tc>
@@ -16776,9 +17553,11 @@
             <w:tcW w:w="4032" w:type="dxa"/>
           </w:tcPr>
           <w:p>
+            <w:proofErr w:type="spellStart"/>
             <w:r>
               <w:t>RegistrazioneAccountView</w:t>
             </w:r>
+            <w:proofErr w:type="spellEnd"/>
           </w:p>
         </w:tc>
         <w:tc>
@@ -16786,9 +17565,11 @@
             <w:tcW w:w="1244" w:type="dxa"/>
           </w:tcPr>
           <w:p>
+            <w:proofErr w:type="spellStart"/>
             <w:r>
               <w:t>Boundary</w:t>
             </w:r>
+            <w:proofErr w:type="spellEnd"/>
           </w:p>
         </w:tc>
         <w:tc>
@@ -16796,8 +17577,13 @@
             <w:tcW w:w="4123" w:type="dxa"/>
           </w:tcPr>
           <w:p>
-            <w:r>
-              <w:t>Boundary che mostra le informazioni necessarie per la registrazione di un account</w:t>
+            <w:proofErr w:type="spellStart"/>
+            <w:r>
+              <w:t>Boundary</w:t>
+            </w:r>
+            <w:proofErr w:type="spellEnd"/>
+            <w:r>
+              <w:t xml:space="preserve"> che mostra le informazioni necessarie per la registrazione di un account</w:t>
             </w:r>
           </w:p>
         </w:tc>
@@ -16811,9 +17597,11 @@
             <w:tcW w:w="4032" w:type="dxa"/>
           </w:tcPr>
           <w:p>
+            <w:proofErr w:type="spellStart"/>
             <w:r>
               <w:t>FormRegistrazioneAccount</w:t>
             </w:r>
+            <w:proofErr w:type="spellEnd"/>
           </w:p>
         </w:tc>
         <w:tc>
@@ -16821,9 +17609,11 @@
             <w:tcW w:w="1244" w:type="dxa"/>
           </w:tcPr>
           <w:p>
+            <w:proofErr w:type="spellStart"/>
             <w:r>
               <w:t>Boundary</w:t>
             </w:r>
+            <w:proofErr w:type="spellEnd"/>
           </w:p>
         </w:tc>
         <w:tc>
@@ -16831,8 +17621,13 @@
             <w:tcW w:w="4123" w:type="dxa"/>
           </w:tcPr>
           <w:p>
-            <w:r>
-              <w:t>Boundary che permette di inserire le informazioni necessarie per la registrazione di un account</w:t>
+            <w:proofErr w:type="spellStart"/>
+            <w:r>
+              <w:t>Boundary</w:t>
+            </w:r>
+            <w:proofErr w:type="spellEnd"/>
+            <w:r>
+              <w:t xml:space="preserve"> che permette di inserire le informazioni necessarie per la registrazione di un account</w:t>
             </w:r>
           </w:p>
         </w:tc>
@@ -17081,9 +17876,11 @@
             <w:tcW w:w="281" w:type="dxa"/>
           </w:tcPr>
           <w:p>
+            <w:proofErr w:type="spellStart"/>
             <w:r>
               <w:t>Entity</w:t>
             </w:r>
+            <w:proofErr w:type="spellEnd"/>
           </w:p>
         </w:tc>
         <w:tc>
@@ -17125,9 +17922,11 @@
             <w:tcW w:w="281" w:type="dxa"/>
           </w:tcPr>
           <w:p>
+            <w:proofErr w:type="spellStart"/>
             <w:r>
               <w:t>Entity</w:t>
             </w:r>
+            <w:proofErr w:type="spellEnd"/>
           </w:p>
         </w:tc>
         <w:tc>
@@ -17150,9 +17949,11 @@
             <w:tcW w:w="4032" w:type="dxa"/>
           </w:tcPr>
           <w:p>
+            <w:proofErr w:type="spellStart"/>
             <w:r>
               <w:t>LogoutControl</w:t>
             </w:r>
+            <w:proofErr w:type="spellEnd"/>
           </w:p>
         </w:tc>
         <w:tc>
@@ -17185,9 +17986,11 @@
             <w:tcW w:w="4032" w:type="dxa"/>
           </w:tcPr>
           <w:p>
+            <w:proofErr w:type="spellStart"/>
             <w:r>
               <w:t>LogoutView</w:t>
             </w:r>
+            <w:proofErr w:type="spellEnd"/>
           </w:p>
         </w:tc>
         <w:tc>
@@ -17195,9 +17998,11 @@
             <w:tcW w:w="281" w:type="dxa"/>
           </w:tcPr>
           <w:p>
+            <w:proofErr w:type="spellStart"/>
             <w:r>
               <w:t>Boundary</w:t>
             </w:r>
+            <w:proofErr w:type="spellEnd"/>
           </w:p>
         </w:tc>
         <w:tc>
@@ -17205,8 +18010,13 @@
             <w:tcW w:w="5086" w:type="dxa"/>
           </w:tcPr>
           <w:p>
-            <w:r>
-              <w:t>Boundary che permette all’utente di eseguire un logout</w:t>
+            <w:proofErr w:type="spellStart"/>
+            <w:r>
+              <w:t>Boundary</w:t>
+            </w:r>
+            <w:proofErr w:type="spellEnd"/>
+            <w:r>
+              <w:t xml:space="preserve"> che permette all’utente di eseguire un logout</w:t>
             </w:r>
           </w:p>
         </w:tc>
@@ -17409,7 +18219,23 @@
     </w:p>
     <w:p>
       <w:r>
-        <w:t>La descrizione del modello dinamico avviene tramite la rappresentazione delle interazioni tra l’utente ed il sistema (grazie all’utilizzo dei sequence diagrams) e la descrizione</w:t>
+        <w:t xml:space="preserve">La descrizione del modello dinamico avviene tramite la rappresentazione delle interazioni tra l’utente ed il sistema (grazie all’utilizzo dei </w:t>
+      </w:r>
+      <w:proofErr w:type="spellStart"/>
+      <w:r>
+        <w:t>sequence</w:t>
+      </w:r>
+      <w:proofErr w:type="spellEnd"/>
+      <w:r>
+        <w:t xml:space="preserve"> </w:t>
+      </w:r>
+      <w:proofErr w:type="spellStart"/>
+      <w:r>
+        <w:t>diagrams</w:t>
+      </w:r>
+      <w:proofErr w:type="spellEnd"/>
+      <w:r>
+        <w:t>) e la descrizione</w:t>
       </w:r>
       <w:r>
         <w:t xml:space="preserve"> degli stati che caratterizzano il ciclo di vita degli oggetti</w:t>
@@ -19003,8 +19829,36 @@
           <w:bCs/>
           <w:color w:val="000000" w:themeColor="text1"/>
         </w:rPr>
-        <w:t>3.5.5 Statechart Diagrams</w:t>
-      </w:r>
+        <w:t xml:space="preserve">3.5.5 </w:t>
+      </w:r>
+      <w:proofErr w:type="spellStart"/>
+      <w:r>
+        <w:rPr>
+          <w:b/>
+          <w:bCs/>
+          <w:color w:val="000000" w:themeColor="text1"/>
+        </w:rPr>
+        <w:t>Statechart</w:t>
+      </w:r>
+      <w:proofErr w:type="spellEnd"/>
+      <w:r>
+        <w:rPr>
+          <w:b/>
+          <w:bCs/>
+          <w:color w:val="000000" w:themeColor="text1"/>
+        </w:rPr>
+        <w:t xml:space="preserve"> </w:t>
+      </w:r>
+      <w:proofErr w:type="spellStart"/>
+      <w:r>
+        <w:rPr>
+          <w:b/>
+          <w:bCs/>
+          <w:color w:val="000000" w:themeColor="text1"/>
+        </w:rPr>
+        <w:t>Diagrams</w:t>
+      </w:r>
+      <w:proofErr w:type="spellEnd"/>
     </w:p>
     <w:p>
       <w:pPr>
@@ -19033,7 +19887,35 @@
         <w:rPr>
           <w:color w:val="000000" w:themeColor="text1"/>
         </w:rPr>
-        <w:t>Considerato che ci sono molti output possibili abbiamo deciso, per semplificare il tutto, di aggiungere questo Statechart Diagram.</w:t>
+        <w:t xml:space="preserve">Considerato che ci sono molti output possibili abbiamo deciso, per semplificare il tutto, di aggiungere questo </w:t>
+      </w:r>
+      <w:proofErr w:type="spellStart"/>
+      <w:r>
+        <w:rPr>
+          <w:color w:val="000000" w:themeColor="text1"/>
+        </w:rPr>
+        <w:t>Statechart</w:t>
+      </w:r>
+      <w:proofErr w:type="spellEnd"/>
+      <w:r>
+        <w:rPr>
+          <w:color w:val="000000" w:themeColor="text1"/>
+        </w:rPr>
+        <w:t xml:space="preserve"> </w:t>
+      </w:r>
+      <w:proofErr w:type="spellStart"/>
+      <w:r>
+        <w:rPr>
+          <w:color w:val="000000" w:themeColor="text1"/>
+        </w:rPr>
+        <w:t>Diagram</w:t>
+      </w:r>
+      <w:proofErr w:type="spellEnd"/>
+      <w:r>
+        <w:rPr>
+          <w:color w:val="000000" w:themeColor="text1"/>
+        </w:rPr>
+        <w:t>.</w:t>
       </w:r>
     </w:p>
     <w:p>
@@ -19223,7 +20105,35 @@
         <w:rPr>
           <w:color w:val="000000" w:themeColor="text1"/>
         </w:rPr>
-        <w:t>Visto che i campi della prenotazione vengono modificati in base alle scelte precedenti, per essere più chiari, abbiamo deciso di introdurre questo Statechart Diagram.</w:t>
+        <w:t xml:space="preserve">Visto che i campi della prenotazione vengono modificati in base alle scelte precedenti, per essere più chiari, abbiamo deciso di introdurre questo </w:t>
+      </w:r>
+      <w:proofErr w:type="spellStart"/>
+      <w:r>
+        <w:rPr>
+          <w:color w:val="000000" w:themeColor="text1"/>
+        </w:rPr>
+        <w:t>Statechart</w:t>
+      </w:r>
+      <w:proofErr w:type="spellEnd"/>
+      <w:r>
+        <w:rPr>
+          <w:color w:val="000000" w:themeColor="text1"/>
+        </w:rPr>
+        <w:t xml:space="preserve"> </w:t>
+      </w:r>
+      <w:proofErr w:type="spellStart"/>
+      <w:r>
+        <w:rPr>
+          <w:color w:val="000000" w:themeColor="text1"/>
+        </w:rPr>
+        <w:t>Diagram</w:t>
+      </w:r>
+      <w:proofErr w:type="spellEnd"/>
+      <w:r>
+        <w:rPr>
+          <w:color w:val="000000" w:themeColor="text1"/>
+        </w:rPr>
+        <w:t>.</w:t>
       </w:r>
     </w:p>
     <w:p>
@@ -19327,7 +20237,23 @@
           <w:b/>
           <w:bCs/>
         </w:rPr>
-        <w:t>Interfaccia utente e Mock-ups</w:t>
+        <w:t xml:space="preserve">Interfaccia utente e </w:t>
+      </w:r>
+      <w:proofErr w:type="spellStart"/>
+      <w:r>
+        <w:rPr>
+          <w:b/>
+          <w:bCs/>
+        </w:rPr>
+        <w:t>Mock</w:t>
+      </w:r>
+      <w:proofErr w:type="spellEnd"/>
+      <w:r>
+        <w:rPr>
+          <w:b/>
+          <w:bCs/>
+        </w:rPr>
+        <w:t>-ups</w:t>
       </w:r>
     </w:p>
     <w:p>
@@ -19402,7 +20328,15 @@
         </w:drawing>
       </w:r>
       <w:r>
-        <w:t>Rappresentazione di massima di come apparirà l’interfaccia utente di MedQueue da un qualsiasi web browser.</w:t>
+        <w:t xml:space="preserve">Rappresentazione di massima di come apparirà l’interfaccia utente di </w:t>
+      </w:r>
+      <w:proofErr w:type="spellStart"/>
+      <w:r>
+        <w:t>MedQueue</w:t>
+      </w:r>
+      <w:proofErr w:type="spellEnd"/>
+      <w:r>
+        <w:t xml:space="preserve"> da un qualsiasi web browser.</w:t>
       </w:r>
     </w:p>
     <w:p/>
@@ -19422,7 +20356,15 @@
         <w:t>l’</w:t>
       </w:r>
       <w:r>
-        <w:t>impiegato acceduta dall’applicazione MedQueue fornita alla struttura</w:t>
+        <w:t xml:space="preserve">impiegato acceduta dall’applicazione </w:t>
+      </w:r>
+      <w:proofErr w:type="spellStart"/>
+      <w:r>
+        <w:t>MedQueue</w:t>
+      </w:r>
+      <w:proofErr w:type="spellEnd"/>
+      <w:r>
+        <w:t xml:space="preserve"> fornita alla struttura</w:t>
       </w:r>
     </w:p>
     <w:p>

</xml_diff>

<commit_message>
Aggiunt tutti le User Storys e corretto il Rad
</commit_message>
<xml_diff>
--- a/Documenti/MedQueue_RAD.docx
+++ b/Documenti/MedQueue_RAD.docx
@@ -2297,6 +2297,17 @@
       <w:r>
         <w:t>Il sistema ovviamente non entrerà nel merito puramente medico, infatti non è ideato per prescrivere farmaci o per fare diagnosi, ma piuttosto gestisce tutta la parte che precede una visita medica, dalla prenotazione fino all’accettazione presso l’ufficio.</w:t>
       </w:r>
+      <w:r>
+        <w:t xml:space="preserve"> </w:t>
+      </w:r>
+      <w:proofErr w:type="gramStart"/>
+      <w:r>
+        <w:t>Inoltre</w:t>
+      </w:r>
+      <w:proofErr w:type="gramEnd"/>
+      <w:r>
+        <w:t xml:space="preserve"> non si occupa neanche di prenotare visite, ma piuttosto serve per prenotare un posto presso un ufficio ospedaliero.</w:t>
+      </w:r>
     </w:p>
     <w:p>
       <w:pPr>
@@ -2354,7 +2365,6 @@
           <w:b/>
           <w:bCs/>
         </w:rPr>
-        <w:lastRenderedPageBreak/>
         <w:t>Obiettivi e criteri di successo del sistema</w:t>
       </w:r>
     </w:p>
@@ -2813,6 +2823,47 @@
     </w:p>
     <w:p/>
     <w:p>
+      <w:proofErr w:type="spellStart"/>
+      <w:r>
+        <w:rPr>
+          <w:b/>
+          <w:bCs/>
+        </w:rPr>
+        <w:t>RabbitMQ</w:t>
+      </w:r>
+      <w:proofErr w:type="spellEnd"/>
+      <w:r>
+        <w:t xml:space="preserve">: </w:t>
+      </w:r>
+      <w:r>
+        <w:t>È un sistema di messaggistica utilizzato per la gestione di coda a priorità.</w:t>
+      </w:r>
+    </w:p>
+    <w:p/>
+    <w:p>
+      <w:proofErr w:type="spellStart"/>
+      <w:r>
+        <w:rPr>
+          <w:b/>
+          <w:bCs/>
+        </w:rPr>
+        <w:t>RabbitQueue</w:t>
+      </w:r>
+      <w:proofErr w:type="spellEnd"/>
+      <w:r>
+        <w:t xml:space="preserve">: È una coda gestita da </w:t>
+      </w:r>
+      <w:proofErr w:type="spellStart"/>
+      <w:r>
+        <w:t>RabbitMQ</w:t>
+      </w:r>
+      <w:proofErr w:type="spellEnd"/>
+      <w:r>
+        <w:t>.</w:t>
+      </w:r>
+    </w:p>
+    <w:p/>
+    <w:p>
       <w:pPr>
         <w:pStyle w:val="Paragrafoelenco"/>
         <w:numPr>
@@ -2875,54 +2926,6 @@
       <w:r>
         <w:t>.</w:t>
       </w:r>
-    </w:p>
-    <w:p>
-      <w:pPr>
-        <w:pStyle w:val="Paragrafoelenco"/>
-        <w:spacing w:after="20" w:line="360" w:lineRule="auto"/>
-        <w:ind w:left="360"/>
-        <w:rPr>
-          <w:color w:val="000000" w:themeColor="text1"/>
-          <w:sz w:val="28"/>
-          <w:szCs w:val="28"/>
-        </w:rPr>
-      </w:pPr>
-    </w:p>
-    <w:p>
-      <w:pPr>
-        <w:pStyle w:val="Paragrafoelenco"/>
-        <w:spacing w:after="20" w:line="360" w:lineRule="auto"/>
-        <w:ind w:left="360"/>
-        <w:rPr>
-          <w:color w:val="000000" w:themeColor="text1"/>
-          <w:sz w:val="28"/>
-          <w:szCs w:val="28"/>
-        </w:rPr>
-      </w:pPr>
-    </w:p>
-    <w:p>
-      <w:pPr>
-        <w:pStyle w:val="Paragrafoelenco"/>
-        <w:spacing w:after="20" w:line="360" w:lineRule="auto"/>
-        <w:ind w:left="360"/>
-        <w:rPr>
-          <w:color w:val="000000" w:themeColor="text1"/>
-          <w:sz w:val="28"/>
-          <w:szCs w:val="28"/>
-        </w:rPr>
-      </w:pPr>
-    </w:p>
-    <w:p>
-      <w:pPr>
-        <w:pStyle w:val="Paragrafoelenco"/>
-        <w:spacing w:after="20" w:line="360" w:lineRule="auto"/>
-        <w:ind w:left="360"/>
-        <w:rPr>
-          <w:color w:val="000000" w:themeColor="text1"/>
-          <w:sz w:val="28"/>
-          <w:szCs w:val="28"/>
-        </w:rPr>
-      </w:pPr>
     </w:p>
     <w:p>
       <w:pPr>
@@ -3886,7 +3889,27 @@
         <w:pStyle w:val="Paragrafoelenco"/>
       </w:pPr>
       <w:r>
-        <w:t xml:space="preserve">Il sistema dovrà fornire all’utente la possibilità di effettuare una prenotazione </w:t>
+        <w:t>Il sistema dovrà fornire all’utente la possibilità di effettuare una prenotazione</w:t>
+      </w:r>
+    </w:p>
+    <w:p>
+      <w:pPr>
+        <w:pStyle w:val="Paragrafoelenco"/>
+        <w:rPr>
+          <w:color w:val="FF0000"/>
+        </w:rPr>
+      </w:pPr>
+      <w:r>
+        <w:rPr>
+          <w:color w:val="FF0000"/>
+        </w:rPr>
+        <w:t>//User Story: Da utente che utilizza la piattaforma posso prenotare l’accesso presso l’ufficio convenzionato che preferisco.</w:t>
+      </w:r>
+      <w:r>
+        <w:rPr>
+          <w:color w:val="FF0000"/>
+        </w:rPr>
+        <w:t xml:space="preserve"> </w:t>
       </w:r>
     </w:p>
     <w:p>
@@ -3944,33 +3967,15 @@
     <w:p>
       <w:pPr>
         <w:pStyle w:val="Paragrafoelenco"/>
-        <w:numPr>
-          <w:ilvl w:val="0"/>
-          <w:numId w:val="5"/>
-        </w:numPr>
-      </w:pPr>
-      <w:r>
-        <w:t>RF</w:t>
-      </w:r>
-      <w:r>
-        <w:t>-</w:t>
-      </w:r>
-      <w:r>
-        <w:t>GP</w:t>
-      </w:r>
-      <w:r>
-        <w:t>-4</w:t>
-      </w:r>
-      <w:r>
-        <w:t>: Accettazione prenotazione</w:t>
-      </w:r>
-    </w:p>
-    <w:p>
-      <w:pPr>
-        <w:pStyle w:val="Paragrafoelenco"/>
-      </w:pPr>
-      <w:r>
-        <w:t>Il sistema dovrà fornire all’Impiegato la possibilità di accettare(servire) una prenotazione dalla coda di presenza</w:t>
+        <w:rPr>
+          <w:color w:val="FF0000"/>
+        </w:rPr>
+      </w:pPr>
+      <w:r>
+        <w:rPr>
+          <w:color w:val="FF0000"/>
+        </w:rPr>
+        <w:t>//User Story: Da utente che ha effettuato una prenotazione vorrei un modo sicuro di confermare la mia presenza nell’ufficio scelto.</w:t>
       </w:r>
     </w:p>
     <w:p>
@@ -3982,13 +3987,19 @@
         </w:numPr>
       </w:pPr>
       <w:r>
-        <w:t>RF-GP-5:</w:t>
-      </w:r>
-      <w:r>
-        <w:t xml:space="preserve"> </w:t>
-      </w:r>
-      <w:r>
-        <w:t>Visualizzazione prenotazione</w:t>
+        <w:t>RF</w:t>
+      </w:r>
+      <w:r>
+        <w:t>-</w:t>
+      </w:r>
+      <w:r>
+        <w:t>GP</w:t>
+      </w:r>
+      <w:r>
+        <w:t>-4</w:t>
+      </w:r>
+      <w:r>
+        <w:t>: Accettazione prenotazione</w:t>
       </w:r>
     </w:p>
     <w:p>
@@ -3996,47 +4007,21 @@
         <w:pStyle w:val="Paragrafoelenco"/>
       </w:pPr>
       <w:r>
-        <w:t xml:space="preserve">Il sistema dovrà fornire all’utente la </w:t>
-      </w:r>
-      <w:r>
-        <w:t>possibilità</w:t>
-      </w:r>
-      <w:r>
-        <w:t xml:space="preserve"> di visualizzare le proprie prenotazioni</w:t>
+        <w:t>Il sistema dovrà fornire all’Impiegato la possibilità di accettare(servire) una prenotazione dalla coda di presenza</w:t>
       </w:r>
     </w:p>
     <w:p>
       <w:pPr>
         <w:pStyle w:val="Paragrafoelenco"/>
-      </w:pPr>
-    </w:p>
-    <w:p>
-      <w:pPr>
-        <w:rPr>
-          <w:b/>
-          <w:bCs/>
-        </w:rPr>
-      </w:pPr>
-      <w:r>
-        <w:rPr>
-          <w:b/>
-          <w:bCs/>
-        </w:rPr>
-        <w:t>3</w:t>
-      </w:r>
-      <w:r>
-        <w:rPr>
-          <w:b/>
-          <w:bCs/>
-        </w:rPr>
-        <w:t>.2.3</w:t>
-      </w:r>
-      <w:r>
-        <w:rPr>
-          <w:b/>
-          <w:bCs/>
-        </w:rPr>
-        <w:t xml:space="preserve"> Requisiti per la gestione dell’utente</w:t>
+        <w:rPr>
+          <w:color w:val="FF0000"/>
+        </w:rPr>
+      </w:pPr>
+      <w:r>
+        <w:rPr>
+          <w:color w:val="FF0000"/>
+        </w:rPr>
+        <w:t>//User Story: Come impiegato di un ufficio vorrei usufruire di un modo veloce per servire i clienti.</w:t>
       </w:r>
     </w:p>
     <w:p>
@@ -4048,13 +4033,13 @@
         </w:numPr>
       </w:pPr>
       <w:r>
-        <w:t>RF-GU-1:</w:t>
+        <w:t>RF-GP-5:</w:t>
       </w:r>
       <w:r>
         <w:t xml:space="preserve"> </w:t>
       </w:r>
       <w:r>
-        <w:t>Autenticazione</w:t>
+        <w:t>Visualizzazione prenotazione</w:t>
       </w:r>
     </w:p>
     <w:p>
@@ -4062,7 +4047,61 @@
         <w:pStyle w:val="Paragrafoelenco"/>
       </w:pPr>
       <w:r>
-        <w:t>Il sistema dovrà fornire all’ospite la possibilità di autenticarsi</w:t>
+        <w:t xml:space="preserve">Il sistema dovrà fornire all’utente la </w:t>
+      </w:r>
+      <w:r>
+        <w:t>possibilità</w:t>
+      </w:r>
+      <w:r>
+        <w:t xml:space="preserve"> di visualizzare le proprie prenotazioni</w:t>
+      </w:r>
+    </w:p>
+    <w:p>
+      <w:pPr>
+        <w:pStyle w:val="Paragrafoelenco"/>
+        <w:rPr>
+          <w:color w:val="FF0000"/>
+        </w:rPr>
+      </w:pPr>
+      <w:r>
+        <w:rPr>
+          <w:color w:val="FF0000"/>
+        </w:rPr>
+        <w:t>//User Story: Come utente ho a disposizione un modo per tenere d’occhio tutte le mie prenotazioni.</w:t>
+      </w:r>
+    </w:p>
+    <w:p>
+      <w:pPr>
+        <w:pStyle w:val="Paragrafoelenco"/>
+      </w:pPr>
+    </w:p>
+    <w:p>
+      <w:pPr>
+        <w:rPr>
+          <w:b/>
+          <w:bCs/>
+        </w:rPr>
+      </w:pPr>
+      <w:r>
+        <w:rPr>
+          <w:b/>
+          <w:bCs/>
+        </w:rPr>
+        <w:t>3</w:t>
+      </w:r>
+      <w:r>
+        <w:rPr>
+          <w:b/>
+          <w:bCs/>
+        </w:rPr>
+        <w:t>.2.3</w:t>
+      </w:r>
+      <w:r>
+        <w:rPr>
+          <w:b/>
+          <w:bCs/>
+        </w:rPr>
+        <w:t xml:space="preserve"> Requisiti per la gestione dell’utente</w:t>
       </w:r>
     </w:p>
     <w:p>
@@ -4074,13 +4113,13 @@
         </w:numPr>
       </w:pPr>
       <w:r>
-        <w:t>RF-GU-2:</w:t>
+        <w:t>RF-GU-1:</w:t>
       </w:r>
       <w:r>
         <w:t xml:space="preserve"> </w:t>
       </w:r>
       <w:r>
-        <w:t>Registrazione account</w:t>
+        <w:t>Autenticazione</w:t>
       </w:r>
     </w:p>
     <w:p>
@@ -4088,7 +4127,7 @@
         <w:pStyle w:val="Paragrafoelenco"/>
       </w:pPr>
       <w:r>
-        <w:t>Il sistema dovrà fornire all’utente la possibilità di registrarsi</w:t>
+        <w:t>Il sistema dovrà fornire all’ospite la possibilità di autenticarsi</w:t>
       </w:r>
     </w:p>
     <w:p>
@@ -4100,13 +4139,13 @@
         </w:numPr>
       </w:pPr>
       <w:r>
-        <w:t>RF-GU-3:</w:t>
+        <w:t>RF-GU-2:</w:t>
       </w:r>
       <w:r>
         <w:t xml:space="preserve"> </w:t>
       </w:r>
       <w:r>
-        <w:t>Logout</w:t>
+        <w:t>Registrazione account</w:t>
       </w:r>
     </w:p>
     <w:p>
@@ -4114,49 +4153,7 @@
         <w:pStyle w:val="Paragrafoelenco"/>
       </w:pPr>
       <w:r>
-        <w:t xml:space="preserve">Il Sistema dovrà fornire agli utenti registrati che si sono autenticati la possibilità di effettuare il </w:t>
-      </w:r>
-      <w:r>
-        <w:t>L</w:t>
-      </w:r>
-      <w:r>
-        <w:t>ogout</w:t>
-      </w:r>
-    </w:p>
-    <w:p>
-      <w:pPr>
-        <w:rPr>
-          <w:b/>
-          <w:bCs/>
-        </w:rPr>
-      </w:pPr>
-      <w:r>
-        <w:rPr>
-          <w:b/>
-          <w:bCs/>
-        </w:rPr>
-        <w:t>3</w:t>
-      </w:r>
-      <w:r>
-        <w:rPr>
-          <w:b/>
-          <w:bCs/>
-        </w:rPr>
-        <w:t>.2.4</w:t>
-      </w:r>
-      <w:r>
-        <w:rPr>
-          <w:b/>
-          <w:bCs/>
-        </w:rPr>
-        <w:t xml:space="preserve"> Requisiti per la gestione dell’</w:t>
-      </w:r>
-      <w:r>
-        <w:rPr>
-          <w:b/>
-          <w:bCs/>
-        </w:rPr>
-        <w:t>impiegato</w:t>
+        <w:t>Il sistema dovrà fornire all’utente la possibilità di registrarsi</w:t>
       </w:r>
     </w:p>
     <w:p>
@@ -4168,19 +4165,13 @@
         </w:numPr>
       </w:pPr>
       <w:r>
-        <w:t>RF-G</w:t>
-      </w:r>
-      <w:r>
-        <w:t>I</w:t>
-      </w:r>
-      <w:r>
-        <w:t>-1:</w:t>
+        <w:t>RF-GU-3:</w:t>
       </w:r>
       <w:r>
         <w:t xml:space="preserve"> </w:t>
       </w:r>
       <w:r>
-        <w:t>Autenticazione</w:t>
+        <w:t>Logout</w:t>
       </w:r>
     </w:p>
     <w:p>
@@ -4188,7 +4179,49 @@
         <w:pStyle w:val="Paragrafoelenco"/>
       </w:pPr>
       <w:r>
-        <w:t>Il sistema dovrà fornire all’impiegato la possibilità di autenticarsi</w:t>
+        <w:t xml:space="preserve">Il Sistema dovrà fornire agli utenti registrati che si sono autenticati la possibilità di effettuare il </w:t>
+      </w:r>
+      <w:r>
+        <w:t>L</w:t>
+      </w:r>
+      <w:r>
+        <w:t>ogout</w:t>
+      </w:r>
+    </w:p>
+    <w:p>
+      <w:pPr>
+        <w:rPr>
+          <w:b/>
+          <w:bCs/>
+        </w:rPr>
+      </w:pPr>
+      <w:r>
+        <w:rPr>
+          <w:b/>
+          <w:bCs/>
+        </w:rPr>
+        <w:t>3</w:t>
+      </w:r>
+      <w:r>
+        <w:rPr>
+          <w:b/>
+          <w:bCs/>
+        </w:rPr>
+        <w:t>.2.4</w:t>
+      </w:r>
+      <w:r>
+        <w:rPr>
+          <w:b/>
+          <w:bCs/>
+        </w:rPr>
+        <w:t xml:space="preserve"> Requisiti per la gestione dell’</w:t>
+      </w:r>
+      <w:r>
+        <w:rPr>
+          <w:b/>
+          <w:bCs/>
+        </w:rPr>
+        <w:t>impiegato</w:t>
       </w:r>
     </w:p>
     <w:p>
@@ -4206,6 +4239,38 @@
         <w:t>I</w:t>
       </w:r>
       <w:r>
+        <w:t>-1:</w:t>
+      </w:r>
+      <w:r>
+        <w:t xml:space="preserve"> </w:t>
+      </w:r>
+      <w:r>
+        <w:t>Autenticazione</w:t>
+      </w:r>
+    </w:p>
+    <w:p>
+      <w:pPr>
+        <w:pStyle w:val="Paragrafoelenco"/>
+      </w:pPr>
+      <w:r>
+        <w:t>Il sistema dovrà fornire all’impiegato la possibilità di autenticarsi</w:t>
+      </w:r>
+    </w:p>
+    <w:p>
+      <w:pPr>
+        <w:pStyle w:val="Paragrafoelenco"/>
+        <w:numPr>
+          <w:ilvl w:val="0"/>
+          <w:numId w:val="5"/>
+        </w:numPr>
+      </w:pPr>
+      <w:r>
+        <w:t>RF-G</w:t>
+      </w:r>
+      <w:r>
+        <w:t>I</w:t>
+      </w:r>
+      <w:r>
         <w:t>-3:</w:t>
       </w:r>
       <w:r>
@@ -4229,12 +4294,6 @@
         <w:t>ogout</w:t>
       </w:r>
     </w:p>
-    <w:p/>
-    <w:p/>
-    <w:p/>
-    <w:p/>
-    <w:p/>
-    <w:p/>
     <w:p/>
     <w:p/>
     <w:p/>
@@ -4873,7 +4932,19 @@
               </w:numPr>
             </w:pPr>
             <w:r>
-              <w:t>Il sistema chiede ad angelo di selezionare il tipo di prenotazione che si desidera</w:t>
+              <w:t xml:space="preserve">Il sistema chiede ad </w:t>
+            </w:r>
+            <w:r>
+              <w:t>A</w:t>
+            </w:r>
+            <w:r>
+              <w:t xml:space="preserve">ngelo di selezionare </w:t>
+            </w:r>
+            <w:r>
+              <w:t>l’operazione che vuole effettuare</w:t>
+            </w:r>
+            <w:r>
+              <w:t>.</w:t>
             </w:r>
           </w:p>
           <w:p>
@@ -4885,7 +4956,7 @@
               </w:numPr>
             </w:pPr>
             <w:r>
-              <w:t>Angelo seleziona come tipo di operazione “Analisi Oculistica”.</w:t>
+              <w:t>Angelo seleziona “Ritira Analisi”.</w:t>
             </w:r>
           </w:p>
           <w:p>
@@ -4897,7 +4968,10 @@
               </w:numPr>
             </w:pPr>
             <w:r>
-              <w:t>Il sistema mostra ad Angelo tutte le strutture che eseguono l’analisi oculistica.</w:t>
+              <w:t>Il sistema mostra ad Angelo tutti gli</w:t>
+            </w:r>
+            <w:r>
+              <w:t xml:space="preserve"> ospedali convenzionati.</w:t>
             </w:r>
           </w:p>
           <w:p>
@@ -4909,7 +4983,13 @@
               </w:numPr>
             </w:pPr>
             <w:r>
-              <w:t>Angelo sceglie la struttura “Primo Policlinico di Napoli”</w:t>
+              <w:t>Angelo seleziona</w:t>
+            </w:r>
+            <w:r>
+              <w:t xml:space="preserve"> “Ospedale di Caserta”</w:t>
+            </w:r>
+            <w:r>
+              <w:t>.</w:t>
             </w:r>
           </w:p>
           <w:p>
@@ -4921,7 +5001,22 @@
               </w:numPr>
             </w:pPr>
             <w:r>
-              <w:t>Il sistema mostrerà ad Angelo un calendario con giorni e orari in cui è possibile effettuare una prenotazione.</w:t>
+              <w:t>Il sistema mostra ad Angelo tutt</w:t>
+            </w:r>
+            <w:r>
+              <w:t>i gli ambulatori presenti nell’ospedale di Caserta</w:t>
+            </w:r>
+            <w:r>
+              <w:t xml:space="preserve"> e</w:t>
+            </w:r>
+            <w:r>
+              <w:t xml:space="preserve"> un calendario con </w:t>
+            </w:r>
+            <w:r>
+              <w:t xml:space="preserve">i </w:t>
+            </w:r>
+            <w:r>
+              <w:t>giorni in cui è possibile effettuare una prenotazione.</w:t>
             </w:r>
           </w:p>
           <w:p>
@@ -4941,7 +5036,10 @@
             </w:r>
             <w:proofErr w:type="gramEnd"/>
             <w:r>
-              <w:t xml:space="preserve"> alle ore 11:00</w:t>
+              <w:t xml:space="preserve"> </w:t>
+            </w:r>
+            <w:r>
+              <w:t>e, dalla lista degli orari disponibili, seleziona le 11:00.</w:t>
             </w:r>
           </w:p>
           <w:p>
@@ -5509,7 +5607,16 @@
               </w:numPr>
             </w:pPr>
             <w:r>
-              <w:t>Angelo si connette al sistema per visualizzare la coda di presenza, dopo esseri autenticato entra nella propria area personale e clicca sull’icona relativa alla coda di presenza</w:t>
+              <w:t>Angelo si connette al sistema per visualizzare la coda</w:t>
+            </w:r>
+            <w:r>
+              <w:t>;</w:t>
+            </w:r>
+            <w:r>
+              <w:t xml:space="preserve"> entra nella propria area personale e clicca sull’icona relativa alla </w:t>
+            </w:r>
+            <w:r>
+              <w:t>visualizzazione della coda.</w:t>
             </w:r>
           </w:p>
           <w:p>
@@ -5521,7 +5628,40 @@
               </w:numPr>
             </w:pPr>
             <w:r>
-              <w:t>Il sistema mostra ad angelo la coda di presenza</w:t>
+              <w:t xml:space="preserve">Il sistema mostra ad </w:t>
+            </w:r>
+            <w:r>
+              <w:t>A</w:t>
+            </w:r>
+            <w:r>
+              <w:t>ngelo l</w:t>
+            </w:r>
+            <w:r>
+              <w:t>’elenco delle strutture disponibili.</w:t>
+            </w:r>
+          </w:p>
+          <w:p>
+            <w:pPr>
+              <w:pStyle w:val="Paragrafoelenco"/>
+              <w:numPr>
+                <w:ilvl w:val="0"/>
+                <w:numId w:val="9"/>
+              </w:numPr>
+            </w:pPr>
+            <w:r>
+              <w:t>Angelo seleziona l’ospedale di Napoli.</w:t>
+            </w:r>
+          </w:p>
+          <w:p>
+            <w:pPr>
+              <w:pStyle w:val="Paragrafoelenco"/>
+              <w:numPr>
+                <w:ilvl w:val="0"/>
+                <w:numId w:val="9"/>
+              </w:numPr>
+            </w:pPr>
+            <w:r>
+              <w:t>Il sistema Mostra ad Angelo tutte le prenotazioni presso quell’ufficio in quella data.</w:t>
             </w:r>
           </w:p>
         </w:tc>
@@ -5724,7 +5864,13 @@
               </w:numPr>
             </w:pPr>
             <w:r>
-              <w:t>Giovanni seleziona “Visita Oculistica”</w:t>
+              <w:t>Giovanni seleziona “</w:t>
+            </w:r>
+            <w:r>
+              <w:t>Prenota Visita</w:t>
+            </w:r>
+            <w:r>
+              <w:t>”</w:t>
             </w:r>
           </w:p>
           <w:p>
@@ -5736,44 +5882,31 @@
               </w:numPr>
             </w:pPr>
             <w:r>
-              <w:t>Il sistema mostrerà a Giovanni le prenotazioni nella coda di presenza di tipo “Visita Oculistica”</w:t>
-            </w:r>
-          </w:p>
-          <w:p>
-            <w:pPr>
-              <w:pStyle w:val="Paragrafoelenco"/>
-              <w:numPr>
-                <w:ilvl w:val="0"/>
-                <w:numId w:val="12"/>
-              </w:numPr>
-            </w:pPr>
-            <w:r>
-              <w:t>Giovanni clicca sul pulsante “Accetta Prenotazione”</w:t>
-            </w:r>
-          </w:p>
-          <w:p>
-            <w:pPr>
-              <w:pStyle w:val="Paragrafoelenco"/>
-              <w:numPr>
-                <w:ilvl w:val="0"/>
-                <w:numId w:val="12"/>
-              </w:numPr>
-            </w:pPr>
-            <w:r>
-              <w:t xml:space="preserve">Il sistema mostra il codice fiscale della persona da servire </w:t>
-            </w:r>
-            <w:proofErr w:type="gramStart"/>
-            <w:r>
-              <w:t>e</w:t>
-            </w:r>
-            <w:proofErr w:type="gramEnd"/>
-            <w:r>
-              <w:t xml:space="preserve"> elimina la prenotazione dalla coda di presenza</w:t>
+              <w:t xml:space="preserve">Il sistema </w:t>
+            </w:r>
+            <w:r>
+              <w:t>preleva il primo della lista e lo chiama allo sportello.</w:t>
             </w:r>
           </w:p>
         </w:tc>
       </w:tr>
     </w:tbl>
+    <w:p>
+      <w:pPr>
+        <w:rPr>
+          <w:b/>
+          <w:bCs/>
+        </w:rPr>
+      </w:pPr>
+    </w:p>
+    <w:p>
+      <w:pPr>
+        <w:rPr>
+          <w:b/>
+          <w:bCs/>
+        </w:rPr>
+      </w:pPr>
+    </w:p>
     <w:p>
       <w:pPr>
         <w:rPr>
@@ -6043,7 +6176,7 @@
           <w:bCs/>
         </w:rPr>
         <w:lastRenderedPageBreak/>
-        <w:t>UC_VC-1: Visualizzazione Coda Presenza</w:t>
+        <w:t>UC_VC-1: Visualizzazione Coda</w:t>
       </w:r>
     </w:p>
     <w:tbl>
@@ -6186,7 +6319,31 @@
                 <w:i/>
                 <w:iCs/>
               </w:rPr>
-              <w:t>30/11/20</w:t>
+              <w:t>03</w:t>
+            </w:r>
+            <w:r>
+              <w:rPr>
+                <w:bCs/>
+                <w:i/>
+                <w:iCs/>
+              </w:rPr>
+              <w:t>/</w:t>
+            </w:r>
+            <w:r>
+              <w:rPr>
+                <w:bCs/>
+                <w:i/>
+                <w:iCs/>
+              </w:rPr>
+              <w:t>12</w:t>
+            </w:r>
+            <w:r>
+              <w:rPr>
+                <w:bCs/>
+                <w:i/>
+                <w:iCs/>
+              </w:rPr>
+              <w:t>/20</w:t>
             </w:r>
           </w:p>
         </w:tc>
@@ -6285,7 +6442,7 @@
                 <w:i/>
                 <w:iCs/>
               </w:rPr>
-              <w:t>4</w:t>
+              <w:t>5</w:t>
             </w:r>
           </w:p>
         </w:tc>
@@ -6527,10 +6684,7 @@
           </w:tcPr>
           <w:p>
             <w:r>
-              <w:t>L’utente deve essere registrato</w:t>
-            </w:r>
-            <w:r>
-              <w:t xml:space="preserve"> ed autenticato</w:t>
+              <w:t>NA</w:t>
             </w:r>
           </w:p>
         </w:tc>
@@ -6904,7 +7058,7 @@
               <w:ind w:left="34"/>
             </w:pPr>
             <w:r>
-              <w:t>L’utente deicide di voler vedere la coda di presenza, quindi clicca sul pulsante visualizza coda di presenza</w:t>
+              <w:t>L’utente deicide di voler vedere la coda, quindi clicca sul pulsante visualizza coda di presenza</w:t>
             </w:r>
           </w:p>
         </w:tc>
@@ -6950,7 +7104,10 @@
               <w:t xml:space="preserve">Il sistema </w:t>
             </w:r>
             <w:r>
-              <w:t>carica una nuova pagina dove chiede all’utente di inserire la struttura per la quale visualizzare la coda di presenza</w:t>
+              <w:t>carica una nuova pagina dove chiede all’utente di inserire la struttura per la quale visualizzare la coda</w:t>
+            </w:r>
+            <w:r>
+              <w:t>.</w:t>
             </w:r>
           </w:p>
         </w:tc>
@@ -9002,7 +9159,31 @@
                 <w:i/>
                 <w:iCs/>
               </w:rPr>
-              <w:t>19/11/2020</w:t>
+              <w:t>01</w:t>
+            </w:r>
+            <w:r>
+              <w:rPr>
+                <w:bCs/>
+                <w:i/>
+                <w:iCs/>
+              </w:rPr>
+              <w:t>/</w:t>
+            </w:r>
+            <w:r>
+              <w:rPr>
+                <w:bCs/>
+                <w:i/>
+                <w:iCs/>
+              </w:rPr>
+              <w:t>12</w:t>
+            </w:r>
+            <w:r>
+              <w:rPr>
+                <w:bCs/>
+                <w:i/>
+                <w:iCs/>
+              </w:rPr>
+              <w:t>/2020</w:t>
             </w:r>
           </w:p>
         </w:tc>
@@ -9101,7 +9282,7 @@
                 <w:i/>
                 <w:iCs/>
               </w:rPr>
-              <w:t>2</w:t>
+              <w:t>3</w:t>
             </w:r>
           </w:p>
         </w:tc>
@@ -10390,7 +10571,31 @@
                 <w:i/>
                 <w:iCs/>
               </w:rPr>
-              <w:t>26/11/2020</w:t>
+              <w:t>01</w:t>
+            </w:r>
+            <w:r>
+              <w:rPr>
+                <w:bCs/>
+                <w:i/>
+                <w:iCs/>
+              </w:rPr>
+              <w:t>/1</w:t>
+            </w:r>
+            <w:r>
+              <w:rPr>
+                <w:bCs/>
+                <w:i/>
+                <w:iCs/>
+              </w:rPr>
+              <w:t>2</w:t>
+            </w:r>
+            <w:r>
+              <w:rPr>
+                <w:bCs/>
+                <w:i/>
+                <w:iCs/>
+              </w:rPr>
+              <w:t>/2020</w:t>
             </w:r>
           </w:p>
         </w:tc>
@@ -10510,7 +10715,15 @@
                 <w:i/>
                 <w:iCs/>
               </w:rPr>
-              <w:t>0.00.003</w:t>
+              <w:t>0.00.00</w:t>
+            </w:r>
+            <w:r>
+              <w:rPr>
+                <w:bCs/>
+                <w:i/>
+                <w:iCs/>
+              </w:rPr>
+              <w:t>4</w:t>
             </w:r>
           </w:p>
         </w:tc>
@@ -13579,6 +13792,14 @@
       </w:pPr>
     </w:p>
     <w:p>
+      <w:r>
+        <w:t xml:space="preserve">     </w:t>
+      </w:r>
+    </w:p>
+    <w:p/>
+    <w:p/>
+    <w:p/>
+    <w:p>
       <w:pPr>
         <w:rPr>
           <w:b/>
@@ -13591,18 +13812,18 @@
         </w:rPr>
         <w:lastRenderedPageBreak/>
         <w:drawing>
-          <wp:anchor distT="0" distB="0" distL="114300" distR="114300" simplePos="0" relativeHeight="251667456" behindDoc="0" locked="0" layoutInCell="1" allowOverlap="1" wp14:anchorId="1755D5BB" wp14:editId="2DE97AD0">
+          <wp:anchor distT="0" distB="0" distL="114300" distR="114300" simplePos="0" relativeHeight="251695104" behindDoc="0" locked="0" layoutInCell="1" allowOverlap="1" wp14:anchorId="2242FA74" wp14:editId="74492974">
             <wp:simplePos x="0" y="0"/>
             <wp:positionH relativeFrom="margin">
-              <wp:posOffset>626441</wp:posOffset>
+              <wp:align>right</wp:align>
             </wp:positionH>
-            <wp:positionV relativeFrom="page">
-              <wp:posOffset>1201448</wp:posOffset>
+            <wp:positionV relativeFrom="paragraph">
+              <wp:posOffset>-194</wp:posOffset>
             </wp:positionV>
-            <wp:extent cx="4977130" cy="2191385"/>
+            <wp:extent cx="6120130" cy="2880360"/>
             <wp:effectExtent l="0" t="0" r="0" b="0"/>
             <wp:wrapTopAndBottom/>
-            <wp:docPr id="12" name="Immagine 12"/>
+            <wp:docPr id="22" name="Immagine 22"/>
             <wp:cNvGraphicFramePr>
               <a:graphicFrameLocks xmlns:a="http://schemas.openxmlformats.org/drawingml/2006/main" noChangeAspect="1"/>
             </wp:cNvGraphicFramePr>
@@ -13610,7 +13831,7 @@
               <a:graphicData uri="http://schemas.openxmlformats.org/drawingml/2006/picture">
                 <pic:pic xmlns:pic="http://schemas.openxmlformats.org/drawingml/2006/picture">
                   <pic:nvPicPr>
-                    <pic:cNvPr id="0" name="Picture 2"/>
+                    <pic:cNvPr id="0" name="Picture 1"/>
                     <pic:cNvPicPr>
                       <a:picLocks noChangeAspect="1" noChangeArrowheads="1"/>
                     </pic:cNvPicPr>
@@ -13631,7 +13852,7 @@
                   <pic:spPr bwMode="auto">
                     <a:xfrm>
                       <a:off x="0" y="0"/>
-                      <a:ext cx="4977130" cy="2191385"/>
+                      <a:ext cx="6120130" cy="2880360"/>
                     </a:xfrm>
                     <a:prstGeom prst="rect">
                       <a:avLst/>
@@ -13644,18 +13865,17 @@
                 </pic:pic>
               </a:graphicData>
             </a:graphic>
-            <wp14:sizeRelH relativeFrom="margin">
-              <wp14:pctWidth>0</wp14:pctWidth>
-            </wp14:sizeRelH>
-            <wp14:sizeRelV relativeFrom="margin">
-              <wp14:pctHeight>0</wp14:pctHeight>
-            </wp14:sizeRelV>
           </wp:anchor>
         </w:drawing>
       </w:r>
-      <w:r>
-        <w:t xml:space="preserve">      </w:t>
-      </w:r>
+    </w:p>
+    <w:p>
+      <w:pPr>
+        <w:rPr>
+          <w:b/>
+          <w:bCs/>
+        </w:rPr>
+      </w:pPr>
       <w:r>
         <w:rPr>
           <w:b/>
@@ -13703,8 +13923,16 @@
           <w:b/>
           <w:bCs/>
         </w:rPr>
-        <w:t>a Presenza</w:t>
-      </w:r>
+        <w:t>a</w:t>
+      </w:r>
+    </w:p>
+    <w:p>
+      <w:pPr>
+        <w:rPr>
+          <w:b/>
+          <w:bCs/>
+        </w:rPr>
+      </w:pPr>
     </w:p>
     <w:p>
       <w:pPr>
@@ -13804,7 +14032,7 @@
           <w:p>
             <w:proofErr w:type="spellStart"/>
             <w:r>
-              <w:t>CodaPresenzaRepository</w:t>
+              <w:t>CodaRepository</w:t>
             </w:r>
             <w:proofErr w:type="spellEnd"/>
           </w:p>
@@ -13827,7 +14055,16 @@
           </w:tcPr>
           <w:p>
             <w:r>
-              <w:t>Entità che modella un raccoglitore delle informazioni relative alla Coda di Presenza</w:t>
+              <w:t>Entità che modella un raccoglitore delle informazioni relative all</w:t>
+            </w:r>
+            <w:r>
+              <w:t>e</w:t>
+            </w:r>
+            <w:r>
+              <w:t xml:space="preserve"> Cod</w:t>
+            </w:r>
+            <w:r>
+              <w:t>e</w:t>
             </w:r>
           </w:p>
         </w:tc>
@@ -13840,7 +14077,7 @@
           <w:p>
             <w:proofErr w:type="spellStart"/>
             <w:r>
-              <w:t>VisualizzazioneCodaPresenzaControl</w:t>
+              <w:t>VisualizzazioneCodaControl</w:t>
             </w:r>
             <w:proofErr w:type="spellEnd"/>
           </w:p>
@@ -13861,7 +14098,7 @@
           </w:tcPr>
           <w:p>
             <w:r>
-              <w:t>Control che coordina le operazioni relative alla visualizzazione della coda di presenza</w:t>
+              <w:t>Control che coordina le operazioni relative alla visualizzazione della coda</w:t>
             </w:r>
           </w:p>
         </w:tc>
@@ -13874,7 +14111,7 @@
           <w:p>
             <w:proofErr w:type="spellStart"/>
             <w:r>
-              <w:t>VisualizzazioneCodaPresenzaView</w:t>
+              <w:t>VisualizzazioneCodaView</w:t>
             </w:r>
             <w:proofErr w:type="spellEnd"/>
           </w:p>
@@ -13902,7 +14139,7 @@
             </w:r>
             <w:proofErr w:type="spellEnd"/>
             <w:r>
-              <w:t xml:space="preserve"> che mostra le informazioni necessarie per ottenere una coda di presenza</w:t>
+              <w:t xml:space="preserve"> che mostra le informazioni necessarie per ottenere una coda</w:t>
             </w:r>
           </w:p>
         </w:tc>
@@ -13915,7 +14152,7 @@
           <w:p>
             <w:proofErr w:type="spellStart"/>
             <w:r>
-              <w:t>VisualizzazioneCodaPresenzaForm</w:t>
+              <w:t>VisualizzazioneCodaForm</w:t>
             </w:r>
             <w:proofErr w:type="spellEnd"/>
           </w:p>
@@ -13943,7 +14180,7 @@
             </w:r>
             <w:proofErr w:type="spellEnd"/>
             <w:r>
-              <w:t xml:space="preserve"> che permette all’utente di inserire le informazioni necessarie alla visualizzazione della coda di presenza</w:t>
+              <w:t xml:space="preserve"> che permette all’utente di inserire le informazioni necessarie alla visualizzazione della coda</w:t>
             </w:r>
           </w:p>
         </w:tc>
@@ -14014,64 +14251,34 @@
     </w:p>
     <w:p>
       <w:pPr>
+        <w:rPr>
+          <w:b/>
+          <w:bCs/>
+        </w:rPr>
+      </w:pPr>
+    </w:p>
+    <w:p>
+      <w:pPr>
+        <w:rPr>
+          <w:b/>
+          <w:bCs/>
+        </w:rPr>
+      </w:pPr>
+    </w:p>
+    <w:p>
+      <w:pPr>
         <w:ind w:left="360"/>
         <w:rPr>
           <w:b/>
           <w:bCs/>
         </w:rPr>
       </w:pPr>
-    </w:p>
-    <w:p>
-      <w:pPr>
-        <w:ind w:left="360"/>
-        <w:rPr>
-          <w:b/>
-          <w:bCs/>
-        </w:rPr>
-      </w:pPr>
-    </w:p>
-    <w:p>
-      <w:pPr>
-        <w:ind w:left="360"/>
-        <w:rPr>
-          <w:b/>
-          <w:bCs/>
-        </w:rPr>
-      </w:pPr>
-    </w:p>
-    <w:p>
-      <w:pPr>
-        <w:ind w:left="360"/>
-        <w:rPr>
-          <w:b/>
-          <w:bCs/>
-        </w:rPr>
-      </w:pPr>
-    </w:p>
-    <w:p>
-      <w:pPr>
-        <w:ind w:left="360"/>
-        <w:rPr>
-          <w:b/>
-          <w:bCs/>
-        </w:rPr>
-      </w:pPr>
-    </w:p>
-    <w:p>
-      <w:pPr>
-        <w:ind w:left="360"/>
-        <w:rPr>
-          <w:b/>
-          <w:bCs/>
-        </w:rPr>
-      </w:pPr>
       <w:r>
         <w:rPr>
           <w:b/>
           <w:bCs/>
           <w:noProof/>
         </w:rPr>
-        <w:lastRenderedPageBreak/>
         <w:drawing>
           <wp:anchor distT="0" distB="0" distL="114300" distR="114300" simplePos="0" relativeHeight="251666432" behindDoc="0" locked="0" layoutInCell="1" allowOverlap="1" wp14:anchorId="3914ED95" wp14:editId="2F2155F7">
             <wp:simplePos x="0" y="0"/>
@@ -14647,7 +14854,6 @@
           <w:bCs/>
           <w:noProof/>
         </w:rPr>
-        <w:lastRenderedPageBreak/>
         <w:drawing>
           <wp:anchor distT="0" distB="0" distL="114300" distR="114300" simplePos="0" relativeHeight="251682816" behindDoc="0" locked="0" layoutInCell="1" allowOverlap="1" wp14:anchorId="4985A0B1" wp14:editId="5F3030B6">
             <wp:simplePos x="0" y="0"/>
@@ -15156,7 +15362,6 @@
           <w:bCs/>
           <w:noProof/>
         </w:rPr>
-        <w:lastRenderedPageBreak/>
         <w:drawing>
           <wp:anchor distT="0" distB="0" distL="114300" distR="114300" simplePos="0" relativeHeight="251669504" behindDoc="0" locked="0" layoutInCell="1" allowOverlap="1" wp14:anchorId="478F6C21" wp14:editId="6FB1D52A">
             <wp:simplePos x="0" y="0"/>
@@ -15700,7 +15905,6 @@
           <w:bCs/>
           <w:noProof/>
         </w:rPr>
-        <w:lastRenderedPageBreak/>
         <w:drawing>
           <wp:anchor distT="0" distB="0" distL="114300" distR="114300" simplePos="0" relativeHeight="251670528" behindDoc="0" locked="0" layoutInCell="1" allowOverlap="1" wp14:anchorId="615E6458" wp14:editId="74AC8B1B">
             <wp:simplePos x="0" y="0"/>
@@ -16217,7 +16421,6 @@
           <w:bCs/>
           <w:noProof/>
         </w:rPr>
-        <w:lastRenderedPageBreak/>
         <w:drawing>
           <wp:anchor distT="0" distB="0" distL="114300" distR="114300" simplePos="0" relativeHeight="251671552" behindDoc="0" locked="0" layoutInCell="1" allowOverlap="1" wp14:anchorId="3A5CB900" wp14:editId="343D8510">
             <wp:simplePos x="0" y="0"/>

</xml_diff>